<commit_message>
Writing explicit t.test results with t.test(). New renv.lock file. New references. Fixed table formatting. New renv version and activate.R
</commit_message>
<xml_diff>
--- a/manuscript/Aponte_Bolivar_functional_ecology_manuscript.docx
+++ b/manuscript/Aponte_Bolivar_functional_ecology_manuscript.docx
@@ -14,161 +14,6 @@
       <w:r>
         <w:rPr/>
         <w:t>[Working title]: Evaluating the Role of Endophyte-Rich Leaves in Protecting Tropical Trees Against a Generalist Herbivore and a Pathogen</w:t>
-      </w:r>
-    </w:p>
-    <w:p>
-      <w:pPr>
-        <w:pStyle w:val="Author"/>
-        <w:rPr/>
-      </w:pPr>
-      <w:r>
-        <w:rPr/>
-        <w:t>Bolívar Aponte Rolón</w:t>
-      </w:r>
-      <w:r>
-        <w:rPr>
-          <w:vertAlign w:val="superscript"/>
-        </w:rPr>
-        <w:t>1,✉</w:t>
-      </w:r>
-      <w:r>
-        <w:rPr/>
-        <w:t>, A. Elizabeth Arnold</w:t>
-      </w:r>
-      <w:r>
-        <w:rPr>
-          <w:vertAlign w:val="superscript"/>
-        </w:rPr>
-        <w:t>2</w:t>
-      </w:r>
-      <w:r>
-        <w:rPr/>
-        <w:t>, Mareli Sánchez Juliá</w:t>
-      </w:r>
-      <w:r>
-        <w:rPr>
-          <w:vertAlign w:val="superscript"/>
-        </w:rPr>
-        <w:t>1</w:t>
-      </w:r>
-      <w:r>
-        <w:rPr/>
-        <w:t>, and Sunshine A. Van Bael</w:t>
-      </w:r>
-      <w:r>
-        <w:rPr>
-          <w:vertAlign w:val="superscript"/>
-        </w:rPr>
-        <w:t>1,1</w:t>
-      </w:r>
-    </w:p>
-    <w:p>
-      <w:pPr>
-        <w:pStyle w:val="Date"/>
-        <w:rPr/>
-      </w:pPr>
-      <w:r>
-        <w:rPr/>
-        <w:t>2024-04-15</w:t>
-      </w:r>
-    </w:p>
-    <w:p>
-      <w:pPr>
-        <w:pStyle w:val="FirstParagraph"/>
-        <w:rPr/>
-      </w:pPr>
-      <w:r>
-        <w:rPr>
-          <w:vertAlign w:val="superscript"/>
-        </w:rPr>
-        <w:t>1</w:t>
-      </w:r>
-      <w:r>
-        <w:rPr/>
-        <w:t xml:space="preserve"> Department of Ecology and Evolutionary Biology, Tulane University, 6823 St. Charles Avenue, New Orleans, LA 70118</w:t>
-        <w:br/>
-      </w:r>
-      <w:r>
-        <w:rPr>
-          <w:vertAlign w:val="superscript"/>
-        </w:rPr>
-        <w:t>2</w:t>
-      </w:r>
-      <w:r>
-        <w:rPr/>
-        <w:t xml:space="preserve"> School of Plant Sciences, Department of Ecology and Evolutionary Biology, Robert L. Gilbertson Mycological Herbarium. Ecosystem Genomics Graduate Interdisciplinary Program, and the Bio5 Institute, University of Arizona, Tucson, AZ 85721</w:t>
-        <w:br/>
-      </w:r>
-      <w:r>
-        <w:rPr>
-          <w:vertAlign w:val="superscript"/>
-        </w:rPr>
-        <w:t>3</w:t>
-      </w:r>
-      <w:r>
-        <w:rPr/>
-        <w:t xml:space="preserve"> Department of Ecology and Evolutionary Biology and the Bio5 Institute, University of Arizona, Tucson, AZ 85721</w:t>
-      </w:r>
-    </w:p>
-    <w:p>
-      <w:pPr>
-        <w:pStyle w:val="BodyText"/>
-        <w:rPr/>
-      </w:pPr>
-      <w:r>
-        <w:rPr>
-          <w:vertAlign w:val="superscript"/>
-        </w:rPr>
-        <w:t>✉</w:t>
-      </w:r>
-      <w:r>
-        <w:rPr/>
-        <w:t xml:space="preserve"> </w:t>
-      </w:r>
-      <w:r>
-        <w:rPr/>
-        <w:t xml:space="preserve">Correspondence: </w:t>
-      </w:r>
-      <w:hyperlink r:id="rId2">
-        <w:r>
-          <w:rPr>
-            <w:rStyle w:val="Hyperlink"/>
-          </w:rPr>
-          <w:t>Bolívar Aponte Rolón &lt;baponterolo@tulane.edu&gt;</w:t>
-        </w:r>
-      </w:hyperlink>
-    </w:p>
-    <w:p>
-      <w:pPr>
-        <w:pStyle w:val="BodyText"/>
-        <w:rPr>
-          <w:rStyle w:val="Hyperlink"/>
-        </w:rPr>
-      </w:pPr>
-      <w:r>
-        <w:rPr/>
-      </w:r>
-    </w:p>
-    <w:p>
-      <w:pPr>
-        <w:pStyle w:val="BodyText"/>
-        <w:rPr>
-          <w:rStyle w:val="Hyperlink"/>
-        </w:rPr>
-      </w:pPr>
-      <w:r>
-        <w:rPr/>
-      </w:r>
-    </w:p>
-    <w:p>
-      <w:pPr>
-        <w:pStyle w:val="BodyText"/>
-        <w:rPr>
-          <w:rStyle w:val="Hyperlink"/>
-        </w:rPr>
-      </w:pPr>
-      <w:r>
-        <w:rPr/>
       </w:r>
     </w:p>
     <w:p>
@@ -4291,19 +4136,7 @@
       </w:pPr>
       <w:r>
         <w:rPr/>
-        <w:t>The genomic data that support the findings of this study will be submited to NCBI-GenBank upon acceptance of this manuscript. The manuscript and code for reproducibility is available from corresponding author's GitHub:[</w:t>
-      </w:r>
-      <w:hyperlink r:id="rId3">
-        <w:r>
-          <w:rPr>
-            <w:rStyle w:val="Hyperlink"/>
-          </w:rPr>
-          <w:t>https://github.com/bolivaraponte/endophyte-leaf-traits.git</w:t>
-        </w:r>
-      </w:hyperlink>
-      <w:r>
-        <w:rPr/>
-        <w:t>]</w:t>
+        <w:t>The genomic data that support the findings of this study will be submited to NCBI-GenBank upon acceptance of this manuscript. The manuscript and code for reproducibility is available from corresponding author's GitHub.</w:t>
       </w:r>
     </w:p>
     <w:p>
@@ -4350,7 +4183,7 @@
         <w:rPr/>
         <w:t xml:space="preserve">(6), 499. </w:t>
       </w:r>
-      <w:hyperlink r:id="rId4">
+      <w:hyperlink r:id="rId2">
         <w:r>
           <w:rPr>
             <w:rStyle w:val="Hyperlink"/>
@@ -4381,7 +4214,7 @@
         <w:rPr/>
         <w:t xml:space="preserve"> (pp. 1–15). Wiley. </w:t>
       </w:r>
-      <w:hyperlink r:id="rId5">
+      <w:hyperlink r:id="rId3">
         <w:r>
           <w:rPr>
             <w:rStyle w:val="Hyperlink"/>
@@ -4423,7 +4256,7 @@
         <w:rPr/>
         <w:t xml:space="preserve">(3), 369–372. </w:t>
       </w:r>
-      <w:hyperlink r:id="rId6">
+      <w:hyperlink r:id="rId4">
         <w:r>
           <w:rPr>
             <w:rStyle w:val="Hyperlink"/>
@@ -4465,7 +4298,7 @@
         <w:rPr/>
         <w:t xml:space="preserve">(4), 267–274. </w:t>
       </w:r>
-      <w:hyperlink r:id="rId7">
+      <w:hyperlink r:id="rId5">
         <w:r>
           <w:rPr>
             <w:rStyle w:val="Hyperlink"/>
@@ -4530,7 +4363,7 @@
         <w:rPr/>
         <w:t xml:space="preserve"> (pp. 79–94). CRC Press. </w:t>
       </w:r>
-      <w:hyperlink r:id="rId8">
+      <w:hyperlink r:id="rId6">
         <w:r>
           <w:rPr>
             <w:rStyle w:val="Hyperlink"/>
@@ -4561,7 +4394,7 @@
         <w:rPr/>
         <w:t xml:space="preserve"> [Manual]. </w:t>
       </w:r>
-      <w:hyperlink r:id="rId9">
+      <w:hyperlink r:id="rId7">
         <w:r>
           <w:rPr>
             <w:rStyle w:val="Hyperlink"/>
@@ -4603,7 +4436,7 @@
         <w:rPr/>
         <w:t xml:space="preserve">(1), 289–300. </w:t>
       </w:r>
-      <w:hyperlink r:id="rId10">
+      <w:hyperlink r:id="rId8">
         <w:r>
           <w:rPr>
             <w:rStyle w:val="Hyperlink"/>
@@ -4645,7 +4478,7 @@
         <w:rPr/>
         <w:t xml:space="preserve">(1), 30–32. </w:t>
       </w:r>
-      <w:hyperlink r:id="rId11">
+      <w:hyperlink r:id="rId9">
         <w:r>
           <w:rPr>
             <w:rStyle w:val="Hyperlink"/>
@@ -4687,7 +4520,7 @@
         <w:rPr/>
         <w:t xml:space="preserve">(9), 2623–2632. </w:t>
       </w:r>
-      <w:hyperlink r:id="rId12">
+      <w:hyperlink r:id="rId10">
         <w:r>
           <w:rPr>
             <w:rStyle w:val="Hyperlink"/>
@@ -4729,7 +4562,7 @@
         <w:rPr/>
         <w:t xml:space="preserve">(7), 581–583. </w:t>
       </w:r>
-      <w:hyperlink r:id="rId13">
+      <w:hyperlink r:id="rId11">
         <w:r>
           <w:rPr>
             <w:rStyle w:val="Hyperlink"/>
@@ -4771,7 +4604,7 @@
         <w:rPr/>
         <w:t xml:space="preserve">(8), 1160–1168. </w:t>
       </w:r>
-      <w:hyperlink r:id="rId14">
+      <w:hyperlink r:id="rId12">
         <w:r>
           <w:rPr>
             <w:rStyle w:val="Hyperlink"/>
@@ -4813,7 +4646,7 @@
         <w:rPr/>
         <w:t xml:space="preserve">(29), e00328–19. </w:t>
       </w:r>
-      <w:hyperlink r:id="rId15">
+      <w:hyperlink r:id="rId13">
         <w:r>
           <w:rPr>
             <w:rStyle w:val="Hyperlink"/>
@@ -4855,7 +4688,7 @@
         <w:rPr/>
         <w:t xml:space="preserve">(5), 1652–1704. </w:t>
       </w:r>
-      <w:hyperlink r:id="rId16">
+      <w:hyperlink r:id="rId14">
         <w:r>
           <w:rPr>
             <w:rStyle w:val="Hyperlink"/>
@@ -4886,7 +4719,7 @@
         <w:rPr/>
         <w:t xml:space="preserve"> (pp. 63–78). CRC Press. </w:t>
       </w:r>
-      <w:hyperlink r:id="rId17">
+      <w:hyperlink r:id="rId15">
         <w:r>
           <w:rPr>
             <w:rStyle w:val="Hyperlink"/>
@@ -4928,7 +4761,7 @@
         <w:rPr/>
         <w:t xml:space="preserve">(5). </w:t>
       </w:r>
-      <w:hyperlink r:id="rId18">
+      <w:hyperlink r:id="rId16">
         <w:r>
           <w:rPr>
             <w:rStyle w:val="Hyperlink"/>
@@ -4959,7 +4792,7 @@
         <w:rPr/>
         <w:t xml:space="preserve"> (pp. 61–81). Springer India. </w:t>
       </w:r>
-      <w:hyperlink r:id="rId19">
+      <w:hyperlink r:id="rId17">
         <w:r>
           <w:rPr>
             <w:rStyle w:val="Hyperlink"/>
@@ -5001,7 +4834,7 @@
         <w:rPr/>
         <w:t xml:space="preserve">(1763), 20170395. </w:t>
       </w:r>
-      <w:hyperlink r:id="rId20">
+      <w:hyperlink r:id="rId18">
         <w:r>
           <w:rPr>
             <w:rStyle w:val="Hyperlink"/>
@@ -5043,7 +4876,7 @@
         <w:rPr/>
         <w:t xml:space="preserve">, 3566–3574. </w:t>
       </w:r>
-      <w:hyperlink r:id="rId21">
+      <w:hyperlink r:id="rId19">
         <w:r>
           <w:rPr>
             <w:rStyle w:val="Hyperlink"/>
@@ -5085,7 +4918,7 @@
         <w:rPr/>
         <w:t xml:space="preserve">(1), 241–251. </w:t>
       </w:r>
-      <w:hyperlink r:id="rId22">
+      <w:hyperlink r:id="rId20">
         <w:r>
           <w:rPr>
             <w:rStyle w:val="Hyperlink"/>
@@ -5127,7 +4960,7 @@
         <w:rPr/>
         <w:t xml:space="preserve">(2), 383–408. </w:t>
       </w:r>
-      <w:hyperlink r:id="rId23">
+      <w:hyperlink r:id="rId21">
         <w:r>
           <w:rPr>
             <w:rStyle w:val="Hyperlink"/>
@@ -5158,7 +4991,7 @@
         <w:rPr/>
         <w:t xml:space="preserve"> (3rd ed.). Sage. </w:t>
       </w:r>
-      <w:hyperlink r:id="rId24">
+      <w:hyperlink r:id="rId22">
         <w:r>
           <w:rPr>
             <w:rStyle w:val="Hyperlink"/>
@@ -5200,7 +5033,7 @@
         <w:rPr/>
         <w:t xml:space="preserve">(1), 23–46. </w:t>
       </w:r>
-      <w:hyperlink r:id="rId25">
+      <w:hyperlink r:id="rId23">
         <w:r>
           <w:rPr>
             <w:rStyle w:val="Hyperlink"/>
@@ -5242,7 +5075,7 @@
         <w:rPr/>
         <w:t xml:space="preserve">(12), 4979–4983. </w:t>
       </w:r>
-      <w:hyperlink r:id="rId26">
+      <w:hyperlink r:id="rId24">
         <w:r>
           <w:rPr>
             <w:rStyle w:val="Hyperlink"/>
@@ -5284,7 +5117,7 @@
         <w:rPr/>
         <w:t xml:space="preserve">, plw050. </w:t>
       </w:r>
-      <w:hyperlink r:id="rId27">
+      <w:hyperlink r:id="rId25">
         <w:r>
           <w:rPr>
             <w:rStyle w:val="Hyperlink"/>
@@ -5326,7 +5159,7 @@
         <w:rPr/>
         <w:t xml:space="preserve">(6), 309. </w:t>
       </w:r>
-      <w:hyperlink r:id="rId28">
+      <w:hyperlink r:id="rId26">
         <w:r>
           <w:rPr>
             <w:rStyle w:val="Hyperlink"/>
@@ -5368,7 +5201,7 @@
         <w:rPr/>
         <w:t xml:space="preserve">(4), 157–178. </w:t>
       </w:r>
-      <w:hyperlink r:id="rId29">
+      <w:hyperlink r:id="rId27">
         <w:r>
           <w:rPr>
             <w:rStyle w:val="Hyperlink"/>
@@ -5410,7 +5243,7 @@
         <w:rPr/>
         <w:t xml:space="preserve">(1), 1–11. </w:t>
       </w:r>
-      <w:hyperlink r:id="rId30">
+      <w:hyperlink r:id="rId28">
         <w:r>
           <w:rPr>
             <w:rStyle w:val="Hyperlink"/>
@@ -5452,7 +5285,7 @@
         <w:rPr/>
         <w:t xml:space="preserve">(4), 391–400. </w:t>
       </w:r>
-      <w:hyperlink r:id="rId31">
+      <w:hyperlink r:id="rId29">
         <w:r>
           <w:rPr>
             <w:rStyle w:val="Hyperlink"/>
@@ -5483,7 +5316,7 @@
         <w:rPr/>
         <w:t xml:space="preserve"> (R package version 0.6.0) [Computer software]. </w:t>
       </w:r>
-      <w:hyperlink r:id="rId32">
+      <w:hyperlink r:id="rId30">
         <w:r>
           <w:rPr>
             <w:rStyle w:val="Hyperlink"/>
@@ -5514,7 +5347,7 @@
         <w:rPr/>
         <w:t xml:space="preserve"> (R package version 0.7.2) [Computer software]. </w:t>
       </w:r>
-      <w:hyperlink r:id="rId33">
+      <w:hyperlink r:id="rId31">
         <w:r>
           <w:rPr>
             <w:rStyle w:val="Hyperlink"/>
@@ -5556,7 +5389,7 @@
         <w:rPr/>
         <w:t xml:space="preserve">(4), 685–699. </w:t>
       </w:r>
-      <w:hyperlink r:id="rId34">
+      <w:hyperlink r:id="rId32">
         <w:r>
           <w:rPr>
             <w:rStyle w:val="Hyperlink"/>
@@ -5598,7 +5431,7 @@
         <w:rPr/>
         <w:t xml:space="preserve">(3), 640–652. </w:t>
       </w:r>
-      <w:hyperlink r:id="rId35">
+      <w:hyperlink r:id="rId33">
         <w:r>
           <w:rPr>
             <w:rStyle w:val="Hyperlink"/>
@@ -5650,7 +5483,7 @@
         <w:rPr/>
         <w:t xml:space="preserve">(1588), 613–629. </w:t>
       </w:r>
-      <w:hyperlink r:id="rId36">
+      <w:hyperlink r:id="rId34">
         <w:r>
           <w:rPr>
             <w:rStyle w:val="Hyperlink"/>
@@ -5692,7 +5525,7 @@
         <w:rPr/>
         <w:t xml:space="preserve">(1), 1–24. </w:t>
       </w:r>
-      <w:hyperlink r:id="rId37">
+      <w:hyperlink r:id="rId35">
         <w:r>
           <w:rPr>
             <w:rStyle w:val="Hyperlink"/>
@@ -5757,7 +5590,7 @@
         <w:rPr/>
         <w:t xml:space="preserve">(3), 269–277. </w:t>
       </w:r>
-      <w:hyperlink r:id="rId38">
+      <w:hyperlink r:id="rId36">
         <w:r>
           <w:rPr>
             <w:rStyle w:val="Hyperlink"/>
@@ -5822,7 +5655,7 @@
         <w:rPr/>
         <w:t xml:space="preserve">(4), 1053–1066. </w:t>
       </w:r>
-      <w:hyperlink r:id="rId39">
+      <w:hyperlink r:id="rId37">
         <w:r>
           <w:rPr>
             <w:rStyle w:val="Hyperlink"/>
@@ -5864,7 +5697,7 @@
         <w:rPr/>
         <w:t xml:space="preserve">(1), 290–297. </w:t>
       </w:r>
-      <w:hyperlink r:id="rId40">
+      <w:hyperlink r:id="rId38">
         <w:r>
           <w:rPr>
             <w:rStyle w:val="Hyperlink"/>
@@ -5895,7 +5728,7 @@
         <w:rPr/>
         <w:t xml:space="preserve">. </w:t>
       </w:r>
-      <w:hyperlink r:id="rId41">
+      <w:hyperlink r:id="rId39">
         <w:r>
           <w:rPr>
             <w:rStyle w:val="Hyperlink"/>
@@ -5937,7 +5770,7 @@
         <w:rPr/>
         <w:t xml:space="preserve">(4), e61217. </w:t>
       </w:r>
-      <w:hyperlink r:id="rId42">
+      <w:hyperlink r:id="rId40">
         <w:r>
           <w:rPr>
             <w:rStyle w:val="Hyperlink"/>
@@ -5979,7 +5812,7 @@
         <w:rPr/>
         <w:t xml:space="preserve">, 1–16. </w:t>
       </w:r>
-      <w:hyperlink r:id="rId43">
+      <w:hyperlink r:id="rId41">
         <w:r>
           <w:rPr>
             <w:rStyle w:val="Hyperlink"/>
@@ -6021,7 +5854,7 @@
         <w:rPr/>
         <w:t xml:space="preserve">(1), 4–14. </w:t>
       </w:r>
-      <w:hyperlink r:id="rId44">
+      <w:hyperlink r:id="rId42">
         <w:r>
           <w:rPr>
             <w:rStyle w:val="Hyperlink"/>
@@ -6063,7 +5896,7 @@
         <w:rPr/>
         <w:t xml:space="preserve">, 1169558. </w:t>
       </w:r>
-      <w:hyperlink r:id="rId45">
+      <w:hyperlink r:id="rId43">
         <w:r>
           <w:rPr>
             <w:rStyle w:val="Hyperlink"/>
@@ -6105,7 +5938,7 @@
         <w:rPr/>
         <w:t xml:space="preserve">(1), 313. </w:t>
       </w:r>
-      <w:hyperlink r:id="rId46">
+      <w:hyperlink r:id="rId44">
         <w:r>
           <w:rPr>
             <w:rStyle w:val="Hyperlink"/>
@@ -6136,7 +5969,7 @@
         <w:rPr/>
         <w:t xml:space="preserve">. </w:t>
       </w:r>
-      <w:hyperlink r:id="rId47">
+      <w:hyperlink r:id="rId45">
         <w:r>
           <w:rPr>
             <w:rStyle w:val="Hyperlink"/>
@@ -6167,7 +6000,7 @@
         <w:rPr/>
         <w:t xml:space="preserve">. Springer. </w:t>
       </w:r>
-      <w:hyperlink r:id="rId48">
+      <w:hyperlink r:id="rId46">
         <w:r>
           <w:rPr>
             <w:rStyle w:val="Hyperlink"/>
@@ -6198,7 +6031,7 @@
         <w:rPr/>
         <w:t xml:space="preserve"> [Manual]. </w:t>
       </w:r>
-      <w:hyperlink r:id="rId49">
+      <w:hyperlink r:id="rId47">
         <w:r>
           <w:rPr>
             <w:rStyle w:val="Hyperlink"/>
@@ -6240,7 +6073,7 @@
         <w:rPr/>
         <w:t xml:space="preserve">(7), 1733–1743. </w:t>
       </w:r>
-      <w:hyperlink r:id="rId50">
+      <w:hyperlink r:id="rId48">
         <w:r>
           <w:rPr>
             <w:rStyle w:val="Hyperlink"/>
@@ -6282,7 +6115,7 @@
         <w:rPr/>
         <w:t xml:space="preserve">(1), 291–315. </w:t>
       </w:r>
-      <w:hyperlink r:id="rId51">
+      <w:hyperlink r:id="rId49">
         <w:r>
           <w:rPr>
             <w:rStyle w:val="Hyperlink"/>
@@ -6313,7 +6146,7 @@
         <w:rPr/>
         <w:t xml:space="preserve"> [Manual]. R Foundation for Statistical Computing. </w:t>
       </w:r>
-      <w:hyperlink r:id="rId52">
+      <w:hyperlink r:id="rId50">
         <w:r>
           <w:rPr>
             <w:rStyle w:val="Hyperlink"/>
@@ -6366,7 +6199,7 @@
         <w:rPr/>
         <w:t xml:space="preserve">(4), 160628. </w:t>
       </w:r>
-      <w:hyperlink r:id="rId53">
+      <w:hyperlink r:id="rId51">
         <w:r>
           <w:rPr>
             <w:rStyle w:val="Hyperlink"/>
@@ -6408,7 +6241,7 @@
         <w:rPr/>
         <w:t xml:space="preserve">(2), 314–330. </w:t>
       </w:r>
-      <w:hyperlink r:id="rId54">
+      <w:hyperlink r:id="rId52">
         <w:r>
           <w:rPr>
             <w:rStyle w:val="Hyperlink"/>
@@ -6450,7 +6283,7 @@
         <w:rPr/>
         <w:t xml:space="preserve">, e2584. </w:t>
       </w:r>
-      <w:hyperlink r:id="rId55">
+      <w:hyperlink r:id="rId53">
         <w:r>
           <w:rPr>
             <w:rStyle w:val="Hyperlink"/>
@@ -6492,7 +6325,7 @@
         <w:rPr/>
         <w:t xml:space="preserve">(43), 11458–11463. </w:t>
       </w:r>
-      <w:hyperlink r:id="rId56">
+      <w:hyperlink r:id="rId54">
         <w:r>
           <w:rPr>
             <w:rStyle w:val="Hyperlink"/>
@@ -6534,7 +6367,7 @@
         <w:rPr/>
         <w:t xml:space="preserve">(5-6), 525–537. </w:t>
       </w:r>
-      <w:hyperlink r:id="rId57">
+      <w:hyperlink r:id="rId55">
         <w:r>
           <w:rPr>
             <w:rStyle w:val="Hyperlink"/>
@@ -6576,7 +6409,7 @@
         <w:rPr/>
         <w:t xml:space="preserve">(7), 671–675. </w:t>
       </w:r>
-      <w:hyperlink r:id="rId58">
+      <w:hyperlink r:id="rId56">
         <w:r>
           <w:rPr>
             <w:rStyle w:val="Hyperlink"/>
@@ -6618,7 +6451,7 @@
         <w:rPr/>
         <w:t xml:space="preserve">(1), 23–55. </w:t>
       </w:r>
-      <w:hyperlink r:id="rId59">
+      <w:hyperlink r:id="rId57">
         <w:r>
           <w:rPr>
             <w:rStyle w:val="Hyperlink"/>
@@ -6660,7 +6493,7 @@
         <w:rPr/>
         <w:t xml:space="preserve">, 927780. </w:t>
       </w:r>
-      <w:hyperlink r:id="rId60">
+      <w:hyperlink r:id="rId58">
         <w:r>
           <w:rPr>
             <w:rStyle w:val="Hyperlink"/>
@@ -6702,7 +6535,7 @@
         <w:rPr/>
         <w:t xml:space="preserve">(2), 150–153. </w:t>
       </w:r>
-      <w:hyperlink r:id="rId61">
+      <w:hyperlink r:id="rId59">
         <w:r>
           <w:rPr>
             <w:rStyle w:val="Hyperlink"/>
@@ -6733,7 +6566,7 @@
         <w:rPr/>
         <w:t xml:space="preserve"> (pp. 59–73). Springer International Publishing. </w:t>
       </w:r>
-      <w:hyperlink r:id="rId62">
+      <w:hyperlink r:id="rId60">
         <w:r>
           <w:rPr>
             <w:rStyle w:val="Hyperlink"/>
@@ -6764,7 +6597,7 @@
         <w:rPr/>
         <w:t xml:space="preserve">, 1–5. </w:t>
       </w:r>
-      <w:hyperlink r:id="rId63">
+      <w:hyperlink r:id="rId61">
         <w:r>
           <w:rPr>
             <w:rStyle w:val="Hyperlink"/>
@@ -6806,7 +6639,7 @@
         <w:rPr/>
         <w:t xml:space="preserve">(10), 1430–1437. </w:t>
       </w:r>
-      <w:hyperlink r:id="rId64">
+      <w:hyperlink r:id="rId62">
         <w:r>
           <w:rPr>
             <w:rStyle w:val="Hyperlink"/>
@@ -6848,7 +6681,7 @@
         <w:rPr/>
         <w:t xml:space="preserve">(1), 27. </w:t>
       </w:r>
-      <w:hyperlink r:id="rId65">
+      <w:hyperlink r:id="rId63">
         <w:r>
           <w:rPr>
             <w:rStyle w:val="Hyperlink"/>
@@ -6890,7 +6723,7 @@
         <w:rPr/>
         <w:t xml:space="preserve">(2), 485–496. </w:t>
       </w:r>
-      <w:hyperlink r:id="rId66">
+      <w:hyperlink r:id="rId64">
         <w:r>
           <w:rPr>
             <w:rStyle w:val="Hyperlink"/>
@@ -6932,7 +6765,7 @@
         <w:rPr/>
         <w:t xml:space="preserve">(6985), 821–827. </w:t>
       </w:r>
-      <w:hyperlink r:id="rId67">
+      <w:hyperlink r:id="rId65">
         <w:r>
           <w:rPr>
             <w:rStyle w:val="Hyperlink"/>
@@ -6992,7 +6825,7 @@
                     </pic:cNvPicPr>
                   </pic:nvPicPr>
                   <pic:blipFill>
-                    <a:blip r:embed="rId68"/>
+                    <a:blip r:embed="rId66"/>
                     <a:stretch>
                       <a:fillRect/>
                     </a:stretch>
@@ -7069,7 +6902,7 @@
       </w:r>
       <w:r>
         <w:rPr/>
-        <w:t xml:space="preserve"> &lt; 0.05 (*), </w:t>
+        <w:t xml:space="preserve"> &lt; .05 (*), </w:t>
       </w:r>
       <w:r>
         <w:rPr>
@@ -7080,7 +6913,7 @@
       </w:r>
       <w:r>
         <w:rPr/>
-        <w:t xml:space="preserve"> &lt; 0.01 (*</w:t>
+        <w:t xml:space="preserve"> &lt; .01 (*</w:t>
       </w:r>
       <w:r>
         <w:rPr>
@@ -7091,21 +6924,21 @@
       </w:r>
       <w:r>
         <w:rPr/>
-        <w:t xml:space="preserve"> p &lt; 0.001 (***)</w:t>
-      </w:r>
-      <w:r>
-        <w:rPr>
-          <w:i/>
-          <w:iCs/>
-        </w:rPr>
-        <w:t xml:space="preserve">, p = </w:t>
+        <w:t xml:space="preserve"> p &lt; .001 (***)</w:t>
+      </w:r>
+      <w:r>
+        <w:rPr>
+          <w:i/>
+          <w:iCs/>
+        </w:rPr>
+        <w:t xml:space="preserve">, p &lt; </w:t>
       </w:r>
       <w:r>
         <w:rPr>
           <w:i w:val="false"/>
           <w:iCs w:val="false"/>
         </w:rPr>
-        <w:t>0.001 (***),</w:t>
+        <w:t>.001 (***),</w:t>
       </w:r>
       <w:r>
         <w:rPr>
@@ -7135,7 +6968,7 @@
           <w:i w:val="false"/>
           <w:iCs w:val="false"/>
         </w:rPr>
-        <w:t>&lt; 0.0001</w:t>
+        <w:t>&lt; .0001</w:t>
       </w:r>
       <w:r>
         <w:rPr>
@@ -7180,6 +7013,366 @@
                 <pic:pic xmlns:pic="http://schemas.openxmlformats.org/drawingml/2006/picture">
                   <pic:nvPicPr>
                     <pic:cNvPr id="2" name="Image2" descr="Distributions of values and means of herbivory (%) damage caused by Atta colombica in treatment groups (E- and E+) and tree species. a) Comparison of herbivory (%) means between treatment groups across individuals of all species. Pink filled violins represent low FEF group (E-) and yellow filed violins represent high FEF group (E+). b) Comparison of pathogen (%) means between treatment groups across individuals of all species. Maroon filled violins represent control leaves and blue filled violins represent pathogen treated leaves. Statistical significance was calculated using a two-sided Student’s t-Test. Significance levels are represented by ns (not significant) and asterisks [p &lt; 0.05 (*), p &lt; 0.01 (*), p* &lt; 0.001 (*), and p &lt; 0.0001 (**)]"/>
+                    <pic:cNvPicPr>
+                      <a:picLocks noChangeAspect="1" noChangeArrowheads="1"/>
+                    </pic:cNvPicPr>
+                  </pic:nvPicPr>
+                  <pic:blipFill>
+                    <a:blip r:embed="rId67"/>
+                    <a:stretch>
+                      <a:fillRect/>
+                    </a:stretch>
+                  </pic:blipFill>
+                  <pic:spPr bwMode="auto">
+                    <a:xfrm>
+                      <a:off x="0" y="0"/>
+                      <a:ext cx="5544185" cy="5544185"/>
+                    </a:xfrm>
+                    <a:prstGeom prst="rect">
+                      <a:avLst/>
+                    </a:prstGeom>
+                  </pic:spPr>
+                </pic:pic>
+              </a:graphicData>
+            </a:graphic>
+          </wp:inline>
+        </w:drawing>
+      </w:r>
+    </w:p>
+    <w:p>
+      <w:pPr>
+        <w:pStyle w:val="ImageCaption"/>
+        <w:rPr/>
+      </w:pPr>
+      <w:r>
+        <w:rPr/>
+        <w:t xml:space="preserve">Distributions of values and means of herbivory (%) damage caused by </w:t>
+      </w:r>
+      <w:r>
+        <w:rPr>
+          <w:i/>
+          <w:iCs/>
+        </w:rPr>
+        <w:t>Atta colombica</w:t>
+      </w:r>
+      <w:r>
+        <w:rPr/>
+        <w:t xml:space="preserve"> in treatment groups (</w:t>
+      </w:r>
+      <w:r>
+        <w:rPr>
+          <w:i/>
+          <w:iCs/>
+        </w:rPr>
+        <w:t>E-</w:t>
+      </w:r>
+      <w:r>
+        <w:rPr/>
+        <w:t xml:space="preserve"> and </w:t>
+      </w:r>
+      <w:r>
+        <w:rPr>
+          <w:i/>
+          <w:iCs/>
+        </w:rPr>
+        <w:t>E+</w:t>
+      </w:r>
+      <w:r>
+        <w:rPr/>
+        <w:t>) and tree species. a) Comparison of herbivory (%) means between treatment groups across individuals of all species. outlined box plots represent low FEF group (</w:t>
+      </w:r>
+      <w:r>
+        <w:rPr>
+          <w:i/>
+          <w:iCs/>
+        </w:rPr>
+        <w:t>E-</w:t>
+      </w:r>
+      <w:r>
+        <w:rPr/>
+        <w:t>) and yellow outlined box plots represent high FEF group (</w:t>
+      </w:r>
+      <w:r>
+        <w:rPr>
+          <w:i/>
+          <w:iCs/>
+        </w:rPr>
+        <w:t>E+</w:t>
+      </w:r>
+      <w:r>
+        <w:rPr/>
+        <w:t xml:space="preserve">). b) Comparison of pathogen (%) means between treatment groups across individuals of all species. Maroon filled violins represent control leaves and blue filled violins represent pathogen treated leaves. Statistical significance was calculated using a two-sided Student’s t-Test. </w:t>
+      </w:r>
+      <w:bookmarkEnd w:id="91"/>
+      <w:r>
+        <w:rPr/>
+        <w:t xml:space="preserve">Significance levels are represented by </w:t>
+      </w:r>
+      <w:r>
+        <w:rPr>
+          <w:i/>
+          <w:iCs/>
+        </w:rPr>
+        <w:t>ns</w:t>
+      </w:r>
+      <w:r>
+        <w:rPr/>
+        <w:t xml:space="preserve"> (not significant) and asterisks [</w:t>
+      </w:r>
+      <w:r>
+        <w:rPr>
+          <w:i/>
+          <w:iCs/>
+        </w:rPr>
+        <w:t>p</w:t>
+      </w:r>
+      <w:r>
+        <w:rPr/>
+        <w:t xml:space="preserve"> &lt;  .05 (*), </w:t>
+      </w:r>
+      <w:r>
+        <w:rPr>
+          <w:i/>
+          <w:iCs/>
+        </w:rPr>
+        <w:t>p</w:t>
+      </w:r>
+      <w:r>
+        <w:rPr/>
+        <w:t xml:space="preserve"> &lt; 0.01 </w:t>
+      </w:r>
+      <w:r>
+        <w:rPr>
+          <w:i w:val="false"/>
+          <w:iCs w:val="false"/>
+        </w:rPr>
+        <w:t>(**),</w:t>
+      </w:r>
+      <w:r>
+        <w:rPr/>
+        <w:t xml:space="preserve"> p &lt;  .001 (***)</w:t>
+      </w:r>
+      <w:r>
+        <w:rPr>
+          <w:i/>
+          <w:iCs/>
+        </w:rPr>
+        <w:t xml:space="preserve">, p =  </w:t>
+      </w:r>
+      <w:r>
+        <w:rPr>
+          <w:i w:val="false"/>
+          <w:iCs w:val="false"/>
+        </w:rPr>
+        <w:t>.001 (***),</w:t>
+      </w:r>
+      <w:r>
+        <w:rPr>
+          <w:i/>
+          <w:iCs/>
+        </w:rPr>
+        <w:t xml:space="preserve"> </w:t>
+      </w:r>
+      <w:r>
+        <w:rPr>
+          <w:b w:val="false"/>
+          <w:bCs w:val="false"/>
+          <w:i w:val="false"/>
+          <w:iCs w:val="false"/>
+        </w:rPr>
+        <w:t xml:space="preserve">and </w:t>
+      </w:r>
+      <w:r>
+        <w:rPr>
+          <w:i/>
+          <w:iCs/>
+        </w:rPr>
+        <w:t xml:space="preserve">p </w:t>
+      </w:r>
+      <w:r>
+        <w:rPr>
+          <w:i w:val="false"/>
+          <w:iCs w:val="false"/>
+        </w:rPr>
+        <w:t>&lt;  .0001</w:t>
+      </w:r>
+      <w:r>
+        <w:rPr>
+          <w:i/>
+          <w:iCs/>
+        </w:rPr>
+        <w:t xml:space="preserve"> </w:t>
+      </w:r>
+      <w:r>
+        <w:rPr/>
+        <w:t>(****)].</w:t>
+      </w:r>
+    </w:p>
+    <w:p>
+      <w:pPr>
+        <w:pStyle w:val="Heading2"/>
+        <w:rPr/>
+      </w:pPr>
+      <w:bookmarkStart w:id="92" w:name="figure-3"/>
+      <w:r>
+        <w:rPr/>
+        <w:t>13.3 Figure 3</w:t>
+      </w:r>
+    </w:p>
+    <w:p>
+      <w:pPr>
+        <w:pStyle w:val="CaptionedFigure"/>
+        <w:rPr/>
+      </w:pPr>
+      <w:r>
+        <w:rPr/>
+        <w:drawing>
+          <wp:inline distT="0" distB="0" distL="0" distR="0">
+            <wp:extent cx="5544185" cy="5544185"/>
+            <wp:effectExtent l="0" t="0" r="0" b="0"/>
+            <wp:docPr id="3" name="Image3" descr="FEF community composition was associated with leaf functional traits from the leaf economic spectrum (genomic data set). variation in FEF community composition within and between host species (n = 7) and treatment groups (E-, E+) from distanmce-based redundancy analyses (dbRDA). Solid arrows represent statistically sisgnificant associations (p &lt; 0.05). Each point represent a FEF community samples from one host tree species per treatment group; colors represent host tree species. Circles and filled triangles represent low (E-) and high (E+) FEF treatment groups, respectively."/>
+            <wp:cNvGraphicFramePr>
+              <a:graphicFrameLocks xmlns:a="http://schemas.openxmlformats.org/drawingml/2006/main" noChangeAspect="1"/>
+            </wp:cNvGraphicFramePr>
+            <a:graphic xmlns:a="http://schemas.openxmlformats.org/drawingml/2006/main">
+              <a:graphicData uri="http://schemas.openxmlformats.org/drawingml/2006/picture">
+                <pic:pic xmlns:pic="http://schemas.openxmlformats.org/drawingml/2006/picture">
+                  <pic:nvPicPr>
+                    <pic:cNvPr id="3" name="Image3" descr="FEF community composition was associated with leaf functional traits from the leaf economic spectrum (genomic data set). variation in FEF community composition within and between host species (n = 7) and treatment groups (E-, E+) from distanmce-based redundancy analyses (dbRDA). Solid arrows represent statistically sisgnificant associations (p &lt; 0.05). Each point represent a FEF community samples from one host tree species per treatment group; colors represent host tree species. Circles and filled triangles represent low (E-) and high (E+) FEF treatment groups, respectively."/>
+                    <pic:cNvPicPr>
+                      <a:picLocks noChangeAspect="1" noChangeArrowheads="1"/>
+                    </pic:cNvPicPr>
+                  </pic:nvPicPr>
+                  <pic:blipFill>
+                    <a:blip r:embed="rId68"/>
+                    <a:stretch>
+                      <a:fillRect/>
+                    </a:stretch>
+                  </pic:blipFill>
+                  <pic:spPr bwMode="auto">
+                    <a:xfrm>
+                      <a:off x="0" y="0"/>
+                      <a:ext cx="5544185" cy="5544185"/>
+                    </a:xfrm>
+                    <a:prstGeom prst="rect">
+                      <a:avLst/>
+                    </a:prstGeom>
+                  </pic:spPr>
+                </pic:pic>
+              </a:graphicData>
+            </a:graphic>
+          </wp:inline>
+        </w:drawing>
+      </w:r>
+    </w:p>
+    <w:p>
+      <w:pPr>
+        <w:pStyle w:val="ImageCaption"/>
+        <w:rPr/>
+      </w:pPr>
+      <w:r>
+        <w:rPr/>
+        <w:t>FEF community composition was associated with leaf functional traits from the leaf economic spectrum (genomic data set). variation in FEF community composition within and between host species (</w:t>
+      </w:r>
+      <w:r>
+        <w:rPr>
+          <w:i/>
+          <w:iCs/>
+        </w:rPr>
+        <w:t>n</w:t>
+      </w:r>
+      <w:r>
+        <w:rPr/>
+        <w:t xml:space="preserve"> = 7) and treatment groups (</w:t>
+      </w:r>
+      <w:r>
+        <w:rPr>
+          <w:i/>
+          <w:iCs/>
+        </w:rPr>
+        <w:t>E</w:t>
+      </w:r>
+      <w:r>
+        <w:rPr/>
+        <w:t xml:space="preserve">-, </w:t>
+      </w:r>
+      <w:r>
+        <w:rPr>
+          <w:i/>
+          <w:iCs/>
+        </w:rPr>
+        <w:t>E</w:t>
+      </w:r>
+      <w:r>
+        <w:rPr/>
+        <w:t>+) from distanmce-based redundancy analyses (dbRDA). Solid arrows represent statistically sisgnificant associations (</w:t>
+      </w:r>
+      <w:r>
+        <w:rPr>
+          <w:i/>
+          <w:iCs/>
+        </w:rPr>
+        <w:t>p</w:t>
+      </w:r>
+      <w:r>
+        <w:rPr/>
+        <w:t xml:space="preserve"> &lt; .05). Each point represent a FEF community samples from one host tree species per treatment group; colors represent host tree species. Circles and filled triangles represent low (</w:t>
+      </w:r>
+      <w:r>
+        <w:rPr>
+          <w:i/>
+          <w:iCs/>
+        </w:rPr>
+        <w:t>E</w:t>
+      </w:r>
+      <w:r>
+        <w:rPr/>
+        <w:t>-) and high (</w:t>
+      </w:r>
+      <w:r>
+        <w:rPr>
+          <w:i/>
+          <w:iCs/>
+        </w:rPr>
+        <w:t>E</w:t>
+      </w:r>
+      <w:r>
+        <w:rPr/>
+        <w:t>+) FEF treatment groups, respectively.</w:t>
+      </w:r>
+      <w:bookmarkEnd w:id="92"/>
+    </w:p>
+    <w:p>
+      <w:pPr>
+        <w:pStyle w:val="Heading2"/>
+        <w:rPr/>
+      </w:pPr>
+      <w:bookmarkStart w:id="93" w:name="figure-4"/>
+      <w:r>
+        <w:rPr/>
+        <w:t>13.4 Figure 4</w:t>
+      </w:r>
+    </w:p>
+    <w:p>
+      <w:pPr>
+        <w:pStyle w:val="CaptionedFigure"/>
+        <w:rPr/>
+      </w:pPr>
+      <w:r>
+        <w:rPr/>
+        <w:drawing>
+          <wp:inline distT="0" distB="0" distL="0" distR="0">
+            <wp:extent cx="5544185" cy="5544185"/>
+            <wp:effectExtent l="0" t="0" r="0" b="0"/>
+            <wp:docPr id="4" name="Image4" descr="Leaf Functional traits are conserved within tree species regardless of endophyte load treatment. (a) Principal Component Analysis (PCA) of leaf functional traits from all tree species separated by E- and E+ treatment. (b) PCA of leaf functional traits of plants solely used in ant herbivory assays. (c) PCA leaf functional traits of plants used solely in pathogen damage assays. Colors represent tree species. Circle and triangles represent low (E-) and high (E+) FEF treatment groups, respectively. Colored ellipses correspond to tree species and represent 95% confidence intervals."/>
+            <wp:cNvGraphicFramePr>
+              <a:graphicFrameLocks xmlns:a="http://schemas.openxmlformats.org/drawingml/2006/main" noChangeAspect="1"/>
+            </wp:cNvGraphicFramePr>
+            <a:graphic xmlns:a="http://schemas.openxmlformats.org/drawingml/2006/main">
+              <a:graphicData uri="http://schemas.openxmlformats.org/drawingml/2006/picture">
+                <pic:pic xmlns:pic="http://schemas.openxmlformats.org/drawingml/2006/picture">
+                  <pic:nvPicPr>
+                    <pic:cNvPr id="4" name="Image4" descr="Leaf Functional traits are conserved within tree species regardless of endophyte load treatment. (a) Principal Component Analysis (PCA) of leaf functional traits from all tree species separated by E- and E+ treatment. (b) PCA of leaf functional traits of plants solely used in ant herbivory assays. (c) PCA leaf functional traits of plants used solely in pathogen damage assays. Colors represent tree species. Circle and triangles represent low (E-) and high (E+) FEF treatment groups, respectively. Colored ellipses correspond to tree species and represent 95% confidence intervals."/>
                     <pic:cNvPicPr>
                       <a:picLocks noChangeAspect="1" noChangeArrowheads="1"/>
                     </pic:cNvPicPr>
@@ -7213,366 +7406,6 @@
       </w:pPr>
       <w:r>
         <w:rPr/>
-        <w:t xml:space="preserve">Distributions of values and means of herbivory (%) damage caused by </w:t>
-      </w:r>
-      <w:r>
-        <w:rPr>
-          <w:i/>
-          <w:iCs/>
-        </w:rPr>
-        <w:t>Atta colombica</w:t>
-      </w:r>
-      <w:r>
-        <w:rPr/>
-        <w:t xml:space="preserve"> in treatment groups (</w:t>
-      </w:r>
-      <w:r>
-        <w:rPr>
-          <w:i/>
-          <w:iCs/>
-        </w:rPr>
-        <w:t>E-</w:t>
-      </w:r>
-      <w:r>
-        <w:rPr/>
-        <w:t xml:space="preserve"> and </w:t>
-      </w:r>
-      <w:r>
-        <w:rPr>
-          <w:i/>
-          <w:iCs/>
-        </w:rPr>
-        <w:t>E+</w:t>
-      </w:r>
-      <w:r>
-        <w:rPr/>
-        <w:t>) and tree species. a) Comparison of herbivory (%) means between treatment groups across individuals of all species. outlined box plots represent low FEF group (</w:t>
-      </w:r>
-      <w:r>
-        <w:rPr>
-          <w:i/>
-          <w:iCs/>
-        </w:rPr>
-        <w:t>E-</w:t>
-      </w:r>
-      <w:r>
-        <w:rPr/>
-        <w:t>) and yellow outlined box plots represent high FEF group (</w:t>
-      </w:r>
-      <w:r>
-        <w:rPr>
-          <w:i/>
-          <w:iCs/>
-        </w:rPr>
-        <w:t>E+</w:t>
-      </w:r>
-      <w:r>
-        <w:rPr/>
-        <w:t xml:space="preserve">). b) Comparison of pathogen (%) means between treatment groups across individuals of all species. Maroon filled violins represent control leaves and blue filled violins represent pathogen treated leaves. Statistical significance was calculated using a two-sided Student’s t-Test. </w:t>
-      </w:r>
-      <w:bookmarkEnd w:id="91"/>
-      <w:r>
-        <w:rPr/>
-        <w:t xml:space="preserve">Significance levels are represented by </w:t>
-      </w:r>
-      <w:r>
-        <w:rPr>
-          <w:i/>
-          <w:iCs/>
-        </w:rPr>
-        <w:t>ns</w:t>
-      </w:r>
-      <w:r>
-        <w:rPr/>
-        <w:t xml:space="preserve"> (not significant) and asterisks [</w:t>
-      </w:r>
-      <w:r>
-        <w:rPr>
-          <w:i/>
-          <w:iCs/>
-        </w:rPr>
-        <w:t>p</w:t>
-      </w:r>
-      <w:r>
-        <w:rPr/>
-        <w:t xml:space="preserve"> &lt; 0.05 (*), </w:t>
-      </w:r>
-      <w:r>
-        <w:rPr>
-          <w:i/>
-          <w:iCs/>
-        </w:rPr>
-        <w:t>p</w:t>
-      </w:r>
-      <w:r>
-        <w:rPr/>
-        <w:t xml:space="preserve"> &lt; 0.01 (*</w:t>
-      </w:r>
-      <w:r>
-        <w:rPr>
-          <w:i/>
-          <w:iCs/>
-        </w:rPr>
-        <w:t>*),</w:t>
-      </w:r>
-      <w:r>
-        <w:rPr/>
-        <w:t xml:space="preserve"> p &lt; 0.001 (***)</w:t>
-      </w:r>
-      <w:r>
-        <w:rPr>
-          <w:i/>
-          <w:iCs/>
-        </w:rPr>
-        <w:t xml:space="preserve">, p = </w:t>
-      </w:r>
-      <w:r>
-        <w:rPr>
-          <w:i w:val="false"/>
-          <w:iCs w:val="false"/>
-        </w:rPr>
-        <w:t>0.001 (***),</w:t>
-      </w:r>
-      <w:r>
-        <w:rPr>
-          <w:i/>
-          <w:iCs/>
-        </w:rPr>
-        <w:t xml:space="preserve"> </w:t>
-      </w:r>
-      <w:r>
-        <w:rPr>
-          <w:b w:val="false"/>
-          <w:bCs w:val="false"/>
-          <w:i w:val="false"/>
-          <w:iCs w:val="false"/>
-        </w:rPr>
-        <w:t xml:space="preserve">and </w:t>
-      </w:r>
-      <w:r>
-        <w:rPr>
-          <w:i/>
-          <w:iCs/>
-        </w:rPr>
-        <w:t xml:space="preserve">p </w:t>
-      </w:r>
-      <w:r>
-        <w:rPr>
-          <w:i w:val="false"/>
-          <w:iCs w:val="false"/>
-        </w:rPr>
-        <w:t>&lt; 0.0001</w:t>
-      </w:r>
-      <w:r>
-        <w:rPr>
-          <w:i/>
-          <w:iCs/>
-        </w:rPr>
-        <w:t xml:space="preserve"> </w:t>
-      </w:r>
-      <w:r>
-        <w:rPr/>
-        <w:t>(****)].</w:t>
-      </w:r>
-    </w:p>
-    <w:p>
-      <w:pPr>
-        <w:pStyle w:val="Heading2"/>
-        <w:rPr/>
-      </w:pPr>
-      <w:bookmarkStart w:id="92" w:name="figure-3"/>
-      <w:r>
-        <w:rPr/>
-        <w:t>13.3 Figure 3</w:t>
-      </w:r>
-    </w:p>
-    <w:p>
-      <w:pPr>
-        <w:pStyle w:val="CaptionedFigure"/>
-        <w:rPr/>
-      </w:pPr>
-      <w:r>
-        <w:rPr/>
-        <w:drawing>
-          <wp:inline distT="0" distB="0" distL="0" distR="0">
-            <wp:extent cx="5544185" cy="5544185"/>
-            <wp:effectExtent l="0" t="0" r="0" b="0"/>
-            <wp:docPr id="3" name="Image3" descr="FEF community composition was associated with leaf functional traits from the leaf economic spectrum (genomic data set). variation in FEF community composition within and between host species (n = 7) and treatment groups (E-, E+) from distanmce-based redundancy analyses (dbRDA). Solid arrows represent statistically sisgnificant associations (p &lt; 0.05). Each point represent a FEF community samples from one host tree species per treatment group; colors represent host tree species. Circles and filled triangles represent low (E-) and high (E+) FEF treatment groups, respectively."/>
-            <wp:cNvGraphicFramePr>
-              <a:graphicFrameLocks xmlns:a="http://schemas.openxmlformats.org/drawingml/2006/main" noChangeAspect="1"/>
-            </wp:cNvGraphicFramePr>
-            <a:graphic xmlns:a="http://schemas.openxmlformats.org/drawingml/2006/main">
-              <a:graphicData uri="http://schemas.openxmlformats.org/drawingml/2006/picture">
-                <pic:pic xmlns:pic="http://schemas.openxmlformats.org/drawingml/2006/picture">
-                  <pic:nvPicPr>
-                    <pic:cNvPr id="3" name="Image3" descr="FEF community composition was associated with leaf functional traits from the leaf economic spectrum (genomic data set). variation in FEF community composition within and between host species (n = 7) and treatment groups (E-, E+) from distanmce-based redundancy analyses (dbRDA). Solid arrows represent statistically sisgnificant associations (p &lt; 0.05). Each point represent a FEF community samples from one host tree species per treatment group; colors represent host tree species. Circles and filled triangles represent low (E-) and high (E+) FEF treatment groups, respectively."/>
-                    <pic:cNvPicPr>
-                      <a:picLocks noChangeAspect="1" noChangeArrowheads="1"/>
-                    </pic:cNvPicPr>
-                  </pic:nvPicPr>
-                  <pic:blipFill>
-                    <a:blip r:embed="rId70"/>
-                    <a:stretch>
-                      <a:fillRect/>
-                    </a:stretch>
-                  </pic:blipFill>
-                  <pic:spPr bwMode="auto">
-                    <a:xfrm>
-                      <a:off x="0" y="0"/>
-                      <a:ext cx="5544185" cy="5544185"/>
-                    </a:xfrm>
-                    <a:prstGeom prst="rect">
-                      <a:avLst/>
-                    </a:prstGeom>
-                  </pic:spPr>
-                </pic:pic>
-              </a:graphicData>
-            </a:graphic>
-          </wp:inline>
-        </w:drawing>
-      </w:r>
-    </w:p>
-    <w:p>
-      <w:pPr>
-        <w:pStyle w:val="ImageCaption"/>
-        <w:rPr/>
-      </w:pPr>
-      <w:r>
-        <w:rPr/>
-        <w:t>FEF community composition was associated with leaf functional traits from the leaf economic spectrum (genomic data set). variation in FEF community composition within and between host species (</w:t>
-      </w:r>
-      <w:r>
-        <w:rPr>
-          <w:i/>
-          <w:iCs/>
-        </w:rPr>
-        <w:t>n</w:t>
-      </w:r>
-      <w:r>
-        <w:rPr/>
-        <w:t xml:space="preserve"> = 7) and treatment groups (</w:t>
-      </w:r>
-      <w:r>
-        <w:rPr>
-          <w:i/>
-          <w:iCs/>
-        </w:rPr>
-        <w:t>E</w:t>
-      </w:r>
-      <w:r>
-        <w:rPr/>
-        <w:t xml:space="preserve">-, </w:t>
-      </w:r>
-      <w:r>
-        <w:rPr>
-          <w:i/>
-          <w:iCs/>
-        </w:rPr>
-        <w:t>E</w:t>
-      </w:r>
-      <w:r>
-        <w:rPr/>
-        <w:t>+) from distanmce-based redundancy analyses (dbRDA). Solid arrows represent statistically sisgnificant associations (</w:t>
-      </w:r>
-      <w:r>
-        <w:rPr>
-          <w:i/>
-          <w:iCs/>
-        </w:rPr>
-        <w:t>p</w:t>
-      </w:r>
-      <w:r>
-        <w:rPr/>
-        <w:t xml:space="preserve"> &lt; .05). Each point represent a FEF community samples from one host tree species per treatment group; colors represent host tree species. Circles and filled triangles represent low (</w:t>
-      </w:r>
-      <w:r>
-        <w:rPr>
-          <w:i/>
-          <w:iCs/>
-        </w:rPr>
-        <w:t>E</w:t>
-      </w:r>
-      <w:r>
-        <w:rPr/>
-        <w:t>-) and high (</w:t>
-      </w:r>
-      <w:r>
-        <w:rPr>
-          <w:i/>
-          <w:iCs/>
-        </w:rPr>
-        <w:t>E</w:t>
-      </w:r>
-      <w:r>
-        <w:rPr/>
-        <w:t>+) FEF treatment groups, respectively.</w:t>
-      </w:r>
-      <w:bookmarkEnd w:id="92"/>
-    </w:p>
-    <w:p>
-      <w:pPr>
-        <w:pStyle w:val="Heading2"/>
-        <w:rPr/>
-      </w:pPr>
-      <w:bookmarkStart w:id="93" w:name="figure-4"/>
-      <w:r>
-        <w:rPr/>
-        <w:t>13.4 Figure 4</w:t>
-      </w:r>
-    </w:p>
-    <w:p>
-      <w:pPr>
-        <w:pStyle w:val="CaptionedFigure"/>
-        <w:rPr/>
-      </w:pPr>
-      <w:r>
-        <w:rPr/>
-        <w:drawing>
-          <wp:inline distT="0" distB="0" distL="0" distR="0">
-            <wp:extent cx="5544185" cy="5544185"/>
-            <wp:effectExtent l="0" t="0" r="0" b="0"/>
-            <wp:docPr id="4" name="Image4" descr="Leaf Functional traits are conserved within tree species regardless of endophyte load treatment. (a) Principal Component Analysis (PCA) of leaf functional traits from all tree species separated by E- and E+ treatment. (b) PCA of leaf functional traits of plants solely used in ant herbivory assays. (c) PCA leaf functional traits of plants used solely in pathogen damage assays. Colors represent tree species. Circle and triangles represent low (E-) and high (E+) FEF treatment groups, respectively. Colored ellipses correspond to tree species and represent 95% confidence intervals."/>
-            <wp:cNvGraphicFramePr>
-              <a:graphicFrameLocks xmlns:a="http://schemas.openxmlformats.org/drawingml/2006/main" noChangeAspect="1"/>
-            </wp:cNvGraphicFramePr>
-            <a:graphic xmlns:a="http://schemas.openxmlformats.org/drawingml/2006/main">
-              <a:graphicData uri="http://schemas.openxmlformats.org/drawingml/2006/picture">
-                <pic:pic xmlns:pic="http://schemas.openxmlformats.org/drawingml/2006/picture">
-                  <pic:nvPicPr>
-                    <pic:cNvPr id="4" name="Image4" descr="Leaf Functional traits are conserved within tree species regardless of endophyte load treatment. (a) Principal Component Analysis (PCA) of leaf functional traits from all tree species separated by E- and E+ treatment. (b) PCA of leaf functional traits of plants solely used in ant herbivory assays. (c) PCA leaf functional traits of plants used solely in pathogen damage assays. Colors represent tree species. Circle and triangles represent low (E-) and high (E+) FEF treatment groups, respectively. Colored ellipses correspond to tree species and represent 95% confidence intervals."/>
-                    <pic:cNvPicPr>
-                      <a:picLocks noChangeAspect="1" noChangeArrowheads="1"/>
-                    </pic:cNvPicPr>
-                  </pic:nvPicPr>
-                  <pic:blipFill>
-                    <a:blip r:embed="rId71"/>
-                    <a:stretch>
-                      <a:fillRect/>
-                    </a:stretch>
-                  </pic:blipFill>
-                  <pic:spPr bwMode="auto">
-                    <a:xfrm>
-                      <a:off x="0" y="0"/>
-                      <a:ext cx="5544185" cy="5544185"/>
-                    </a:xfrm>
-                    <a:prstGeom prst="rect">
-                      <a:avLst/>
-                    </a:prstGeom>
-                  </pic:spPr>
-                </pic:pic>
-              </a:graphicData>
-            </a:graphic>
-          </wp:inline>
-        </w:drawing>
-      </w:r>
-    </w:p>
-    <w:p>
-      <w:pPr>
-        <w:pStyle w:val="ImageCaption"/>
-        <w:rPr/>
-      </w:pPr>
-      <w:r>
-        <w:rPr/>
         <w:t xml:space="preserve">Leaf Functional traits are conserved within tree species regardless of endophyte load treatment. (a) Principal Component Analysis (PCA) of leaf functional traits from all tree species separated by </w:t>
       </w:r>
       <w:r>
@@ -7657,7 +7490,7 @@
                     </pic:cNvPicPr>
                   </pic:nvPicPr>
                   <pic:blipFill>
-                    <a:blip r:embed="rId72"/>
+                    <a:blip r:embed="rId70"/>
                     <a:stretch>
                       <a:fillRect/>
                     </a:stretch>
@@ -7709,7 +7542,7 @@
       </w:r>
       <w:r>
         <w:rPr/>
-        <w:t xml:space="preserve"> = 0.447); b) percent herbivory damage and PC2 axis (R</w:t>
+        <w:t xml:space="preserve"> =  .447); b) percent herbivory damage and PC2 axis (R</w:t>
       </w:r>
       <w:r>
         <w:rPr>
@@ -7730,7 +7563,7 @@
       </w:r>
       <w:r>
         <w:rPr/>
-        <w:t xml:space="preserve"> = &lt;0.001); c) percent pathogen damage and PC1 axis (R</w:t>
+        <w:t xml:space="preserve"> = &lt; .001); c) percent pathogen damage and PC1 axis (R</w:t>
       </w:r>
       <w:r>
         <w:rPr>
@@ -7751,7 +7584,7 @@
       </w:r>
       <w:r>
         <w:rPr/>
-        <w:t xml:space="preserve"> = &lt;0.001); and d) percent pathogen damage and PC2 axis (R</w:t>
+        <w:t xml:space="preserve"> = &lt; .001); and d) percent pathogen damage and PC2 axis (R</w:t>
       </w:r>
       <w:r>
         <w:rPr>
@@ -7772,7 +7605,7 @@
       </w:r>
       <w:r>
         <w:rPr/>
-        <w:t xml:space="preserve"> = 0.207). Colors represent individual species. Circle and triangles represent </w:t>
+        <w:t xml:space="preserve"> =  .207). Colors represent individual species. Circle and triangles represent </w:t>
       </w:r>
       <w:r>
         <w:rPr>
@@ -7834,6 +7667,7 @@
       <w:pPr>
         <w:pStyle w:val="BodyText"/>
         <w:bidi w:val="0"/>
+        <w:spacing w:before="0" w:after="0"/>
         <w:jc w:val="left"/>
         <w:rPr/>
       </w:pPr>
@@ -7912,7 +7746,6 @@
             </w:pPr>
             <w:r>
               <w:rPr>
-                <w:rFonts w:ascii="TeX Gyre Termes" w:hAnsi="TeX Gyre Termes"/>
                 <w:b w:val="false"/>
                 <w:bCs w:val="false"/>
                 <w:i w:val="false"/>
@@ -7966,7 +7799,7 @@
             </w:pPr>
             <w:r>
               <w:rPr>
-                <w:rFonts w:eastAsia="TeX Gyre Termes" w:cs="TeX Gyre Termes" w:ascii="TeX Gyre Termes" w:hAnsi="TeX Gyre Termes"/>
+                <w:rFonts w:eastAsia="TeX Gyre Termes" w:cs="TeX Gyre Termes"/>
                 <w:b/>
                 <w:bCs w:val="false"/>
                 <w:i/>
@@ -7986,7 +7819,7 @@
             </w:r>
             <w:r>
               <w:rPr>
-                <w:rFonts w:eastAsia="TeX Gyre Termes" w:cs="TeX Gyre Termes" w:ascii="TeX Gyre Termes" w:hAnsi="TeX Gyre Termes"/>
+                <w:rFonts w:eastAsia="TeX Gyre Termes" w:cs="TeX Gyre Termes"/>
                 <w:b/>
                 <w:bCs w:val="false"/>
                 <w:i/>
@@ -8044,7 +7877,7 @@
             </w:pPr>
             <w:r>
               <w:rPr>
-                <w:rFonts w:eastAsia="TeX Gyre Termes" w:cs="TeX Gyre Termes" w:ascii="TeX Gyre Termes" w:hAnsi="TeX Gyre Termes"/>
+                <w:rFonts w:eastAsia="TeX Gyre Termes" w:cs="TeX Gyre Termes"/>
                 <w:b/>
                 <w:bCs w:val="false"/>
                 <w:i/>
@@ -8064,7 +7897,7 @@
             </w:r>
             <w:r>
               <w:rPr>
-                <w:rFonts w:eastAsia="TeX Gyre Termes" w:cs="TeX Gyre Termes" w:ascii="TeX Gyre Termes" w:hAnsi="TeX Gyre Termes"/>
+                <w:rFonts w:eastAsia="TeX Gyre Termes" w:cs="TeX Gyre Termes"/>
                 <w:b/>
                 <w:bCs w:val="false"/>
                 <w:i/>
@@ -8122,7 +7955,7 @@
             </w:pPr>
             <w:r>
               <w:rPr>
-                <w:rFonts w:eastAsia="TeX Gyre Termes" w:cs="TeX Gyre Termes" w:ascii="TeX Gyre Termes" w:hAnsi="TeX Gyre Termes"/>
+                <w:rFonts w:eastAsia="TeX Gyre Termes" w:cs="TeX Gyre Termes"/>
                 <w:b/>
                 <w:bCs w:val="false"/>
                 <w:i/>
@@ -8142,7 +7975,7 @@
             </w:r>
             <w:r>
               <w:rPr>
-                <w:rFonts w:eastAsia="TeX Gyre Termes" w:cs="TeX Gyre Termes" w:ascii="TeX Gyre Termes" w:hAnsi="TeX Gyre Termes"/>
+                <w:rFonts w:eastAsia="TeX Gyre Termes" w:cs="TeX Gyre Termes"/>
                 <w:b/>
                 <w:bCs w:val="false"/>
                 <w:i/>
@@ -8200,7 +8033,7 @@
             </w:pPr>
             <w:r>
               <w:rPr>
-                <w:rFonts w:eastAsia="TeX Gyre Termes" w:cs="TeX Gyre Termes" w:ascii="TeX Gyre Termes" w:hAnsi="TeX Gyre Termes"/>
+                <w:rFonts w:eastAsia="TeX Gyre Termes" w:cs="TeX Gyre Termes"/>
                 <w:b/>
                 <w:bCs w:val="false"/>
                 <w:i/>
@@ -8220,7 +8053,7 @@
             </w:r>
             <w:r>
               <w:rPr>
-                <w:rFonts w:eastAsia="TeX Gyre Termes" w:cs="TeX Gyre Termes" w:ascii="TeX Gyre Termes" w:hAnsi="TeX Gyre Termes"/>
+                <w:rFonts w:eastAsia="TeX Gyre Termes" w:cs="TeX Gyre Termes"/>
                 <w:b/>
                 <w:bCs w:val="false"/>
                 <w:i/>
@@ -8278,7 +8111,7 @@
             </w:pPr>
             <w:r>
               <w:rPr>
-                <w:rFonts w:eastAsia="TeX Gyre Termes" w:cs="TeX Gyre Termes" w:ascii="TeX Gyre Termes" w:hAnsi="TeX Gyre Termes"/>
+                <w:rFonts w:eastAsia="TeX Gyre Termes" w:cs="TeX Gyre Termes"/>
                 <w:b/>
                 <w:bCs w:val="false"/>
                 <w:i/>
@@ -8298,7 +8131,7 @@
             </w:r>
             <w:r>
               <w:rPr>
-                <w:rFonts w:eastAsia="TeX Gyre Termes" w:cs="TeX Gyre Termes" w:ascii="TeX Gyre Termes" w:hAnsi="TeX Gyre Termes"/>
+                <w:rFonts w:eastAsia="TeX Gyre Termes" w:cs="TeX Gyre Termes"/>
                 <w:b/>
                 <w:bCs w:val="false"/>
                 <w:i/>
@@ -8356,7 +8189,7 @@
             </w:pPr>
             <w:r>
               <w:rPr>
-                <w:rFonts w:eastAsia="TeX Gyre Termes" w:cs="TeX Gyre Termes" w:ascii="TeX Gyre Termes" w:hAnsi="TeX Gyre Termes"/>
+                <w:rFonts w:eastAsia="TeX Gyre Termes" w:cs="TeX Gyre Termes"/>
                 <w:b/>
                 <w:bCs w:val="false"/>
                 <w:i/>
@@ -8376,7 +8209,7 @@
             </w:r>
             <w:r>
               <w:rPr>
-                <w:rFonts w:eastAsia="TeX Gyre Termes" w:cs="TeX Gyre Termes" w:ascii="TeX Gyre Termes" w:hAnsi="TeX Gyre Termes"/>
+                <w:rFonts w:eastAsia="TeX Gyre Termes" w:cs="TeX Gyre Termes"/>
                 <w:b/>
                 <w:bCs w:val="false"/>
                 <w:i/>
@@ -8434,7 +8267,7 @@
             </w:pPr>
             <w:r>
               <w:rPr>
-                <w:rFonts w:eastAsia="TeX Gyre Termes" w:cs="TeX Gyre Termes" w:ascii="TeX Gyre Termes" w:hAnsi="TeX Gyre Termes"/>
+                <w:rFonts w:eastAsia="TeX Gyre Termes" w:cs="TeX Gyre Termes"/>
                 <w:b/>
                 <w:bCs w:val="false"/>
                 <w:i/>
@@ -8454,7 +8287,7 @@
             </w:r>
             <w:r>
               <w:rPr>
-                <w:rFonts w:eastAsia="TeX Gyre Termes" w:cs="TeX Gyre Termes" w:ascii="TeX Gyre Termes" w:hAnsi="TeX Gyre Termes"/>
+                <w:rFonts w:eastAsia="TeX Gyre Termes" w:cs="TeX Gyre Termes"/>
                 <w:b/>
                 <w:bCs w:val="false"/>
                 <w:i/>
@@ -8522,7 +8355,7 @@
             </w:pPr>
             <w:r>
               <w:rPr>
-                <w:rFonts w:eastAsia="TeX Gyre Termes" w:cs="TeX Gyre Termes" w:ascii="TeX Gyre Termes" w:hAnsi="TeX Gyre Termes"/>
+                <w:rFonts w:eastAsia="TeX Gyre Termes" w:cs="TeX Gyre Termes"/>
                 <w:b w:val="false"/>
                 <w:bCs w:val="false"/>
                 <w:i/>
@@ -8584,7 +8417,6 @@
             </w:pPr>
             <w:r>
               <w:rPr>
-                <w:rFonts w:ascii="TeX Gyre Termes" w:hAnsi="TeX Gyre Termes"/>
                 <w:b w:val="false"/>
                 <w:bCs w:val="false"/>
                 <w:i w:val="false"/>
@@ -8643,7 +8475,6 @@
             </w:pPr>
             <w:r>
               <w:rPr>
-                <w:rFonts w:ascii="TeX Gyre Termes" w:hAnsi="TeX Gyre Termes"/>
                 <w:b w:val="false"/>
                 <w:bCs w:val="false"/>
                 <w:i w:val="false"/>
@@ -8702,7 +8533,6 @@
             </w:pPr>
             <w:r>
               <w:rPr>
-                <w:rFonts w:ascii="TeX Gyre Termes" w:hAnsi="TeX Gyre Termes"/>
                 <w:b w:val="false"/>
                 <w:bCs w:val="false"/>
                 <w:i w:val="false"/>
@@ -8761,7 +8591,6 @@
             </w:pPr>
             <w:r>
               <w:rPr>
-                <w:rFonts w:ascii="TeX Gyre Termes" w:hAnsi="TeX Gyre Termes"/>
                 <w:b w:val="false"/>
                 <w:bCs w:val="false"/>
                 <w:i w:val="false"/>
@@ -8820,7 +8649,6 @@
             </w:pPr>
             <w:r>
               <w:rPr>
-                <w:rFonts w:ascii="TeX Gyre Termes" w:hAnsi="TeX Gyre Termes"/>
                 <w:b w:val="false"/>
                 <w:bCs w:val="false"/>
                 <w:i w:val="false"/>
@@ -8879,7 +8707,6 @@
             </w:pPr>
             <w:r>
               <w:rPr>
-                <w:rFonts w:ascii="TeX Gyre Termes" w:hAnsi="TeX Gyre Termes"/>
                 <w:b w:val="false"/>
                 <w:bCs w:val="false"/>
                 <w:i w:val="false"/>
@@ -8938,7 +8765,6 @@
             </w:pPr>
             <w:r>
               <w:rPr>
-                <w:rFonts w:ascii="TeX Gyre Termes" w:hAnsi="TeX Gyre Termes"/>
                 <w:b w:val="false"/>
                 <w:bCs w:val="false"/>
                 <w:i w:val="false"/>
@@ -8993,7 +8819,7 @@
             </w:pPr>
             <w:r>
               <w:rPr>
-                <w:rFonts w:eastAsia="TeX Gyre Termes" w:cs="TeX Gyre Termes" w:ascii="TeX Gyre Termes" w:hAnsi="TeX Gyre Termes"/>
+                <w:rFonts w:eastAsia="TeX Gyre Termes" w:cs="TeX Gyre Termes"/>
                 <w:b w:val="false"/>
                 <w:bCs w:val="false"/>
                 <w:i w:val="false"/>
@@ -9046,7 +8872,7 @@
             </w:pPr>
             <w:r>
               <w:rPr>
-                <w:rFonts w:eastAsia="TeX Gyre Termes" w:cs="TeX Gyre Termes" w:ascii="TeX Gyre Termes" w:hAnsi="TeX Gyre Termes"/>
+                <w:rFonts w:eastAsia="TeX Gyre Termes" w:cs="TeX Gyre Termes"/>
                 <w:b w:val="false"/>
                 <w:bCs w:val="false"/>
                 <w:i w:val="false"/>
@@ -9099,7 +8925,7 @@
             </w:pPr>
             <w:r>
               <w:rPr>
-                <w:rFonts w:eastAsia="TeX Gyre Termes" w:cs="TeX Gyre Termes" w:ascii="TeX Gyre Termes" w:hAnsi="TeX Gyre Termes"/>
+                <w:rFonts w:eastAsia="TeX Gyre Termes" w:cs="TeX Gyre Termes"/>
                 <w:b w:val="false"/>
                 <w:bCs w:val="false"/>
                 <w:i w:val="false"/>
@@ -9152,7 +8978,7 @@
             </w:pPr>
             <w:r>
               <w:rPr>
-                <w:rFonts w:eastAsia="TeX Gyre Termes" w:cs="TeX Gyre Termes" w:ascii="TeX Gyre Termes" w:hAnsi="TeX Gyre Termes"/>
+                <w:rFonts w:eastAsia="TeX Gyre Termes" w:cs="TeX Gyre Termes"/>
                 <w:b w:val="false"/>
                 <w:bCs w:val="false"/>
                 <w:i w:val="false"/>
@@ -9205,7 +9031,7 @@
             </w:pPr>
             <w:r>
               <w:rPr>
-                <w:rFonts w:eastAsia="TeX Gyre Termes" w:cs="TeX Gyre Termes" w:ascii="TeX Gyre Termes" w:hAnsi="TeX Gyre Termes"/>
+                <w:rFonts w:eastAsia="TeX Gyre Termes" w:cs="TeX Gyre Termes"/>
                 <w:b w:val="false"/>
                 <w:bCs w:val="false"/>
                 <w:i w:val="false"/>
@@ -9258,7 +9084,7 @@
             </w:pPr>
             <w:r>
               <w:rPr>
-                <w:rFonts w:eastAsia="TeX Gyre Termes" w:cs="TeX Gyre Termes" w:ascii="TeX Gyre Termes" w:hAnsi="TeX Gyre Termes"/>
+                <w:rFonts w:eastAsia="TeX Gyre Termes" w:cs="TeX Gyre Termes"/>
                 <w:b w:val="false"/>
                 <w:bCs w:val="false"/>
                 <w:i w:val="false"/>
@@ -9311,7 +9137,7 @@
             </w:pPr>
             <w:r>
               <w:rPr>
-                <w:rFonts w:eastAsia="TeX Gyre Termes" w:cs="TeX Gyre Termes" w:ascii="TeX Gyre Termes" w:hAnsi="TeX Gyre Termes"/>
+                <w:rFonts w:eastAsia="TeX Gyre Termes" w:cs="TeX Gyre Termes"/>
                 <w:b w:val="false"/>
                 <w:bCs w:val="false"/>
                 <w:i w:val="false"/>
@@ -9364,7 +9190,7 @@
             </w:pPr>
             <w:r>
               <w:rPr>
-                <w:rFonts w:eastAsia="TeX Gyre Termes" w:cs="TeX Gyre Termes" w:ascii="TeX Gyre Termes" w:hAnsi="TeX Gyre Termes"/>
+                <w:rFonts w:eastAsia="TeX Gyre Termes" w:cs="TeX Gyre Termes"/>
                 <w:b w:val="false"/>
                 <w:bCs w:val="false"/>
                 <w:i w:val="false"/>
@@ -9422,7 +9248,7 @@
             </w:pPr>
             <w:r>
               <w:rPr>
-                <w:rFonts w:eastAsia="TeX Gyre Termes" w:cs="TeX Gyre Termes" w:ascii="TeX Gyre Termes" w:hAnsi="TeX Gyre Termes"/>
+                <w:rFonts w:eastAsia="TeX Gyre Termes" w:cs="TeX Gyre Termes"/>
                 <w:b w:val="false"/>
                 <w:bCs w:val="false"/>
                 <w:i w:val="false"/>
@@ -9475,7 +9301,7 @@
             </w:pPr>
             <w:r>
               <w:rPr>
-                <w:rFonts w:eastAsia="TeX Gyre Termes" w:cs="TeX Gyre Termes" w:ascii="TeX Gyre Termes" w:hAnsi="TeX Gyre Termes"/>
+                <w:rFonts w:eastAsia="TeX Gyre Termes" w:cs="TeX Gyre Termes"/>
                 <w:b w:val="false"/>
                 <w:bCs w:val="false"/>
                 <w:i w:val="false"/>
@@ -9528,7 +9354,7 @@
             </w:pPr>
             <w:r>
               <w:rPr>
-                <w:rFonts w:eastAsia="TeX Gyre Termes" w:cs="TeX Gyre Termes" w:ascii="TeX Gyre Termes" w:hAnsi="TeX Gyre Termes"/>
+                <w:rFonts w:eastAsia="TeX Gyre Termes" w:cs="TeX Gyre Termes"/>
                 <w:b w:val="false"/>
                 <w:bCs w:val="false"/>
                 <w:i w:val="false"/>
@@ -9581,7 +9407,7 @@
             </w:pPr>
             <w:r>
               <w:rPr>
-                <w:rFonts w:eastAsia="TeX Gyre Termes" w:cs="TeX Gyre Termes" w:ascii="TeX Gyre Termes" w:hAnsi="TeX Gyre Termes"/>
+                <w:rFonts w:eastAsia="TeX Gyre Termes" w:cs="TeX Gyre Termes"/>
                 <w:b w:val="false"/>
                 <w:bCs w:val="false"/>
                 <w:i w:val="false"/>
@@ -9634,7 +9460,7 @@
             </w:pPr>
             <w:r>
               <w:rPr>
-                <w:rFonts w:eastAsia="TeX Gyre Termes" w:cs="TeX Gyre Termes" w:ascii="TeX Gyre Termes" w:hAnsi="TeX Gyre Termes"/>
+                <w:rFonts w:eastAsia="TeX Gyre Termes" w:cs="TeX Gyre Termes"/>
                 <w:b w:val="false"/>
                 <w:bCs w:val="false"/>
                 <w:i w:val="false"/>
@@ -9687,7 +9513,7 @@
             </w:pPr>
             <w:r>
               <w:rPr>
-                <w:rFonts w:eastAsia="TeX Gyre Termes" w:cs="TeX Gyre Termes" w:ascii="TeX Gyre Termes" w:hAnsi="TeX Gyre Termes"/>
+                <w:rFonts w:eastAsia="TeX Gyre Termes" w:cs="TeX Gyre Termes"/>
                 <w:b w:val="false"/>
                 <w:bCs w:val="false"/>
                 <w:i w:val="false"/>
@@ -9740,7 +9566,7 @@
             </w:pPr>
             <w:r>
               <w:rPr>
-                <w:rFonts w:eastAsia="TeX Gyre Termes" w:cs="TeX Gyre Termes" w:ascii="TeX Gyre Termes" w:hAnsi="TeX Gyre Termes"/>
+                <w:rFonts w:eastAsia="TeX Gyre Termes" w:cs="TeX Gyre Termes"/>
                 <w:b w:val="false"/>
                 <w:bCs w:val="false"/>
                 <w:i w:val="false"/>
@@ -9793,7 +9619,7 @@
             </w:pPr>
             <w:r>
               <w:rPr>
-                <w:rFonts w:eastAsia="TeX Gyre Termes" w:cs="TeX Gyre Termes" w:ascii="TeX Gyre Termes" w:hAnsi="TeX Gyre Termes"/>
+                <w:rFonts w:eastAsia="TeX Gyre Termes" w:cs="TeX Gyre Termes"/>
                 <w:b w:val="false"/>
                 <w:bCs w:val="false"/>
                 <w:i w:val="false"/>
@@ -9851,7 +9677,7 @@
             </w:pPr>
             <w:r>
               <w:rPr>
-                <w:rFonts w:eastAsia="TeX Gyre Termes" w:cs="TeX Gyre Termes" w:ascii="TeX Gyre Termes" w:hAnsi="TeX Gyre Termes"/>
+                <w:rFonts w:eastAsia="TeX Gyre Termes" w:cs="TeX Gyre Termes"/>
                 <w:b w:val="false"/>
                 <w:bCs w:val="false"/>
                 <w:i w:val="false"/>
@@ -9904,7 +9730,7 @@
             </w:pPr>
             <w:r>
               <w:rPr>
-                <w:rFonts w:eastAsia="TeX Gyre Termes" w:cs="TeX Gyre Termes" w:ascii="TeX Gyre Termes" w:hAnsi="TeX Gyre Termes"/>
+                <w:rFonts w:eastAsia="TeX Gyre Termes" w:cs="TeX Gyre Termes"/>
                 <w:b w:val="false"/>
                 <w:bCs w:val="false"/>
                 <w:i w:val="false"/>
@@ -9957,7 +9783,7 @@
             </w:pPr>
             <w:r>
               <w:rPr>
-                <w:rFonts w:eastAsia="TeX Gyre Termes" w:cs="TeX Gyre Termes" w:ascii="TeX Gyre Termes" w:hAnsi="TeX Gyre Termes"/>
+                <w:rFonts w:eastAsia="TeX Gyre Termes" w:cs="TeX Gyre Termes"/>
                 <w:b w:val="false"/>
                 <w:bCs w:val="false"/>
                 <w:i w:val="false"/>
@@ -10010,7 +9836,7 @@
             </w:pPr>
             <w:r>
               <w:rPr>
-                <w:rFonts w:eastAsia="TeX Gyre Termes" w:cs="TeX Gyre Termes" w:ascii="TeX Gyre Termes" w:hAnsi="TeX Gyre Termes"/>
+                <w:rFonts w:eastAsia="TeX Gyre Termes" w:cs="TeX Gyre Termes"/>
                 <w:b w:val="false"/>
                 <w:bCs w:val="false"/>
                 <w:i w:val="false"/>
@@ -10063,7 +9889,7 @@
             </w:pPr>
             <w:r>
               <w:rPr>
-                <w:rFonts w:eastAsia="TeX Gyre Termes" w:cs="TeX Gyre Termes" w:ascii="TeX Gyre Termes" w:hAnsi="TeX Gyre Termes"/>
+                <w:rFonts w:eastAsia="TeX Gyre Termes" w:cs="TeX Gyre Termes"/>
                 <w:b w:val="false"/>
                 <w:bCs w:val="false"/>
                 <w:i w:val="false"/>
@@ -10116,7 +9942,7 @@
             </w:pPr>
             <w:r>
               <w:rPr>
-                <w:rFonts w:eastAsia="TeX Gyre Termes" w:cs="TeX Gyre Termes" w:ascii="TeX Gyre Termes" w:hAnsi="TeX Gyre Termes"/>
+                <w:rFonts w:eastAsia="TeX Gyre Termes" w:cs="TeX Gyre Termes"/>
                 <w:b w:val="false"/>
                 <w:bCs w:val="false"/>
                 <w:i w:val="false"/>
@@ -10169,7 +9995,7 @@
             </w:pPr>
             <w:r>
               <w:rPr>
-                <w:rFonts w:eastAsia="TeX Gyre Termes" w:cs="TeX Gyre Termes" w:ascii="TeX Gyre Termes" w:hAnsi="TeX Gyre Termes"/>
+                <w:rFonts w:eastAsia="TeX Gyre Termes" w:cs="TeX Gyre Termes"/>
                 <w:b w:val="false"/>
                 <w:bCs w:val="false"/>
                 <w:i w:val="false"/>
@@ -10222,7 +10048,7 @@
             </w:pPr>
             <w:r>
               <w:rPr>
-                <w:rFonts w:eastAsia="TeX Gyre Termes" w:cs="TeX Gyre Termes" w:ascii="TeX Gyre Termes" w:hAnsi="TeX Gyre Termes"/>
+                <w:rFonts w:eastAsia="TeX Gyre Termes" w:cs="TeX Gyre Termes"/>
                 <w:b w:val="false"/>
                 <w:bCs w:val="false"/>
                 <w:i w:val="false"/>
@@ -10280,7 +10106,7 @@
             </w:pPr>
             <w:r>
               <w:rPr>
-                <w:rFonts w:eastAsia="TeX Gyre Termes" w:cs="TeX Gyre Termes" w:ascii="TeX Gyre Termes" w:hAnsi="TeX Gyre Termes"/>
+                <w:rFonts w:eastAsia="TeX Gyre Termes" w:cs="TeX Gyre Termes"/>
                 <w:b w:val="false"/>
                 <w:bCs w:val="false"/>
                 <w:i w:val="false"/>
@@ -10333,7 +10159,7 @@
             </w:pPr>
             <w:r>
               <w:rPr>
-                <w:rFonts w:eastAsia="TeX Gyre Termes" w:cs="TeX Gyre Termes" w:ascii="TeX Gyre Termes" w:hAnsi="TeX Gyre Termes"/>
+                <w:rFonts w:eastAsia="TeX Gyre Termes" w:cs="TeX Gyre Termes"/>
                 <w:b w:val="false"/>
                 <w:bCs w:val="false"/>
                 <w:i w:val="false"/>
@@ -10386,7 +10212,7 @@
             </w:pPr>
             <w:r>
               <w:rPr>
-                <w:rFonts w:eastAsia="TeX Gyre Termes" w:cs="TeX Gyre Termes" w:ascii="TeX Gyre Termes" w:hAnsi="TeX Gyre Termes"/>
+                <w:rFonts w:eastAsia="TeX Gyre Termes" w:cs="TeX Gyre Termes"/>
                 <w:b w:val="false"/>
                 <w:bCs w:val="false"/>
                 <w:i w:val="false"/>
@@ -10439,7 +10265,7 @@
             </w:pPr>
             <w:r>
               <w:rPr>
-                <w:rFonts w:eastAsia="TeX Gyre Termes" w:cs="TeX Gyre Termes" w:ascii="TeX Gyre Termes" w:hAnsi="TeX Gyre Termes"/>
+                <w:rFonts w:eastAsia="TeX Gyre Termes" w:cs="TeX Gyre Termes"/>
                 <w:b w:val="false"/>
                 <w:bCs w:val="false"/>
                 <w:i w:val="false"/>
@@ -10492,7 +10318,7 @@
             </w:pPr>
             <w:r>
               <w:rPr>
-                <w:rFonts w:eastAsia="TeX Gyre Termes" w:cs="TeX Gyre Termes" w:ascii="TeX Gyre Termes" w:hAnsi="TeX Gyre Termes"/>
+                <w:rFonts w:eastAsia="TeX Gyre Termes" w:cs="TeX Gyre Termes"/>
                 <w:b w:val="false"/>
                 <w:bCs w:val="false"/>
                 <w:i w:val="false"/>
@@ -10545,7 +10371,7 @@
             </w:pPr>
             <w:r>
               <w:rPr>
-                <w:rFonts w:eastAsia="TeX Gyre Termes" w:cs="TeX Gyre Termes" w:ascii="TeX Gyre Termes" w:hAnsi="TeX Gyre Termes"/>
+                <w:rFonts w:eastAsia="TeX Gyre Termes" w:cs="TeX Gyre Termes"/>
                 <w:b w:val="false"/>
                 <w:bCs w:val="false"/>
                 <w:i w:val="false"/>
@@ -10598,7 +10424,7 @@
             </w:pPr>
             <w:r>
               <w:rPr>
-                <w:rFonts w:eastAsia="TeX Gyre Termes" w:cs="TeX Gyre Termes" w:ascii="TeX Gyre Termes" w:hAnsi="TeX Gyre Termes"/>
+                <w:rFonts w:eastAsia="TeX Gyre Termes" w:cs="TeX Gyre Termes"/>
                 <w:b w:val="false"/>
                 <w:bCs w:val="false"/>
                 <w:i w:val="false"/>
@@ -10651,7 +10477,7 @@
             </w:pPr>
             <w:r>
               <w:rPr>
-                <w:rFonts w:eastAsia="TeX Gyre Termes" w:cs="TeX Gyre Termes" w:ascii="TeX Gyre Termes" w:hAnsi="TeX Gyre Termes"/>
+                <w:rFonts w:eastAsia="TeX Gyre Termes" w:cs="TeX Gyre Termes"/>
                 <w:b w:val="false"/>
                 <w:bCs w:val="false"/>
                 <w:i w:val="false"/>
@@ -10709,7 +10535,7 @@
             </w:pPr>
             <w:r>
               <w:rPr>
-                <w:rFonts w:eastAsia="TeX Gyre Termes" w:cs="TeX Gyre Termes" w:ascii="TeX Gyre Termes" w:hAnsi="TeX Gyre Termes"/>
+                <w:rFonts w:eastAsia="TeX Gyre Termes" w:cs="TeX Gyre Termes"/>
                 <w:b w:val="false"/>
                 <w:bCs w:val="false"/>
                 <w:i w:val="false"/>
@@ -10762,7 +10588,7 @@
             </w:pPr>
             <w:r>
               <w:rPr>
-                <w:rFonts w:eastAsia="TeX Gyre Termes" w:cs="TeX Gyre Termes" w:ascii="TeX Gyre Termes" w:hAnsi="TeX Gyre Termes"/>
+                <w:rFonts w:eastAsia="TeX Gyre Termes" w:cs="TeX Gyre Termes"/>
                 <w:b w:val="false"/>
                 <w:bCs w:val="false"/>
                 <w:i w:val="false"/>
@@ -10815,7 +10641,7 @@
             </w:pPr>
             <w:r>
               <w:rPr>
-                <w:rFonts w:eastAsia="TeX Gyre Termes" w:cs="TeX Gyre Termes" w:ascii="TeX Gyre Termes" w:hAnsi="TeX Gyre Termes"/>
+                <w:rFonts w:eastAsia="TeX Gyre Termes" w:cs="TeX Gyre Termes"/>
                 <w:b w:val="false"/>
                 <w:bCs w:val="false"/>
                 <w:i w:val="false"/>
@@ -10868,7 +10694,7 @@
             </w:pPr>
             <w:r>
               <w:rPr>
-                <w:rFonts w:eastAsia="TeX Gyre Termes" w:cs="TeX Gyre Termes" w:ascii="TeX Gyre Termes" w:hAnsi="TeX Gyre Termes"/>
+                <w:rFonts w:eastAsia="TeX Gyre Termes" w:cs="TeX Gyre Termes"/>
                 <w:b w:val="false"/>
                 <w:bCs w:val="false"/>
                 <w:i w:val="false"/>
@@ -10921,7 +10747,7 @@
             </w:pPr>
             <w:r>
               <w:rPr>
-                <w:rFonts w:eastAsia="TeX Gyre Termes" w:cs="TeX Gyre Termes" w:ascii="TeX Gyre Termes" w:hAnsi="TeX Gyre Termes"/>
+                <w:rFonts w:eastAsia="TeX Gyre Termes" w:cs="TeX Gyre Termes"/>
                 <w:b w:val="false"/>
                 <w:bCs w:val="false"/>
                 <w:i w:val="false"/>
@@ -10974,7 +10800,7 @@
             </w:pPr>
             <w:r>
               <w:rPr>
-                <w:rFonts w:eastAsia="TeX Gyre Termes" w:cs="TeX Gyre Termes" w:ascii="TeX Gyre Termes" w:hAnsi="TeX Gyre Termes"/>
+                <w:rFonts w:eastAsia="TeX Gyre Termes" w:cs="TeX Gyre Termes"/>
                 <w:b w:val="false"/>
                 <w:bCs w:val="false"/>
                 <w:i w:val="false"/>
@@ -11027,7 +10853,7 @@
             </w:pPr>
             <w:r>
               <w:rPr>
-                <w:rFonts w:eastAsia="TeX Gyre Termes" w:cs="TeX Gyre Termes" w:ascii="TeX Gyre Termes" w:hAnsi="TeX Gyre Termes"/>
+                <w:rFonts w:eastAsia="TeX Gyre Termes" w:cs="TeX Gyre Termes"/>
                 <w:b w:val="false"/>
                 <w:bCs w:val="false"/>
                 <w:i w:val="false"/>
@@ -11080,7 +10906,7 @@
             </w:pPr>
             <w:r>
               <w:rPr>
-                <w:rFonts w:eastAsia="TeX Gyre Termes" w:cs="TeX Gyre Termes" w:ascii="TeX Gyre Termes" w:hAnsi="TeX Gyre Termes"/>
+                <w:rFonts w:eastAsia="TeX Gyre Termes" w:cs="TeX Gyre Termes"/>
                 <w:b w:val="false"/>
                 <w:bCs w:val="false"/>
                 <w:i w:val="false"/>
@@ -11138,7 +10964,7 @@
             </w:pPr>
             <w:r>
               <w:rPr>
-                <w:rFonts w:eastAsia="TeX Gyre Termes" w:cs="TeX Gyre Termes" w:ascii="TeX Gyre Termes" w:hAnsi="TeX Gyre Termes"/>
+                <w:rFonts w:eastAsia="TeX Gyre Termes" w:cs="TeX Gyre Termes"/>
                 <w:b w:val="false"/>
                 <w:bCs w:val="false"/>
                 <w:i w:val="false"/>
@@ -11191,7 +11017,7 @@
             </w:pPr>
             <w:r>
               <w:rPr>
-                <w:rFonts w:eastAsia="TeX Gyre Termes" w:cs="TeX Gyre Termes" w:ascii="TeX Gyre Termes" w:hAnsi="TeX Gyre Termes"/>
+                <w:rFonts w:eastAsia="TeX Gyre Termes" w:cs="TeX Gyre Termes"/>
                 <w:b w:val="false"/>
                 <w:bCs w:val="false"/>
                 <w:i w:val="false"/>
@@ -11244,7 +11070,7 @@
             </w:pPr>
             <w:r>
               <w:rPr>
-                <w:rFonts w:eastAsia="TeX Gyre Termes" w:cs="TeX Gyre Termes" w:ascii="TeX Gyre Termes" w:hAnsi="TeX Gyre Termes"/>
+                <w:rFonts w:eastAsia="TeX Gyre Termes" w:cs="TeX Gyre Termes"/>
                 <w:b w:val="false"/>
                 <w:bCs w:val="false"/>
                 <w:i w:val="false"/>
@@ -11297,7 +11123,7 @@
             </w:pPr>
             <w:r>
               <w:rPr>
-                <w:rFonts w:eastAsia="TeX Gyre Termes" w:cs="TeX Gyre Termes" w:ascii="TeX Gyre Termes" w:hAnsi="TeX Gyre Termes"/>
+                <w:rFonts w:eastAsia="TeX Gyre Termes" w:cs="TeX Gyre Termes"/>
                 <w:b w:val="false"/>
                 <w:bCs w:val="false"/>
                 <w:i w:val="false"/>
@@ -11350,7 +11176,7 @@
             </w:pPr>
             <w:r>
               <w:rPr>
-                <w:rFonts w:eastAsia="TeX Gyre Termes" w:cs="TeX Gyre Termes" w:ascii="TeX Gyre Termes" w:hAnsi="TeX Gyre Termes"/>
+                <w:rFonts w:eastAsia="TeX Gyre Termes" w:cs="TeX Gyre Termes"/>
                 <w:b w:val="false"/>
                 <w:bCs w:val="false"/>
                 <w:i w:val="false"/>
@@ -11403,7 +11229,7 @@
             </w:pPr>
             <w:r>
               <w:rPr>
-                <w:rFonts w:eastAsia="TeX Gyre Termes" w:cs="TeX Gyre Termes" w:ascii="TeX Gyre Termes" w:hAnsi="TeX Gyre Termes"/>
+                <w:rFonts w:eastAsia="TeX Gyre Termes" w:cs="TeX Gyre Termes"/>
                 <w:b w:val="false"/>
                 <w:bCs w:val="false"/>
                 <w:i w:val="false"/>
@@ -11456,7 +11282,7 @@
             </w:pPr>
             <w:r>
               <w:rPr>
-                <w:rFonts w:eastAsia="TeX Gyre Termes" w:cs="TeX Gyre Termes" w:ascii="TeX Gyre Termes" w:hAnsi="TeX Gyre Termes"/>
+                <w:rFonts w:eastAsia="TeX Gyre Termes" w:cs="TeX Gyre Termes"/>
                 <w:b w:val="false"/>
                 <w:bCs w:val="false"/>
                 <w:i w:val="false"/>
@@ -11509,7 +11335,7 @@
             </w:pPr>
             <w:r>
               <w:rPr>
-                <w:rFonts w:eastAsia="TeX Gyre Termes" w:cs="TeX Gyre Termes" w:ascii="TeX Gyre Termes" w:hAnsi="TeX Gyre Termes"/>
+                <w:rFonts w:eastAsia="TeX Gyre Termes" w:cs="TeX Gyre Termes"/>
                 <w:b w:val="false"/>
                 <w:bCs w:val="false"/>
                 <w:i w:val="false"/>
@@ -11578,7 +11404,7 @@
             </w:pPr>
             <w:r>
               <w:rPr>
-                <w:rFonts w:eastAsia="TeX Gyre Termes" w:cs="TeX Gyre Termes" w:ascii="TeX Gyre Termes" w:hAnsi="TeX Gyre Termes"/>
+                <w:rFonts w:eastAsia="TeX Gyre Termes" w:cs="TeX Gyre Termes"/>
                 <w:b w:val="false"/>
                 <w:bCs w:val="false"/>
                 <w:i w:val="false"/>
@@ -11599,7 +11425,7 @@
             </w:r>
             <w:r>
               <w:rPr>
-                <w:rFonts w:eastAsia="TeX Gyre Termes" w:cs="TeX Gyre Termes" w:ascii="TeX Gyre Termes" w:hAnsi="TeX Gyre Termes"/>
+                <w:rFonts w:eastAsia="TeX Gyre Termes" w:cs="TeX Gyre Termes"/>
                 <w:b w:val="false"/>
                 <w:bCs w:val="false"/>
                 <w:i w:val="false"/>
@@ -11650,6 +11476,17 @@
     <w:p>
       <w:pPr>
         <w:pStyle w:val="Heading2"/>
+        <w:bidi w:val="0"/>
+        <w:jc w:val="left"/>
+        <w:rPr/>
+      </w:pPr>
+      <w:r>
+        <w:rPr/>
+      </w:r>
+    </w:p>
+    <w:p>
+      <w:pPr>
+        <w:pStyle w:val="BodyText"/>
         <w:bidi w:val="0"/>
         <w:jc w:val="left"/>
         <w:rPr/>
@@ -14838,7 +14675,9 @@
           <w:tcPr>
             <w:tcW w:w="9504" w:type="dxa"/>
             <w:gridSpan w:val="5"/>
-            <w:tcBorders/>
+            <w:tcBorders>
+              <w:bottom w:val="single" w:sz="4" w:space="0" w:color="000000"/>
+            </w:tcBorders>
             <w:shd w:color="auto" w:fill="FFFFFF" w:val="clear"/>
             <w:tcMar>
               <w:top w:w="55" w:type="dxa"/>

</xml_diff>

<commit_message>
Figure 2 updated according to reviewer specs. Removed noise. Updated journal manuscript.
</commit_message>
<xml_diff>
--- a/manuscript/Aponte_Bolivar_functional_ecology_manuscript.docx
+++ b/manuscript/Aponte_Bolivar_functional_ecology_manuscript.docx
@@ -9636,7 +9636,7 @@
         <w:rPr/>
         <w:drawing>
           <wp:inline distT="0" distB="0" distL="0" distR="0">
-            <wp:extent cx="5544185" cy="5544185"/>
+            <wp:extent cx="4759325" cy="4759325"/>
             <wp:effectExtent l="0" t="0" r="0" b="0"/>
             <wp:docPr id="2" name="Image2" descr="Distributions of values and means of herbivory (%) damage caused by Atta colombica in treatment groups (E- and E+) and tree species. a) Comparison of herbivory (%) means between treatment groups across individuals of all species. Pink filled violins represent low FEF group (E-) and yellow filed violins represent high FEF group (E+). b) Comparison of pathogen (%) means between treatment groups across individuals of all species. Maroon filled violins represent control leaves and blue filled violins represent pathogen treated leaves. Statistical significance was calculated using a two-sided Student’s t-Test. Significance levels are represented by ns (not significant) and asterisks [p &lt; 0.05 (*), p &lt; 0.01 (*), p* &lt; 0.001 (*), and p &lt; 0.0001 (**)]"/>
             <wp:cNvGraphicFramePr>
@@ -9660,7 +9660,7 @@
                   <pic:spPr bwMode="auto">
                     <a:xfrm>
                       <a:off x="0" y="0"/>
-                      <a:ext cx="5544185" cy="5544185"/>
+                      <a:ext cx="4759325" cy="4759325"/>
                     </a:xfrm>
                     <a:prstGeom prst="rect">
                       <a:avLst/>
@@ -9681,7 +9681,27 @@
       </w:pPr>
       <w:r>
         <w:rPr/>
-        <w:t xml:space="preserve">Distributions of values and means of herbivory (%) damage caused by </w:t>
+        <w:t>Distribution</w:t>
+      </w:r>
+      <w:del w:id="246" w:author="Bolívar Aponte Rolón" w:date="2024-08-29T17:40:47Z">
+        <w:r>
+          <w:rPr/>
+          <w:delText>s</w:delText>
+        </w:r>
+      </w:del>
+      <w:r>
+        <w:rPr/>
+        <w:t xml:space="preserve"> of values </w:t>
+      </w:r>
+      <w:del w:id="247" w:author="Bolívar Aponte Rolón" w:date="2024-08-29T17:40:50Z">
+        <w:r>
+          <w:rPr/>
+          <w:delText xml:space="preserve">and means </w:delText>
+        </w:r>
+      </w:del>
+      <w:r>
+        <w:rPr/>
+        <w:t xml:space="preserve">of herbivory (%) damage caused by </w:t>
       </w:r>
       <w:r>
         <w:rPr>
@@ -9694,7 +9714,7 @@
         <w:rPr/>
         <w:t xml:space="preserve"> in treatment groups (</w:t>
       </w:r>
-      <w:del w:id="246" w:author="Bolívar Aponte Rolón" w:date="2024-08-19T15:47:42Z">
+      <w:del w:id="248" w:author="Bolívar Aponte Rolón" w:date="2024-08-19T15:47:42Z">
         <w:r>
           <w:rPr>
             <w:i/>
@@ -9703,7 +9723,7 @@
           <w:delText>E-</w:delText>
         </w:r>
       </w:del>
-      <w:ins w:id="247" w:author="Bolívar Aponte Rolón" w:date="2024-08-19T15:47:42Z">
+      <w:ins w:id="249" w:author="Bolívar Aponte Rolón" w:date="2024-08-19T15:47:42Z">
         <w:r>
           <w:rPr>
             <w:rFonts w:eastAsia="Cambria" w:cs="" w:cstheme="minorBidi" w:eastAsiaTheme="minorHAnsi"/>
@@ -9722,7 +9742,7 @@
         <w:rPr/>
         <w:t xml:space="preserve"> and </w:t>
       </w:r>
-      <w:del w:id="248" w:author="Bolívar Aponte Rolón" w:date="2024-08-19T15:48:14Z">
+      <w:del w:id="250" w:author="Bolívar Aponte Rolón" w:date="2024-08-19T15:48:14Z">
         <w:r>
           <w:rPr>
             <w:i/>
@@ -9731,7 +9751,7 @@
           <w:delText>E+</w:delText>
         </w:r>
       </w:del>
-      <w:ins w:id="249" w:author="Bolívar Aponte Rolón" w:date="2024-08-19T15:48:14Z">
+      <w:ins w:id="251" w:author="Bolívar Aponte Rolón" w:date="2024-08-19T15:48:14Z">
         <w:r>
           <w:rPr>
             <w:rFonts w:eastAsia="Cambria" w:cs="" w:cstheme="minorBidi" w:eastAsiaTheme="minorHAnsi"/>
@@ -9748,9 +9768,79 @@
       </w:ins>
       <w:r>
         <w:rPr/>
-        <w:t>) and tree species. a) Comparison of herbivory (%) means between treatment groups across individuals of all species. outlined box plots represent low FEF group (</w:t>
-      </w:r>
-      <w:del w:id="250" w:author="Bolívar Aponte Rolón" w:date="2024-08-19T15:47:42Z">
+        <w:t xml:space="preserve">) and </w:t>
+      </w:r>
+      <w:ins w:id="252" w:author="Bolívar Aponte Rolón" w:date="2024-08-29T17:41:26Z">
+        <w:r>
+          <w:rPr>
+            <w:rFonts w:ascii="Arial;Helvetica Neue;sans-serif" w:hAnsi="Arial;Helvetica Neue;sans-serif"/>
+            <w:b w:val="false"/>
+            <w:i w:val="false"/>
+            <w:caps w:val="false"/>
+            <w:smallCaps w:val="false"/>
+            <w:color w:val="606060"/>
+            <w:spacing w:val="0"/>
+            <w:sz w:val="21"/>
+          </w:rPr>
+          <w:t>pathogen damage cause by </w:t>
+        </w:r>
+      </w:ins>
+      <w:ins w:id="253" w:author="Bolívar Aponte Rolón" w:date="2024-08-29T17:41:26Z">
+        <w:r>
+          <w:rPr>
+            <w:rFonts w:ascii="Arial;Helvetica Neue;sans-serif" w:hAnsi="Arial;Helvetica Neue;sans-serif"/>
+            <w:b w:val="false"/>
+            <w:i/>
+            <w:color w:val="606060"/>
+            <w:spacing w:val="0"/>
+            <w:sz w:val="21"/>
+          </w:rPr>
+          <w:t>Calonectria</w:t>
+        </w:r>
+      </w:ins>
+      <w:ins w:id="254" w:author="Bolívar Aponte Rolón" w:date="2024-08-29T17:41:26Z">
+        <w:r>
+          <w:rPr>
+            <w:caps w:val="false"/>
+            <w:smallCaps w:val="false"/>
+            <w:color w:val="606060"/>
+            <w:spacing w:val="0"/>
+          </w:rPr>
+          <w:t> </w:t>
+        </w:r>
+      </w:ins>
+      <w:ins w:id="255" w:author="Bolívar Aponte Rolón" w:date="2024-08-29T17:41:26Z">
+        <w:r>
+          <w:rPr>
+            <w:rFonts w:ascii="Arial;Helvetica Neue;sans-serif" w:hAnsi="Arial;Helvetica Neue;sans-serif"/>
+            <w:b w:val="false"/>
+            <w:i w:val="false"/>
+            <w:caps w:val="false"/>
+            <w:smallCaps w:val="false"/>
+            <w:color w:val="606060"/>
+            <w:spacing w:val="0"/>
+            <w:sz w:val="21"/>
+          </w:rPr>
+          <w:t>sp. tree species</w:t>
+        </w:r>
+      </w:ins>
+      <w:del w:id="256" w:author="Bolívar Aponte Rolón" w:date="2024-08-29T17:41:31Z">
+        <w:r>
+          <w:rPr/>
+          <w:delText>tree species</w:delText>
+        </w:r>
+      </w:del>
+      <w:r>
+        <w:rPr/>
+        <w:t xml:space="preserve">. a) Comparison of herbivory (%) means between treatment groups across individuals of all species. </w:t>
+      </w:r>
+      <w:del w:id="257" w:author="Bolívar Aponte Rolón" w:date="2024-08-29T17:41:48Z">
+        <w:r>
+          <w:rPr/>
+          <w:delText>outlined box plots represent low FEF group (</w:delText>
+        </w:r>
+      </w:del>
+      <w:del w:id="258" w:author="Bolívar Aponte Rolón" w:date="2024-08-19T15:47:42Z">
         <w:r>
           <w:rPr>
             <w:i/>
@@ -9759,52 +9849,116 @@
           <w:delText>E-</w:delText>
         </w:r>
       </w:del>
-      <w:ins w:id="251" w:author="Bolívar Aponte Rolón" w:date="2024-08-19T15:47:42Z">
-        <w:r>
-          <w:rPr>
-            <w:rFonts w:eastAsia="Cambria" w:cs="" w:cstheme="minorBidi" w:eastAsiaTheme="minorHAnsi"/>
+      <w:del w:id="259" w:author="Bolívar Aponte Rolón" w:date="2024-08-29T17:41:48Z">
+        <w:r>
+          <w:rPr/>
+          <w:delText>) and yellow outlined box plots represent high FEF group (</w:delText>
+        </w:r>
+      </w:del>
+      <w:del w:id="260" w:author="Bolívar Aponte Rolón" w:date="2024-08-19T15:48:14Z">
+        <w:r>
+          <w:rPr>
             <w:i/>
             <w:iCs/>
-            <w:color w:val="auto"/>
-            <w:kern w:val="0"/>
+          </w:rPr>
+          <w:delText>E+</w:delText>
+        </w:r>
+      </w:del>
+      <w:del w:id="261" w:author="Bolívar Aponte Rolón" w:date="2024-08-29T17:41:48Z">
+        <w:r>
+          <w:rPr/>
+          <w:delText>).</w:delText>
+        </w:r>
+      </w:del>
+      <w:r>
+        <w:rPr/>
+        <w:t xml:space="preserve"> b) </w:t>
+      </w:r>
+      <w:del w:id="262" w:author="Bolívar Aponte Rolón" w:date="2024-08-29T17:42:38Z">
+        <w:r>
+          <w:rPr/>
+          <w:delText xml:space="preserve">Comparison of pathogen (%) means between treatment groups across individuals of all species. Maroon filled violins represent control leaves and blue filled violins represent pathogen treated leaves. </w:delText>
+        </w:r>
+      </w:del>
+      <w:ins w:id="263" w:author="Bolívar Aponte Rolón" w:date="2024-08-29T17:42:39Z">
+        <w:r>
+          <w:rPr>
+            <w:rFonts w:ascii="TeX Gyre Termes" w:hAnsi="TeX Gyre Termes"/>
+            <w:b w:val="false"/>
+            <w:i w:val="false"/>
+            <w:caps w:val="false"/>
+            <w:smallCaps w:val="false"/>
+            <w:color w:val="606060"/>
+            <w:spacing w:val="0"/>
             <w:sz w:val="24"/>
             <w:szCs w:val="24"/>
-            <w:lang w:val="en-US" w:eastAsia="en-US" w:bidi="ar-SA"/>
-          </w:rPr>
-          <w:t>E-low</w:t>
+          </w:rPr>
+          <w:t>Comparison of the absolute pathogen damage (%) means between treatment groups across individuals of all species (values from 'control' treated leaves were substracted from 'pathogen' treated leaves). Pink represents low FEF group (</w:t>
         </w:r>
       </w:ins>
-      <w:r>
-        <w:rPr/>
-        <w:t>) and yellow outlined box plots represent high FEF group (</w:t>
-      </w:r>
-      <w:del w:id="252" w:author="Bolívar Aponte Rolón" w:date="2024-08-19T15:48:14Z">
-        <w:r>
-          <w:rPr>
+      <w:ins w:id="264" w:author="Bolívar Aponte Rolón" w:date="2024-08-29T17:42:39Z">
+        <w:r>
+          <w:rPr>
+            <w:rFonts w:ascii="TeX Gyre Termes" w:hAnsi="TeX Gyre Termes"/>
+            <w:b w:val="false"/>
             <w:i/>
-            <w:iCs/>
-          </w:rPr>
-          <w:delText>E+</w:delText>
-        </w:r>
-      </w:del>
-      <w:ins w:id="253" w:author="Bolívar Aponte Rolón" w:date="2024-08-19T15:48:14Z">
-        <w:r>
-          <w:rPr>
-            <w:rFonts w:eastAsia="Cambria" w:cs="" w:cstheme="minorBidi" w:eastAsiaTheme="minorHAnsi"/>
-            <w:i/>
-            <w:iCs/>
-            <w:color w:val="auto"/>
-            <w:kern w:val="0"/>
+            <w:color w:val="606060"/>
+            <w:spacing w:val="0"/>
             <w:sz w:val="24"/>
             <w:szCs w:val="24"/>
-            <w:lang w:val="en-US" w:eastAsia="en-US" w:bidi="ar-SA"/>
+          </w:rPr>
+          <w:t>E-low</w:t>
+        </w:r>
+      </w:ins>
+      <w:ins w:id="265" w:author="Bolívar Aponte Rolón" w:date="2024-08-29T17:42:39Z">
+        <w:r>
+          <w:rPr>
+            <w:rFonts w:ascii="TeX Gyre Termes" w:hAnsi="TeX Gyre Termes"/>
+            <w:b w:val="false"/>
+            <w:i w:val="false"/>
+            <w:caps w:val="false"/>
+            <w:smallCaps w:val="false"/>
+            <w:color w:val="606060"/>
+            <w:spacing w:val="0"/>
+            <w:sz w:val="24"/>
+            <w:szCs w:val="24"/>
+          </w:rPr>
+          <w:t>) and yellow outlined box plots represent high FEF group (</w:t>
+        </w:r>
+      </w:ins>
+      <w:ins w:id="266" w:author="Bolívar Aponte Rolón" w:date="2024-08-29T17:42:39Z">
+        <w:r>
+          <w:rPr>
+            <w:rFonts w:ascii="TeX Gyre Termes" w:hAnsi="TeX Gyre Termes"/>
+            <w:b w:val="false"/>
+            <w:i/>
+            <w:color w:val="606060"/>
+            <w:spacing w:val="0"/>
+            <w:sz w:val="24"/>
+            <w:szCs w:val="24"/>
           </w:rPr>
           <w:t>E-high</w:t>
         </w:r>
       </w:ins>
-      <w:r>
-        <w:rPr/>
-        <w:t xml:space="preserve">). b) Comparison of pathogen (%) means between treatment groups across individuals of all species. Maroon filled violins represent control leaves and blue filled violins represent pathogen treated leaves. Statistical significance was calculated using a two-sided Student’s t-Test. </w:t>
+      <w:ins w:id="267" w:author="Bolívar Aponte Rolón" w:date="2024-08-29T17:42:39Z">
+        <w:r>
+          <w:rPr>
+            <w:rFonts w:ascii="TeX Gyre Termes" w:hAnsi="TeX Gyre Termes"/>
+            <w:b w:val="false"/>
+            <w:i w:val="false"/>
+            <w:caps w:val="false"/>
+            <w:smallCaps w:val="false"/>
+            <w:color w:val="606060"/>
+            <w:spacing w:val="0"/>
+            <w:sz w:val="24"/>
+            <w:szCs w:val="24"/>
+          </w:rPr>
+          <w:t xml:space="preserve">). </w:t>
+        </w:r>
+      </w:ins>
+      <w:r>
+        <w:rPr/>
+        <w:t xml:space="preserve">Statistical significance was calculated using a two-sided Student’s t-Test. </w:t>
       </w:r>
       <w:bookmarkEnd w:id="94"/>
       <w:r>
@@ -9978,13 +10132,13 @@
         <w:rPr/>
         <w:t xml:space="preserve">FEF community composition was associated with leaf functional traits from the leaf economic spectrum (genomic data set). </w:t>
       </w:r>
-      <w:ins w:id="254" w:author="Bolívar Aponte Rolón" w:date="2024-08-19T15:49:40Z">
+      <w:ins w:id="268" w:author="Bolívar Aponte Rolón" w:date="2024-08-19T15:49:40Z">
         <w:r>
           <w:rPr/>
           <w:t>V</w:t>
         </w:r>
       </w:ins>
-      <w:del w:id="255" w:author="Bolívar Aponte Rolón" w:date="2024-08-19T15:49:39Z">
+      <w:del w:id="269" w:author="Bolívar Aponte Rolón" w:date="2024-08-19T15:49:39Z">
         <w:r>
           <w:rPr/>
           <w:delText>v</w:delText>
@@ -10005,7 +10159,7 @@
         <w:rPr/>
         <w:t xml:space="preserve"> = 7) and treatment groups (</w:t>
       </w:r>
-      <w:del w:id="256" w:author="Bolívar Aponte Rolón" w:date="2024-08-19T15:47:42Z">
+      <w:del w:id="270" w:author="Bolívar Aponte Rolón" w:date="2024-08-19T15:47:42Z">
         <w:r>
           <w:rPr>
             <w:i/>
@@ -10014,13 +10168,13 @@
           <w:delText>E</w:delText>
         </w:r>
       </w:del>
-      <w:del w:id="257" w:author="Bolívar Aponte Rolón" w:date="2024-08-19T15:47:42Z">
+      <w:del w:id="271" w:author="Bolívar Aponte Rolón" w:date="2024-08-19T15:47:42Z">
         <w:r>
           <w:rPr/>
           <w:delText>-</w:delText>
         </w:r>
       </w:del>
-      <w:ins w:id="258" w:author="Bolívar Aponte Rolón" w:date="2024-08-19T15:47:42Z">
+      <w:ins w:id="272" w:author="Bolívar Aponte Rolón" w:date="2024-08-19T15:47:42Z">
         <w:r>
           <w:rPr>
             <w:rFonts w:eastAsia="Cambria" w:cs="" w:cstheme="minorBidi" w:eastAsiaTheme="minorHAnsi"/>
@@ -10039,7 +10193,7 @@
         <w:rPr/>
         <w:t xml:space="preserve">, </w:t>
       </w:r>
-      <w:del w:id="259" w:author="Bolívar Aponte Rolón" w:date="2024-08-19T15:48:14Z">
+      <w:del w:id="273" w:author="Bolívar Aponte Rolón" w:date="2024-08-19T15:48:14Z">
         <w:r>
           <w:rPr>
             <w:i/>
@@ -10048,13 +10202,13 @@
           <w:delText>E</w:delText>
         </w:r>
       </w:del>
-      <w:del w:id="260" w:author="Bolívar Aponte Rolón" w:date="2024-08-19T15:48:14Z">
+      <w:del w:id="274" w:author="Bolívar Aponte Rolón" w:date="2024-08-19T15:48:14Z">
         <w:r>
           <w:rPr/>
           <w:delText>+</w:delText>
         </w:r>
       </w:del>
-      <w:ins w:id="261" w:author="Bolívar Aponte Rolón" w:date="2024-08-19T15:48:14Z">
+      <w:ins w:id="275" w:author="Bolívar Aponte Rolón" w:date="2024-08-19T15:48:14Z">
         <w:r>
           <w:rPr>
             <w:rFonts w:eastAsia="Cambria" w:cs="" w:cstheme="minorBidi" w:eastAsiaTheme="minorHAnsi"/>
@@ -10073,7 +10227,7 @@
         <w:rPr/>
         <w:t>) from distan</w:t>
       </w:r>
-      <w:del w:id="262" w:author="Bolívar Aponte Rolón" w:date="2024-08-19T15:49:31Z">
+      <w:del w:id="276" w:author="Bolívar Aponte Rolón" w:date="2024-08-19T15:49:31Z">
         <w:r>
           <w:rPr/>
           <w:delText>m</w:delText>
@@ -10083,7 +10237,7 @@
         <w:rPr/>
         <w:t>ce-based redundancy analyses (dbRDA). Solid arrows represent statistically si</w:t>
       </w:r>
-      <w:del w:id="263" w:author="Bolívar Aponte Rolón" w:date="2024-08-19T15:49:27Z">
+      <w:del w:id="277" w:author="Bolívar Aponte Rolón" w:date="2024-08-19T15:49:27Z">
         <w:r>
           <w:rPr/>
           <w:delText>s</w:delText>
@@ -10104,13 +10258,13 @@
         <w:rPr/>
         <w:t xml:space="preserve"> &lt; .0</w:t>
       </w:r>
-      <w:ins w:id="264" w:author="Bolívar Aponte Rolón" w:date="2024-08-19T15:53:09Z">
+      <w:ins w:id="278" w:author="Bolívar Aponte Rolón" w:date="2024-08-19T15:53:09Z">
         <w:r>
           <w:rPr/>
           <w:t>1</w:t>
         </w:r>
       </w:ins>
-      <w:del w:id="265" w:author="Bolívar Aponte Rolón" w:date="2024-08-19T15:53:08Z">
+      <w:del w:id="279" w:author="Bolívar Aponte Rolón" w:date="2024-08-19T15:53:08Z">
         <w:r>
           <w:rPr/>
           <w:delText>5</w:delText>
@@ -10120,7 +10274,7 @@
         <w:rPr/>
         <w:t>). Each point represent a FEF community samples from one host tree species per treatment group; colors represent host tree species. Circles and filled triangles represent low (</w:t>
       </w:r>
-      <w:del w:id="266" w:author="Bolívar Aponte Rolón" w:date="2024-08-19T15:47:42Z">
+      <w:del w:id="280" w:author="Bolívar Aponte Rolón" w:date="2024-08-19T15:47:42Z">
         <w:r>
           <w:rPr>
             <w:i/>
@@ -10129,13 +10283,13 @@
           <w:delText>E</w:delText>
         </w:r>
       </w:del>
-      <w:del w:id="267" w:author="Bolívar Aponte Rolón" w:date="2024-08-19T15:47:42Z">
+      <w:del w:id="281" w:author="Bolívar Aponte Rolón" w:date="2024-08-19T15:47:42Z">
         <w:r>
           <w:rPr/>
           <w:delText>-</w:delText>
         </w:r>
       </w:del>
-      <w:ins w:id="268" w:author="Bolívar Aponte Rolón" w:date="2024-08-19T15:47:42Z">
+      <w:ins w:id="282" w:author="Bolívar Aponte Rolón" w:date="2024-08-19T15:47:42Z">
         <w:r>
           <w:rPr>
             <w:rFonts w:eastAsia="Cambria" w:cs="" w:cstheme="minorBidi" w:eastAsiaTheme="minorHAnsi"/>
@@ -10154,7 +10308,7 @@
         <w:rPr/>
         <w:t>) and high (</w:t>
       </w:r>
-      <w:del w:id="269" w:author="Bolívar Aponte Rolón" w:date="2024-08-19T15:48:14Z">
+      <w:del w:id="283" w:author="Bolívar Aponte Rolón" w:date="2024-08-19T15:48:14Z">
         <w:r>
           <w:rPr>
             <w:i/>
@@ -10163,13 +10317,13 @@
           <w:delText>E</w:delText>
         </w:r>
       </w:del>
-      <w:del w:id="270" w:author="Bolívar Aponte Rolón" w:date="2024-08-19T15:48:14Z">
+      <w:del w:id="284" w:author="Bolívar Aponte Rolón" w:date="2024-08-19T15:48:14Z">
         <w:r>
           <w:rPr/>
           <w:delText>+</w:delText>
         </w:r>
       </w:del>
-      <w:ins w:id="271" w:author="Bolívar Aponte Rolón" w:date="2024-08-19T15:48:14Z">
+      <w:ins w:id="285" w:author="Bolívar Aponte Rolón" w:date="2024-08-19T15:48:14Z">
         <w:r>
           <w:rPr>
             <w:rFonts w:eastAsia="Cambria" w:cs="" w:cstheme="minorBidi" w:eastAsiaTheme="minorHAnsi"/>
@@ -10257,7 +10411,7 @@
         <w:rPr/>
         <w:t xml:space="preserve">Leaf Functional traits are conserved within tree species regardless of endophyte load treatment. (a) Principal Component Analysis (PCA) of leaf functional traits from all tree species separated by </w:t>
       </w:r>
-      <w:del w:id="272" w:author="Bolívar Aponte Rolón" w:date="2024-08-19T15:47:42Z">
+      <w:del w:id="286" w:author="Bolívar Aponte Rolón" w:date="2024-08-19T15:47:42Z">
         <w:r>
           <w:rPr>
             <w:i/>
@@ -10266,7 +10420,7 @@
           <w:delText>E-</w:delText>
         </w:r>
       </w:del>
-      <w:ins w:id="273" w:author="Bolívar Aponte Rolón" w:date="2024-08-19T15:47:42Z">
+      <w:ins w:id="287" w:author="Bolívar Aponte Rolón" w:date="2024-08-19T15:47:42Z">
         <w:r>
           <w:rPr>
             <w:rFonts w:eastAsia="Cambria" w:cs="" w:cstheme="minorBidi" w:eastAsiaTheme="minorHAnsi"/>
@@ -10285,7 +10439,7 @@
         <w:rPr/>
         <w:t xml:space="preserve"> and </w:t>
       </w:r>
-      <w:del w:id="274" w:author="Bolívar Aponte Rolón" w:date="2024-08-19T15:48:14Z">
+      <w:del w:id="288" w:author="Bolívar Aponte Rolón" w:date="2024-08-19T15:48:14Z">
         <w:r>
           <w:rPr>
             <w:i/>
@@ -10294,7 +10448,7 @@
           <w:delText>E+</w:delText>
         </w:r>
       </w:del>
-      <w:ins w:id="275" w:author="Bolívar Aponte Rolón" w:date="2024-08-19T15:48:14Z">
+      <w:ins w:id="289" w:author="Bolívar Aponte Rolón" w:date="2024-08-19T15:48:14Z">
         <w:r>
           <w:rPr>
             <w:rFonts w:eastAsia="Cambria" w:cs="" w:cstheme="minorBidi" w:eastAsiaTheme="minorHAnsi"/>
@@ -10313,7 +10467,7 @@
         <w:rPr/>
         <w:t xml:space="preserve"> treatment. (b) PCA of leaf functional traits of plants solely used in ant herbivory assays. (c) PCA leaf functional traits of plants used solely in pathogen damage assays. Colors represent tree species. Circle and triangles represent low (</w:t>
       </w:r>
-      <w:del w:id="276" w:author="Bolívar Aponte Rolón" w:date="2024-08-19T15:47:42Z">
+      <w:del w:id="290" w:author="Bolívar Aponte Rolón" w:date="2024-08-19T15:47:42Z">
         <w:r>
           <w:rPr>
             <w:i/>
@@ -10322,7 +10476,7 @@
           <w:delText>E-</w:delText>
         </w:r>
       </w:del>
-      <w:ins w:id="277" w:author="Bolívar Aponte Rolón" w:date="2024-08-19T15:47:42Z">
+      <w:ins w:id="291" w:author="Bolívar Aponte Rolón" w:date="2024-08-19T15:47:42Z">
         <w:r>
           <w:rPr>
             <w:rFonts w:eastAsia="Cambria" w:cs="" w:cstheme="minorBidi" w:eastAsiaTheme="minorHAnsi"/>
@@ -10341,7 +10495,7 @@
         <w:rPr/>
         <w:t>) and high (</w:t>
       </w:r>
-      <w:del w:id="278" w:author="Bolívar Aponte Rolón" w:date="2024-08-19T15:48:14Z">
+      <w:del w:id="292" w:author="Bolívar Aponte Rolón" w:date="2024-08-19T15:48:14Z">
         <w:r>
           <w:rPr>
             <w:i/>
@@ -10350,7 +10504,7 @@
           <w:delText>E+</w:delText>
         </w:r>
       </w:del>
-      <w:ins w:id="279" w:author="Bolívar Aponte Rolón" w:date="2024-08-19T15:48:14Z">
+      <w:ins w:id="293" w:author="Bolívar Aponte Rolón" w:date="2024-08-19T15:48:14Z">
         <w:r>
           <w:rPr>
             <w:rFonts w:eastAsia="Cambria" w:cs="" w:cstheme="minorBidi" w:eastAsiaTheme="minorHAnsi"/>
@@ -10525,7 +10679,7 @@
         <w:rPr/>
         <w:t xml:space="preserve"> =  .207). Colors represent individual species. Circle and triangles represent </w:t>
       </w:r>
-      <w:del w:id="280" w:author="Bolívar Aponte Rolón" w:date="2024-08-19T15:47:42Z">
+      <w:del w:id="294" w:author="Bolívar Aponte Rolón" w:date="2024-08-19T15:47:42Z">
         <w:r>
           <w:rPr>
             <w:i/>
@@ -10534,7 +10688,7 @@
           <w:delText>E-</w:delText>
         </w:r>
       </w:del>
-      <w:ins w:id="281" w:author="Bolívar Aponte Rolón" w:date="2024-08-19T15:47:42Z">
+      <w:ins w:id="295" w:author="Bolívar Aponte Rolón" w:date="2024-08-19T15:47:42Z">
         <w:r>
           <w:rPr>
             <w:rFonts w:eastAsia="Cambria" w:cs="" w:cstheme="minorBidi" w:eastAsiaTheme="minorHAnsi"/>
@@ -10553,7 +10707,7 @@
         <w:rPr/>
         <w:t xml:space="preserve"> and </w:t>
       </w:r>
-      <w:del w:id="282" w:author="Bolívar Aponte Rolón" w:date="2024-08-19T15:48:14Z">
+      <w:del w:id="296" w:author="Bolívar Aponte Rolón" w:date="2024-08-19T15:48:14Z">
         <w:r>
           <w:rPr>
             <w:i/>
@@ -10562,7 +10716,7 @@
           <w:delText>E+</w:delText>
         </w:r>
       </w:del>
-      <w:ins w:id="283" w:author="Bolívar Aponte Rolón" w:date="2024-08-19T15:48:14Z">
+      <w:ins w:id="297" w:author="Bolívar Aponte Rolón" w:date="2024-08-19T15:48:14Z">
         <w:r>
           <w:rPr>
             <w:rFonts w:eastAsia="Cambria" w:cs="" w:cstheme="minorBidi" w:eastAsiaTheme="minorHAnsi"/>
@@ -11769,7 +11923,7 @@
                 <w:u w:val="none"/>
               </w:rPr>
             </w:pPr>
-            <w:del w:id="284" w:author="Bolívar Aponte Rolón" w:date="2024-08-19T15:47:42Z">
+            <w:del w:id="298" w:author="Bolívar Aponte Rolón" w:date="2024-08-19T15:47:42Z">
               <w:r>
                 <w:rPr>
                   <w:rFonts w:eastAsia="TeX Gyre Termes" w:cs="TeX Gyre Termes"/>
@@ -11791,7 +11945,7 @@
                 <w:delText>E-</w:delText>
               </w:r>
             </w:del>
-            <w:ins w:id="285" w:author="Bolívar Aponte Rolón" w:date="2024-08-19T15:47:42Z">
+            <w:ins w:id="299" w:author="Bolívar Aponte Rolón" w:date="2024-08-19T15:47:42Z">
               <w:r>
                 <w:rPr>
                   <w:rFonts w:eastAsia="TeX Gyre Termes" w:cs="TeX Gyre Termes"/>
@@ -12242,7 +12396,7 @@
                 <w:u w:val="none"/>
               </w:rPr>
             </w:pPr>
-            <w:del w:id="286" w:author="Bolívar Aponte Rolón" w:date="2024-08-19T15:48:14Z">
+            <w:del w:id="300" w:author="Bolívar Aponte Rolón" w:date="2024-08-19T15:48:14Z">
               <w:r>
                 <w:rPr>
                   <w:rFonts w:eastAsia="TeX Gyre Termes" w:cs="TeX Gyre Termes"/>
@@ -12264,7 +12418,7 @@
                 <w:delText>E+</w:delText>
               </w:r>
             </w:del>
-            <w:ins w:id="287" w:author="Bolívar Aponte Rolón" w:date="2024-08-19T15:48:14Z">
+            <w:ins w:id="301" w:author="Bolívar Aponte Rolón" w:date="2024-08-19T15:48:14Z">
               <w:r>
                 <w:rPr>
                   <w:rFonts w:eastAsia="TeX Gyre Termes" w:cs="TeX Gyre Termes"/>
@@ -14483,8 +14637,8 @@
               </w:rPr>
               <w:t>n = observations ; Mean ± SD</w:t>
             </w:r>
-            <w:bookmarkStart w:id="100" w:name="tables_Copy_1"/>
-            <w:bookmarkStart w:id="101" w:name="table-2_Copy_1_Copy_1"/>
+            <w:bookmarkStart w:id="100" w:name="table-2_Copy_1_Copy_1"/>
+            <w:bookmarkStart w:id="101" w:name="tables_Copy_1"/>
             <w:bookmarkEnd w:id="100"/>
             <w:bookmarkEnd w:id="101"/>
           </w:p>
@@ -14564,9 +14718,7 @@
         <w:spacing w:lineRule="exact" w:line="240" w:before="60" w:after="60"/>
         <w:ind w:hanging="0" w:left="60" w:right="60"/>
         <w:jc w:val="left"/>
-        <w:rPr>
-          <w:ins w:id="288" w:author="Bolívar Aponte Rolón" w:date="2024-08-29T14:04:16Z"/>
-        </w:rPr>
+        <w:rPr/>
       </w:pPr>
       <w:r>
         <w:rPr>
@@ -14596,14 +14748,14 @@
       </w:tblPr>
       <w:tblGrid>
         <w:gridCol w:w="1900"/>
-        <w:gridCol w:w="1900"/>
+        <w:gridCol w:w="1899"/>
         <w:gridCol w:w="1824"/>
-        <w:gridCol w:w="1979"/>
+        <w:gridCol w:w="1980"/>
         <w:gridCol w:w="1908"/>
       </w:tblGrid>
       <w:tr>
         <w:trPr>
-          <w:ins w:id="289" w:author="Bolívar Aponte Rolón" w:date="2024-08-29T14:04:16Z"/>
+          <w:ins w:id="302" w:author="Bolívar Aponte Rolón" w:date="2024-08-29T14:04:16Z"/>
           <w:trHeight w:val="360" w:hRule="atLeast"/>
         </w:trPr>
         <w:tc>
@@ -14624,23 +14776,19 @@
                 <w:rFonts w:ascii="TeX Gyre Termes" w:hAnsi="TeX Gyre Termes"/>
                 <w:sz w:val="22"/>
                 <w:szCs w:val="22"/>
-                <w:ins w:id="291" w:author="Bolívar Aponte Rolón" w:date="2024-08-29T14:04:16Z"/>
               </w:rPr>
             </w:pPr>
-            <w:ins w:id="290" w:author="Bolívar Aponte Rolón" w:date="2024-08-29T14:04:16Z">
-              <w:r>
-                <w:rPr>
-                  <w:rFonts w:ascii="TeX Gyre Termes" w:hAnsi="TeX Gyre Termes"/>
-                  <w:sz w:val="22"/>
-                  <w:szCs w:val="22"/>
-                </w:rPr>
-              </w:r>
-            </w:ins>
+            <w:r>
+              <w:rPr>
+                <w:sz w:val="22"/>
+                <w:szCs w:val="22"/>
+              </w:rPr>
+            </w:r>
           </w:p>
         </w:tc>
         <w:tc>
           <w:tcPr>
-            <w:tcW w:w="3724" w:type="dxa"/>
+            <w:tcW w:w="3723" w:type="dxa"/>
             <w:gridSpan w:val="2"/>
             <w:tcBorders>
               <w:top w:val="single" w:sz="16" w:space="0" w:color="000000"/>
@@ -14658,13 +14806,12 @@
                 <w:rFonts w:ascii="TeX Gyre Termes" w:hAnsi="TeX Gyre Termes"/>
                 <w:sz w:val="22"/>
                 <w:szCs w:val="22"/>
-                <w:ins w:id="293" w:author="Bolívar Aponte Rolón" w:date="2024-08-29T14:04:16Z"/>
               </w:rPr>
             </w:pPr>
-            <w:ins w:id="292" w:author="Bolívar Aponte Rolón" w:date="2024-08-29T14:04:16Z">
+            <w:ins w:id="303" w:author="Bolívar Aponte Rolón" w:date="2024-08-29T14:04:16Z">
               <w:r>
                 <w:rPr>
-                  <w:rFonts w:eastAsia="Tex Gyre Termes" w:cs="Tex Gyre Termes" w:ascii="TeX Gyre Termes" w:hAnsi="TeX Gyre Termes"/>
+                  <w:rFonts w:eastAsia="Tex Gyre Termes" w:cs="Tex Gyre Termes"/>
                   <w:b/>
                   <w:i w:val="false"/>
                   <w:color w:val="000000"/>
@@ -14679,7 +14826,7 @@
         </w:tc>
         <w:tc>
           <w:tcPr>
-            <w:tcW w:w="3887" w:type="dxa"/>
+            <w:tcW w:w="3888" w:type="dxa"/>
             <w:gridSpan w:val="2"/>
             <w:tcBorders>
               <w:top w:val="single" w:sz="16" w:space="0" w:color="000000"/>
@@ -14697,13 +14844,12 @@
                 <w:rFonts w:ascii="TeX Gyre Termes" w:hAnsi="TeX Gyre Termes"/>
                 <w:sz w:val="22"/>
                 <w:szCs w:val="22"/>
-                <w:ins w:id="295" w:author="Bolívar Aponte Rolón" w:date="2024-08-29T14:04:16Z"/>
               </w:rPr>
             </w:pPr>
-            <w:ins w:id="294" w:author="Bolívar Aponte Rolón" w:date="2024-08-29T14:04:16Z">
+            <w:ins w:id="304" w:author="Bolívar Aponte Rolón" w:date="2024-08-29T14:04:16Z">
               <w:r>
                 <w:rPr>
-                  <w:rFonts w:eastAsia="Tex Gyre Termes" w:cs="Tex Gyre Termes" w:ascii="TeX Gyre Termes" w:hAnsi="TeX Gyre Termes"/>
+                  <w:rFonts w:eastAsia="Tex Gyre Termes" w:cs="Tex Gyre Termes"/>
                   <w:b/>
                   <w:i w:val="false"/>
                   <w:color w:val="000000"/>
@@ -14719,7 +14865,7 @@
       </w:tr>
       <w:tr>
         <w:trPr>
-          <w:ins w:id="296" w:author="Bolívar Aponte Rolón" w:date="2024-08-29T14:04:16Z"/>
+          <w:ins w:id="305" w:author="Bolívar Aponte Rolón" w:date="2024-08-29T14:04:16Z"/>
           <w:trHeight w:val="360" w:hRule="atLeast"/>
         </w:trPr>
         <w:tc>
@@ -14740,13 +14886,12 @@
                 <w:rFonts w:ascii="TeX Gyre Termes" w:hAnsi="TeX Gyre Termes"/>
                 <w:sz w:val="22"/>
                 <w:szCs w:val="22"/>
-                <w:ins w:id="298" w:author="Bolívar Aponte Rolón" w:date="2024-08-29T14:04:16Z"/>
               </w:rPr>
             </w:pPr>
-            <w:ins w:id="297" w:author="Bolívar Aponte Rolón" w:date="2024-08-29T14:04:16Z">
+            <w:ins w:id="306" w:author="Bolívar Aponte Rolón" w:date="2024-08-29T14:04:16Z">
               <w:r>
                 <w:rPr>
-                  <w:rFonts w:eastAsia="Tex Gyre Termes" w:cs="Tex Gyre Termes" w:ascii="TeX Gyre Termes" w:hAnsi="TeX Gyre Termes"/>
+                  <w:rFonts w:eastAsia="Tex Gyre Termes" w:cs="Tex Gyre Termes"/>
                   <w:b/>
                   <w:i w:val="false"/>
                   <w:color w:val="000000"/>
@@ -14761,7 +14906,7 @@
         </w:tc>
         <w:tc>
           <w:tcPr>
-            <w:tcW w:w="1900" w:type="dxa"/>
+            <w:tcW w:w="1899" w:type="dxa"/>
             <w:tcBorders>
               <w:top w:val="single" w:sz="8" w:space="0" w:color="000000"/>
               <w:bottom w:val="single" w:sz="2" w:space="0" w:color="000000"/>
@@ -14778,13 +14923,12 @@
                 <w:rFonts w:ascii="TeX Gyre Termes" w:hAnsi="TeX Gyre Termes"/>
                 <w:sz w:val="22"/>
                 <w:szCs w:val="22"/>
-                <w:ins w:id="300" w:author="Bolívar Aponte Rolón" w:date="2024-08-29T14:04:16Z"/>
               </w:rPr>
             </w:pPr>
-            <w:ins w:id="299" w:author="Bolívar Aponte Rolón" w:date="2024-08-29T14:04:16Z">
+            <w:ins w:id="307" w:author="Bolívar Aponte Rolón" w:date="2024-08-29T14:04:16Z">
               <w:r>
                 <w:rPr>
-                  <w:rFonts w:eastAsia="Tex Gyre Termes" w:cs="Tex Gyre Termes" w:ascii="TeX Gyre Termes" w:hAnsi="TeX Gyre Termes"/>
+                  <w:rFonts w:eastAsia="Tex Gyre Termes" w:cs="Tex Gyre Termes"/>
                   <w:b/>
                   <w:i w:val="false"/>
                   <w:color w:val="000000"/>
@@ -14816,13 +14960,12 @@
                 <w:rFonts w:ascii="TeX Gyre Termes" w:hAnsi="TeX Gyre Termes"/>
                 <w:sz w:val="22"/>
                 <w:szCs w:val="22"/>
-                <w:ins w:id="302" w:author="Bolívar Aponte Rolón" w:date="2024-08-29T14:04:16Z"/>
               </w:rPr>
             </w:pPr>
-            <w:ins w:id="301" w:author="Bolívar Aponte Rolón" w:date="2024-08-29T14:04:16Z">
+            <w:ins w:id="308" w:author="Bolívar Aponte Rolón" w:date="2024-08-29T14:04:16Z">
               <w:r>
                 <w:rPr>
-                  <w:rFonts w:eastAsia="Tex Gyre Termes" w:cs="Tex Gyre Termes" w:ascii="TeX Gyre Termes" w:hAnsi="TeX Gyre Termes"/>
+                  <w:rFonts w:eastAsia="Tex Gyre Termes" w:cs="Tex Gyre Termes"/>
                   <w:b/>
                   <w:i w:val="false"/>
                   <w:color w:val="000000"/>
@@ -14837,7 +14980,7 @@
         </w:tc>
         <w:tc>
           <w:tcPr>
-            <w:tcW w:w="1979" w:type="dxa"/>
+            <w:tcW w:w="1980" w:type="dxa"/>
             <w:tcBorders>
               <w:top w:val="single" w:sz="8" w:space="0" w:color="000000"/>
               <w:bottom w:val="single" w:sz="2" w:space="0" w:color="000000"/>
@@ -14854,13 +14997,12 @@
                 <w:rFonts w:ascii="TeX Gyre Termes" w:hAnsi="TeX Gyre Termes"/>
                 <w:sz w:val="22"/>
                 <w:szCs w:val="22"/>
-                <w:ins w:id="304" w:author="Bolívar Aponte Rolón" w:date="2024-08-29T14:04:16Z"/>
               </w:rPr>
             </w:pPr>
-            <w:ins w:id="303" w:author="Bolívar Aponte Rolón" w:date="2024-08-29T14:04:16Z">
+            <w:ins w:id="309" w:author="Bolívar Aponte Rolón" w:date="2024-08-29T14:04:16Z">
               <w:r>
                 <w:rPr>
-                  <w:rFonts w:eastAsia="Tex Gyre Termes" w:cs="Tex Gyre Termes" w:ascii="TeX Gyre Termes" w:hAnsi="TeX Gyre Termes"/>
+                  <w:rFonts w:eastAsia="Tex Gyre Termes" w:cs="Tex Gyre Termes"/>
                   <w:b/>
                   <w:i w:val="false"/>
                   <w:color w:val="000000"/>
@@ -14892,13 +15034,12 @@
                 <w:rFonts w:ascii="TeX Gyre Termes" w:hAnsi="TeX Gyre Termes"/>
                 <w:sz w:val="22"/>
                 <w:szCs w:val="22"/>
-                <w:ins w:id="306" w:author="Bolívar Aponte Rolón" w:date="2024-08-29T14:04:16Z"/>
               </w:rPr>
             </w:pPr>
-            <w:ins w:id="305" w:author="Bolívar Aponte Rolón" w:date="2024-08-29T14:04:16Z">
+            <w:ins w:id="310" w:author="Bolívar Aponte Rolón" w:date="2024-08-29T14:04:16Z">
               <w:r>
                 <w:rPr>
-                  <w:rFonts w:eastAsia="Tex Gyre Termes" w:cs="Tex Gyre Termes" w:ascii="TeX Gyre Termes" w:hAnsi="TeX Gyre Termes"/>
+                  <w:rFonts w:eastAsia="Tex Gyre Termes" w:cs="Tex Gyre Termes"/>
                   <w:b/>
                   <w:i w:val="false"/>
                   <w:color w:val="000000"/>
@@ -14914,7 +15055,7 @@
       </w:tr>
       <w:tr>
         <w:trPr>
-          <w:ins w:id="307" w:author="Bolívar Aponte Rolón" w:date="2024-08-29T14:04:16Z"/>
+          <w:ins w:id="311" w:author="Bolívar Aponte Rolón" w:date="2024-08-29T14:04:16Z"/>
           <w:trHeight w:val="360" w:hRule="atLeast"/>
         </w:trPr>
         <w:tc>
@@ -14940,13 +15081,11 @@
                 <w:iCs/>
                 <w:sz w:val="22"/>
                 <w:szCs w:val="22"/>
-                <w:ins w:id="309" w:author="Bolívar Aponte Rolón" w:date="2024-08-29T14:04:16Z"/>
               </w:rPr>
             </w:pPr>
-            <w:ins w:id="308" w:author="Bolívar Aponte Rolón" w:date="2024-08-29T14:04:16Z">
+            <w:ins w:id="312" w:author="Bolívar Aponte Rolón" w:date="2024-08-29T14:04:16Z">
               <w:r>
                 <w:rPr>
-                  <w:rFonts w:ascii="TeX Gyre Termes" w:hAnsi="TeX Gyre Termes"/>
                   <w:b/>
                   <w:bCs/>
                   <w:i/>
@@ -14961,7 +15100,7 @@
         </w:tc>
         <w:tc>
           <w:tcPr>
-            <w:tcW w:w="1900" w:type="dxa"/>
+            <w:tcW w:w="1899" w:type="dxa"/>
             <w:tcBorders>
               <w:top w:val="single" w:sz="2" w:space="0" w:color="000000"/>
             </w:tcBorders>
@@ -14977,18 +15116,14 @@
                 <w:rFonts w:ascii="TeX Gyre Termes" w:hAnsi="TeX Gyre Termes"/>
                 <w:sz w:val="22"/>
                 <w:szCs w:val="22"/>
-                <w:ins w:id="311" w:author="Bolívar Aponte Rolón" w:date="2024-08-29T14:04:16Z"/>
               </w:rPr>
             </w:pPr>
-            <w:ins w:id="310" w:author="Bolívar Aponte Rolón" w:date="2024-08-29T14:04:16Z">
-              <w:r>
-                <w:rPr>
-                  <w:rFonts w:ascii="TeX Gyre Termes" w:hAnsi="TeX Gyre Termes"/>
-                  <w:sz w:val="22"/>
-                  <w:szCs w:val="22"/>
-                </w:rPr>
-              </w:r>
-            </w:ins>
+            <w:r>
+              <w:rPr>
+                <w:sz w:val="22"/>
+                <w:szCs w:val="22"/>
+              </w:rPr>
+            </w:r>
           </w:p>
         </w:tc>
         <w:tc>
@@ -15009,23 +15144,19 @@
                 <w:rFonts w:ascii="TeX Gyre Termes" w:hAnsi="TeX Gyre Termes"/>
                 <w:sz w:val="22"/>
                 <w:szCs w:val="22"/>
-                <w:ins w:id="313" w:author="Bolívar Aponte Rolón" w:date="2024-08-29T14:04:16Z"/>
               </w:rPr>
             </w:pPr>
-            <w:ins w:id="312" w:author="Bolívar Aponte Rolón" w:date="2024-08-29T14:04:16Z">
-              <w:r>
-                <w:rPr>
-                  <w:rFonts w:ascii="TeX Gyre Termes" w:hAnsi="TeX Gyre Termes"/>
-                  <w:sz w:val="22"/>
-                  <w:szCs w:val="22"/>
-                </w:rPr>
-              </w:r>
-            </w:ins>
+            <w:r>
+              <w:rPr>
+                <w:sz w:val="22"/>
+                <w:szCs w:val="22"/>
+              </w:rPr>
+            </w:r>
           </w:p>
         </w:tc>
         <w:tc>
           <w:tcPr>
-            <w:tcW w:w="1979" w:type="dxa"/>
+            <w:tcW w:w="1980" w:type="dxa"/>
             <w:tcBorders>
               <w:top w:val="single" w:sz="2" w:space="0" w:color="000000"/>
             </w:tcBorders>
@@ -15041,18 +15172,14 @@
                 <w:rFonts w:ascii="TeX Gyre Termes" w:hAnsi="TeX Gyre Termes"/>
                 <w:sz w:val="22"/>
                 <w:szCs w:val="22"/>
-                <w:ins w:id="315" w:author="Bolívar Aponte Rolón" w:date="2024-08-29T14:04:16Z"/>
               </w:rPr>
             </w:pPr>
-            <w:ins w:id="314" w:author="Bolívar Aponte Rolón" w:date="2024-08-29T14:04:16Z">
-              <w:r>
-                <w:rPr>
-                  <w:rFonts w:ascii="TeX Gyre Termes" w:hAnsi="TeX Gyre Termes"/>
-                  <w:sz w:val="22"/>
-                  <w:szCs w:val="22"/>
-                </w:rPr>
-              </w:r>
-            </w:ins>
+            <w:r>
+              <w:rPr>
+                <w:sz w:val="22"/>
+                <w:szCs w:val="22"/>
+              </w:rPr>
+            </w:r>
           </w:p>
         </w:tc>
         <w:tc>
@@ -15073,24 +15200,20 @@
                 <w:rFonts w:ascii="TeX Gyre Termes" w:hAnsi="TeX Gyre Termes"/>
                 <w:sz w:val="22"/>
                 <w:szCs w:val="22"/>
-                <w:ins w:id="317" w:author="Bolívar Aponte Rolón" w:date="2024-08-29T14:04:16Z"/>
               </w:rPr>
             </w:pPr>
-            <w:ins w:id="316" w:author="Bolívar Aponte Rolón" w:date="2024-08-29T14:04:16Z">
-              <w:r>
-                <w:rPr>
-                  <w:rFonts w:ascii="TeX Gyre Termes" w:hAnsi="TeX Gyre Termes"/>
-                  <w:sz w:val="22"/>
-                  <w:szCs w:val="22"/>
-                </w:rPr>
-              </w:r>
-            </w:ins>
+            <w:r>
+              <w:rPr>
+                <w:sz w:val="22"/>
+                <w:szCs w:val="22"/>
+              </w:rPr>
+            </w:r>
           </w:p>
         </w:tc>
       </w:tr>
       <w:tr>
         <w:trPr>
-          <w:ins w:id="318" w:author="Bolívar Aponte Rolón" w:date="2024-08-29T14:04:16Z"/>
+          <w:ins w:id="313" w:author="Bolívar Aponte Rolón" w:date="2024-08-29T14:04:16Z"/>
           <w:trHeight w:val="360" w:hRule="atLeast"/>
         </w:trPr>
         <w:tc>
@@ -15109,13 +15232,12 @@
                 <w:rFonts w:ascii="TeX Gyre Termes" w:hAnsi="TeX Gyre Termes"/>
                 <w:sz w:val="22"/>
                 <w:szCs w:val="22"/>
-                <w:ins w:id="320" w:author="Bolívar Aponte Rolón" w:date="2024-08-29T14:04:16Z"/>
               </w:rPr>
             </w:pPr>
-            <w:ins w:id="319" w:author="Bolívar Aponte Rolón" w:date="2024-08-29T14:04:16Z">
+            <w:ins w:id="314" w:author="Bolívar Aponte Rolón" w:date="2024-08-29T14:04:16Z">
               <w:r>
                 <w:rPr>
-                  <w:rFonts w:eastAsia="Tex Gyre Termes" w:cs="Tex Gyre Termes" w:ascii="TeX Gyre Termes" w:hAnsi="TeX Gyre Termes"/>
+                  <w:rFonts w:eastAsia="Tex Gyre Termes" w:cs="Tex Gyre Termes"/>
                   <w:b w:val="false"/>
                   <w:i w:val="false"/>
                   <w:color w:val="000000"/>
@@ -15130,7 +15252,7 @@
         </w:tc>
         <w:tc>
           <w:tcPr>
-            <w:tcW w:w="1900" w:type="dxa"/>
+            <w:tcW w:w="1899" w:type="dxa"/>
             <w:tcBorders/>
             <w:shd w:color="auto" w:fill="FFFFFF" w:val="clear"/>
           </w:tcPr>
@@ -15144,13 +15266,12 @@
                 <w:rFonts w:ascii="TeX Gyre Termes" w:hAnsi="TeX Gyre Termes"/>
                 <w:sz w:val="22"/>
                 <w:szCs w:val="22"/>
-                <w:ins w:id="322" w:author="Bolívar Aponte Rolón" w:date="2024-08-29T14:04:16Z"/>
               </w:rPr>
             </w:pPr>
-            <w:ins w:id="321" w:author="Bolívar Aponte Rolón" w:date="2024-08-29T14:04:16Z">
+            <w:ins w:id="315" w:author="Bolívar Aponte Rolón" w:date="2024-08-29T14:04:16Z">
               <w:r>
                 <w:rPr>
-                  <w:rFonts w:eastAsia="Tex Gyre Termes" w:cs="Tex Gyre Termes" w:ascii="TeX Gyre Termes" w:hAnsi="TeX Gyre Termes"/>
+                  <w:rFonts w:eastAsia="Tex Gyre Termes" w:cs="Tex Gyre Termes"/>
                   <w:b w:val="false"/>
                   <w:i w:val="false"/>
                   <w:color w:val="000000"/>
@@ -15179,13 +15300,12 @@
                 <w:rFonts w:ascii="TeX Gyre Termes" w:hAnsi="TeX Gyre Termes"/>
                 <w:sz w:val="22"/>
                 <w:szCs w:val="22"/>
-                <w:ins w:id="324" w:author="Bolívar Aponte Rolón" w:date="2024-08-29T14:04:16Z"/>
               </w:rPr>
             </w:pPr>
-            <w:ins w:id="323" w:author="Bolívar Aponte Rolón" w:date="2024-08-29T14:04:16Z">
+            <w:ins w:id="316" w:author="Bolívar Aponte Rolón" w:date="2024-08-29T14:04:16Z">
               <w:r>
                 <w:rPr>
-                  <w:rFonts w:eastAsia="Tex Gyre Termes" w:cs="Tex Gyre Termes" w:ascii="TeX Gyre Termes" w:hAnsi="TeX Gyre Termes"/>
+                  <w:rFonts w:eastAsia="Tex Gyre Termes" w:cs="Tex Gyre Termes"/>
                   <w:b w:val="false"/>
                   <w:i w:val="false"/>
                   <w:color w:val="000000"/>
@@ -15200,7 +15320,7 @@
         </w:tc>
         <w:tc>
           <w:tcPr>
-            <w:tcW w:w="1979" w:type="dxa"/>
+            <w:tcW w:w="1980" w:type="dxa"/>
             <w:tcBorders/>
             <w:shd w:color="auto" w:fill="FFFFFF" w:val="clear"/>
           </w:tcPr>
@@ -15214,13 +15334,12 @@
                 <w:rFonts w:ascii="TeX Gyre Termes" w:hAnsi="TeX Gyre Termes"/>
                 <w:sz w:val="22"/>
                 <w:szCs w:val="22"/>
-                <w:ins w:id="326" w:author="Bolívar Aponte Rolón" w:date="2024-08-29T14:04:16Z"/>
               </w:rPr>
             </w:pPr>
-            <w:ins w:id="325" w:author="Bolívar Aponte Rolón" w:date="2024-08-29T14:04:16Z">
+            <w:ins w:id="317" w:author="Bolívar Aponte Rolón" w:date="2024-08-29T14:04:16Z">
               <w:r>
                 <w:rPr>
-                  <w:rFonts w:eastAsia="Tex Gyre Termes" w:cs="Tex Gyre Termes" w:ascii="TeX Gyre Termes" w:hAnsi="TeX Gyre Termes"/>
+                  <w:rFonts w:eastAsia="Tex Gyre Termes" w:cs="Tex Gyre Termes"/>
                   <w:b/>
                   <w:i w:val="false"/>
                   <w:color w:val="000000"/>
@@ -15249,13 +15368,12 @@
                 <w:rFonts w:ascii="TeX Gyre Termes" w:hAnsi="TeX Gyre Termes"/>
                 <w:sz w:val="22"/>
                 <w:szCs w:val="22"/>
-                <w:ins w:id="328" w:author="Bolívar Aponte Rolón" w:date="2024-08-29T14:04:16Z"/>
               </w:rPr>
             </w:pPr>
-            <w:ins w:id="327" w:author="Bolívar Aponte Rolón" w:date="2024-08-29T14:04:16Z">
+            <w:ins w:id="318" w:author="Bolívar Aponte Rolón" w:date="2024-08-29T14:04:16Z">
               <w:r>
                 <w:rPr>
-                  <w:rFonts w:eastAsia="Tex Gyre Termes" w:cs="Tex Gyre Termes" w:ascii="TeX Gyre Termes" w:hAnsi="TeX Gyre Termes"/>
+                  <w:rFonts w:eastAsia="Tex Gyre Termes" w:cs="Tex Gyre Termes"/>
                   <w:b/>
                   <w:i w:val="false"/>
                   <w:color w:val="000000"/>
@@ -15271,7 +15389,7 @@
       </w:tr>
       <w:tr>
         <w:trPr>
-          <w:ins w:id="329" w:author="Bolívar Aponte Rolón" w:date="2024-08-29T14:04:16Z"/>
+          <w:ins w:id="319" w:author="Bolívar Aponte Rolón" w:date="2024-08-29T14:04:16Z"/>
           <w:trHeight w:val="360" w:hRule="atLeast"/>
         </w:trPr>
         <w:tc>
@@ -15290,13 +15408,12 @@
                 <w:rFonts w:ascii="TeX Gyre Termes" w:hAnsi="TeX Gyre Termes"/>
                 <w:sz w:val="22"/>
                 <w:szCs w:val="22"/>
-                <w:ins w:id="331" w:author="Bolívar Aponte Rolón" w:date="2024-08-29T14:04:16Z"/>
               </w:rPr>
             </w:pPr>
-            <w:ins w:id="330" w:author="Bolívar Aponte Rolón" w:date="2024-08-29T14:04:16Z">
+            <w:ins w:id="320" w:author="Bolívar Aponte Rolón" w:date="2024-08-29T14:04:16Z">
               <w:r>
                 <w:rPr>
-                  <w:rFonts w:eastAsia="Tex Gyre Termes" w:cs="Tex Gyre Termes" w:ascii="TeX Gyre Termes" w:hAnsi="TeX Gyre Termes"/>
+                  <w:rFonts w:eastAsia="Tex Gyre Termes" w:cs="Tex Gyre Termes"/>
                   <w:b w:val="false"/>
                   <w:i w:val="false"/>
                   <w:color w:val="000000"/>
@@ -15311,7 +15428,7 @@
         </w:tc>
         <w:tc>
           <w:tcPr>
-            <w:tcW w:w="1900" w:type="dxa"/>
+            <w:tcW w:w="1899" w:type="dxa"/>
             <w:tcBorders/>
             <w:shd w:color="auto" w:fill="FFFFFF" w:val="clear"/>
           </w:tcPr>
@@ -15325,13 +15442,12 @@
                 <w:rFonts w:ascii="TeX Gyre Termes" w:hAnsi="TeX Gyre Termes"/>
                 <w:sz w:val="22"/>
                 <w:szCs w:val="22"/>
-                <w:ins w:id="333" w:author="Bolívar Aponte Rolón" w:date="2024-08-29T14:04:16Z"/>
               </w:rPr>
             </w:pPr>
-            <w:ins w:id="332" w:author="Bolívar Aponte Rolón" w:date="2024-08-29T14:04:16Z">
+            <w:ins w:id="321" w:author="Bolívar Aponte Rolón" w:date="2024-08-29T14:04:16Z">
               <w:r>
                 <w:rPr>
-                  <w:rFonts w:eastAsia="Tex Gyre Termes" w:cs="Tex Gyre Termes" w:ascii="TeX Gyre Termes" w:hAnsi="TeX Gyre Termes"/>
+                  <w:rFonts w:eastAsia="Tex Gyre Termes" w:cs="Tex Gyre Termes"/>
                   <w:b/>
                   <w:i w:val="false"/>
                   <w:color w:val="000000"/>
@@ -15360,13 +15476,12 @@
                 <w:rFonts w:ascii="TeX Gyre Termes" w:hAnsi="TeX Gyre Termes"/>
                 <w:sz w:val="22"/>
                 <w:szCs w:val="22"/>
-                <w:ins w:id="335" w:author="Bolívar Aponte Rolón" w:date="2024-08-29T14:04:16Z"/>
               </w:rPr>
             </w:pPr>
-            <w:ins w:id="334" w:author="Bolívar Aponte Rolón" w:date="2024-08-29T14:04:16Z">
+            <w:ins w:id="322" w:author="Bolívar Aponte Rolón" w:date="2024-08-29T14:04:16Z">
               <w:r>
                 <w:rPr>
-                  <w:rFonts w:eastAsia="Tex Gyre Termes" w:cs="Tex Gyre Termes" w:ascii="TeX Gyre Termes" w:hAnsi="TeX Gyre Termes"/>
+                  <w:rFonts w:eastAsia="Tex Gyre Termes" w:cs="Tex Gyre Termes"/>
                   <w:b/>
                   <w:i w:val="false"/>
                   <w:color w:val="000000"/>
@@ -15381,7 +15496,7 @@
         </w:tc>
         <w:tc>
           <w:tcPr>
-            <w:tcW w:w="1979" w:type="dxa"/>
+            <w:tcW w:w="1980" w:type="dxa"/>
             <w:tcBorders/>
             <w:shd w:color="auto" w:fill="FFFFFF" w:val="clear"/>
           </w:tcPr>
@@ -15395,13 +15510,12 @@
                 <w:rFonts w:ascii="TeX Gyre Termes" w:hAnsi="TeX Gyre Termes"/>
                 <w:sz w:val="22"/>
                 <w:szCs w:val="22"/>
-                <w:ins w:id="337" w:author="Bolívar Aponte Rolón" w:date="2024-08-29T14:04:16Z"/>
               </w:rPr>
             </w:pPr>
-            <w:ins w:id="336" w:author="Bolívar Aponte Rolón" w:date="2024-08-29T14:04:16Z">
+            <w:ins w:id="323" w:author="Bolívar Aponte Rolón" w:date="2024-08-29T14:04:16Z">
               <w:r>
                 <w:rPr>
-                  <w:rFonts w:eastAsia="Tex Gyre Termes" w:cs="Tex Gyre Termes" w:ascii="TeX Gyre Termes" w:hAnsi="TeX Gyre Termes"/>
+                  <w:rFonts w:eastAsia="Tex Gyre Termes" w:cs="Tex Gyre Termes"/>
                   <w:b w:val="false"/>
                   <w:i w:val="false"/>
                   <w:color w:val="000000"/>
@@ -15430,13 +15544,12 @@
                 <w:rFonts w:ascii="TeX Gyre Termes" w:hAnsi="TeX Gyre Termes"/>
                 <w:sz w:val="22"/>
                 <w:szCs w:val="22"/>
-                <w:ins w:id="339" w:author="Bolívar Aponte Rolón" w:date="2024-08-29T14:04:16Z"/>
               </w:rPr>
             </w:pPr>
-            <w:ins w:id="338" w:author="Bolívar Aponte Rolón" w:date="2024-08-29T14:04:16Z">
+            <w:ins w:id="324" w:author="Bolívar Aponte Rolón" w:date="2024-08-29T14:04:16Z">
               <w:r>
                 <w:rPr>
-                  <w:rFonts w:eastAsia="Tex Gyre Termes" w:cs="Tex Gyre Termes" w:ascii="TeX Gyre Termes" w:hAnsi="TeX Gyre Termes"/>
+                  <w:rFonts w:eastAsia="Tex Gyre Termes" w:cs="Tex Gyre Termes"/>
                   <w:b w:val="false"/>
                   <w:i w:val="false"/>
                   <w:color w:val="000000"/>
@@ -15452,7 +15565,7 @@
       </w:tr>
       <w:tr>
         <w:trPr>
-          <w:ins w:id="340" w:author="Bolívar Aponte Rolón" w:date="2024-08-29T14:04:16Z"/>
+          <w:ins w:id="325" w:author="Bolívar Aponte Rolón" w:date="2024-08-29T14:04:16Z"/>
           <w:trHeight w:val="360" w:hRule="atLeast"/>
         </w:trPr>
         <w:tc>
@@ -15471,13 +15584,12 @@
                 <w:rFonts w:ascii="TeX Gyre Termes" w:hAnsi="TeX Gyre Termes"/>
                 <w:sz w:val="22"/>
                 <w:szCs w:val="22"/>
-                <w:ins w:id="342" w:author="Bolívar Aponte Rolón" w:date="2024-08-29T14:04:16Z"/>
               </w:rPr>
             </w:pPr>
-            <w:ins w:id="341" w:author="Bolívar Aponte Rolón" w:date="2024-08-29T14:04:16Z">
+            <w:ins w:id="326" w:author="Bolívar Aponte Rolón" w:date="2024-08-29T14:04:16Z">
               <w:r>
                 <w:rPr>
-                  <w:rFonts w:eastAsia="Tex Gyre Termes" w:cs="Tex Gyre Termes" w:ascii="TeX Gyre Termes" w:hAnsi="TeX Gyre Termes"/>
+                  <w:rFonts w:eastAsia="Tex Gyre Termes" w:cs="Tex Gyre Termes"/>
                   <w:b w:val="false"/>
                   <w:i w:val="false"/>
                   <w:color w:val="000000"/>
@@ -15492,7 +15604,7 @@
         </w:tc>
         <w:tc>
           <w:tcPr>
-            <w:tcW w:w="1900" w:type="dxa"/>
+            <w:tcW w:w="1899" w:type="dxa"/>
             <w:tcBorders/>
             <w:shd w:color="auto" w:fill="FFFFFF" w:val="clear"/>
           </w:tcPr>
@@ -15506,13 +15618,12 @@
                 <w:rFonts w:ascii="TeX Gyre Termes" w:hAnsi="TeX Gyre Termes"/>
                 <w:sz w:val="22"/>
                 <w:szCs w:val="22"/>
-                <w:ins w:id="344" w:author="Bolívar Aponte Rolón" w:date="2024-08-29T14:04:16Z"/>
               </w:rPr>
             </w:pPr>
-            <w:ins w:id="343" w:author="Bolívar Aponte Rolón" w:date="2024-08-29T14:04:16Z">
+            <w:ins w:id="327" w:author="Bolívar Aponte Rolón" w:date="2024-08-29T14:04:16Z">
               <w:r>
                 <w:rPr>
-                  <w:rFonts w:eastAsia="Tex Gyre Termes" w:cs="Tex Gyre Termes" w:ascii="TeX Gyre Termes" w:hAnsi="TeX Gyre Termes"/>
+                  <w:rFonts w:eastAsia="Tex Gyre Termes" w:cs="Tex Gyre Termes"/>
                   <w:b/>
                   <w:i w:val="false"/>
                   <w:color w:val="000000"/>
@@ -15541,13 +15652,12 @@
                 <w:rFonts w:ascii="TeX Gyre Termes" w:hAnsi="TeX Gyre Termes"/>
                 <w:sz w:val="22"/>
                 <w:szCs w:val="22"/>
-                <w:ins w:id="346" w:author="Bolívar Aponte Rolón" w:date="2024-08-29T14:04:16Z"/>
               </w:rPr>
             </w:pPr>
-            <w:ins w:id="345" w:author="Bolívar Aponte Rolón" w:date="2024-08-29T14:04:16Z">
+            <w:ins w:id="328" w:author="Bolívar Aponte Rolón" w:date="2024-08-29T14:04:16Z">
               <w:r>
                 <w:rPr>
-                  <w:rFonts w:eastAsia="Tex Gyre Termes" w:cs="Tex Gyre Termes" w:ascii="TeX Gyre Termes" w:hAnsi="TeX Gyre Termes"/>
+                  <w:rFonts w:eastAsia="Tex Gyre Termes" w:cs="Tex Gyre Termes"/>
                   <w:b/>
                   <w:i w:val="false"/>
                   <w:color w:val="000000"/>
@@ -15562,7 +15672,7 @@
         </w:tc>
         <w:tc>
           <w:tcPr>
-            <w:tcW w:w="1979" w:type="dxa"/>
+            <w:tcW w:w="1980" w:type="dxa"/>
             <w:tcBorders/>
             <w:shd w:color="auto" w:fill="FFFFFF" w:val="clear"/>
           </w:tcPr>
@@ -15576,13 +15686,12 @@
                 <w:rFonts w:ascii="TeX Gyre Termes" w:hAnsi="TeX Gyre Termes"/>
                 <w:sz w:val="22"/>
                 <w:szCs w:val="22"/>
-                <w:ins w:id="348" w:author="Bolívar Aponte Rolón" w:date="2024-08-29T14:04:16Z"/>
               </w:rPr>
             </w:pPr>
-            <w:ins w:id="347" w:author="Bolívar Aponte Rolón" w:date="2024-08-29T14:04:16Z">
+            <w:ins w:id="329" w:author="Bolívar Aponte Rolón" w:date="2024-08-29T14:04:16Z">
               <w:r>
                 <w:rPr>
-                  <w:rFonts w:eastAsia="Tex Gyre Termes" w:cs="Tex Gyre Termes" w:ascii="TeX Gyre Termes" w:hAnsi="TeX Gyre Termes"/>
+                  <w:rFonts w:eastAsia="Tex Gyre Termes" w:cs="Tex Gyre Termes"/>
                   <w:b w:val="false"/>
                   <w:i w:val="false"/>
                   <w:color w:val="000000"/>
@@ -15611,13 +15720,12 @@
                 <w:rFonts w:ascii="TeX Gyre Termes" w:hAnsi="TeX Gyre Termes"/>
                 <w:sz w:val="22"/>
                 <w:szCs w:val="22"/>
-                <w:ins w:id="350" w:author="Bolívar Aponte Rolón" w:date="2024-08-29T14:04:16Z"/>
               </w:rPr>
             </w:pPr>
-            <w:ins w:id="349" w:author="Bolívar Aponte Rolón" w:date="2024-08-29T14:04:16Z">
+            <w:ins w:id="330" w:author="Bolívar Aponte Rolón" w:date="2024-08-29T14:04:16Z">
               <w:r>
                 <w:rPr>
-                  <w:rFonts w:eastAsia="Tex Gyre Termes" w:cs="Tex Gyre Termes" w:ascii="TeX Gyre Termes" w:hAnsi="TeX Gyre Termes"/>
+                  <w:rFonts w:eastAsia="Tex Gyre Termes" w:cs="Tex Gyre Termes"/>
                   <w:b w:val="false"/>
                   <w:i w:val="false"/>
                   <w:color w:val="000000"/>
@@ -15633,7 +15741,7 @@
       </w:tr>
       <w:tr>
         <w:trPr>
-          <w:ins w:id="351" w:author="Bolívar Aponte Rolón" w:date="2024-08-29T14:04:16Z"/>
+          <w:ins w:id="331" w:author="Bolívar Aponte Rolón" w:date="2024-08-29T14:04:16Z"/>
           <w:trHeight w:val="360" w:hRule="atLeast"/>
         </w:trPr>
         <w:tc>
@@ -15652,13 +15760,12 @@
                 <w:rFonts w:ascii="TeX Gyre Termes" w:hAnsi="TeX Gyre Termes"/>
                 <w:sz w:val="22"/>
                 <w:szCs w:val="22"/>
-                <w:ins w:id="353" w:author="Bolívar Aponte Rolón" w:date="2024-08-29T14:04:16Z"/>
               </w:rPr>
             </w:pPr>
-            <w:ins w:id="352" w:author="Bolívar Aponte Rolón" w:date="2024-08-29T14:04:16Z">
+            <w:ins w:id="332" w:author="Bolívar Aponte Rolón" w:date="2024-08-29T14:04:16Z">
               <w:r>
                 <w:rPr>
-                  <w:rFonts w:eastAsia="Tex Gyre Termes" w:cs="Tex Gyre Termes" w:ascii="TeX Gyre Termes" w:hAnsi="TeX Gyre Termes"/>
+                  <w:rFonts w:eastAsia="Tex Gyre Termes" w:cs="Tex Gyre Termes"/>
                   <w:b w:val="false"/>
                   <w:i w:val="false"/>
                   <w:color w:val="000000"/>
@@ -15673,7 +15780,7 @@
         </w:tc>
         <w:tc>
           <w:tcPr>
-            <w:tcW w:w="1900" w:type="dxa"/>
+            <w:tcW w:w="1899" w:type="dxa"/>
             <w:tcBorders/>
             <w:shd w:color="auto" w:fill="FFFFFF" w:val="clear"/>
           </w:tcPr>
@@ -15687,13 +15794,12 @@
                 <w:rFonts w:ascii="TeX Gyre Termes" w:hAnsi="TeX Gyre Termes"/>
                 <w:sz w:val="22"/>
                 <w:szCs w:val="22"/>
-                <w:ins w:id="355" w:author="Bolívar Aponte Rolón" w:date="2024-08-29T14:04:16Z"/>
               </w:rPr>
             </w:pPr>
-            <w:ins w:id="354" w:author="Bolívar Aponte Rolón" w:date="2024-08-29T14:04:16Z">
+            <w:ins w:id="333" w:author="Bolívar Aponte Rolón" w:date="2024-08-29T14:04:16Z">
               <w:r>
                 <w:rPr>
-                  <w:rFonts w:eastAsia="Tex Gyre Termes" w:cs="Tex Gyre Termes" w:ascii="TeX Gyre Termes" w:hAnsi="TeX Gyre Termes"/>
+                  <w:rFonts w:eastAsia="Tex Gyre Termes" w:cs="Tex Gyre Termes"/>
                   <w:b/>
                   <w:i w:val="false"/>
                   <w:color w:val="000000"/>
@@ -15722,13 +15828,12 @@
                 <w:rFonts w:ascii="TeX Gyre Termes" w:hAnsi="TeX Gyre Termes"/>
                 <w:sz w:val="22"/>
                 <w:szCs w:val="22"/>
-                <w:ins w:id="357" w:author="Bolívar Aponte Rolón" w:date="2024-08-29T14:04:16Z"/>
               </w:rPr>
             </w:pPr>
-            <w:ins w:id="356" w:author="Bolívar Aponte Rolón" w:date="2024-08-29T14:04:16Z">
+            <w:ins w:id="334" w:author="Bolívar Aponte Rolón" w:date="2024-08-29T14:04:16Z">
               <w:r>
                 <w:rPr>
-                  <w:rFonts w:eastAsia="Tex Gyre Termes" w:cs="Tex Gyre Termes" w:ascii="TeX Gyre Termes" w:hAnsi="TeX Gyre Termes"/>
+                  <w:rFonts w:eastAsia="Tex Gyre Termes" w:cs="Tex Gyre Termes"/>
                   <w:b/>
                   <w:i w:val="false"/>
                   <w:color w:val="000000"/>
@@ -15743,7 +15848,7 @@
         </w:tc>
         <w:tc>
           <w:tcPr>
-            <w:tcW w:w="1979" w:type="dxa"/>
+            <w:tcW w:w="1980" w:type="dxa"/>
             <w:tcBorders/>
             <w:shd w:color="auto" w:fill="FFFFFF" w:val="clear"/>
           </w:tcPr>
@@ -15757,14 +15862,14 @@
                 <w:rFonts w:ascii="TeX Gyre Termes" w:hAnsi="TeX Gyre Termes"/>
                 <w:sz w:val="22"/>
                 <w:szCs w:val="22"/>
-                <w:ins w:id="359" w:author="Bolívar Aponte Rolón" w:date="2024-08-29T14:04:16Z"/>
               </w:rPr>
             </w:pPr>
-            <w:ins w:id="358" w:author="Bolívar Aponte Rolón" w:date="2024-08-29T14:04:16Z">
-              <w:r>
-                <w:rPr/>
-              </w:r>
-            </w:ins>
+            <w:r>
+              <w:rPr>
+                <w:sz w:val="22"/>
+                <w:szCs w:val="22"/>
+              </w:rPr>
+            </w:r>
           </w:p>
         </w:tc>
         <w:tc>
@@ -15783,20 +15888,20 @@
                 <w:rFonts w:ascii="TeX Gyre Termes" w:hAnsi="TeX Gyre Termes"/>
                 <w:sz w:val="22"/>
                 <w:szCs w:val="22"/>
-                <w:ins w:id="361" w:author="Bolívar Aponte Rolón" w:date="2024-08-29T14:04:16Z"/>
               </w:rPr>
             </w:pPr>
-            <w:ins w:id="360" w:author="Bolívar Aponte Rolón" w:date="2024-08-29T14:04:16Z">
-              <w:r>
-                <w:rPr/>
-              </w:r>
-            </w:ins>
+            <w:r>
+              <w:rPr>
+                <w:sz w:val="22"/>
+                <w:szCs w:val="22"/>
+              </w:rPr>
+            </w:r>
           </w:p>
         </w:tc>
       </w:tr>
       <w:tr>
         <w:trPr>
-          <w:ins w:id="362" w:author="Bolívar Aponte Rolón" w:date="2024-08-29T14:04:16Z"/>
+          <w:ins w:id="335" w:author="Bolívar Aponte Rolón" w:date="2024-08-29T14:04:16Z"/>
           <w:trHeight w:val="360" w:hRule="atLeast"/>
         </w:trPr>
         <w:tc>
@@ -15821,13 +15926,12 @@
                 <w:rFonts w:ascii="TeX Gyre Termes" w:hAnsi="TeX Gyre Termes"/>
                 <w:sz w:val="22"/>
                 <w:szCs w:val="22"/>
-                <w:ins w:id="364" w:author="Bolívar Aponte Rolón" w:date="2024-08-29T14:04:16Z"/>
               </w:rPr>
             </w:pPr>
-            <w:ins w:id="363" w:author="Bolívar Aponte Rolón" w:date="2024-08-29T14:04:16Z">
+            <w:ins w:id="336" w:author="Bolívar Aponte Rolón" w:date="2024-08-29T14:04:16Z">
               <w:r>
                 <w:rPr>
-                  <w:rFonts w:eastAsia="Tex Gyre Termes" w:cs="Tex Gyre Termes" w:ascii="TeX Gyre Termes" w:hAnsi="TeX Gyre Termes"/>
+                  <w:rFonts w:eastAsia="Tex Gyre Termes" w:cs="Tex Gyre Termes"/>
                   <w:b/>
                   <w:i/>
                   <w:color w:val="000000"/>
@@ -15842,7 +15946,7 @@
         </w:tc>
         <w:tc>
           <w:tcPr>
-            <w:tcW w:w="1900" w:type="dxa"/>
+            <w:tcW w:w="1899" w:type="dxa"/>
             <w:tcBorders/>
             <w:shd w:color="auto" w:fill="FFFFFF" w:val="clear"/>
             <w:tcMar>
@@ -15862,14 +15966,14 @@
                 <w:rFonts w:ascii="TeX Gyre Termes" w:hAnsi="TeX Gyre Termes"/>
                 <w:sz w:val="22"/>
                 <w:szCs w:val="22"/>
-                <w:ins w:id="366" w:author="Bolívar Aponte Rolón" w:date="2024-08-29T14:04:16Z"/>
               </w:rPr>
             </w:pPr>
-            <w:ins w:id="365" w:author="Bolívar Aponte Rolón" w:date="2024-08-29T14:04:16Z">
-              <w:r>
-                <w:rPr/>
-              </w:r>
-            </w:ins>
+            <w:r>
+              <w:rPr>
+                <w:sz w:val="22"/>
+                <w:szCs w:val="22"/>
+              </w:rPr>
+            </w:r>
           </w:p>
         </w:tc>
         <w:tc>
@@ -15894,19 +15998,19 @@
                 <w:rFonts w:ascii="TeX Gyre Termes" w:hAnsi="TeX Gyre Termes"/>
                 <w:sz w:val="22"/>
                 <w:szCs w:val="22"/>
-                <w:ins w:id="368" w:author="Bolívar Aponte Rolón" w:date="2024-08-29T14:04:16Z"/>
               </w:rPr>
             </w:pPr>
-            <w:ins w:id="367" w:author="Bolívar Aponte Rolón" w:date="2024-08-29T14:04:16Z">
-              <w:r>
-                <w:rPr/>
-              </w:r>
-            </w:ins>
+            <w:r>
+              <w:rPr>
+                <w:sz w:val="22"/>
+                <w:szCs w:val="22"/>
+              </w:rPr>
+            </w:r>
           </w:p>
         </w:tc>
         <w:tc>
           <w:tcPr>
-            <w:tcW w:w="1979" w:type="dxa"/>
+            <w:tcW w:w="1980" w:type="dxa"/>
             <w:tcBorders/>
             <w:shd w:color="auto" w:fill="FFFFFF" w:val="clear"/>
             <w:tcMar>
@@ -15926,14 +16030,14 @@
                 <w:rFonts w:ascii="TeX Gyre Termes" w:hAnsi="TeX Gyre Termes"/>
                 <w:sz w:val="22"/>
                 <w:szCs w:val="22"/>
-                <w:ins w:id="370" w:author="Bolívar Aponte Rolón" w:date="2024-08-29T14:04:16Z"/>
               </w:rPr>
             </w:pPr>
-            <w:ins w:id="369" w:author="Bolívar Aponte Rolón" w:date="2024-08-29T14:04:16Z">
-              <w:r>
-                <w:rPr/>
-              </w:r>
-            </w:ins>
+            <w:r>
+              <w:rPr>
+                <w:sz w:val="22"/>
+                <w:szCs w:val="22"/>
+              </w:rPr>
+            </w:r>
           </w:p>
         </w:tc>
         <w:tc>
@@ -15958,20 +16062,20 @@
                 <w:rFonts w:ascii="TeX Gyre Termes" w:hAnsi="TeX Gyre Termes"/>
                 <w:sz w:val="22"/>
                 <w:szCs w:val="22"/>
-                <w:ins w:id="372" w:author="Bolívar Aponte Rolón" w:date="2024-08-29T14:04:16Z"/>
               </w:rPr>
             </w:pPr>
-            <w:ins w:id="371" w:author="Bolívar Aponte Rolón" w:date="2024-08-29T14:04:16Z">
-              <w:r>
-                <w:rPr/>
-              </w:r>
-            </w:ins>
+            <w:r>
+              <w:rPr>
+                <w:sz w:val="22"/>
+                <w:szCs w:val="22"/>
+              </w:rPr>
+            </w:r>
           </w:p>
         </w:tc>
       </w:tr>
       <w:tr>
         <w:trPr>
-          <w:ins w:id="373" w:author="Bolívar Aponte Rolón" w:date="2024-08-29T14:04:16Z"/>
+          <w:ins w:id="337" w:author="Bolívar Aponte Rolón" w:date="2024-08-29T14:04:16Z"/>
           <w:trHeight w:val="360" w:hRule="atLeast"/>
         </w:trPr>
         <w:tc>
@@ -15996,13 +16100,12 @@
                 <w:rFonts w:ascii="TeX Gyre Termes" w:hAnsi="TeX Gyre Termes"/>
                 <w:sz w:val="22"/>
                 <w:szCs w:val="22"/>
-                <w:ins w:id="375" w:author="Bolívar Aponte Rolón" w:date="2024-08-29T14:04:16Z"/>
               </w:rPr>
             </w:pPr>
-            <w:ins w:id="374" w:author="Bolívar Aponte Rolón" w:date="2024-08-29T14:04:16Z">
+            <w:ins w:id="338" w:author="Bolívar Aponte Rolón" w:date="2024-08-29T14:04:16Z">
               <w:r>
                 <w:rPr>
-                  <w:rFonts w:eastAsia="Tex Gyre Termes" w:cs="Tex Gyre Termes" w:ascii="TeX Gyre Termes" w:hAnsi="TeX Gyre Termes"/>
+                  <w:rFonts w:eastAsia="Tex Gyre Termes" w:cs="Tex Gyre Termes"/>
                   <w:b w:val="false"/>
                   <w:i w:val="false"/>
                   <w:color w:val="000000"/>
@@ -16017,7 +16120,7 @@
         </w:tc>
         <w:tc>
           <w:tcPr>
-            <w:tcW w:w="1900" w:type="dxa"/>
+            <w:tcW w:w="1899" w:type="dxa"/>
             <w:tcBorders/>
             <w:shd w:color="auto" w:fill="FFFFFF" w:val="clear"/>
             <w:tcMar>
@@ -16037,10 +16140,9 @@
                 <w:rFonts w:ascii="TeX Gyre Termes" w:hAnsi="TeX Gyre Termes"/>
                 <w:sz w:val="22"/>
                 <w:szCs w:val="22"/>
-                <w:ins w:id="377" w:author="Bolívar Aponte Rolón" w:date="2024-08-29T14:04:16Z"/>
               </w:rPr>
             </w:pPr>
-            <w:ins w:id="376" w:author="Bolívar Aponte Rolón" w:date="2024-08-29T14:04:16Z">
+            <w:ins w:id="339" w:author="Bolívar Aponte Rolón" w:date="2024-08-29T14:04:16Z">
               <w:bookmarkStart w:id="103" w:name="rstudio_console_output"/>
               <w:bookmarkEnd w:id="103"/>
               <w:r>
@@ -16086,25 +16188,22 @@
                 <w:i w:val="false"/>
                 <w:color w:val="000000"/>
                 <w:u w:val="none"/>
-                <w:ins w:id="379" w:author="Bolívar Aponte Rolón" w:date="2024-08-29T14:04:16Z"/>
               </w:rPr>
             </w:pPr>
-            <w:ins w:id="378" w:author="Bolívar Aponte Rolón" w:date="2024-08-29T14:04:16Z">
-              <w:r>
-                <w:rPr>
-                  <w:rFonts w:eastAsia="Tex Gyre Termes" w:cs="Tex Gyre Termes"/>
-                  <w:b w:val="false"/>
-                  <w:i w:val="false"/>
-                  <w:color w:val="000000"/>
-                  <w:u w:val="none"/>
-                </w:rPr>
-              </w:r>
-            </w:ins>
+            <w:r>
+              <w:rPr>
+                <w:rFonts w:eastAsia="Tex Gyre Termes" w:cs="Tex Gyre Termes"/>
+                <w:b w:val="false"/>
+                <w:i w:val="false"/>
+                <w:color w:val="000000"/>
+                <w:u w:val="none"/>
+              </w:rPr>
+            </w:r>
           </w:p>
         </w:tc>
         <w:tc>
           <w:tcPr>
-            <w:tcW w:w="1979" w:type="dxa"/>
+            <w:tcW w:w="1980" w:type="dxa"/>
             <w:tcBorders/>
             <w:shd w:color="auto" w:fill="FFFFFF" w:val="clear"/>
             <w:tcMar>
@@ -16129,10 +16228,9 @@
                 <w:sz w:val="22"/>
                 <w:szCs w:val="22"/>
                 <w:u w:val="none"/>
-                <w:ins w:id="381" w:author="Bolívar Aponte Rolón" w:date="2024-08-29T14:04:16Z"/>
               </w:rPr>
             </w:pPr>
-            <w:ins w:id="380" w:author="Bolívar Aponte Rolón" w:date="2024-08-29T14:04:16Z">
+            <w:ins w:id="340" w:author="Bolívar Aponte Rolón" w:date="2024-08-29T14:04:16Z">
               <w:r>
                 <w:rPr>
                   <w:rFonts w:eastAsia="Tex Gyre Termes" w:cs="Tex Gyre Termes" w:ascii="Tex Gyre Termes" w:hAnsi="Tex Gyre Termes"/>
@@ -16175,28 +16273,25 @@
                 <w:sz w:val="22"/>
                 <w:szCs w:val="22"/>
                 <w:u w:val="none"/>
-                <w:ins w:id="383" w:author="Bolívar Aponte Rolón" w:date="2024-08-29T14:04:16Z"/>
               </w:rPr>
             </w:pPr>
-            <w:ins w:id="382" w:author="Bolívar Aponte Rolón" w:date="2024-08-29T14:04:16Z">
-              <w:r>
-                <w:rPr>
-                  <w:rFonts w:eastAsia="Tex Gyre Termes" w:cs="Tex Gyre Termes" w:ascii="TeX Gyre Termes" w:hAnsi="TeX Gyre Termes"/>
-                  <w:b w:val="false"/>
-                  <w:i w:val="false"/>
-                  <w:color w:val="000000"/>
-                  <w:sz w:val="22"/>
-                  <w:szCs w:val="22"/>
-                  <w:u w:val="none"/>
-                </w:rPr>
-              </w:r>
-            </w:ins>
+            <w:r>
+              <w:rPr>
+                <w:rFonts w:eastAsia="Tex Gyre Termes" w:cs="Tex Gyre Termes"/>
+                <w:b w:val="false"/>
+                <w:i w:val="false"/>
+                <w:color w:val="000000"/>
+                <w:sz w:val="22"/>
+                <w:szCs w:val="22"/>
+                <w:u w:val="none"/>
+              </w:rPr>
+            </w:r>
           </w:p>
         </w:tc>
       </w:tr>
       <w:tr>
         <w:trPr>
-          <w:ins w:id="384" w:author="Bolívar Aponte Rolón" w:date="2024-08-29T14:04:16Z"/>
+          <w:ins w:id="341" w:author="Bolívar Aponte Rolón" w:date="2024-08-29T14:04:16Z"/>
           <w:trHeight w:val="360" w:hRule="atLeast"/>
         </w:trPr>
         <w:tc>
@@ -16221,13 +16316,12 @@
                 <w:rFonts w:ascii="TeX Gyre Termes" w:hAnsi="TeX Gyre Termes"/>
                 <w:sz w:val="22"/>
                 <w:szCs w:val="22"/>
-                <w:ins w:id="386" w:author="Bolívar Aponte Rolón" w:date="2024-08-29T14:04:16Z"/>
               </w:rPr>
             </w:pPr>
-            <w:ins w:id="385" w:author="Bolívar Aponte Rolón" w:date="2024-08-29T14:04:16Z">
+            <w:ins w:id="342" w:author="Bolívar Aponte Rolón" w:date="2024-08-29T14:04:16Z">
               <w:r>
                 <w:rPr>
-                  <w:rFonts w:eastAsia="Tex Gyre Termes" w:cs="Tex Gyre Termes" w:ascii="TeX Gyre Termes" w:hAnsi="TeX Gyre Termes"/>
+                  <w:rFonts w:eastAsia="Tex Gyre Termes" w:cs="Tex Gyre Termes"/>
                   <w:b w:val="false"/>
                   <w:i w:val="false"/>
                   <w:color w:val="000000"/>
@@ -16242,7 +16336,7 @@
         </w:tc>
         <w:tc>
           <w:tcPr>
-            <w:tcW w:w="1900" w:type="dxa"/>
+            <w:tcW w:w="1899" w:type="dxa"/>
             <w:tcBorders/>
             <w:shd w:color="auto" w:fill="FFFFFF" w:val="clear"/>
             <w:tcMar>
@@ -16262,13 +16356,12 @@
                 <w:rFonts w:ascii="TeX Gyre Termes" w:hAnsi="TeX Gyre Termes"/>
                 <w:sz w:val="22"/>
                 <w:szCs w:val="22"/>
-                <w:ins w:id="388" w:author="Bolívar Aponte Rolón" w:date="2024-08-29T14:04:16Z"/>
               </w:rPr>
             </w:pPr>
-            <w:ins w:id="387" w:author="Bolívar Aponte Rolón" w:date="2024-08-29T14:04:16Z">
+            <w:ins w:id="343" w:author="Bolívar Aponte Rolón" w:date="2024-08-29T14:04:16Z">
               <w:r>
                 <w:rPr>
-                  <w:rFonts w:eastAsia="Tex Gyre Termes" w:cs="Tex Gyre Termes" w:ascii="TeX Gyre Termes" w:hAnsi="TeX Gyre Termes"/>
+                  <w:rFonts w:eastAsia="Tex Gyre Termes" w:cs="Tex Gyre Termes"/>
                   <w:b w:val="false"/>
                   <w:i w:val="false"/>
                   <w:color w:val="000000"/>
@@ -16308,27 +16401,24 @@
                 <w:sz w:val="22"/>
                 <w:szCs w:val="22"/>
                 <w:u w:val="none"/>
-                <w:ins w:id="390" w:author="Bolívar Aponte Rolón" w:date="2024-08-29T14:04:16Z"/>
               </w:rPr>
             </w:pPr>
-            <w:ins w:id="389" w:author="Bolívar Aponte Rolón" w:date="2024-08-29T14:04:16Z">
-              <w:r>
-                <w:rPr>
-                  <w:rFonts w:eastAsia="Tex Gyre Termes" w:cs="Tex Gyre Termes" w:ascii="TeX Gyre Termes" w:hAnsi="TeX Gyre Termes"/>
-                  <w:b w:val="false"/>
-                  <w:i w:val="false"/>
-                  <w:color w:val="000000"/>
-                  <w:sz w:val="22"/>
-                  <w:szCs w:val="22"/>
-                  <w:u w:val="none"/>
-                </w:rPr>
-              </w:r>
-            </w:ins>
+            <w:r>
+              <w:rPr>
+                <w:rFonts w:eastAsia="Tex Gyre Termes" w:cs="Tex Gyre Termes"/>
+                <w:b w:val="false"/>
+                <w:i w:val="false"/>
+                <w:color w:val="000000"/>
+                <w:sz w:val="22"/>
+                <w:szCs w:val="22"/>
+                <w:u w:val="none"/>
+              </w:rPr>
+            </w:r>
           </w:p>
         </w:tc>
         <w:tc>
           <w:tcPr>
-            <w:tcW w:w="1979" w:type="dxa"/>
+            <w:tcW w:w="1980" w:type="dxa"/>
             <w:tcBorders/>
             <w:shd w:color="auto" w:fill="FFFFFF" w:val="clear"/>
             <w:tcMar>
@@ -16353,10 +16443,9 @@
                 <w:sz w:val="22"/>
                 <w:szCs w:val="22"/>
                 <w:u w:val="none"/>
-                <w:ins w:id="392" w:author="Bolívar Aponte Rolón" w:date="2024-08-29T14:04:16Z"/>
               </w:rPr>
             </w:pPr>
-            <w:ins w:id="391" w:author="Bolívar Aponte Rolón" w:date="2024-08-29T14:04:16Z">
+            <w:ins w:id="344" w:author="Bolívar Aponte Rolón" w:date="2024-08-29T14:04:16Z">
               <w:r>
                 <w:rPr>
                   <w:rFonts w:eastAsia="Tex Gyre Termes" w:cs="Tex Gyre Termes" w:ascii="Tex Gyre Termes" w:hAnsi="Tex Gyre Termes"/>
@@ -16399,28 +16488,25 @@
                 <w:sz w:val="22"/>
                 <w:szCs w:val="22"/>
                 <w:u w:val="none"/>
-                <w:ins w:id="394" w:author="Bolívar Aponte Rolón" w:date="2024-08-29T14:04:16Z"/>
               </w:rPr>
             </w:pPr>
-            <w:ins w:id="393" w:author="Bolívar Aponte Rolón" w:date="2024-08-29T14:04:16Z">
-              <w:r>
-                <w:rPr>
-                  <w:rFonts w:eastAsia="Tex Gyre Termes" w:cs="Tex Gyre Termes" w:ascii="TeX Gyre Termes" w:hAnsi="TeX Gyre Termes"/>
-                  <w:b w:val="false"/>
-                  <w:i w:val="false"/>
-                  <w:color w:val="000000"/>
-                  <w:sz w:val="22"/>
-                  <w:szCs w:val="22"/>
-                  <w:u w:val="none"/>
-                </w:rPr>
-              </w:r>
-            </w:ins>
+            <w:r>
+              <w:rPr>
+                <w:rFonts w:eastAsia="Tex Gyre Termes" w:cs="Tex Gyre Termes"/>
+                <w:b w:val="false"/>
+                <w:i w:val="false"/>
+                <w:color w:val="000000"/>
+                <w:sz w:val="22"/>
+                <w:szCs w:val="22"/>
+                <w:u w:val="none"/>
+              </w:rPr>
+            </w:r>
           </w:p>
         </w:tc>
       </w:tr>
       <w:tr>
         <w:trPr>
-          <w:ins w:id="395" w:author="Bolívar Aponte Rolón" w:date="2024-08-29T14:04:16Z"/>
+          <w:ins w:id="345" w:author="Bolívar Aponte Rolón" w:date="2024-08-29T14:04:16Z"/>
           <w:trHeight w:val="360" w:hRule="atLeast"/>
         </w:trPr>
         <w:tc>
@@ -16445,13 +16531,12 @@
                 <w:rFonts w:ascii="TeX Gyre Termes" w:hAnsi="TeX Gyre Termes"/>
                 <w:sz w:val="22"/>
                 <w:szCs w:val="22"/>
-                <w:ins w:id="397" w:author="Bolívar Aponte Rolón" w:date="2024-08-29T14:04:16Z"/>
               </w:rPr>
             </w:pPr>
-            <w:ins w:id="396" w:author="Bolívar Aponte Rolón" w:date="2024-08-29T14:04:16Z">
+            <w:ins w:id="346" w:author="Bolívar Aponte Rolón" w:date="2024-08-29T14:04:16Z">
               <w:r>
                 <w:rPr>
-                  <w:rFonts w:eastAsia="Tex Gyre Termes" w:cs="Tex Gyre Termes" w:ascii="TeX Gyre Termes" w:hAnsi="TeX Gyre Termes"/>
+                  <w:rFonts w:eastAsia="Tex Gyre Termes" w:cs="Tex Gyre Termes"/>
                   <w:b w:val="false"/>
                   <w:i/>
                   <w:color w:val="000000"/>
@@ -16466,7 +16551,7 @@
         </w:tc>
         <w:tc>
           <w:tcPr>
-            <w:tcW w:w="1900" w:type="dxa"/>
+            <w:tcW w:w="1899" w:type="dxa"/>
             <w:tcBorders/>
             <w:shd w:color="auto" w:fill="FFFFFF" w:val="clear"/>
             <w:tcMar>
@@ -16486,13 +16571,12 @@
                 <w:rFonts w:ascii="TeX Gyre Termes" w:hAnsi="TeX Gyre Termes"/>
                 <w:sz w:val="22"/>
                 <w:szCs w:val="22"/>
-                <w:ins w:id="399" w:author="Bolívar Aponte Rolón" w:date="2024-08-29T14:04:16Z"/>
               </w:rPr>
             </w:pPr>
-            <w:ins w:id="398" w:author="Bolívar Aponte Rolón" w:date="2024-08-29T14:04:16Z">
+            <w:ins w:id="347" w:author="Bolívar Aponte Rolón" w:date="2024-08-29T14:04:16Z">
               <w:r>
                 <w:rPr>
-                  <w:rFonts w:eastAsia="Tex Gyre Termes" w:cs="Tex Gyre Termes" w:ascii="TeX Gyre Termes" w:hAnsi="TeX Gyre Termes"/>
+                  <w:rFonts w:eastAsia="Tex Gyre Termes" w:cs="Tex Gyre Termes"/>
                   <w:b w:val="false"/>
                   <w:i w:val="false"/>
                   <w:color w:val="000000"/>
@@ -16532,27 +16616,24 @@
                 <w:sz w:val="22"/>
                 <w:szCs w:val="22"/>
                 <w:u w:val="none"/>
-                <w:ins w:id="401" w:author="Bolívar Aponte Rolón" w:date="2024-08-29T14:04:16Z"/>
               </w:rPr>
             </w:pPr>
-            <w:ins w:id="400" w:author="Bolívar Aponte Rolón" w:date="2024-08-29T14:04:16Z">
-              <w:r>
-                <w:rPr>
-                  <w:rFonts w:eastAsia="Tex Gyre Termes" w:cs="Tex Gyre Termes" w:ascii="TeX Gyre Termes" w:hAnsi="TeX Gyre Termes"/>
-                  <w:b w:val="false"/>
-                  <w:i w:val="false"/>
-                  <w:color w:val="000000"/>
-                  <w:sz w:val="22"/>
-                  <w:szCs w:val="22"/>
-                  <w:u w:val="none"/>
-                </w:rPr>
-              </w:r>
-            </w:ins>
+            <w:r>
+              <w:rPr>
+                <w:rFonts w:eastAsia="Tex Gyre Termes" w:cs="Tex Gyre Termes"/>
+                <w:b w:val="false"/>
+                <w:i w:val="false"/>
+                <w:color w:val="000000"/>
+                <w:sz w:val="22"/>
+                <w:szCs w:val="22"/>
+                <w:u w:val="none"/>
+              </w:rPr>
+            </w:r>
           </w:p>
         </w:tc>
         <w:tc>
           <w:tcPr>
-            <w:tcW w:w="1979" w:type="dxa"/>
+            <w:tcW w:w="1980" w:type="dxa"/>
             <w:tcBorders/>
             <w:shd w:color="auto" w:fill="FFFFFF" w:val="clear"/>
             <w:tcMar>
@@ -16572,13 +16653,12 @@
                 <w:rFonts w:ascii="TeX Gyre Termes" w:hAnsi="TeX Gyre Termes"/>
                 <w:sz w:val="22"/>
                 <w:szCs w:val="22"/>
-                <w:ins w:id="403" w:author="Bolívar Aponte Rolón" w:date="2024-08-29T14:04:16Z"/>
               </w:rPr>
             </w:pPr>
-            <w:ins w:id="402" w:author="Bolívar Aponte Rolón" w:date="2024-08-29T14:04:16Z">
+            <w:ins w:id="348" w:author="Bolívar Aponte Rolón" w:date="2024-08-29T14:04:16Z">
               <w:r>
                 <w:rPr>
-                  <w:rFonts w:eastAsia="Tex Gyre Termes" w:cs="Tex Gyre Termes" w:ascii="TeX Gyre Termes" w:hAnsi="TeX Gyre Termes"/>
+                  <w:rFonts w:eastAsia="Tex Gyre Termes" w:cs="Tex Gyre Termes"/>
                   <w:b w:val="false"/>
                   <w:i w:val="false"/>
                   <w:color w:val="000000"/>
@@ -16618,28 +16698,25 @@
                 <w:sz w:val="22"/>
                 <w:szCs w:val="22"/>
                 <w:u w:val="none"/>
-                <w:ins w:id="405" w:author="Bolívar Aponte Rolón" w:date="2024-08-29T14:04:16Z"/>
               </w:rPr>
             </w:pPr>
-            <w:ins w:id="404" w:author="Bolívar Aponte Rolón" w:date="2024-08-29T14:04:16Z">
-              <w:r>
-                <w:rPr>
-                  <w:rFonts w:eastAsia="Tex Gyre Termes" w:cs="Tex Gyre Termes" w:ascii="TeX Gyre Termes" w:hAnsi="TeX Gyre Termes"/>
-                  <w:b w:val="false"/>
-                  <w:i w:val="false"/>
-                  <w:color w:val="000000"/>
-                  <w:sz w:val="22"/>
-                  <w:szCs w:val="22"/>
-                  <w:u w:val="none"/>
-                </w:rPr>
-              </w:r>
-            </w:ins>
+            <w:r>
+              <w:rPr>
+                <w:rFonts w:eastAsia="Tex Gyre Termes" w:cs="Tex Gyre Termes"/>
+                <w:b w:val="false"/>
+                <w:i w:val="false"/>
+                <w:color w:val="000000"/>
+                <w:sz w:val="22"/>
+                <w:szCs w:val="22"/>
+                <w:u w:val="none"/>
+              </w:rPr>
+            </w:r>
           </w:p>
         </w:tc>
       </w:tr>
       <w:tr>
         <w:trPr>
-          <w:ins w:id="406" w:author="Bolívar Aponte Rolón" w:date="2024-08-29T14:04:16Z"/>
+          <w:ins w:id="349" w:author="Bolívar Aponte Rolón" w:date="2024-08-29T14:04:16Z"/>
           <w:trHeight w:val="360" w:hRule="atLeast"/>
         </w:trPr>
         <w:tc>
@@ -16664,13 +16741,12 @@
                 <w:rFonts w:ascii="TeX Gyre Termes" w:hAnsi="TeX Gyre Termes"/>
                 <w:sz w:val="22"/>
                 <w:szCs w:val="22"/>
-                <w:ins w:id="408" w:author="Bolívar Aponte Rolón" w:date="2024-08-29T14:04:16Z"/>
               </w:rPr>
             </w:pPr>
-            <w:ins w:id="407" w:author="Bolívar Aponte Rolón" w:date="2024-08-29T14:04:16Z">
+            <w:ins w:id="350" w:author="Bolívar Aponte Rolón" w:date="2024-08-29T14:04:16Z">
               <w:r>
                 <w:rPr>
-                  <w:rFonts w:eastAsia="Tex Gyre Termes" w:cs="Tex Gyre Termes" w:ascii="TeX Gyre Termes" w:hAnsi="TeX Gyre Termes"/>
+                  <w:rFonts w:eastAsia="Tex Gyre Termes" w:cs="Tex Gyre Termes"/>
                   <w:b w:val="false"/>
                   <w:i/>
                   <w:color w:val="000000"/>
@@ -16685,7 +16761,7 @@
         </w:tc>
         <w:tc>
           <w:tcPr>
-            <w:tcW w:w="1900" w:type="dxa"/>
+            <w:tcW w:w="1899" w:type="dxa"/>
             <w:tcBorders/>
             <w:shd w:color="auto" w:fill="FFFFFF" w:val="clear"/>
             <w:tcMar>
@@ -16705,13 +16781,12 @@
                 <w:rFonts w:ascii="TeX Gyre Termes" w:hAnsi="TeX Gyre Termes"/>
                 <w:sz w:val="22"/>
                 <w:szCs w:val="22"/>
-                <w:ins w:id="410" w:author="Bolívar Aponte Rolón" w:date="2024-08-29T14:04:16Z"/>
               </w:rPr>
             </w:pPr>
-            <w:ins w:id="409" w:author="Bolívar Aponte Rolón" w:date="2024-08-29T14:04:16Z">
+            <w:ins w:id="351" w:author="Bolívar Aponte Rolón" w:date="2024-08-29T14:04:16Z">
               <w:r>
                 <w:rPr>
-                  <w:rFonts w:eastAsia="Tex Gyre Termes" w:cs="Tex Gyre Termes" w:ascii="TeX Gyre Termes" w:hAnsi="TeX Gyre Termes"/>
+                  <w:rFonts w:eastAsia="Tex Gyre Termes" w:cs="Tex Gyre Termes"/>
                   <w:b w:val="false"/>
                   <w:i w:val="false"/>
                   <w:color w:val="000000"/>
@@ -16751,27 +16826,24 @@
                 <w:sz w:val="22"/>
                 <w:szCs w:val="22"/>
                 <w:u w:val="none"/>
-                <w:ins w:id="412" w:author="Bolívar Aponte Rolón" w:date="2024-08-29T14:04:16Z"/>
               </w:rPr>
             </w:pPr>
-            <w:ins w:id="411" w:author="Bolívar Aponte Rolón" w:date="2024-08-29T14:04:16Z">
-              <w:r>
-                <w:rPr>
-                  <w:rFonts w:eastAsia="Tex Gyre Termes" w:cs="Tex Gyre Termes" w:ascii="TeX Gyre Termes" w:hAnsi="TeX Gyre Termes"/>
-                  <w:b w:val="false"/>
-                  <w:i w:val="false"/>
-                  <w:color w:val="000000"/>
-                  <w:sz w:val="22"/>
-                  <w:szCs w:val="22"/>
-                  <w:u w:val="none"/>
-                </w:rPr>
-              </w:r>
-            </w:ins>
+            <w:r>
+              <w:rPr>
+                <w:rFonts w:eastAsia="Tex Gyre Termes" w:cs="Tex Gyre Termes"/>
+                <w:b w:val="false"/>
+                <w:i w:val="false"/>
+                <w:color w:val="000000"/>
+                <w:sz w:val="22"/>
+                <w:szCs w:val="22"/>
+                <w:u w:val="none"/>
+              </w:rPr>
+            </w:r>
           </w:p>
         </w:tc>
         <w:tc>
           <w:tcPr>
-            <w:tcW w:w="1979" w:type="dxa"/>
+            <w:tcW w:w="1980" w:type="dxa"/>
             <w:tcBorders/>
             <w:shd w:color="auto" w:fill="FFFFFF" w:val="clear"/>
             <w:tcMar>
@@ -16791,13 +16863,12 @@
                 <w:rFonts w:ascii="TeX Gyre Termes" w:hAnsi="TeX Gyre Termes"/>
                 <w:sz w:val="22"/>
                 <w:szCs w:val="22"/>
-                <w:ins w:id="414" w:author="Bolívar Aponte Rolón" w:date="2024-08-29T14:04:16Z"/>
               </w:rPr>
             </w:pPr>
-            <w:ins w:id="413" w:author="Bolívar Aponte Rolón" w:date="2024-08-29T14:04:16Z">
+            <w:ins w:id="352" w:author="Bolívar Aponte Rolón" w:date="2024-08-29T14:04:16Z">
               <w:r>
                 <w:rPr>
-                  <w:rFonts w:eastAsia="Tex Gyre Termes" w:cs="Tex Gyre Termes" w:ascii="TeX Gyre Termes" w:hAnsi="TeX Gyre Termes"/>
+                  <w:rFonts w:eastAsia="Tex Gyre Termes" w:cs="Tex Gyre Termes"/>
                   <w:b w:val="false"/>
                   <w:i w:val="false"/>
                   <w:color w:val="000000"/>
@@ -16837,28 +16908,25 @@
                 <w:sz w:val="22"/>
                 <w:szCs w:val="22"/>
                 <w:u w:val="none"/>
-                <w:ins w:id="416" w:author="Bolívar Aponte Rolón" w:date="2024-08-29T14:04:16Z"/>
               </w:rPr>
             </w:pPr>
-            <w:ins w:id="415" w:author="Bolívar Aponte Rolón" w:date="2024-08-29T14:04:16Z">
-              <w:r>
-                <w:rPr>
-                  <w:rFonts w:eastAsia="Tex Gyre Termes" w:cs="Tex Gyre Termes" w:ascii="TeX Gyre Termes" w:hAnsi="TeX Gyre Termes"/>
-                  <w:b w:val="false"/>
-                  <w:i w:val="false"/>
-                  <w:color w:val="000000"/>
-                  <w:sz w:val="22"/>
-                  <w:szCs w:val="22"/>
-                  <w:u w:val="none"/>
-                </w:rPr>
-              </w:r>
-            </w:ins>
+            <w:r>
+              <w:rPr>
+                <w:rFonts w:eastAsia="Tex Gyre Termes" w:cs="Tex Gyre Termes"/>
+                <w:b w:val="false"/>
+                <w:i w:val="false"/>
+                <w:color w:val="000000"/>
+                <w:sz w:val="22"/>
+                <w:szCs w:val="22"/>
+                <w:u w:val="none"/>
+              </w:rPr>
+            </w:r>
           </w:p>
         </w:tc>
       </w:tr>
       <w:tr>
         <w:trPr>
-          <w:ins w:id="417" w:author="Bolívar Aponte Rolón" w:date="2024-08-29T14:04:16Z"/>
+          <w:ins w:id="353" w:author="Bolívar Aponte Rolón" w:date="2024-08-29T14:04:16Z"/>
           <w:trHeight w:val="360" w:hRule="atLeast"/>
         </w:trPr>
         <w:tc>
@@ -16883,13 +16951,12 @@
                 <w:rFonts w:ascii="TeX Gyre Termes" w:hAnsi="TeX Gyre Termes"/>
                 <w:sz w:val="22"/>
                 <w:szCs w:val="22"/>
-                <w:ins w:id="419" w:author="Bolívar Aponte Rolón" w:date="2024-08-29T14:04:16Z"/>
               </w:rPr>
             </w:pPr>
-            <w:ins w:id="418" w:author="Bolívar Aponte Rolón" w:date="2024-08-29T14:04:16Z">
+            <w:ins w:id="354" w:author="Bolívar Aponte Rolón" w:date="2024-08-29T14:04:16Z">
               <w:r>
                 <w:rPr>
-                  <w:rFonts w:eastAsia="Tex Gyre Termes" w:cs="Tex Gyre Termes" w:ascii="TeX Gyre Termes" w:hAnsi="TeX Gyre Termes"/>
+                  <w:rFonts w:eastAsia="Tex Gyre Termes" w:cs="Tex Gyre Termes"/>
                   <w:b w:val="false"/>
                   <w:i/>
                   <w:color w:val="000000"/>
@@ -16904,7 +16971,7 @@
         </w:tc>
         <w:tc>
           <w:tcPr>
-            <w:tcW w:w="1900" w:type="dxa"/>
+            <w:tcW w:w="1899" w:type="dxa"/>
             <w:tcBorders/>
             <w:shd w:color="auto" w:fill="FFFFFF" w:val="clear"/>
             <w:tcMar>
@@ -16924,13 +16991,12 @@
                 <w:rFonts w:ascii="TeX Gyre Termes" w:hAnsi="TeX Gyre Termes"/>
                 <w:sz w:val="22"/>
                 <w:szCs w:val="22"/>
-                <w:ins w:id="421" w:author="Bolívar Aponte Rolón" w:date="2024-08-29T14:04:16Z"/>
               </w:rPr>
             </w:pPr>
-            <w:ins w:id="420" w:author="Bolívar Aponte Rolón" w:date="2024-08-29T14:04:16Z">
+            <w:ins w:id="355" w:author="Bolívar Aponte Rolón" w:date="2024-08-29T14:04:16Z">
               <w:r>
                 <w:rPr>
-                  <w:rFonts w:eastAsia="Tex Gyre Termes" w:cs="Tex Gyre Termes" w:ascii="TeX Gyre Termes" w:hAnsi="TeX Gyre Termes"/>
+                  <w:rFonts w:eastAsia="Tex Gyre Termes" w:cs="Tex Gyre Termes"/>
                   <w:b w:val="false"/>
                   <w:i w:val="false"/>
                   <w:color w:val="000000"/>
@@ -16970,27 +17036,24 @@
                 <w:sz w:val="22"/>
                 <w:szCs w:val="22"/>
                 <w:u w:val="none"/>
-                <w:ins w:id="423" w:author="Bolívar Aponte Rolón" w:date="2024-08-29T14:04:16Z"/>
               </w:rPr>
             </w:pPr>
-            <w:ins w:id="422" w:author="Bolívar Aponte Rolón" w:date="2024-08-29T14:04:16Z">
-              <w:r>
-                <w:rPr>
-                  <w:rFonts w:eastAsia="Tex Gyre Termes" w:cs="Tex Gyre Termes" w:ascii="TeX Gyre Termes" w:hAnsi="TeX Gyre Termes"/>
-                  <w:b w:val="false"/>
-                  <w:i w:val="false"/>
-                  <w:color w:val="000000"/>
-                  <w:sz w:val="22"/>
-                  <w:szCs w:val="22"/>
-                  <w:u w:val="none"/>
-                </w:rPr>
-              </w:r>
-            </w:ins>
+            <w:r>
+              <w:rPr>
+                <w:rFonts w:eastAsia="Tex Gyre Termes" w:cs="Tex Gyre Termes"/>
+                <w:b w:val="false"/>
+                <w:i w:val="false"/>
+                <w:color w:val="000000"/>
+                <w:sz w:val="22"/>
+                <w:szCs w:val="22"/>
+                <w:u w:val="none"/>
+              </w:rPr>
+            </w:r>
           </w:p>
         </w:tc>
         <w:tc>
           <w:tcPr>
-            <w:tcW w:w="1979" w:type="dxa"/>
+            <w:tcW w:w="1980" w:type="dxa"/>
             <w:tcBorders/>
             <w:shd w:color="auto" w:fill="FFFFFF" w:val="clear"/>
             <w:tcMar>
@@ -17010,13 +17073,12 @@
                 <w:rFonts w:ascii="TeX Gyre Termes" w:hAnsi="TeX Gyre Termes"/>
                 <w:sz w:val="22"/>
                 <w:szCs w:val="22"/>
-                <w:ins w:id="425" w:author="Bolívar Aponte Rolón" w:date="2024-08-29T14:04:16Z"/>
               </w:rPr>
             </w:pPr>
-            <w:ins w:id="424" w:author="Bolívar Aponte Rolón" w:date="2024-08-29T14:04:16Z">
+            <w:ins w:id="356" w:author="Bolívar Aponte Rolón" w:date="2024-08-29T14:04:16Z">
               <w:r>
                 <w:rPr>
-                  <w:rFonts w:eastAsia="Tex Gyre Termes" w:cs="Tex Gyre Termes" w:ascii="TeX Gyre Termes" w:hAnsi="TeX Gyre Termes"/>
+                  <w:rFonts w:eastAsia="Tex Gyre Termes" w:cs="Tex Gyre Termes"/>
                   <w:b w:val="false"/>
                   <w:i w:val="false"/>
                   <w:color w:val="000000"/>
@@ -17056,28 +17118,25 @@
                 <w:sz w:val="22"/>
                 <w:szCs w:val="22"/>
                 <w:u w:val="none"/>
-                <w:ins w:id="427" w:author="Bolívar Aponte Rolón" w:date="2024-08-29T14:04:16Z"/>
               </w:rPr>
             </w:pPr>
-            <w:ins w:id="426" w:author="Bolívar Aponte Rolón" w:date="2024-08-29T14:04:16Z">
-              <w:r>
-                <w:rPr>
-                  <w:rFonts w:eastAsia="Tex Gyre Termes" w:cs="Tex Gyre Termes" w:ascii="TeX Gyre Termes" w:hAnsi="TeX Gyre Termes"/>
-                  <w:b w:val="false"/>
-                  <w:i w:val="false"/>
-                  <w:color w:val="000000"/>
-                  <w:sz w:val="22"/>
-                  <w:szCs w:val="22"/>
-                  <w:u w:val="none"/>
-                </w:rPr>
-              </w:r>
-            </w:ins>
+            <w:r>
+              <w:rPr>
+                <w:rFonts w:eastAsia="Tex Gyre Termes" w:cs="Tex Gyre Termes"/>
+                <w:b w:val="false"/>
+                <w:i w:val="false"/>
+                <w:color w:val="000000"/>
+                <w:sz w:val="22"/>
+                <w:szCs w:val="22"/>
+                <w:u w:val="none"/>
+              </w:rPr>
+            </w:r>
           </w:p>
         </w:tc>
       </w:tr>
       <w:tr>
         <w:trPr>
-          <w:ins w:id="428" w:author="Bolívar Aponte Rolón" w:date="2024-08-29T14:04:16Z"/>
+          <w:ins w:id="357" w:author="Bolívar Aponte Rolón" w:date="2024-08-29T14:04:16Z"/>
           <w:trHeight w:val="348" w:hRule="atLeast"/>
         </w:trPr>
         <w:tc>
@@ -17102,13 +17161,12 @@
                 <w:rFonts w:ascii="TeX Gyre Termes" w:hAnsi="TeX Gyre Termes"/>
                 <w:sz w:val="22"/>
                 <w:szCs w:val="22"/>
-                <w:ins w:id="431" w:author="Bolívar Aponte Rolón" w:date="2024-08-29T14:04:16Z"/>
               </w:rPr>
             </w:pPr>
-            <w:ins w:id="429" w:author="Bolívar Aponte Rolón" w:date="2024-08-29T14:04:16Z">
+            <w:ins w:id="358" w:author="Bolívar Aponte Rolón" w:date="2024-08-29T14:04:16Z">
               <w:r>
                 <w:rPr>
-                  <w:rFonts w:eastAsia="Tex Gyre Termes" w:cs="Tex Gyre Termes" w:ascii="TeX Gyre Termes" w:hAnsi="TeX Gyre Termes"/>
+                  <w:rFonts w:eastAsia="Tex Gyre Termes" w:cs="Tex Gyre Termes"/>
                   <w:b w:val="false"/>
                   <w:i/>
                   <w:color w:val="000000"/>
@@ -17119,10 +17177,10 @@
                 <w:t xml:space="preserve">Dipteryx </w:t>
               </w:r>
             </w:ins>
-            <w:ins w:id="430" w:author="Bolívar Aponte Rolón" w:date="2024-08-29T14:04:16Z">
+            <w:ins w:id="359" w:author="Bolívar Aponte Rolón" w:date="2024-08-29T14:04:16Z">
               <w:r>
                 <w:rPr>
-                  <w:rFonts w:eastAsia="Tex Gyre Termes" w:cs="Tex Gyre Termes" w:ascii="TeX Gyre Termes" w:hAnsi="TeX Gyre Termes"/>
+                  <w:rFonts w:eastAsia="Tex Gyre Termes" w:cs="Tex Gyre Termes"/>
                   <w:b w:val="false"/>
                   <w:i w:val="false"/>
                   <w:iCs w:val="false"/>
@@ -17138,7 +17196,7 @@
         </w:tc>
         <w:tc>
           <w:tcPr>
-            <w:tcW w:w="1900" w:type="dxa"/>
+            <w:tcW w:w="1899" w:type="dxa"/>
             <w:tcBorders/>
             <w:shd w:color="auto" w:fill="FFFFFF" w:val="clear"/>
             <w:tcMar>
@@ -17158,13 +17216,12 @@
                 <w:rFonts w:ascii="TeX Gyre Termes" w:hAnsi="TeX Gyre Termes"/>
                 <w:sz w:val="22"/>
                 <w:szCs w:val="22"/>
-                <w:ins w:id="433" w:author="Bolívar Aponte Rolón" w:date="2024-08-29T14:04:16Z"/>
               </w:rPr>
             </w:pPr>
-            <w:ins w:id="432" w:author="Bolívar Aponte Rolón" w:date="2024-08-29T14:04:16Z">
+            <w:ins w:id="360" w:author="Bolívar Aponte Rolón" w:date="2024-08-29T14:04:16Z">
               <w:r>
                 <w:rPr>
-                  <w:rFonts w:eastAsia="Tex Gyre Termes" w:cs="Tex Gyre Termes" w:ascii="TeX Gyre Termes" w:hAnsi="TeX Gyre Termes"/>
+                  <w:rFonts w:eastAsia="Tex Gyre Termes" w:cs="Tex Gyre Termes"/>
                   <w:b w:val="false"/>
                   <w:i w:val="false"/>
                   <w:color w:val="000000"/>
@@ -17204,27 +17261,24 @@
                 <w:sz w:val="22"/>
                 <w:szCs w:val="22"/>
                 <w:u w:val="none"/>
-                <w:ins w:id="435" w:author="Bolívar Aponte Rolón" w:date="2024-08-29T14:04:16Z"/>
               </w:rPr>
             </w:pPr>
-            <w:ins w:id="434" w:author="Bolívar Aponte Rolón" w:date="2024-08-29T14:04:16Z">
-              <w:r>
-                <w:rPr>
-                  <w:rFonts w:eastAsia="Tex Gyre Termes" w:cs="Tex Gyre Termes" w:ascii="TeX Gyre Termes" w:hAnsi="TeX Gyre Termes"/>
-                  <w:b w:val="false"/>
-                  <w:i w:val="false"/>
-                  <w:color w:val="000000"/>
-                  <w:sz w:val="22"/>
-                  <w:szCs w:val="22"/>
-                  <w:u w:val="none"/>
-                </w:rPr>
-              </w:r>
-            </w:ins>
+            <w:r>
+              <w:rPr>
+                <w:rFonts w:eastAsia="Tex Gyre Termes" w:cs="Tex Gyre Termes"/>
+                <w:b w:val="false"/>
+                <w:i w:val="false"/>
+                <w:color w:val="000000"/>
+                <w:sz w:val="22"/>
+                <w:szCs w:val="22"/>
+                <w:u w:val="none"/>
+              </w:rPr>
+            </w:r>
           </w:p>
         </w:tc>
         <w:tc>
           <w:tcPr>
-            <w:tcW w:w="1979" w:type="dxa"/>
+            <w:tcW w:w="1980" w:type="dxa"/>
             <w:tcBorders/>
             <w:shd w:color="auto" w:fill="FFFFFF" w:val="clear"/>
             <w:tcMar>
@@ -17244,13 +17298,12 @@
                 <w:rFonts w:ascii="TeX Gyre Termes" w:hAnsi="TeX Gyre Termes"/>
                 <w:sz w:val="22"/>
                 <w:szCs w:val="22"/>
-                <w:ins w:id="437" w:author="Bolívar Aponte Rolón" w:date="2024-08-29T14:04:16Z"/>
               </w:rPr>
             </w:pPr>
-            <w:ins w:id="436" w:author="Bolívar Aponte Rolón" w:date="2024-08-29T14:04:16Z">
+            <w:ins w:id="361" w:author="Bolívar Aponte Rolón" w:date="2024-08-29T14:04:16Z">
               <w:r>
                 <w:rPr>
-                  <w:rFonts w:eastAsia="Tex Gyre Termes" w:cs="Tex Gyre Termes" w:ascii="TeX Gyre Termes" w:hAnsi="TeX Gyre Termes"/>
+                  <w:rFonts w:eastAsia="Tex Gyre Termes" w:cs="Tex Gyre Termes"/>
                   <w:b w:val="false"/>
                   <w:i w:val="false"/>
                   <w:color w:val="000000"/>
@@ -17290,28 +17343,25 @@
                 <w:sz w:val="22"/>
                 <w:szCs w:val="22"/>
                 <w:u w:val="none"/>
-                <w:ins w:id="439" w:author="Bolívar Aponte Rolón" w:date="2024-08-29T14:04:16Z"/>
               </w:rPr>
             </w:pPr>
-            <w:ins w:id="438" w:author="Bolívar Aponte Rolón" w:date="2024-08-29T14:04:16Z">
-              <w:r>
-                <w:rPr>
-                  <w:rFonts w:eastAsia="Tex Gyre Termes" w:cs="Tex Gyre Termes" w:ascii="TeX Gyre Termes" w:hAnsi="TeX Gyre Termes"/>
-                  <w:b w:val="false"/>
-                  <w:i w:val="false"/>
-                  <w:color w:val="000000"/>
-                  <w:sz w:val="22"/>
-                  <w:szCs w:val="22"/>
-                  <w:u w:val="none"/>
-                </w:rPr>
-              </w:r>
-            </w:ins>
+            <w:r>
+              <w:rPr>
+                <w:rFonts w:eastAsia="Tex Gyre Termes" w:cs="Tex Gyre Termes"/>
+                <w:b w:val="false"/>
+                <w:i w:val="false"/>
+                <w:color w:val="000000"/>
+                <w:sz w:val="22"/>
+                <w:szCs w:val="22"/>
+                <w:u w:val="none"/>
+              </w:rPr>
+            </w:r>
           </w:p>
         </w:tc>
       </w:tr>
       <w:tr>
         <w:trPr>
-          <w:ins w:id="440" w:author="Bolívar Aponte Rolón" w:date="2024-08-29T14:04:16Z"/>
+          <w:ins w:id="362" w:author="Bolívar Aponte Rolón" w:date="2024-08-29T14:04:16Z"/>
           <w:trHeight w:val="360" w:hRule="atLeast"/>
         </w:trPr>
         <w:tc>
@@ -17336,13 +17386,12 @@
                 <w:rFonts w:ascii="TeX Gyre Termes" w:hAnsi="TeX Gyre Termes"/>
                 <w:sz w:val="22"/>
                 <w:szCs w:val="22"/>
-                <w:ins w:id="442" w:author="Bolívar Aponte Rolón" w:date="2024-08-29T14:04:16Z"/>
               </w:rPr>
             </w:pPr>
-            <w:ins w:id="441" w:author="Bolívar Aponte Rolón" w:date="2024-08-29T14:04:16Z">
+            <w:ins w:id="363" w:author="Bolívar Aponte Rolón" w:date="2024-08-29T14:04:16Z">
               <w:r>
                 <w:rPr>
-                  <w:rFonts w:eastAsia="Tex Gyre Termes" w:cs="Tex Gyre Termes" w:ascii="TeX Gyre Termes" w:hAnsi="TeX Gyre Termes"/>
+                  <w:rFonts w:eastAsia="Tex Gyre Termes" w:cs="Tex Gyre Termes"/>
                   <w:b w:val="false"/>
                   <w:i/>
                   <w:color w:val="000000"/>
@@ -17357,7 +17406,7 @@
         </w:tc>
         <w:tc>
           <w:tcPr>
-            <w:tcW w:w="1900" w:type="dxa"/>
+            <w:tcW w:w="1899" w:type="dxa"/>
             <w:tcBorders/>
             <w:shd w:color="auto" w:fill="FFFFFF" w:val="clear"/>
             <w:tcMar>
@@ -17377,13 +17426,12 @@
                 <w:rFonts w:ascii="TeX Gyre Termes" w:hAnsi="TeX Gyre Termes"/>
                 <w:sz w:val="22"/>
                 <w:szCs w:val="22"/>
-                <w:ins w:id="444" w:author="Bolívar Aponte Rolón" w:date="2024-08-29T14:04:16Z"/>
               </w:rPr>
             </w:pPr>
-            <w:ins w:id="443" w:author="Bolívar Aponte Rolón" w:date="2024-08-29T14:04:16Z">
+            <w:ins w:id="364" w:author="Bolívar Aponte Rolón" w:date="2024-08-29T14:04:16Z">
               <w:r>
                 <w:rPr>
-                  <w:rFonts w:eastAsia="Tex Gyre Termes" w:cs="Tex Gyre Termes" w:ascii="TeX Gyre Termes" w:hAnsi="TeX Gyre Termes"/>
+                  <w:rFonts w:eastAsia="Tex Gyre Termes" w:cs="Tex Gyre Termes"/>
                   <w:b w:val="false"/>
                   <w:i w:val="false"/>
                   <w:color w:val="000000"/>
@@ -17423,27 +17471,24 @@
                 <w:sz w:val="22"/>
                 <w:szCs w:val="22"/>
                 <w:u w:val="none"/>
-                <w:ins w:id="446" w:author="Bolívar Aponte Rolón" w:date="2024-08-29T14:04:16Z"/>
               </w:rPr>
             </w:pPr>
-            <w:ins w:id="445" w:author="Bolívar Aponte Rolón" w:date="2024-08-29T14:04:16Z">
-              <w:r>
-                <w:rPr>
-                  <w:rFonts w:eastAsia="Tex Gyre Termes" w:cs="Tex Gyre Termes" w:ascii="TeX Gyre Termes" w:hAnsi="TeX Gyre Termes"/>
-                  <w:b w:val="false"/>
-                  <w:i w:val="false"/>
-                  <w:color w:val="000000"/>
-                  <w:sz w:val="22"/>
-                  <w:szCs w:val="22"/>
-                  <w:u w:val="none"/>
-                </w:rPr>
-              </w:r>
-            </w:ins>
+            <w:r>
+              <w:rPr>
+                <w:rFonts w:eastAsia="Tex Gyre Termes" w:cs="Tex Gyre Termes"/>
+                <w:b w:val="false"/>
+                <w:i w:val="false"/>
+                <w:color w:val="000000"/>
+                <w:sz w:val="22"/>
+                <w:szCs w:val="22"/>
+                <w:u w:val="none"/>
+              </w:rPr>
+            </w:r>
           </w:p>
         </w:tc>
         <w:tc>
           <w:tcPr>
-            <w:tcW w:w="1979" w:type="dxa"/>
+            <w:tcW w:w="1980" w:type="dxa"/>
             <w:tcBorders/>
             <w:shd w:color="auto" w:fill="FFFFFF" w:val="clear"/>
             <w:tcMar>
@@ -17463,13 +17508,12 @@
                 <w:rFonts w:ascii="TeX Gyre Termes" w:hAnsi="TeX Gyre Termes"/>
                 <w:sz w:val="22"/>
                 <w:szCs w:val="22"/>
-                <w:ins w:id="448" w:author="Bolívar Aponte Rolón" w:date="2024-08-29T14:04:16Z"/>
               </w:rPr>
             </w:pPr>
-            <w:ins w:id="447" w:author="Bolívar Aponte Rolón" w:date="2024-08-29T14:04:16Z">
+            <w:ins w:id="365" w:author="Bolívar Aponte Rolón" w:date="2024-08-29T14:04:16Z">
               <w:r>
                 <w:rPr>
-                  <w:rFonts w:eastAsia="Tex Gyre Termes" w:cs="Tex Gyre Termes" w:ascii="TeX Gyre Termes" w:hAnsi="TeX Gyre Termes"/>
+                  <w:rFonts w:eastAsia="Tex Gyre Termes" w:cs="Tex Gyre Termes"/>
                   <w:b w:val="false"/>
                   <w:i w:val="false"/>
                   <w:color w:val="000000"/>
@@ -17509,28 +17553,25 @@
                 <w:sz w:val="22"/>
                 <w:szCs w:val="22"/>
                 <w:u w:val="none"/>
-                <w:ins w:id="450" w:author="Bolívar Aponte Rolón" w:date="2024-08-29T14:04:16Z"/>
               </w:rPr>
             </w:pPr>
-            <w:ins w:id="449" w:author="Bolívar Aponte Rolón" w:date="2024-08-29T14:04:16Z">
-              <w:r>
-                <w:rPr>
-                  <w:rFonts w:eastAsia="Tex Gyre Termes" w:cs="Tex Gyre Termes" w:ascii="TeX Gyre Termes" w:hAnsi="TeX Gyre Termes"/>
-                  <w:b w:val="false"/>
-                  <w:i w:val="false"/>
-                  <w:color w:val="000000"/>
-                  <w:sz w:val="22"/>
-                  <w:szCs w:val="22"/>
-                  <w:u w:val="none"/>
-                </w:rPr>
-              </w:r>
-            </w:ins>
+            <w:r>
+              <w:rPr>
+                <w:rFonts w:eastAsia="Tex Gyre Termes" w:cs="Tex Gyre Termes"/>
+                <w:b w:val="false"/>
+                <w:i w:val="false"/>
+                <w:color w:val="000000"/>
+                <w:sz w:val="22"/>
+                <w:szCs w:val="22"/>
+                <w:u w:val="none"/>
+              </w:rPr>
+            </w:r>
           </w:p>
         </w:tc>
       </w:tr>
       <w:tr>
         <w:trPr>
-          <w:ins w:id="451" w:author="Bolívar Aponte Rolón" w:date="2024-08-29T14:04:16Z"/>
+          <w:ins w:id="366" w:author="Bolívar Aponte Rolón" w:date="2024-08-29T14:04:16Z"/>
           <w:trHeight w:val="360" w:hRule="atLeast"/>
         </w:trPr>
         <w:tc>
@@ -17555,13 +17596,12 @@
                 <w:rFonts w:ascii="TeX Gyre Termes" w:hAnsi="TeX Gyre Termes"/>
                 <w:sz w:val="22"/>
                 <w:szCs w:val="22"/>
-                <w:ins w:id="453" w:author="Bolívar Aponte Rolón" w:date="2024-08-29T14:04:16Z"/>
               </w:rPr>
             </w:pPr>
-            <w:ins w:id="452" w:author="Bolívar Aponte Rolón" w:date="2024-08-29T14:04:16Z">
+            <w:ins w:id="367" w:author="Bolívar Aponte Rolón" w:date="2024-08-29T14:04:16Z">
               <w:r>
                 <w:rPr>
-                  <w:rFonts w:eastAsia="Tex Gyre Termes" w:cs="Tex Gyre Termes" w:ascii="TeX Gyre Termes" w:hAnsi="TeX Gyre Termes"/>
+                  <w:rFonts w:eastAsia="Tex Gyre Termes" w:cs="Tex Gyre Termes"/>
                   <w:b w:val="false"/>
                   <w:i/>
                   <w:color w:val="000000"/>
@@ -17576,7 +17616,7 @@
         </w:tc>
         <w:tc>
           <w:tcPr>
-            <w:tcW w:w="1900" w:type="dxa"/>
+            <w:tcW w:w="1899" w:type="dxa"/>
             <w:tcBorders/>
             <w:shd w:color="auto" w:fill="FFFFFF" w:val="clear"/>
             <w:tcMar>
@@ -17596,13 +17636,12 @@
                 <w:rFonts w:ascii="TeX Gyre Termes" w:hAnsi="TeX Gyre Termes"/>
                 <w:sz w:val="22"/>
                 <w:szCs w:val="22"/>
-                <w:ins w:id="455" w:author="Bolívar Aponte Rolón" w:date="2024-08-29T14:04:16Z"/>
               </w:rPr>
             </w:pPr>
-            <w:ins w:id="454" w:author="Bolívar Aponte Rolón" w:date="2024-08-29T14:04:16Z">
+            <w:ins w:id="368" w:author="Bolívar Aponte Rolón" w:date="2024-08-29T14:04:16Z">
               <w:r>
                 <w:rPr>
-                  <w:rFonts w:eastAsia="Tex Gyre Termes" w:cs="Tex Gyre Termes" w:ascii="TeX Gyre Termes" w:hAnsi="TeX Gyre Termes"/>
+                  <w:rFonts w:eastAsia="Tex Gyre Termes" w:cs="Tex Gyre Termes"/>
                   <w:b w:val="false"/>
                   <w:i w:val="false"/>
                   <w:color w:val="000000"/>
@@ -17642,27 +17681,24 @@
                 <w:sz w:val="22"/>
                 <w:szCs w:val="22"/>
                 <w:u w:val="none"/>
-                <w:ins w:id="457" w:author="Bolívar Aponte Rolón" w:date="2024-08-29T14:04:16Z"/>
               </w:rPr>
             </w:pPr>
-            <w:ins w:id="456" w:author="Bolívar Aponte Rolón" w:date="2024-08-29T14:04:16Z">
-              <w:r>
-                <w:rPr>
-                  <w:rFonts w:eastAsia="Tex Gyre Termes" w:cs="Tex Gyre Termes" w:ascii="TeX Gyre Termes" w:hAnsi="TeX Gyre Termes"/>
-                  <w:b w:val="false"/>
-                  <w:i w:val="false"/>
-                  <w:color w:val="000000"/>
-                  <w:sz w:val="22"/>
-                  <w:szCs w:val="22"/>
-                  <w:u w:val="none"/>
-                </w:rPr>
-              </w:r>
-            </w:ins>
+            <w:r>
+              <w:rPr>
+                <w:rFonts w:eastAsia="Tex Gyre Termes" w:cs="Tex Gyre Termes"/>
+                <w:b w:val="false"/>
+                <w:i w:val="false"/>
+                <w:color w:val="000000"/>
+                <w:sz w:val="22"/>
+                <w:szCs w:val="22"/>
+                <w:u w:val="none"/>
+              </w:rPr>
+            </w:r>
           </w:p>
         </w:tc>
         <w:tc>
           <w:tcPr>
-            <w:tcW w:w="1979" w:type="dxa"/>
+            <w:tcW w:w="1980" w:type="dxa"/>
             <w:tcBorders/>
             <w:shd w:color="auto" w:fill="FFFFFF" w:val="clear"/>
             <w:tcMar>
@@ -17682,13 +17718,12 @@
                 <w:rFonts w:ascii="TeX Gyre Termes" w:hAnsi="TeX Gyre Termes"/>
                 <w:sz w:val="22"/>
                 <w:szCs w:val="22"/>
-                <w:ins w:id="459" w:author="Bolívar Aponte Rolón" w:date="2024-08-29T14:04:16Z"/>
               </w:rPr>
             </w:pPr>
-            <w:ins w:id="458" w:author="Bolívar Aponte Rolón" w:date="2024-08-29T14:04:16Z">
+            <w:ins w:id="369" w:author="Bolívar Aponte Rolón" w:date="2024-08-29T14:04:16Z">
               <w:r>
                 <w:rPr>
-                  <w:rFonts w:eastAsia="Tex Gyre Termes" w:cs="Tex Gyre Termes" w:ascii="TeX Gyre Termes" w:hAnsi="TeX Gyre Termes"/>
+                  <w:rFonts w:eastAsia="Tex Gyre Termes" w:cs="Tex Gyre Termes"/>
                   <w:b w:val="false"/>
                   <w:i w:val="false"/>
                   <w:color w:val="000000"/>
@@ -17728,28 +17763,25 @@
                 <w:sz w:val="22"/>
                 <w:szCs w:val="22"/>
                 <w:u w:val="none"/>
-                <w:ins w:id="461" w:author="Bolívar Aponte Rolón" w:date="2024-08-29T14:04:16Z"/>
               </w:rPr>
             </w:pPr>
-            <w:ins w:id="460" w:author="Bolívar Aponte Rolón" w:date="2024-08-29T14:04:16Z">
-              <w:r>
-                <w:rPr>
-                  <w:rFonts w:eastAsia="Tex Gyre Termes" w:cs="Tex Gyre Termes" w:ascii="TeX Gyre Termes" w:hAnsi="TeX Gyre Termes"/>
-                  <w:b w:val="false"/>
-                  <w:i w:val="false"/>
-                  <w:color w:val="000000"/>
-                  <w:sz w:val="22"/>
-                  <w:szCs w:val="22"/>
-                  <w:u w:val="none"/>
-                </w:rPr>
-              </w:r>
-            </w:ins>
+            <w:r>
+              <w:rPr>
+                <w:rFonts w:eastAsia="Tex Gyre Termes" w:cs="Tex Gyre Termes"/>
+                <w:b w:val="false"/>
+                <w:i w:val="false"/>
+                <w:color w:val="000000"/>
+                <w:sz w:val="22"/>
+                <w:szCs w:val="22"/>
+                <w:u w:val="none"/>
+              </w:rPr>
+            </w:r>
           </w:p>
         </w:tc>
       </w:tr>
       <w:tr>
         <w:trPr>
-          <w:ins w:id="462" w:author="Bolívar Aponte Rolón" w:date="2024-08-29T14:04:16Z"/>
+          <w:ins w:id="370" w:author="Bolívar Aponte Rolón" w:date="2024-08-29T14:04:16Z"/>
           <w:trHeight w:val="360" w:hRule="atLeast"/>
         </w:trPr>
         <w:tc>
@@ -17770,13 +17802,12 @@
                 <w:rFonts w:ascii="TeX Gyre Termes" w:hAnsi="TeX Gyre Termes"/>
                 <w:sz w:val="22"/>
                 <w:szCs w:val="22"/>
-                <w:ins w:id="464" w:author="Bolívar Aponte Rolón" w:date="2024-08-29T14:04:16Z"/>
               </w:rPr>
             </w:pPr>
-            <w:ins w:id="463" w:author="Bolívar Aponte Rolón" w:date="2024-08-29T14:04:16Z">
+            <w:ins w:id="371" w:author="Bolívar Aponte Rolón" w:date="2024-08-29T14:04:16Z">
               <w:r>
                 <w:rPr>
-                  <w:rFonts w:eastAsia="Tex Gyre Termes" w:cs="Tex Gyre Termes" w:ascii="TeX Gyre Termes" w:hAnsi="TeX Gyre Termes"/>
+                  <w:rFonts w:eastAsia="Tex Gyre Termes" w:cs="Tex Gyre Termes"/>
                   <w:b w:val="false"/>
                   <w:i/>
                   <w:color w:val="000000"/>
@@ -17791,7 +17822,7 @@
         </w:tc>
         <w:tc>
           <w:tcPr>
-            <w:tcW w:w="1900" w:type="dxa"/>
+            <w:tcW w:w="1899" w:type="dxa"/>
             <w:tcBorders>
               <w:bottom w:val="single" w:sz="16" w:space="0" w:color="000000"/>
             </w:tcBorders>
@@ -17807,13 +17838,12 @@
                 <w:rFonts w:ascii="TeX Gyre Termes" w:hAnsi="TeX Gyre Termes"/>
                 <w:sz w:val="22"/>
                 <w:szCs w:val="22"/>
-                <w:ins w:id="466" w:author="Bolívar Aponte Rolón" w:date="2024-08-29T14:04:16Z"/>
               </w:rPr>
             </w:pPr>
-            <w:ins w:id="465" w:author="Bolívar Aponte Rolón" w:date="2024-08-29T14:04:16Z">
+            <w:ins w:id="372" w:author="Bolívar Aponte Rolón" w:date="2024-08-29T14:04:16Z">
               <w:r>
                 <w:rPr>
-                  <w:rFonts w:eastAsia="Tex Gyre Termes" w:cs="Tex Gyre Termes" w:ascii="TeX Gyre Termes" w:hAnsi="TeX Gyre Termes"/>
+                  <w:rFonts w:eastAsia="Tex Gyre Termes" w:cs="Tex Gyre Termes"/>
                   <w:b w:val="false"/>
                   <w:i w:val="false"/>
                   <w:color w:val="000000"/>
@@ -17849,27 +17879,24 @@
                 <w:sz w:val="22"/>
                 <w:szCs w:val="22"/>
                 <w:u w:val="none"/>
-                <w:ins w:id="468" w:author="Bolívar Aponte Rolón" w:date="2024-08-29T14:04:16Z"/>
               </w:rPr>
             </w:pPr>
-            <w:ins w:id="467" w:author="Bolívar Aponte Rolón" w:date="2024-08-29T14:04:16Z">
-              <w:r>
-                <w:rPr>
-                  <w:rFonts w:eastAsia="Tex Gyre Termes" w:cs="Tex Gyre Termes" w:ascii="TeX Gyre Termes" w:hAnsi="TeX Gyre Termes"/>
-                  <w:b w:val="false"/>
-                  <w:i w:val="false"/>
-                  <w:color w:val="000000"/>
-                  <w:sz w:val="22"/>
-                  <w:szCs w:val="22"/>
-                  <w:u w:val="none"/>
-                </w:rPr>
-              </w:r>
-            </w:ins>
+            <w:r>
+              <w:rPr>
+                <w:rFonts w:eastAsia="Tex Gyre Termes" w:cs="Tex Gyre Termes"/>
+                <w:b w:val="false"/>
+                <w:i w:val="false"/>
+                <w:color w:val="000000"/>
+                <w:sz w:val="22"/>
+                <w:szCs w:val="22"/>
+                <w:u w:val="none"/>
+              </w:rPr>
+            </w:r>
           </w:p>
         </w:tc>
         <w:tc>
           <w:tcPr>
-            <w:tcW w:w="1979" w:type="dxa"/>
+            <w:tcW w:w="1980" w:type="dxa"/>
             <w:tcBorders>
               <w:bottom w:val="single" w:sz="16" w:space="0" w:color="000000"/>
             </w:tcBorders>
@@ -17885,13 +17912,12 @@
                 <w:rFonts w:ascii="TeX Gyre Termes" w:hAnsi="TeX Gyre Termes"/>
                 <w:sz w:val="22"/>
                 <w:szCs w:val="22"/>
-                <w:ins w:id="470" w:author="Bolívar Aponte Rolón" w:date="2024-08-29T14:04:16Z"/>
               </w:rPr>
             </w:pPr>
-            <w:ins w:id="469" w:author="Bolívar Aponte Rolón" w:date="2024-08-29T14:04:16Z">
+            <w:ins w:id="373" w:author="Bolívar Aponte Rolón" w:date="2024-08-29T14:04:16Z">
               <w:r>
                 <w:rPr>
-                  <w:rFonts w:eastAsia="Tex Gyre Termes" w:cs="Tex Gyre Termes" w:ascii="TeX Gyre Termes" w:hAnsi="TeX Gyre Termes"/>
+                  <w:rFonts w:eastAsia="Tex Gyre Termes" w:cs="Tex Gyre Termes"/>
                   <w:b w:val="false"/>
                   <w:i w:val="false"/>
                   <w:color w:val="000000"/>
@@ -17927,28 +17953,25 @@
                 <w:sz w:val="22"/>
                 <w:szCs w:val="22"/>
                 <w:u w:val="none"/>
-                <w:ins w:id="472" w:author="Bolívar Aponte Rolón" w:date="2024-08-29T14:04:16Z"/>
               </w:rPr>
             </w:pPr>
-            <w:ins w:id="471" w:author="Bolívar Aponte Rolón" w:date="2024-08-29T14:04:16Z">
-              <w:r>
-                <w:rPr>
-                  <w:rFonts w:eastAsia="Tex Gyre Termes" w:cs="Tex Gyre Termes" w:ascii="TeX Gyre Termes" w:hAnsi="TeX Gyre Termes"/>
-                  <w:b w:val="false"/>
-                  <w:i w:val="false"/>
-                  <w:color w:val="000000"/>
-                  <w:sz w:val="22"/>
-                  <w:szCs w:val="22"/>
-                  <w:u w:val="none"/>
-                </w:rPr>
-              </w:r>
-            </w:ins>
+            <w:r>
+              <w:rPr>
+                <w:rFonts w:eastAsia="Tex Gyre Termes" w:cs="Tex Gyre Termes"/>
+                <w:b w:val="false"/>
+                <w:i w:val="false"/>
+                <w:color w:val="000000"/>
+                <w:sz w:val="22"/>
+                <w:szCs w:val="22"/>
+                <w:u w:val="none"/>
+              </w:rPr>
+            </w:r>
           </w:p>
         </w:tc>
       </w:tr>
       <w:tr>
         <w:trPr>
-          <w:ins w:id="473" w:author="Bolívar Aponte Rolón" w:date="2024-08-29T14:04:16Z"/>
+          <w:ins w:id="374" w:author="Bolívar Aponte Rolón" w:date="2024-08-29T14:04:16Z"/>
           <w:trHeight w:val="360" w:hRule="atLeast"/>
         </w:trPr>
         <w:tc>
@@ -17969,13 +17992,12 @@
                 <w:rFonts w:ascii="TeX Gyre Termes" w:hAnsi="TeX Gyre Termes"/>
                 <w:sz w:val="22"/>
                 <w:szCs w:val="22"/>
-                <w:ins w:id="475" w:author="Bolívar Aponte Rolón" w:date="2024-08-29T14:04:16Z"/>
               </w:rPr>
             </w:pPr>
-            <w:ins w:id="474" w:author="Bolívar Aponte Rolón" w:date="2024-08-29T14:04:16Z">
+            <w:ins w:id="375" w:author="Bolívar Aponte Rolón" w:date="2024-08-29T14:04:16Z">
               <w:r>
                 <w:rPr>
-                  <w:rFonts w:eastAsia="Tex Gyre Termes" w:cs="Tex Gyre Termes" w:ascii="TeX Gyre Termes" w:hAnsi="TeX Gyre Termes"/>
+                  <w:rFonts w:eastAsia="Tex Gyre Termes" w:cs="Tex Gyre Termes"/>
                   <w:b w:val="false"/>
                   <w:i w:val="false"/>
                   <w:color w:val="000000"/>
@@ -17990,7 +18012,7 @@
         </w:tc>
         <w:tc>
           <w:tcPr>
-            <w:tcW w:w="1900" w:type="dxa"/>
+            <w:tcW w:w="1899" w:type="dxa"/>
             <w:tcBorders>
               <w:top w:val="single" w:sz="16" w:space="0" w:color="000000"/>
             </w:tcBorders>
@@ -18006,13 +18028,12 @@
                 <w:rFonts w:ascii="TeX Gyre Termes" w:hAnsi="TeX Gyre Termes"/>
                 <w:sz w:val="22"/>
                 <w:szCs w:val="22"/>
-                <w:ins w:id="477" w:author="Bolívar Aponte Rolón" w:date="2024-08-29T14:04:16Z"/>
               </w:rPr>
             </w:pPr>
-            <w:ins w:id="476" w:author="Bolívar Aponte Rolón" w:date="2024-08-29T14:04:16Z">
+            <w:ins w:id="376" w:author="Bolívar Aponte Rolón" w:date="2024-08-29T14:04:16Z">
               <w:r>
                 <w:rPr>
-                  <w:rFonts w:eastAsia="Tex Gyre Termes" w:cs="Tex Gyre Termes" w:ascii="TeX Gyre Termes" w:hAnsi="TeX Gyre Termes"/>
+                  <w:rFonts w:eastAsia="Tex Gyre Termes" w:cs="Tex Gyre Termes"/>
                   <w:b w:val="false"/>
                   <w:i w:val="false"/>
                   <w:color w:val="000000"/>
@@ -18043,19 +18064,19 @@
                 <w:rFonts w:ascii="TeX Gyre Termes" w:hAnsi="TeX Gyre Termes"/>
                 <w:sz w:val="22"/>
                 <w:szCs w:val="22"/>
-                <w:ins w:id="479" w:author="Bolívar Aponte Rolón" w:date="2024-08-29T14:04:16Z"/>
               </w:rPr>
             </w:pPr>
-            <w:ins w:id="478" w:author="Bolívar Aponte Rolón" w:date="2024-08-29T14:04:16Z">
-              <w:r>
-                <w:rPr/>
-              </w:r>
-            </w:ins>
+            <w:r>
+              <w:rPr>
+                <w:sz w:val="22"/>
+                <w:szCs w:val="22"/>
+              </w:rPr>
+            </w:r>
           </w:p>
         </w:tc>
         <w:tc>
           <w:tcPr>
-            <w:tcW w:w="1979" w:type="dxa"/>
+            <w:tcW w:w="1980" w:type="dxa"/>
             <w:tcBorders>
               <w:top w:val="single" w:sz="16" w:space="0" w:color="000000"/>
             </w:tcBorders>
@@ -18071,13 +18092,12 @@
                 <w:rFonts w:ascii="TeX Gyre Termes" w:hAnsi="TeX Gyre Termes"/>
                 <w:sz w:val="22"/>
                 <w:szCs w:val="22"/>
-                <w:ins w:id="481" w:author="Bolívar Aponte Rolón" w:date="2024-08-29T14:04:16Z"/>
               </w:rPr>
             </w:pPr>
-            <w:ins w:id="480" w:author="Bolívar Aponte Rolón" w:date="2024-08-29T14:04:16Z">
+            <w:ins w:id="377" w:author="Bolívar Aponte Rolón" w:date="2024-08-29T14:04:16Z">
               <w:r>
                 <w:rPr>
-                  <w:rFonts w:eastAsia="Tex Gyre Termes" w:cs="Tex Gyre Termes" w:ascii="TeX Gyre Termes" w:hAnsi="TeX Gyre Termes"/>
+                  <w:rFonts w:eastAsia="Tex Gyre Termes" w:cs="Tex Gyre Termes"/>
                   <w:b w:val="false"/>
                   <w:i w:val="false"/>
                   <w:color w:val="000000"/>
@@ -18108,20 +18128,20 @@
                 <w:rFonts w:ascii="TeX Gyre Termes" w:hAnsi="TeX Gyre Termes"/>
                 <w:sz w:val="22"/>
                 <w:szCs w:val="22"/>
-                <w:ins w:id="483" w:author="Bolívar Aponte Rolón" w:date="2024-08-29T14:04:16Z"/>
               </w:rPr>
             </w:pPr>
-            <w:ins w:id="482" w:author="Bolívar Aponte Rolón" w:date="2024-08-29T14:04:16Z">
-              <w:r>
-                <w:rPr/>
-              </w:r>
-            </w:ins>
+            <w:r>
+              <w:rPr>
+                <w:sz w:val="22"/>
+                <w:szCs w:val="22"/>
+              </w:rPr>
+            </w:r>
           </w:p>
         </w:tc>
       </w:tr>
       <w:tr>
         <w:trPr>
-          <w:ins w:id="484" w:author="Bolívar Aponte Rolón" w:date="2024-08-29T14:04:16Z"/>
+          <w:ins w:id="378" w:author="Bolívar Aponte Rolón" w:date="2024-08-29T14:04:16Z"/>
           <w:trHeight w:val="360" w:hRule="atLeast"/>
         </w:trPr>
         <w:tc>
@@ -18140,13 +18160,12 @@
                 <w:rFonts w:ascii="TeX Gyre Termes" w:hAnsi="TeX Gyre Termes"/>
                 <w:sz w:val="22"/>
                 <w:szCs w:val="22"/>
-                <w:ins w:id="486" w:author="Bolívar Aponte Rolón" w:date="2024-08-29T14:04:16Z"/>
               </w:rPr>
             </w:pPr>
-            <w:ins w:id="485" w:author="Bolívar Aponte Rolón" w:date="2024-08-29T14:04:16Z">
+            <w:ins w:id="379" w:author="Bolívar Aponte Rolón" w:date="2024-08-29T14:04:16Z">
               <w:r>
                 <w:rPr>
-                  <w:rFonts w:eastAsia="Tex Gyre Termes" w:cs="Tex Gyre Termes" w:ascii="TeX Gyre Termes" w:hAnsi="TeX Gyre Termes"/>
+                  <w:rFonts w:eastAsia="Tex Gyre Termes" w:cs="Tex Gyre Termes"/>
                   <w:b w:val="false"/>
                   <w:i w:val="false"/>
                   <w:color w:val="000000"/>
@@ -18161,7 +18180,7 @@
         </w:tc>
         <w:tc>
           <w:tcPr>
-            <w:tcW w:w="1900" w:type="dxa"/>
+            <w:tcW w:w="1899" w:type="dxa"/>
             <w:tcBorders/>
             <w:shd w:color="auto" w:fill="FFFFFF" w:val="clear"/>
           </w:tcPr>
@@ -18175,13 +18194,12 @@
                 <w:rFonts w:ascii="TeX Gyre Termes" w:hAnsi="TeX Gyre Termes"/>
                 <w:sz w:val="22"/>
                 <w:szCs w:val="22"/>
-                <w:ins w:id="488" w:author="Bolívar Aponte Rolón" w:date="2024-08-29T14:04:16Z"/>
               </w:rPr>
             </w:pPr>
-            <w:ins w:id="487" w:author="Bolívar Aponte Rolón" w:date="2024-08-29T14:04:16Z">
+            <w:ins w:id="380" w:author="Bolívar Aponte Rolón" w:date="2024-08-29T14:04:16Z">
               <w:r>
                 <w:rPr>
-                  <w:rFonts w:eastAsia="Tex Gyre Termes" w:cs="Tex Gyre Termes" w:ascii="TeX Gyre Termes" w:hAnsi="TeX Gyre Termes"/>
+                  <w:rFonts w:eastAsia="Tex Gyre Termes" w:cs="Tex Gyre Termes"/>
                   <w:b w:val="false"/>
                   <w:i w:val="false"/>
                   <w:color w:val="000000"/>
@@ -18210,19 +18228,19 @@
                 <w:rFonts w:ascii="TeX Gyre Termes" w:hAnsi="TeX Gyre Termes"/>
                 <w:sz w:val="22"/>
                 <w:szCs w:val="22"/>
-                <w:ins w:id="490" w:author="Bolívar Aponte Rolón" w:date="2024-08-29T14:04:16Z"/>
               </w:rPr>
             </w:pPr>
-            <w:ins w:id="489" w:author="Bolívar Aponte Rolón" w:date="2024-08-29T14:04:16Z">
-              <w:r>
-                <w:rPr/>
-              </w:r>
-            </w:ins>
+            <w:r>
+              <w:rPr>
+                <w:sz w:val="22"/>
+                <w:szCs w:val="22"/>
+              </w:rPr>
+            </w:r>
           </w:p>
         </w:tc>
         <w:tc>
           <w:tcPr>
-            <w:tcW w:w="1979" w:type="dxa"/>
+            <w:tcW w:w="1980" w:type="dxa"/>
             <w:tcBorders/>
             <w:shd w:color="auto" w:fill="FFFFFF" w:val="clear"/>
           </w:tcPr>
@@ -18236,13 +18254,12 @@
                 <w:rFonts w:ascii="TeX Gyre Termes" w:hAnsi="TeX Gyre Termes"/>
                 <w:sz w:val="22"/>
                 <w:szCs w:val="22"/>
-                <w:ins w:id="492" w:author="Bolívar Aponte Rolón" w:date="2024-08-29T14:04:16Z"/>
               </w:rPr>
             </w:pPr>
-            <w:ins w:id="491" w:author="Bolívar Aponte Rolón" w:date="2024-08-29T14:04:16Z">
+            <w:ins w:id="381" w:author="Bolívar Aponte Rolón" w:date="2024-08-29T14:04:16Z">
               <w:r>
                 <w:rPr>
-                  <w:rFonts w:eastAsia="Tex Gyre Termes" w:cs="Tex Gyre Termes" w:ascii="TeX Gyre Termes" w:hAnsi="TeX Gyre Termes"/>
+                  <w:rFonts w:eastAsia="Tex Gyre Termes" w:cs="Tex Gyre Termes"/>
                   <w:b w:val="false"/>
                   <w:i w:val="false"/>
                   <w:color w:val="000000"/>
@@ -18271,20 +18288,20 @@
                 <w:rFonts w:ascii="TeX Gyre Termes" w:hAnsi="TeX Gyre Termes"/>
                 <w:sz w:val="22"/>
                 <w:szCs w:val="22"/>
-                <w:ins w:id="494" w:author="Bolívar Aponte Rolón" w:date="2024-08-29T14:04:16Z"/>
               </w:rPr>
             </w:pPr>
-            <w:ins w:id="493" w:author="Bolívar Aponte Rolón" w:date="2024-08-29T14:04:16Z">
-              <w:r>
-                <w:rPr/>
-              </w:r>
-            </w:ins>
+            <w:r>
+              <w:rPr>
+                <w:sz w:val="22"/>
+                <w:szCs w:val="22"/>
+              </w:rPr>
+            </w:r>
           </w:p>
         </w:tc>
       </w:tr>
       <w:tr>
         <w:trPr>
-          <w:ins w:id="495" w:author="Bolívar Aponte Rolón" w:date="2024-08-29T14:04:16Z"/>
+          <w:ins w:id="382" w:author="Bolívar Aponte Rolón" w:date="2024-08-29T14:04:16Z"/>
           <w:trHeight w:val="360" w:hRule="atLeast"/>
         </w:trPr>
         <w:tc>
@@ -18305,13 +18322,12 @@
                 <w:rFonts w:ascii="TeX Gyre Termes" w:hAnsi="TeX Gyre Termes"/>
                 <w:sz w:val="22"/>
                 <w:szCs w:val="22"/>
-                <w:ins w:id="497" w:author="Bolívar Aponte Rolón" w:date="2024-08-29T14:04:16Z"/>
               </w:rPr>
             </w:pPr>
-            <w:ins w:id="496" w:author="Bolívar Aponte Rolón" w:date="2024-08-29T14:04:16Z">
+            <w:ins w:id="383" w:author="Bolívar Aponte Rolón" w:date="2024-08-29T14:04:16Z">
               <w:r>
                 <w:rPr>
-                  <w:rFonts w:eastAsia="Tex Gyre Termes" w:cs="Tex Gyre Termes" w:ascii="TeX Gyre Termes" w:hAnsi="TeX Gyre Termes"/>
+                  <w:rFonts w:eastAsia="Tex Gyre Termes" w:cs="Tex Gyre Termes"/>
                   <w:b w:val="false"/>
                   <w:i w:val="false"/>
                   <w:color w:val="000000"/>
@@ -18326,7 +18342,7 @@
         </w:tc>
         <w:tc>
           <w:tcPr>
-            <w:tcW w:w="1900" w:type="dxa"/>
+            <w:tcW w:w="1899" w:type="dxa"/>
             <w:tcBorders>
               <w:bottom w:val="single" w:sz="8" w:space="0" w:color="000000"/>
             </w:tcBorders>
@@ -18342,13 +18358,12 @@
                 <w:rFonts w:ascii="TeX Gyre Termes" w:hAnsi="TeX Gyre Termes"/>
                 <w:sz w:val="22"/>
                 <w:szCs w:val="22"/>
-                <w:ins w:id="499" w:author="Bolívar Aponte Rolón" w:date="2024-08-29T14:04:16Z"/>
               </w:rPr>
             </w:pPr>
-            <w:ins w:id="498" w:author="Bolívar Aponte Rolón" w:date="2024-08-29T14:04:16Z">
+            <w:ins w:id="384" w:author="Bolívar Aponte Rolón" w:date="2024-08-29T14:04:16Z">
               <w:r>
                 <w:rPr>
-                  <w:rFonts w:eastAsia="Tex Gyre Termes" w:cs="Tex Gyre Termes" w:ascii="TeX Gyre Termes" w:hAnsi="TeX Gyre Termes"/>
+                  <w:rFonts w:eastAsia="Tex Gyre Termes" w:cs="Tex Gyre Termes"/>
                   <w:b w:val="false"/>
                   <w:i w:val="false"/>
                   <w:color w:val="000000"/>
@@ -18379,19 +18394,19 @@
                 <w:rFonts w:ascii="TeX Gyre Termes" w:hAnsi="TeX Gyre Termes"/>
                 <w:sz w:val="22"/>
                 <w:szCs w:val="22"/>
-                <w:ins w:id="501" w:author="Bolívar Aponte Rolón" w:date="2024-08-29T14:04:16Z"/>
               </w:rPr>
             </w:pPr>
-            <w:ins w:id="500" w:author="Bolívar Aponte Rolón" w:date="2024-08-29T14:04:16Z">
-              <w:r>
-                <w:rPr/>
-              </w:r>
-            </w:ins>
+            <w:r>
+              <w:rPr>
+                <w:sz w:val="22"/>
+                <w:szCs w:val="22"/>
+              </w:rPr>
+            </w:r>
           </w:p>
         </w:tc>
         <w:tc>
           <w:tcPr>
-            <w:tcW w:w="1979" w:type="dxa"/>
+            <w:tcW w:w="1980" w:type="dxa"/>
             <w:tcBorders>
               <w:bottom w:val="single" w:sz="8" w:space="0" w:color="000000"/>
             </w:tcBorders>
@@ -18407,13 +18422,12 @@
                 <w:rFonts w:ascii="TeX Gyre Termes" w:hAnsi="TeX Gyre Termes"/>
                 <w:sz w:val="22"/>
                 <w:szCs w:val="22"/>
-                <w:ins w:id="503" w:author="Bolívar Aponte Rolón" w:date="2024-08-29T14:04:16Z"/>
               </w:rPr>
             </w:pPr>
-            <w:ins w:id="502" w:author="Bolívar Aponte Rolón" w:date="2024-08-29T14:04:16Z">
+            <w:ins w:id="385" w:author="Bolívar Aponte Rolón" w:date="2024-08-29T14:04:16Z">
               <w:r>
                 <w:rPr>
-                  <w:rFonts w:eastAsia="Tex Gyre Termes" w:cs="Tex Gyre Termes" w:ascii="TeX Gyre Termes" w:hAnsi="TeX Gyre Termes"/>
+                  <w:rFonts w:eastAsia="Tex Gyre Termes" w:cs="Tex Gyre Termes"/>
                   <w:b w:val="false"/>
                   <w:i w:val="false"/>
                   <w:color w:val="000000"/>
@@ -18444,20 +18458,20 @@
                 <w:rFonts w:ascii="TeX Gyre Termes" w:hAnsi="TeX Gyre Termes"/>
                 <w:sz w:val="22"/>
                 <w:szCs w:val="22"/>
-                <w:ins w:id="505" w:author="Bolívar Aponte Rolón" w:date="2024-08-29T14:04:16Z"/>
               </w:rPr>
             </w:pPr>
-            <w:ins w:id="504" w:author="Bolívar Aponte Rolón" w:date="2024-08-29T14:04:16Z">
-              <w:r>
-                <w:rPr/>
-              </w:r>
-            </w:ins>
+            <w:r>
+              <w:rPr>
+                <w:sz w:val="22"/>
+                <w:szCs w:val="22"/>
+              </w:rPr>
+            </w:r>
           </w:p>
         </w:tc>
       </w:tr>
       <w:tr>
         <w:trPr>
-          <w:ins w:id="506" w:author="Bolívar Aponte Rolón" w:date="2024-08-29T14:04:16Z"/>
+          <w:ins w:id="386" w:author="Bolívar Aponte Rolón" w:date="2024-08-29T14:04:16Z"/>
           <w:trHeight w:val="360" w:hRule="atLeast"/>
         </w:trPr>
         <w:tc>
@@ -18480,13 +18494,12 @@
                 <w:rFonts w:ascii="TeX Gyre Termes" w:hAnsi="TeX Gyre Termes"/>
                 <w:sz w:val="22"/>
                 <w:szCs w:val="22"/>
-                <w:ins w:id="516" w:author="Bolívar Aponte Rolón" w:date="2024-08-29T14:04:16Z"/>
               </w:rPr>
             </w:pPr>
-            <w:ins w:id="507" w:author="Bolívar Aponte Rolón" w:date="2024-08-29T14:04:16Z">
+            <w:ins w:id="387" w:author="Bolívar Aponte Rolón" w:date="2024-08-29T14:04:16Z">
               <w:r>
                 <w:rPr>
-                  <w:rFonts w:eastAsia="Tex Gyre Termes" w:cs="Tex Gyre Termes" w:ascii="TeX Gyre Termes" w:hAnsi="TeX Gyre Termes"/>
+                  <w:rFonts w:eastAsia="Tex Gyre Termes" w:cs="Tex Gyre Termes"/>
                   <w:b w:val="false"/>
                   <w:i w:val="false"/>
                   <w:color w:val="000000"/>
@@ -18497,10 +18510,10 @@
                 <w:t>Significance levels are represented by asterisks [</w:t>
               </w:r>
             </w:ins>
-            <w:ins w:id="508" w:author="Bolívar Aponte Rolón" w:date="2024-08-29T14:04:16Z">
+            <w:ins w:id="388" w:author="Bolívar Aponte Rolón" w:date="2024-08-29T14:04:16Z">
               <w:r>
                 <w:rPr>
-                  <w:rFonts w:eastAsia="Tex Gyre Termes" w:cs="Tex Gyre Termes" w:ascii="TeX Gyre Termes" w:hAnsi="TeX Gyre Termes"/>
+                  <w:rFonts w:eastAsia="Tex Gyre Termes" w:cs="Tex Gyre Termes"/>
                   <w:b w:val="false"/>
                   <w:i/>
                   <w:iCs/>
@@ -18512,10 +18525,10 @@
                 <w:t>p</w:t>
               </w:r>
             </w:ins>
-            <w:ins w:id="509" w:author="Bolívar Aponte Rolón" w:date="2024-08-29T14:04:16Z">
+            <w:ins w:id="389" w:author="Bolívar Aponte Rolón" w:date="2024-08-29T14:04:16Z">
               <w:r>
                 <w:rPr>
-                  <w:rFonts w:eastAsia="Tex Gyre Termes" w:cs="Tex Gyre Termes" w:ascii="TeX Gyre Termes" w:hAnsi="TeX Gyre Termes"/>
+                  <w:rFonts w:eastAsia="Tex Gyre Termes" w:cs="Tex Gyre Termes"/>
                   <w:b w:val="false"/>
                   <w:i w:val="false"/>
                   <w:color w:val="000000"/>
@@ -18526,10 +18539,10 @@
                 <w:t xml:space="preserve"> &lt; 0.05 (*), </w:t>
               </w:r>
             </w:ins>
-            <w:ins w:id="510" w:author="Bolívar Aponte Rolón" w:date="2024-08-29T14:04:16Z">
+            <w:ins w:id="390" w:author="Bolívar Aponte Rolón" w:date="2024-08-29T14:04:16Z">
               <w:r>
                 <w:rPr>
-                  <w:rFonts w:eastAsia="Tex Gyre Termes" w:cs="Tex Gyre Termes" w:ascii="TeX Gyre Termes" w:hAnsi="TeX Gyre Termes"/>
+                  <w:rFonts w:eastAsia="Tex Gyre Termes" w:cs="Tex Gyre Termes"/>
                   <w:b w:val="false"/>
                   <w:i/>
                   <w:iCs/>
@@ -18541,10 +18554,10 @@
                 <w:t xml:space="preserve">p </w:t>
               </w:r>
             </w:ins>
-            <w:ins w:id="511" w:author="Bolívar Aponte Rolón" w:date="2024-08-29T14:04:16Z">
+            <w:ins w:id="391" w:author="Bolívar Aponte Rolón" w:date="2024-08-29T14:04:16Z">
               <w:r>
                 <w:rPr>
-                  <w:rFonts w:eastAsia="Tex Gyre Termes" w:cs="Tex Gyre Termes" w:ascii="TeX Gyre Termes" w:hAnsi="TeX Gyre Termes"/>
+                  <w:rFonts w:eastAsia="Tex Gyre Termes" w:cs="Tex Gyre Termes"/>
                   <w:b w:val="false"/>
                   <w:i w:val="false"/>
                   <w:color w:val="000000"/>
@@ -18555,10 +18568,10 @@
                 <w:t xml:space="preserve">&lt; 0.01 (**), </w:t>
               </w:r>
             </w:ins>
-            <w:ins w:id="512" w:author="Bolívar Aponte Rolón" w:date="2024-08-29T14:04:16Z">
+            <w:ins w:id="392" w:author="Bolívar Aponte Rolón" w:date="2024-08-29T14:04:16Z">
               <w:r>
                 <w:rPr>
-                  <w:rFonts w:eastAsia="Tex Gyre Termes" w:cs="Tex Gyre Termes" w:ascii="TeX Gyre Termes" w:hAnsi="TeX Gyre Termes"/>
+                  <w:rFonts w:eastAsia="Tex Gyre Termes" w:cs="Tex Gyre Termes"/>
                   <w:b w:val="false"/>
                   <w:i/>
                   <w:iCs/>
@@ -18570,10 +18583,10 @@
                 <w:t>p</w:t>
               </w:r>
             </w:ins>
-            <w:ins w:id="513" w:author="Bolívar Aponte Rolón" w:date="2024-08-29T14:04:16Z">
+            <w:ins w:id="393" w:author="Bolívar Aponte Rolón" w:date="2024-08-29T14:04:16Z">
               <w:r>
                 <w:rPr>
-                  <w:rFonts w:eastAsia="Tex Gyre Termes" w:cs="Tex Gyre Termes" w:ascii="TeX Gyre Termes" w:hAnsi="TeX Gyre Termes"/>
+                  <w:rFonts w:eastAsia="Tex Gyre Termes" w:cs="Tex Gyre Termes"/>
                   <w:b w:val="false"/>
                   <w:i w:val="false"/>
                   <w:color w:val="000000"/>
@@ -18584,10 +18597,10 @@
                 <w:t xml:space="preserve"> &lt; 0.001 (***), and </w:t>
               </w:r>
             </w:ins>
-            <w:ins w:id="514" w:author="Bolívar Aponte Rolón" w:date="2024-08-29T14:04:16Z">
+            <w:ins w:id="394" w:author="Bolívar Aponte Rolón" w:date="2024-08-29T14:04:16Z">
               <w:r>
                 <w:rPr>
-                  <w:rFonts w:eastAsia="Tex Gyre Termes" w:cs="Tex Gyre Termes" w:ascii="TeX Gyre Termes" w:hAnsi="TeX Gyre Termes"/>
+                  <w:rFonts w:eastAsia="Tex Gyre Termes" w:cs="Tex Gyre Termes"/>
                   <w:b w:val="false"/>
                   <w:i/>
                   <w:iCs/>
@@ -18599,10 +18612,10 @@
                 <w:t>p</w:t>
               </w:r>
             </w:ins>
-            <w:ins w:id="515" w:author="Bolívar Aponte Rolón" w:date="2024-08-29T14:04:16Z">
+            <w:ins w:id="395" w:author="Bolívar Aponte Rolón" w:date="2024-08-29T14:04:16Z">
               <w:r>
                 <w:rPr>
-                  <w:rFonts w:eastAsia="Tex Gyre Termes" w:cs="Tex Gyre Termes" w:ascii="TeX Gyre Termes" w:hAnsi="TeX Gyre Termes"/>
+                  <w:rFonts w:eastAsia="Tex Gyre Termes" w:cs="Tex Gyre Termes"/>
                   <w:b w:val="false"/>
                   <w:i w:val="false"/>
                   <w:color w:val="000000"/>
@@ -18927,6 +18940,13 @@
       <w:vertAlign w:val="superscript"/>
     </w:rPr>
   </w:style>
+  <w:style w:type="character" w:styleId="FootnoteCharacters4">
+    <w:name w:val="Footnote Characters4"/>
+    <w:qFormat/>
+    <w:rPr>
+      <w:vertAlign w:val="superscript"/>
+    </w:rPr>
+  </w:style>
   <w:style w:type="character" w:styleId="FootnoteReference">
     <w:name w:val="footnote reference"/>
     <w:rPr>
@@ -18963,6 +18983,13 @@
   </w:style>
   <w:style w:type="character" w:styleId="EndnoteCharacters3">
     <w:name w:val="Endnote Characters3"/>
+    <w:qFormat/>
+    <w:rPr>
+      <w:vertAlign w:val="superscript"/>
+    </w:rPr>
+  </w:style>
+  <w:style w:type="character" w:styleId="EndnoteCharacters4">
+    <w:name w:val="Endnote Characters4"/>
     <w:qFormat/>
     <w:rPr>
       <w:vertAlign w:val="superscript"/>

</xml_diff>

<commit_message>
Minor changes: typos and plot renaming.
</commit_message>
<xml_diff>
--- a/manuscript/Aponte_Bolivar_functional_ecology_manuscript.docx
+++ b/manuscript/Aponte_Bolivar_functional_ecology_manuscript.docx
@@ -528,6 +528,7 @@
         <w:t xml:space="preserve">). </w:t>
       </w:r>
       <w:del w:id="33" w:author="Bolívar Aponte Rolón" w:date="2024-09-24T16:50:26Z">
+        <w:bookmarkEnd w:id="2"/>
         <w:r>
           <w:rPr/>
           <w:delText>Lastly, 4) we anticipated that leaves with leaf functional traits on the high end of the economic spectrum would experience less herbivory by leaf-cutter ants, but low FEF loads (</w:delText>
@@ -544,11 +545,13 @@
       </w:del>
       <w:del w:id="35" w:author="Bolívar Aponte Rolón" w:date="2024-09-24T16:50:26Z">
         <w:r>
-          <w:rPr/>
+          <w:rPr>
+            <w:i/>
+            <w:iCs/>
+          </w:rPr>
           <w:delText>) in them could increase allurement.</w:delText>
         </w:r>
       </w:del>
-      <w:bookmarkEnd w:id="2"/>
     </w:p>
     <w:p>
       <w:pPr>
@@ -5404,7 +5407,7 @@
         </w:rPr>
       </w:pPr>
       <w:del w:id="310" w:author="Bolívar Aponte Rolón" w:date="2024-09-05T11:12:00Z">
-        <w:bookmarkStart w:id="15" w:name="results_Copy_1_Copy_1_Copy_1_Copy_1"/>
+        <w:bookmarkStart w:id="15" w:name="results_Copy_1_Copy_1_Copy_1_Copy_1_Copy"/>
         <w:bookmarkEnd w:id="15"/>
         <w:r>
           <w:rPr/>
@@ -7359,11 +7362,35 @@
       <w:ins w:id="552" w:author="Bolívar Aponte Rolón" w:date="2024-09-05T16:32:00Z">
         <w:r>
           <w:rPr/>
-          <w:t xml:space="preserve">) (Figure 5a). Species with relatively high values of ACI, LMA, and LPS like </w:t>
+          <w:t xml:space="preserve">) (Figure 5a), </w:t>
         </w:r>
       </w:ins>
       <w:ins w:id="553" w:author="Bolívar Aponte Rolón" w:date="2024-09-05T16:32:00Z">
         <w:r>
+          <w:rPr/>
+          <w:t>regardless of endophyte treatment</w:t>
+        </w:r>
+      </w:ins>
+      <w:ins w:id="554" w:author="Bolívar Aponte Rolón" w:date="2024-09-05T16:32:00Z">
+        <w:r>
+          <w:rPr/>
+          <w:t xml:space="preserve">. </w:t>
+        </w:r>
+      </w:ins>
+      <w:ins w:id="555" w:author="Bolívar Aponte Rolón" w:date="2024-09-05T16:32:00Z">
+        <w:r>
+          <w:rPr/>
+          <w:t xml:space="preserve">Overall, </w:t>
+        </w:r>
+      </w:ins>
+      <w:ins w:id="556" w:author="Bolívar Aponte Rolón" w:date="2024-09-05T16:32:00Z">
+        <w:r>
+          <w:rPr/>
+          <w:t xml:space="preserve">Species with relatively high values of ACI, LMA, and LPS like </w:t>
+        </w:r>
+      </w:ins>
+      <w:ins w:id="557" w:author="Bolívar Aponte Rolón" w:date="2024-09-05T16:32:00Z">
+        <w:r>
           <w:rPr>
             <w:i/>
             <w:iCs/>
@@ -7371,20 +7398,20 @@
           <w:t>C. cainito</w:t>
         </w:r>
       </w:ins>
-      <w:ins w:id="554" w:author="Bolívar Aponte Rolón" w:date="2024-09-05T16:32:00Z">
+      <w:ins w:id="558" w:author="Bolívar Aponte Rolón" w:date="2024-09-05T16:32:00Z">
         <w:r>
           <w:rPr/>
           <w:t xml:space="preserve"> experienced low to moderate herbivory damage (Figure 5a). </w:t>
         </w:r>
       </w:ins>
-      <w:del w:id="555" w:author="Bolívar Aponte Rolón" w:date="2024-09-24T16:49:56Z">
+      <w:del w:id="559" w:author="Bolívar Aponte Rolón" w:date="2024-09-24T16:49:56Z">
         <w:r>
           <w:rPr/>
           <w:commentReference w:id="1"/>
         </w:r>
       </w:del>
-      <w:ins w:id="556" w:author="Bolívar Aponte Rolón" w:date="2024-09-05T16:32:00Z">
-        <w:del w:id="557" w:author="Sanchez, Mareli" w:date="2024-09-19T17:10:00Z">
+      <w:ins w:id="560" w:author="Bolívar Aponte Rolón" w:date="2024-09-05T16:32:00Z">
+        <w:del w:id="561" w:author="Sanchez, Mareli" w:date="2024-09-19T17:10:00Z">
           <w:r>
             <w:rPr>
               <w:i/>
@@ -7394,17 +7421,23 @@
           </w:r>
         </w:del>
       </w:ins>
-      <w:ins w:id="558" w:author="Van Bael, Sunshine A" w:date="2024-09-17T15:11:00Z">
-        <w:del w:id="559" w:author="Bolívar Aponte Rolón" w:date="2024-09-24T16:49:56Z">
+      <w:ins w:id="562" w:author="Van Bael, Sunshine A" w:date="2024-09-17T15:11:00Z">
+        <w:del w:id="563" w:author="Bolívar Aponte Rolón" w:date="2024-09-24T16:49:56Z">
           <w:r>
-            <w:rPr/>
+            <w:rPr>
+              <w:i/>
+              <w:iCs/>
+            </w:rPr>
             <w:delText xml:space="preserve"> that</w:delText>
           </w:r>
         </w:del>
       </w:ins>
-      <w:del w:id="560" w:author="Bolívar Aponte Rolón" w:date="2024-09-24T16:49:56Z">
-        <w:r>
-          <w:rPr/>
+      <w:del w:id="564" w:author="Bolívar Aponte Rolón" w:date="2024-09-24T16:49:56Z">
+        <w:r>
+          <w:rPr>
+            <w:i/>
+            <w:iCs/>
+          </w:rPr>
           <w:commentReference w:id="2"/>
         </w:r>
       </w:del>
@@ -7414,27 +7447,27 @@
         <w:pStyle w:val="BodyText"/>
         <w:rPr/>
       </w:pPr>
-      <w:ins w:id="561" w:author="Bolívar Aponte Rolón" w:date="2024-09-05T16:32:00Z">
+      <w:ins w:id="565" w:author="Bolívar Aponte Rolón" w:date="2024-09-05T16:32:00Z">
         <w:r>
           <w:rPr/>
           <w:t xml:space="preserve">Our GLMM analysis allowed us to look at FEF and leaf traits at the same time; </w:t>
         </w:r>
       </w:ins>
-      <w:ins w:id="562" w:author="Bolívar Aponte Rolón" w:date="2024-09-05T16:32:00Z">
-        <w:del w:id="563" w:author="Sanchez, Mareli" w:date="2024-09-20T16:34:00Z">
+      <w:ins w:id="566" w:author="Bolívar Aponte Rolón" w:date="2024-09-05T16:32:00Z">
+        <w:del w:id="567" w:author="Sanchez, Mareli" w:date="2024-09-20T16:34:00Z">
           <w:r>
             <w:rPr/>
             <w:delText xml:space="preserve">for herbivory damage </w:delText>
           </w:r>
         </w:del>
       </w:ins>
-      <w:ins w:id="564" w:author="Bolívar Aponte Rolón" w:date="2024-09-05T16:32:00Z">
+      <w:ins w:id="568" w:author="Bolívar Aponte Rolón" w:date="2024-09-05T16:32:00Z">
         <w:r>
           <w:rPr/>
           <w:t xml:space="preserve">we observed only LMA, LT and </w:t>
         </w:r>
       </w:ins>
-      <w:ins w:id="565" w:author="Bolívar Aponte Rolón" w:date="2024-09-05T16:32:00Z">
+      <w:ins w:id="569" w:author="Bolívar Aponte Rolón" w:date="2024-09-05T16:32:00Z">
         <w:r>
           <w:rPr>
             <w:i/>
@@ -7443,26 +7476,26 @@
           <w:t>E-high</w:t>
         </w:r>
       </w:ins>
-      <w:ins w:id="566" w:author="Bolívar Aponte Rolón" w:date="2024-09-05T16:32:00Z">
+      <w:ins w:id="570" w:author="Bolívar Aponte Rolón" w:date="2024-09-05T16:32:00Z">
         <w:r>
           <w:rPr/>
           <w:t xml:space="preserve"> treatment group as strong predictors</w:t>
         </w:r>
       </w:ins>
-      <w:ins w:id="567" w:author="Sanchez, Mareli" w:date="2024-09-20T16:34:00Z">
+      <w:ins w:id="571" w:author="Sanchez, Mareli" w:date="2024-09-20T16:34:00Z">
         <w:r>
           <w:rPr/>
           <w:t xml:space="preserve"> of herbivory damage</w:t>
         </w:r>
       </w:ins>
-      <w:ins w:id="568" w:author="Bolívar Aponte Rolón" w:date="2024-09-05T16:32:00Z">
+      <w:ins w:id="572" w:author="Bolívar Aponte Rolón" w:date="2024-09-05T16:32:00Z">
         <w:r>
           <w:rPr/>
           <w:t xml:space="preserve"> (</w:t>
         </w:r>
       </w:ins>
       <w:hyperlink w:anchor="tbl-tableGLMM">
-        <w:ins w:id="569" w:author="Bolívar Aponte Rolón" w:date="2024-09-05T16:32:00Z">
+        <w:ins w:id="573" w:author="Bolívar Aponte Rolón" w:date="2024-09-05T16:32:00Z">
           <w:r>
             <w:rPr>
               <w:rStyle w:val="Hyperlink"/>
@@ -7471,14 +7504,14 @@
           </w:r>
         </w:ins>
       </w:hyperlink>
-      <w:ins w:id="570" w:author="Bolívar Aponte Rolón" w:date="2024-09-05T16:32:00Z">
+      <w:ins w:id="574" w:author="Bolívar Aponte Rolón" w:date="2024-09-05T16:32:00Z">
         <w:r>
           <w:rPr/>
           <w:t>). Using data from all the assays in simple linear regressions, FEF diversity and community composition correlated negatively with herbivory damage, since we saw reduced herbivory as Shannon diversity index increased (</w:t>
         </w:r>
       </w:ins>
       <w:hyperlink w:anchor="tbl-linearreg">
-        <w:ins w:id="571" w:author="Bolívar Aponte Rolón" w:date="2024-09-05T16:32:00Z">
+        <w:ins w:id="575" w:author="Bolívar Aponte Rolón" w:date="2024-09-05T16:32:00Z">
           <w:r>
             <w:rPr>
               <w:rStyle w:val="Hyperlink"/>
@@ -7487,13 +7520,13 @@
           </w:r>
         </w:ins>
       </w:hyperlink>
-      <w:ins w:id="572" w:author="Bolívar Aponte Rolón" w:date="2024-09-05T16:32:00Z">
+      <w:ins w:id="576" w:author="Bolívar Aponte Rolón" w:date="2024-09-05T16:32:00Z">
         <w:r>
           <w:rPr/>
           <w:t xml:space="preserve">; black regression line in Figure S7e). As a caveat to these results, we saw an inverse relationship between the treatment groups with the </w:t>
         </w:r>
       </w:ins>
-      <w:ins w:id="573" w:author="Bolívar Aponte Rolón" w:date="2024-09-05T16:32:00Z">
+      <w:ins w:id="577" w:author="Bolívar Aponte Rolón" w:date="2024-09-05T16:32:00Z">
         <w:r>
           <w:rPr>
             <w:i/>
@@ -7502,13 +7535,13 @@
           <w:t>E-high</w:t>
         </w:r>
       </w:ins>
-      <w:ins w:id="574" w:author="Bolívar Aponte Rolón" w:date="2024-09-05T16:32:00Z">
+      <w:ins w:id="578" w:author="Bolívar Aponte Rolón" w:date="2024-09-05T16:32:00Z">
         <w:r>
           <w:rPr/>
           <w:t xml:space="preserve"> group positively correlating to herbivory and </w:t>
         </w:r>
       </w:ins>
-      <w:ins w:id="575" w:author="Bolívar Aponte Rolón" w:date="2024-09-05T16:32:00Z">
+      <w:ins w:id="579" w:author="Bolívar Aponte Rolón" w:date="2024-09-05T16:32:00Z">
         <w:r>
           <w:rPr>
             <w:i/>
@@ -7517,14 +7550,14 @@
           <w:t>E-low</w:t>
         </w:r>
       </w:ins>
-      <w:ins w:id="576" w:author="Bolívar Aponte Rolón" w:date="2024-09-05T16:32:00Z">
+      <w:ins w:id="580" w:author="Bolívar Aponte Rolón" w:date="2024-09-05T16:32:00Z">
         <w:r>
           <w:rPr/>
           <w:t xml:space="preserve"> group negatively correlating to herbivory (</w:t>
         </w:r>
       </w:ins>
       <w:hyperlink w:anchor="tbl-linearreg">
-        <w:ins w:id="577" w:author="Bolívar Aponte Rolón" w:date="2024-09-05T16:32:00Z">
+        <w:ins w:id="581" w:author="Bolívar Aponte Rolón" w:date="2024-09-05T16:32:00Z">
           <w:r>
             <w:rPr>
               <w:rStyle w:val="Hyperlink"/>
@@ -7533,20 +7566,20 @@
           </w:r>
         </w:ins>
       </w:hyperlink>
-      <w:ins w:id="578" w:author="Bolívar Aponte Rolón" w:date="2024-09-05T16:32:00Z">
+      <w:ins w:id="582" w:author="Bolívar Aponte Rolón" w:date="2024-09-05T16:32:00Z">
         <w:r>
           <w:rPr/>
           <w:t xml:space="preserve">; yellow and pink regression lines, respectively, in Figure S7e). </w:t>
         </w:r>
       </w:ins>
-      <w:ins w:id="579" w:author="Bolívar Aponte Rolón" w:date="2024-09-05T16:32:00Z">
+      <w:ins w:id="583" w:author="Bolívar Aponte Rolón" w:date="2024-09-05T16:32:00Z">
         <w:commentRangeStart w:id="3"/>
         <w:r>
           <w:rPr/>
           <w:t xml:space="preserve">The contrast between GLMM and simple linear regressions point to the nuanced role of FEF diversity in combating herbivory; LFTs, LMA and LT, overshadowed FEF diversity in our results. The FEF abundance, measured as </w:t>
         </w:r>
       </w:ins>
-      <w:ins w:id="580" w:author="Bolívar Aponte Rolón" w:date="2024-09-05T16:32:00Z">
+      <w:ins w:id="584" w:author="Bolívar Aponte Rolón" w:date="2024-09-05T16:32:00Z">
         <w:r>
           <w:rPr>
             <w:i/>
@@ -7555,7 +7588,7 @@
           <w:t>E-high</w:t>
         </w:r>
       </w:ins>
-      <w:ins w:id="581" w:author="Bolívar Aponte Rolón" w:date="2024-09-05T16:32:00Z">
+      <w:ins w:id="585" w:author="Bolívar Aponte Rolón" w:date="2024-09-05T16:32:00Z">
         <w:r>
           <w:rPr/>
           <w:t xml:space="preserve"> treatment group, also played a strong role in predicting herbivory, but less so diversity and community composition. </w:t>
@@ -7574,13 +7607,13 @@
         <w:pStyle w:val="BodyText"/>
         <w:rPr/>
       </w:pPr>
-      <w:ins w:id="582" w:author="Bolívar Aponte Rolón" w:date="2024-09-05T16:32:00Z">
+      <w:ins w:id="586" w:author="Bolívar Aponte Rolón" w:date="2024-09-05T16:32:00Z">
         <w:r>
           <w:rPr/>
           <w:t xml:space="preserve">We did not observe the same pattern for pathogen damage since there were no significant differences between treatment groups when considering all tree species combined (Figure 2b). Like herbivory damage, pathogen damage was not significantly different across treatment groups per species. Interestingly we saw that the </w:t>
         </w:r>
       </w:ins>
-      <w:ins w:id="583" w:author="Bolívar Aponte Rolón" w:date="2024-09-05T16:32:00Z">
+      <w:ins w:id="587" w:author="Bolívar Aponte Rolón" w:date="2024-09-05T16:32:00Z">
         <w:r>
           <w:rPr>
             <w:i/>
@@ -7589,13 +7622,13 @@
           <w:t>E-high</w:t>
         </w:r>
       </w:ins>
-      <w:ins w:id="584" w:author="Bolívar Aponte Rolón" w:date="2024-09-05T16:32:00Z">
+      <w:ins w:id="588" w:author="Bolívar Aponte Rolón" w:date="2024-09-05T16:32:00Z">
         <w:r>
           <w:rPr/>
           <w:t xml:space="preserve"> group had equal or slightly higher pathogen damage than the </w:t>
         </w:r>
       </w:ins>
-      <w:ins w:id="585" w:author="Bolívar Aponte Rolón" w:date="2024-09-05T16:32:00Z">
+      <w:ins w:id="589" w:author="Bolívar Aponte Rolón" w:date="2024-09-05T16:32:00Z">
         <w:r>
           <w:rPr>
             <w:i/>
@@ -7604,14 +7637,14 @@
           <w:t>E-low</w:t>
         </w:r>
       </w:ins>
-      <w:ins w:id="586" w:author="Bolívar Aponte Rolón" w:date="2024-09-05T16:32:00Z">
+      <w:ins w:id="590" w:author="Bolívar Aponte Rolón" w:date="2024-09-05T16:32:00Z">
         <w:r>
           <w:rPr/>
           <w:t xml:space="preserve"> group in all tree species (Figure S6b). The best-fit GLMM for pathogen damage showed LMA and LT as weak predictors (</w:t>
         </w:r>
       </w:ins>
       <w:hyperlink w:anchor="tbl-tableGLMM">
-        <w:ins w:id="587" w:author="Bolívar Aponte Rolón" w:date="2024-09-05T16:32:00Z">
+        <w:ins w:id="591" w:author="Bolívar Aponte Rolón" w:date="2024-09-05T16:32:00Z">
           <w:r>
             <w:rPr>
               <w:rStyle w:val="Hyperlink"/>
@@ -7620,14 +7653,14 @@
           </w:r>
         </w:ins>
       </w:hyperlink>
-      <w:ins w:id="588" w:author="Bolívar Aponte Rolón" w:date="2024-09-05T16:32:00Z">
+      <w:ins w:id="592" w:author="Bolívar Aponte Rolón" w:date="2024-09-05T16:32:00Z">
         <w:r>
           <w:rPr/>
           <w:t>). On the other hand, with simple linear regressions we saw a significant increase in pathogen damage as Shannon diversity index increased for the complete data set (</w:t>
         </w:r>
       </w:ins>
       <w:hyperlink w:anchor="tbl-linearreg">
-        <w:ins w:id="589" w:author="Bolívar Aponte Rolón" w:date="2024-09-05T16:32:00Z">
+        <w:ins w:id="593" w:author="Bolívar Aponte Rolón" w:date="2024-09-05T16:32:00Z">
           <w:r>
             <w:rPr>
               <w:rStyle w:val="Hyperlink"/>
@@ -7636,13 +7669,13 @@
           </w:r>
         </w:ins>
       </w:hyperlink>
-      <w:ins w:id="590" w:author="Bolívar Aponte Rolón" w:date="2024-09-05T16:32:00Z">
+      <w:ins w:id="594" w:author="Bolívar Aponte Rolón" w:date="2024-09-05T16:32:00Z">
         <w:r>
           <w:rPr/>
           <w:t xml:space="preserve"> and Figure S8e). Like our herbivory damage models, the contrast between GLMM and simple linear regression point to a nuanced role of FEF abundance and diversity in combating a pathogen. Pathogen damage significantly increased in the </w:t>
         </w:r>
       </w:ins>
-      <w:ins w:id="591" w:author="Bolívar Aponte Rolón" w:date="2024-09-05T16:32:00Z">
+      <w:ins w:id="595" w:author="Bolívar Aponte Rolón" w:date="2024-09-05T16:32:00Z">
         <w:r>
           <w:rPr>
             <w:i/>
@@ -7651,13 +7684,13 @@
           <w:t>E-high</w:t>
         </w:r>
       </w:ins>
-      <w:ins w:id="592" w:author="Bolívar Aponte Rolón" w:date="2024-09-05T16:32:00Z">
+      <w:ins w:id="596" w:author="Bolívar Aponte Rolón" w:date="2024-09-05T16:32:00Z">
         <w:r>
           <w:rPr/>
           <w:t xml:space="preserve"> group as Shannon diversity increased, but the </w:t>
         </w:r>
       </w:ins>
-      <w:ins w:id="593" w:author="Bolívar Aponte Rolón" w:date="2024-09-05T16:32:00Z">
+      <w:ins w:id="597" w:author="Bolívar Aponte Rolón" w:date="2024-09-05T16:32:00Z">
         <w:r>
           <w:rPr>
             <w:i/>
@@ -7666,14 +7699,14 @@
           <w:t>E-low</w:t>
         </w:r>
       </w:ins>
-      <w:ins w:id="594" w:author="Bolívar Aponte Rolón" w:date="2024-09-05T16:32:00Z">
+      <w:ins w:id="598" w:author="Bolívar Aponte Rolón" w:date="2024-09-05T16:32:00Z">
         <w:r>
           <w:rPr/>
           <w:t xml:space="preserve"> group did not (</w:t>
         </w:r>
       </w:ins>
       <w:hyperlink w:anchor="tbl-linearreg">
-        <w:ins w:id="595" w:author="Bolívar Aponte Rolón" w:date="2024-09-05T16:32:00Z">
+        <w:ins w:id="599" w:author="Bolívar Aponte Rolón" w:date="2024-09-05T16:32:00Z">
           <w:r>
             <w:rPr>
               <w:rStyle w:val="Hyperlink"/>
@@ -7682,13 +7715,13 @@
           </w:r>
         </w:ins>
       </w:hyperlink>
-      <w:ins w:id="596" w:author="Bolívar Aponte Rolón" w:date="2024-09-05T16:32:00Z">
+      <w:ins w:id="600" w:author="Bolívar Aponte Rolón" w:date="2024-09-05T16:32:00Z">
         <w:r>
           <w:rPr/>
           <w:t xml:space="preserve"> and Figure S8e). González-Tauber (2016) found the opposite trend when examining </w:t>
         </w:r>
       </w:ins>
-      <w:ins w:id="597" w:author="Bolívar Aponte Rolón" w:date="2024-09-05T16:32:00Z">
+      <w:ins w:id="601" w:author="Bolívar Aponte Rolón" w:date="2024-09-05T16:32:00Z">
         <w:r>
           <w:rPr>
             <w:i/>
@@ -7697,13 +7730,13 @@
           <w:t>in vitro</w:t>
         </w:r>
       </w:ins>
-      <w:ins w:id="598" w:author="Bolívar Aponte Rolón" w:date="2024-09-05T16:32:00Z">
+      <w:ins w:id="602" w:author="Bolívar Aponte Rolón" w:date="2024-09-05T16:32:00Z">
         <w:r>
           <w:rPr/>
           <w:t xml:space="preserve"> the inhibitory effects of the most abundant genera (</w:t>
         </w:r>
       </w:ins>
-      <w:ins w:id="599" w:author="Bolívar Aponte Rolón" w:date="2024-09-05T16:32:00Z">
+      <w:ins w:id="603" w:author="Bolívar Aponte Rolón" w:date="2024-09-05T16:32:00Z">
         <w:r>
           <w:rPr>
             <w:i/>
@@ -7712,13 +7745,13 @@
           <w:t>Mycosphaerella</w:t>
         </w:r>
       </w:ins>
-      <w:ins w:id="600" w:author="Bolívar Aponte Rolón" w:date="2024-09-05T16:32:00Z">
+      <w:ins w:id="604" w:author="Bolívar Aponte Rolón" w:date="2024-09-05T16:32:00Z">
         <w:r>
           <w:rPr/>
           <w:t xml:space="preserve"> sp., </w:t>
         </w:r>
       </w:ins>
-      <w:ins w:id="601" w:author="Bolívar Aponte Rolón" w:date="2024-09-05T16:32:00Z">
+      <w:ins w:id="605" w:author="Bolívar Aponte Rolón" w:date="2024-09-05T16:32:00Z">
         <w:r>
           <w:rPr>
             <w:i/>
@@ -7727,13 +7760,13 @@
           <w:t>Xylaria</w:t>
         </w:r>
       </w:ins>
-      <w:ins w:id="602" w:author="Bolívar Aponte Rolón" w:date="2024-09-05T16:32:00Z">
+      <w:ins w:id="606" w:author="Bolívar Aponte Rolón" w:date="2024-09-05T16:32:00Z">
         <w:r>
           <w:rPr/>
           <w:t xml:space="preserve"> sp., </w:t>
         </w:r>
       </w:ins>
-      <w:ins w:id="603" w:author="Bolívar Aponte Rolón" w:date="2024-09-05T16:32:00Z">
+      <w:ins w:id="607" w:author="Bolívar Aponte Rolón" w:date="2024-09-05T16:32:00Z">
         <w:r>
           <w:rPr>
             <w:i/>
@@ -7742,13 +7775,13 @@
           <w:t>Diaporthe</w:t>
         </w:r>
       </w:ins>
-      <w:ins w:id="604" w:author="Bolívar Aponte Rolón" w:date="2024-09-05T16:32:00Z">
+      <w:ins w:id="608" w:author="Bolívar Aponte Rolón" w:date="2024-09-05T16:32:00Z">
         <w:r>
           <w:rPr/>
           <w:t xml:space="preserve"> sp., and </w:t>
         </w:r>
       </w:ins>
-      <w:ins w:id="605" w:author="Bolívar Aponte Rolón" w:date="2024-09-05T16:32:00Z">
+      <w:ins w:id="609" w:author="Bolívar Aponte Rolón" w:date="2024-09-05T16:32:00Z">
         <w:r>
           <w:rPr>
             <w:i/>
@@ -7757,13 +7790,13 @@
           <w:t>Penicillium</w:t>
         </w:r>
       </w:ins>
-      <w:ins w:id="606" w:author="Bolívar Aponte Rolón" w:date="2024-09-05T16:32:00Z">
+      <w:ins w:id="610" w:author="Bolívar Aponte Rolón" w:date="2024-09-05T16:32:00Z">
         <w:r>
           <w:rPr/>
           <w:t xml:space="preserve"> sp.) in FEF communities isolated from the southern temperate tree </w:t>
         </w:r>
       </w:ins>
-      <w:ins w:id="607" w:author="Bolívar Aponte Rolón" w:date="2024-09-05T16:32:00Z">
+      <w:ins w:id="611" w:author="Bolívar Aponte Rolón" w:date="2024-09-05T16:32:00Z">
         <w:r>
           <w:rPr>
             <w:i/>
@@ -7772,13 +7805,13 @@
           <w:t>Embothrium coccineum</w:t>
         </w:r>
       </w:ins>
-      <w:ins w:id="608" w:author="Bolívar Aponte Rolón" w:date="2024-09-05T16:32:00Z">
+      <w:ins w:id="612" w:author="Bolívar Aponte Rolón" w:date="2024-09-05T16:32:00Z">
         <w:r>
           <w:rPr/>
           <w:t xml:space="preserve"> against three common pathogens (</w:t>
         </w:r>
       </w:ins>
-      <w:ins w:id="609" w:author="Bolívar Aponte Rolón" w:date="2024-09-05T16:32:00Z">
+      <w:ins w:id="613" w:author="Bolívar Aponte Rolón" w:date="2024-09-05T16:32:00Z">
         <w:r>
           <w:rPr>
             <w:i/>
@@ -7787,13 +7820,13 @@
           <w:t>Botrytis cinerea</w:t>
         </w:r>
       </w:ins>
-      <w:ins w:id="610" w:author="Bolívar Aponte Rolón" w:date="2024-09-05T16:32:00Z">
+      <w:ins w:id="614" w:author="Bolívar Aponte Rolón" w:date="2024-09-05T16:32:00Z">
         <w:r>
           <w:rPr/>
           <w:t xml:space="preserve">, </w:t>
         </w:r>
       </w:ins>
-      <w:ins w:id="611" w:author="Bolívar Aponte Rolón" w:date="2024-09-05T16:32:00Z">
+      <w:ins w:id="615" w:author="Bolívar Aponte Rolón" w:date="2024-09-05T16:32:00Z">
         <w:r>
           <w:rPr>
             <w:i/>
@@ -7802,13 +7835,13 @@
           <w:t>Fusarium oxysporum</w:t>
         </w:r>
       </w:ins>
-      <w:ins w:id="612" w:author="Bolívar Aponte Rolón" w:date="2024-09-05T16:32:00Z">
+      <w:ins w:id="616" w:author="Bolívar Aponte Rolón" w:date="2024-09-05T16:32:00Z">
         <w:r>
           <w:rPr/>
           <w:t xml:space="preserve"> and </w:t>
         </w:r>
       </w:ins>
-      <w:ins w:id="613" w:author="Bolívar Aponte Rolón" w:date="2024-09-05T16:32:00Z">
+      <w:ins w:id="617" w:author="Bolívar Aponte Rolón" w:date="2024-09-05T16:32:00Z">
         <w:r>
           <w:rPr>
             <w:i/>
@@ -7817,13 +7850,13 @@
           <w:t>Ceratocystis pilifera</w:t>
         </w:r>
       </w:ins>
-      <w:ins w:id="614" w:author="Bolívar Aponte Rolón" w:date="2024-09-05T16:32:00Z">
+      <w:ins w:id="618" w:author="Bolívar Aponte Rolón" w:date="2024-09-05T16:32:00Z">
         <w:r>
           <w:rPr/>
           <w:t xml:space="preserve">). In our case, it is possible that the FEF abundance and diversity acquired from spore-fall have a synergistic interaction with </w:t>
         </w:r>
       </w:ins>
-      <w:ins w:id="615" w:author="Bolívar Aponte Rolón" w:date="2024-09-05T16:32:00Z">
+      <w:ins w:id="619" w:author="Bolívar Aponte Rolón" w:date="2024-09-05T16:32:00Z">
         <w:r>
           <w:rPr>
             <w:i/>
@@ -7832,13 +7865,13 @@
           <w:t>Calonectria</w:t>
         </w:r>
       </w:ins>
-      <w:ins w:id="616" w:author="Bolívar Aponte Rolón" w:date="2024-09-05T16:32:00Z">
+      <w:ins w:id="620" w:author="Bolívar Aponte Rolón" w:date="2024-09-05T16:32:00Z">
         <w:r>
           <w:rPr/>
           <w:t xml:space="preserve"> sp., thus outweighing any benefits provided by single-species interactions, ultimately increasing pathogen damage intensity. Arnold et al. (2003) found significant differences in pathogen damage between </w:t>
         </w:r>
       </w:ins>
-      <w:ins w:id="617" w:author="Bolívar Aponte Rolón" w:date="2024-09-05T16:32:00Z">
+      <w:ins w:id="621" w:author="Bolívar Aponte Rolón" w:date="2024-09-05T16:32:00Z">
         <w:r>
           <w:rPr>
             <w:i/>
@@ -7847,13 +7880,13 @@
           <w:t>E-high</w:t>
         </w:r>
       </w:ins>
-      <w:ins w:id="618" w:author="Bolívar Aponte Rolón" w:date="2024-09-05T16:32:00Z">
+      <w:ins w:id="622" w:author="Bolívar Aponte Rolón" w:date="2024-09-05T16:32:00Z">
         <w:r>
           <w:rPr/>
           <w:t xml:space="preserve"> and </w:t>
         </w:r>
       </w:ins>
-      <w:ins w:id="619" w:author="Bolívar Aponte Rolón" w:date="2024-09-05T16:32:00Z">
+      <w:ins w:id="623" w:author="Bolívar Aponte Rolón" w:date="2024-09-05T16:32:00Z">
         <w:r>
           <w:rPr>
             <w:i/>
@@ -7862,13 +7895,13 @@
           <w:t>E-low</w:t>
         </w:r>
       </w:ins>
-      <w:ins w:id="620" w:author="Bolívar Aponte Rolón" w:date="2024-09-05T16:32:00Z">
+      <w:ins w:id="624" w:author="Bolívar Aponte Rolón" w:date="2024-09-05T16:32:00Z">
         <w:r>
           <w:rPr/>
           <w:t xml:space="preserve"> treatments groups of </w:t>
         </w:r>
       </w:ins>
-      <w:ins w:id="621" w:author="Bolívar Aponte Rolón" w:date="2024-09-05T16:32:00Z">
+      <w:ins w:id="625" w:author="Bolívar Aponte Rolón" w:date="2024-09-05T16:32:00Z">
         <w:r>
           <w:rPr>
             <w:i/>
@@ -7877,13 +7910,13 @@
           <w:t>T. cacao</w:t>
         </w:r>
       </w:ins>
-      <w:ins w:id="622" w:author="Bolívar Aponte Rolón" w:date="2024-09-05T16:32:00Z">
+      <w:ins w:id="626" w:author="Bolívar Aponte Rolón" w:date="2024-09-05T16:32:00Z">
         <w:r>
           <w:rPr/>
           <w:t xml:space="preserve"> when exposed to </w:t>
         </w:r>
       </w:ins>
-      <w:ins w:id="623" w:author="Bolívar Aponte Rolón" w:date="2024-09-05T16:32:00Z">
+      <w:ins w:id="627" w:author="Bolívar Aponte Rolón" w:date="2024-09-05T16:32:00Z">
         <w:r>
           <w:rPr>
             <w:i/>
@@ -7892,13 +7925,13 @@
           <w:t>Phytophthora</w:t>
         </w:r>
       </w:ins>
-      <w:ins w:id="624" w:author="Bolívar Aponte Rolón" w:date="2024-09-05T16:32:00Z">
+      <w:ins w:id="628" w:author="Bolívar Aponte Rolón" w:date="2024-09-05T16:32:00Z">
         <w:r>
           <w:rPr/>
           <w:t xml:space="preserve"> sp. Our study focused on the effect of a pathogen on relatively young leaves </w:t>
         </w:r>
       </w:ins>
-      <w:ins w:id="625" w:author="Bolívar Aponte Rolón" w:date="2024-09-05T16:32:00Z">
+      <w:ins w:id="629" w:author="Bolívar Aponte Rolón" w:date="2024-09-05T16:32:00Z">
         <w:r>
           <w:rPr>
             <w:i/>
@@ -7907,7 +7940,7 @@
           <w:t>versus</w:t>
         </w:r>
       </w:ins>
-      <w:ins w:id="626" w:author="Bolívar Aponte Rolón" w:date="2024-09-05T16:32:00Z">
+      <w:ins w:id="630" w:author="Bolívar Aponte Rolón" w:date="2024-09-05T16:32:00Z">
         <w:r>
           <w:rPr/>
           <w:t xml:space="preserve"> Arnold et al. (2003) where they observed leaves from different life stages and the effects of the pathogen increased relative to leaf age. A lack of leaves at different life stages as well as a low sample size might explain the lack of differences in pathogen damage present in this study.</w:t>
@@ -7989,31 +8022,31 @@
         <w:rPr/>
         <w:t>This study advances our understanding of the intricate interactions between plants and their FEF communities, particularly in the context of plant defense mechanisms against herbivores and pathogens.</w:t>
       </w:r>
-      <w:ins w:id="627" w:author="Bolívar Aponte Rolón" w:date="2024-09-24T15:59:13Z">
+      <w:ins w:id="631" w:author="Bolívar Aponte Rolón" w:date="2024-09-24T15:59:13Z">
         <w:r>
           <w:rPr/>
           <w:t xml:space="preserve"> </w:t>
         </w:r>
       </w:ins>
-      <w:ins w:id="628" w:author="Bolívar Aponte Rolón" w:date="2024-09-24T15:59:13Z">
+      <w:ins w:id="632" w:author="Bolívar Aponte Rolón" w:date="2024-09-24T15:59:13Z">
         <w:r>
           <w:rPr/>
           <w:t>Previous studies focused on single host species or limited number of endo</w:t>
         </w:r>
       </w:ins>
-      <w:ins w:id="629" w:author="Bolívar Aponte Rolón" w:date="2024-09-24T16:00:21Z">
+      <w:ins w:id="633" w:author="Bolívar Aponte Rolón" w:date="2024-09-24T16:00:21Z">
         <w:r>
           <w:rPr/>
           <w:t xml:space="preserve">phytes, our study uses multiple host species and </w:t>
         </w:r>
       </w:ins>
-      <w:ins w:id="630" w:author="Bolívar Aponte Rolón" w:date="2024-09-24T16:02:32Z">
+      <w:ins w:id="634" w:author="Bolívar Aponte Rolón" w:date="2024-09-24T16:02:32Z">
         <w:r>
           <w:rPr/>
           <w:t xml:space="preserve">associated </w:t>
         </w:r>
       </w:ins>
-      <w:ins w:id="631" w:author="Bolívar Aponte Rolón" w:date="2024-09-24T16:01:23Z">
+      <w:ins w:id="635" w:author="Bolívar Aponte Rolón" w:date="2024-09-24T16:01:23Z">
         <w:r>
           <w:rPr/>
           <w:t xml:space="preserve">FEF community to have a better picture of community level dynamics. </w:t>
@@ -8060,7 +8093,7 @@
         <w:rPr/>
         <w:t>A.E.A., S.A.V. designed research study. M.S.J. and B.A.R. performed experiments and collected data. B.A.R. and M.S.J. analyzed data. B.A.R. wrote the manuscript with input from all authors. All authors gave final approval for publication. Our study included technicians based in the country where the study was carried out throughout the preparation phase of the project (seed collection and preparation). We recognize that more could have been done to engage local residents, students and scientists with our research as our project developed. We plan to address these caveats in future research</w:t>
       </w:r>
-      <w:ins w:id="632" w:author="Van Bael, Sunshine A" w:date="2024-09-17T15:22:00Z">
+      <w:ins w:id="636" w:author="Van Bael, Sunshine A" w:date="2024-09-17T15:22:00Z">
         <w:r>
           <w:rPr/>
           <w:t>.</w:t>
@@ -8128,13 +8161,13 @@
         <w:pStyle w:val="BodyText"/>
         <w:rPr/>
       </w:pPr>
-      <w:del w:id="633" w:author="Bolívar Aponte Rolón" w:date="2024-09-24T15:56:12Z">
+      <w:del w:id="637" w:author="Bolívar Aponte Rolón" w:date="2024-09-24T15:56:12Z">
         <w:r>
           <w:rPr/>
           <w:delText>The genomic data that support the findings of this study will be submited to NCBI-GenBank upon acceptance of this manuscript. The manuscript and code for reproducibility is available from corresponding author's GitHub.</w:delText>
         </w:r>
       </w:del>
-      <w:ins w:id="634" w:author="Bolívar Aponte Rolón" w:date="2024-09-24T15:56:12Z">
+      <w:ins w:id="638" w:author="Bolívar Aponte Rolón" w:date="2024-09-24T15:56:12Z">
         <w:r>
           <w:rPr/>
           <w:t>llumina metagenome sequences are available in NCBI-SRA (BioProject ID: PRJNA1162076). Leaf trait data and source code for figures, analysis and reproducible manuscript are available from Zenodo:</w:t>
@@ -8157,8 +8190,8 @@
         <w:pStyle w:val="Bibliography"/>
         <w:rPr/>
       </w:pPr>
-      <w:bookmarkStart w:id="22" w:name="refs"/>
-      <w:bookmarkStart w:id="23" w:name="ref-anderson2010"/>
+      <w:bookmarkStart w:id="22" w:name="ref-anderson2010"/>
+      <w:bookmarkStart w:id="23" w:name="refs"/>
       <w:r>
         <w:rPr/>
         <w:t xml:space="preserve">Anderson, J. P., Gleason, C. A., Foley, R. C., Thrall, P. H., Burdon, J. B., &amp; Singh, K. B. (2010). Plants versus pathogens: An evolutionary arms race. </w:t>
@@ -8193,7 +8226,7 @@
           <w:t>https://doi.org/10.1071/FP09304</w:t>
         </w:r>
       </w:hyperlink>
-      <w:bookmarkEnd w:id="23"/>
+      <w:bookmarkEnd w:id="22"/>
     </w:p>
     <w:p>
       <w:pPr>
@@ -8205,7 +8238,7 @@
         <w:rPr/>
         <w:t>Anderson, M. J. (2017). Permutational Multivariate Analysis of Variance (</w:t>
       </w:r>
-      <w:del w:id="635" w:author="Bolívar Aponte Rolón" w:date="2024-09-05T16:32:00Z">
+      <w:del w:id="639" w:author="Bolívar Aponte Rolón" w:date="2024-09-05T16:32:00Z">
         <w:r>
           <w:rPr/>
           <w:delText xml:space="preserve"> </w:delText>
@@ -8215,7 +8248,7 @@
         <w:rPr/>
         <w:t>PERMANOVA</w:t>
       </w:r>
-      <w:del w:id="636" w:author="Bolívar Aponte Rolón" w:date="2024-09-05T16:32:00Z">
+      <w:del w:id="640" w:author="Bolívar Aponte Rolón" w:date="2024-09-05T16:32:00Z">
         <w:r>
           <w:rPr/>
           <w:delText xml:space="preserve"> </w:delText>
@@ -8520,13 +8553,13 @@
         <w:rPr/>
         <w:t xml:space="preserve">Blanchet, F. G., Legendre, P., &amp; Borcard, D. (2008). </w:t>
       </w:r>
-      <w:del w:id="637" w:author="Bolívar Aponte Rolón" w:date="2024-09-05T16:32:00Z">
+      <w:del w:id="641" w:author="Bolívar Aponte Rolón" w:date="2024-09-05T16:32:00Z">
         <w:r>
           <w:rPr/>
           <w:delText>FORWARD</w:delText>
         </w:r>
       </w:del>
-      <w:ins w:id="638" w:author="Bolívar Aponte Rolón" w:date="2024-09-05T16:32:00Z">
+      <w:ins w:id="642" w:author="Bolívar Aponte Rolón" w:date="2024-09-05T16:32:00Z">
         <w:r>
           <w:rPr/>
           <w:t>Forward</w:t>
@@ -8536,13 +8569,13 @@
         <w:rPr/>
         <w:t xml:space="preserve"> </w:t>
       </w:r>
-      <w:del w:id="639" w:author="Bolívar Aponte Rolón" w:date="2024-09-05T16:32:00Z">
+      <w:del w:id="643" w:author="Bolívar Aponte Rolón" w:date="2024-09-05T16:32:00Z">
         <w:r>
           <w:rPr/>
           <w:delText>SELECTION</w:delText>
         </w:r>
       </w:del>
-      <w:ins w:id="640" w:author="Bolívar Aponte Rolón" w:date="2024-09-05T16:32:00Z">
+      <w:ins w:id="644" w:author="Bolívar Aponte Rolón" w:date="2024-09-05T16:32:00Z">
         <w:r>
           <w:rPr/>
           <w:t>Selection</w:t>
@@ -8552,19 +8585,19 @@
         <w:rPr/>
         <w:t xml:space="preserve"> </w:t>
       </w:r>
-      <w:del w:id="641" w:author="Bolívar Aponte Rolón" w:date="2024-09-05T16:32:00Z">
+      <w:del w:id="645" w:author="Bolívar Aponte Rolón" w:date="2024-09-05T16:32:00Z">
         <w:r>
           <w:rPr/>
           <w:delText>OF</w:delText>
         </w:r>
       </w:del>
-      <w:ins w:id="642" w:author="Bolívar Aponte Rolón" w:date="2024-09-05T16:34:00Z">
+      <w:ins w:id="646" w:author="Bolívar Aponte Rolón" w:date="2024-09-05T16:34:00Z">
         <w:r>
           <w:rPr/>
           <w:t>o</w:t>
         </w:r>
       </w:ins>
-      <w:ins w:id="643" w:author="Bolívar Aponte Rolón" w:date="2024-09-05T16:32:00Z">
+      <w:ins w:id="647" w:author="Bolívar Aponte Rolón" w:date="2024-09-05T16:32:00Z">
         <w:r>
           <w:rPr/>
           <w:t>f</w:t>
@@ -8574,13 +8607,13 @@
         <w:rPr/>
         <w:t xml:space="preserve"> </w:t>
       </w:r>
-      <w:del w:id="644" w:author="Bolívar Aponte Rolón" w:date="2024-09-05T16:32:00Z">
+      <w:del w:id="648" w:author="Bolívar Aponte Rolón" w:date="2024-09-05T16:32:00Z">
         <w:r>
           <w:rPr/>
           <w:delText>EXPLANATORY</w:delText>
         </w:r>
       </w:del>
-      <w:ins w:id="645" w:author="Bolívar Aponte Rolón" w:date="2024-09-05T16:32:00Z">
+      <w:ins w:id="649" w:author="Bolívar Aponte Rolón" w:date="2024-09-05T16:32:00Z">
         <w:r>
           <w:rPr/>
           <w:t>Explanatory</w:t>
@@ -8590,13 +8623,13 @@
         <w:rPr/>
         <w:t xml:space="preserve"> </w:t>
       </w:r>
-      <w:del w:id="646" w:author="Bolívar Aponte Rolón" w:date="2024-09-05T16:32:00Z">
+      <w:del w:id="650" w:author="Bolívar Aponte Rolón" w:date="2024-09-05T16:32:00Z">
         <w:r>
           <w:rPr/>
           <w:delText>VARIABLES</w:delText>
         </w:r>
       </w:del>
-      <w:ins w:id="647" w:author="Bolívar Aponte Rolón" w:date="2024-09-05T16:32:00Z">
+      <w:ins w:id="651" w:author="Bolívar Aponte Rolón" w:date="2024-09-05T16:32:00Z">
         <w:r>
           <w:rPr/>
           <w:t>Variables</w:t>
@@ -8883,17 +8916,17 @@
       <w:pPr>
         <w:pStyle w:val="Bibliography"/>
         <w:rPr>
-          <w:ins w:id="658" w:author="Bolívar Aponte Rolón" w:date="2024-08-19T16:13:00Z"/>
+          <w:ins w:id="662" w:author="Bolívar Aponte Rolón" w:date="2024-08-19T16:13:00Z"/>
         </w:rPr>
       </w:pPr>
-      <w:ins w:id="648" w:author="Bolívar Aponte Rolón" w:date="2024-08-19T16:13:00Z">
+      <w:ins w:id="652" w:author="Bolívar Aponte Rolón" w:date="2024-08-19T16:13:00Z">
         <w:bookmarkStart w:id="39" w:name="ref-crous2006"/>
         <w:r>
           <w:rPr/>
           <w:t xml:space="preserve">Crous, P. W., Groenewald, J. Z., Risède, J.-M., Simoneau, P., &amp; Hyde, K. D. (2006). </w:t>
         </w:r>
       </w:ins>
-      <w:ins w:id="649" w:author="Bolívar Aponte Rolón" w:date="2024-08-19T16:13:00Z">
+      <w:ins w:id="653" w:author="Bolívar Aponte Rolón" w:date="2024-08-19T16:13:00Z">
         <w:r>
           <w:rPr>
             <w:i/>
@@ -8902,13 +8935,13 @@
           <w:t>Calonectria</w:t>
         </w:r>
       </w:ins>
-      <w:ins w:id="650" w:author="Bolívar Aponte Rolón" w:date="2024-08-19T16:13:00Z">
+      <w:ins w:id="654" w:author="Bolívar Aponte Rolón" w:date="2024-08-19T16:13:00Z">
         <w:r>
           <w:rPr/>
           <w:t xml:space="preserve"> species and their </w:t>
         </w:r>
       </w:ins>
-      <w:ins w:id="651" w:author="Bolívar Aponte Rolón" w:date="2024-08-19T16:13:00Z">
+      <w:ins w:id="655" w:author="Bolívar Aponte Rolón" w:date="2024-08-19T16:13:00Z">
         <w:r>
           <w:rPr>
             <w:i/>
@@ -8917,13 +8950,13 @@
           <w:t>Cylindrocladium</w:t>
         </w:r>
       </w:ins>
-      <w:ins w:id="652" w:author="Bolívar Aponte Rolón" w:date="2024-08-19T16:13:00Z">
+      <w:ins w:id="656" w:author="Bolívar Aponte Rolón" w:date="2024-08-19T16:13:00Z">
         <w:r>
           <w:rPr/>
           <w:t xml:space="preserve"> anamorphs: species with clavate vesicles. </w:t>
         </w:r>
       </w:ins>
-      <w:ins w:id="653" w:author="Bolívar Aponte Rolón" w:date="2024-08-19T16:13:00Z">
+      <w:ins w:id="657" w:author="Bolívar Aponte Rolón" w:date="2024-08-19T16:13:00Z">
         <w:r>
           <w:rPr>
             <w:i/>
@@ -8932,13 +8965,13 @@
           <w:t>Studies in Mycology</w:t>
         </w:r>
       </w:ins>
-      <w:ins w:id="654" w:author="Bolívar Aponte Rolón" w:date="2024-08-19T16:13:00Z">
+      <w:ins w:id="658" w:author="Bolívar Aponte Rolón" w:date="2024-08-19T16:13:00Z">
         <w:r>
           <w:rPr/>
           <w:t xml:space="preserve">, </w:t>
         </w:r>
       </w:ins>
-      <w:ins w:id="655" w:author="Bolívar Aponte Rolón" w:date="2024-08-19T16:13:00Z">
+      <w:ins w:id="659" w:author="Bolívar Aponte Rolón" w:date="2024-08-19T16:13:00Z">
         <w:r>
           <w:rPr>
             <w:i/>
@@ -8947,14 +8980,14 @@
           <w:t>55</w:t>
         </w:r>
       </w:ins>
-      <w:ins w:id="656" w:author="Bolívar Aponte Rolón" w:date="2024-08-19T16:13:00Z">
+      <w:ins w:id="660" w:author="Bolívar Aponte Rolón" w:date="2024-08-19T16:13:00Z">
         <w:r>
           <w:rPr/>
           <w:t xml:space="preserve">, 213–226. </w:t>
         </w:r>
       </w:ins>
       <w:hyperlink r:id="rId17">
-        <w:ins w:id="657" w:author="Bolívar Aponte Rolón" w:date="2024-08-19T16:13:00Z">
+        <w:ins w:id="661" w:author="Bolívar Aponte Rolón" w:date="2024-08-19T16:13:00Z">
           <w:r>
             <w:rPr>
               <w:rStyle w:val="Hyperlink"/>
@@ -9798,7 +9831,7 @@
       <w:pPr>
         <w:pStyle w:val="Bibliography"/>
         <w:rPr>
-          <w:ins w:id="659" w:author="Bolívar Aponte Rolón" w:date="2024-08-19T16:12:00Z"/>
+          <w:ins w:id="663" w:author="Bolívar Aponte Rolón" w:date="2024-08-19T16:12:00Z"/>
         </w:rPr>
       </w:pPr>
       <w:bookmarkStart w:id="61" w:name="ref-leigh1996"/>
@@ -9824,14 +9857,14 @@
         <w:pStyle w:val="Bibliography"/>
         <w:rPr/>
       </w:pPr>
-      <w:ins w:id="660" w:author="Bolívar Aponte Rolón" w:date="2024-08-19T16:12:00Z">
+      <w:ins w:id="664" w:author="Bolívar Aponte Rolón" w:date="2024-08-19T16:12:00Z">
         <w:bookmarkStart w:id="62" w:name="ref-li2022"/>
         <w:r>
           <w:rPr/>
           <w:t xml:space="preserve">Li, J., Wingfield, M. J., Barnes, I., &amp; Chen, S. (2022). </w:t>
         </w:r>
       </w:ins>
-      <w:ins w:id="661" w:author="Bolívar Aponte Rolón" w:date="2024-08-19T16:12:00Z">
+      <w:ins w:id="665" w:author="Bolívar Aponte Rolón" w:date="2024-08-19T16:12:00Z">
         <w:r>
           <w:rPr>
             <w:i/>
@@ -9840,13 +9873,13 @@
           <w:t>Calonectria</w:t>
         </w:r>
       </w:ins>
-      <w:ins w:id="662" w:author="Bolívar Aponte Rolón" w:date="2024-08-19T16:12:00Z">
+      <w:ins w:id="666" w:author="Bolívar Aponte Rolón" w:date="2024-08-19T16:12:00Z">
         <w:r>
           <w:rPr/>
           <w:t xml:space="preserve"> in the age of genes and genomes: Towards understanding an important but relatively unknown group of pathogens. </w:t>
         </w:r>
       </w:ins>
-      <w:ins w:id="663" w:author="Bolívar Aponte Rolón" w:date="2024-08-19T16:12:00Z">
+      <w:ins w:id="667" w:author="Bolívar Aponte Rolón" w:date="2024-08-19T16:12:00Z">
         <w:r>
           <w:rPr>
             <w:i/>
@@ -9855,13 +9888,13 @@
           <w:t>Molecular Plant Pathology</w:t>
         </w:r>
       </w:ins>
-      <w:ins w:id="664" w:author="Bolívar Aponte Rolón" w:date="2024-08-19T16:12:00Z">
+      <w:ins w:id="668" w:author="Bolívar Aponte Rolón" w:date="2024-08-19T16:12:00Z">
         <w:r>
           <w:rPr/>
           <w:t xml:space="preserve">, </w:t>
         </w:r>
       </w:ins>
-      <w:ins w:id="665" w:author="Bolívar Aponte Rolón" w:date="2024-08-19T16:12:00Z">
+      <w:ins w:id="669" w:author="Bolívar Aponte Rolón" w:date="2024-08-19T16:12:00Z">
         <w:r>
           <w:rPr>
             <w:i/>
@@ -9870,14 +9903,14 @@
           <w:t>23</w:t>
         </w:r>
       </w:ins>
-      <w:ins w:id="666" w:author="Bolívar Aponte Rolón" w:date="2024-08-19T16:12:00Z">
+      <w:ins w:id="670" w:author="Bolívar Aponte Rolón" w:date="2024-08-19T16:12:00Z">
         <w:r>
           <w:rPr/>
           <w:t xml:space="preserve">(7), 1060–1072. </w:t>
         </w:r>
       </w:ins>
       <w:hyperlink r:id="rId38">
-        <w:ins w:id="667" w:author="Bolívar Aponte Rolón" w:date="2024-08-19T16:12:00Z">
+        <w:ins w:id="671" w:author="Bolívar Aponte Rolón" w:date="2024-08-19T16:12:00Z">
           <w:r>
             <w:rPr>
               <w:rStyle w:val="Hyperlink"/>
@@ -9892,17 +9925,17 @@
       <w:pPr>
         <w:pStyle w:val="Bibliography"/>
         <w:rPr>
-          <w:ins w:id="674" w:author="Bolívar Aponte Rolón" w:date="2024-09-03T11:56:00Z"/>
+          <w:ins w:id="678" w:author="Bolívar Aponte Rolón" w:date="2024-09-03T11:56:00Z"/>
         </w:rPr>
       </w:pPr>
-      <w:ins w:id="668" w:author="Bolívar Aponte Rolón" w:date="2024-09-03T11:56:00Z">
+      <w:ins w:id="672" w:author="Bolívar Aponte Rolón" w:date="2024-09-03T11:56:00Z">
         <w:bookmarkStart w:id="63" w:name="ref-lombard2010"/>
         <w:r>
           <w:rPr/>
           <w:t xml:space="preserve">Lombard, L., Crous, P. W., Wingfield, B. D., &amp; Wingfield, M. J. (2010). Species concepts in Calonectria (Cylindrocladium). </w:t>
         </w:r>
       </w:ins>
-      <w:ins w:id="669" w:author="Bolívar Aponte Rolón" w:date="2024-09-03T11:56:00Z">
+      <w:ins w:id="673" w:author="Bolívar Aponte Rolón" w:date="2024-09-03T11:56:00Z">
         <w:r>
           <w:rPr>
             <w:i/>
@@ -9911,13 +9944,13 @@
           <w:t>Studies in Mycology</w:t>
         </w:r>
       </w:ins>
-      <w:ins w:id="670" w:author="Bolívar Aponte Rolón" w:date="2024-09-03T11:56:00Z">
+      <w:ins w:id="674" w:author="Bolívar Aponte Rolón" w:date="2024-09-03T11:56:00Z">
         <w:r>
           <w:rPr/>
           <w:t xml:space="preserve">, </w:t>
         </w:r>
       </w:ins>
-      <w:ins w:id="671" w:author="Bolívar Aponte Rolón" w:date="2024-09-03T11:56:00Z">
+      <w:ins w:id="675" w:author="Bolívar Aponte Rolón" w:date="2024-09-03T11:56:00Z">
         <w:r>
           <w:rPr>
             <w:i/>
@@ -9926,14 +9959,14 @@
           <w:t>66</w:t>
         </w:r>
       </w:ins>
-      <w:ins w:id="672" w:author="Bolívar Aponte Rolón" w:date="2024-09-03T11:56:00Z">
+      <w:ins w:id="676" w:author="Bolívar Aponte Rolón" w:date="2024-09-03T11:56:00Z">
         <w:r>
           <w:rPr/>
           <w:t xml:space="preserve">, 1–13. </w:t>
         </w:r>
       </w:ins>
       <w:hyperlink r:id="rId39">
-        <w:ins w:id="673" w:author="Bolívar Aponte Rolón" w:date="2024-09-03T11:56:00Z">
+        <w:ins w:id="677" w:author="Bolívar Aponte Rolón" w:date="2024-09-03T11:56:00Z">
           <w:r>
             <w:rPr>
               <w:rStyle w:val="Hyperlink"/>
@@ -10618,17 +10651,17 @@
       <w:pPr>
         <w:pStyle w:val="Bibliography"/>
         <w:rPr>
-          <w:ins w:id="683" w:author="Bolívar Aponte Rolón" w:date="2024-08-19T16:13:00Z"/>
+          <w:ins w:id="687" w:author="Bolívar Aponte Rolón" w:date="2024-08-19T16:13:00Z"/>
         </w:rPr>
       </w:pPr>
-      <w:ins w:id="675" w:author="Bolívar Aponte Rolón" w:date="2024-08-19T16:13:00Z">
+      <w:ins w:id="679" w:author="Bolívar Aponte Rolón" w:date="2024-08-19T16:13:00Z">
         <w:bookmarkStart w:id="81" w:name="ref-sanchez-gonzalez2022"/>
         <w:r>
           <w:rPr/>
           <w:t xml:space="preserve">Sanchez-Gonzalez, E. I., Soares, T. D. P. F., Zarpelon, T. G., Zauza, E. A. V., Mafia, R. G., &amp; Ferreira, M. A. (2022). Two new species of </w:t>
         </w:r>
       </w:ins>
-      <w:ins w:id="676" w:author="Bolívar Aponte Rolón" w:date="2024-08-19T16:13:00Z">
+      <w:ins w:id="680" w:author="Bolívar Aponte Rolón" w:date="2024-08-19T16:13:00Z">
         <w:r>
           <w:rPr>
             <w:i/>
@@ -10637,13 +10670,13 @@
           <w:t>Calonectria</w:t>
         </w:r>
       </w:ins>
-      <w:ins w:id="677" w:author="Bolívar Aponte Rolón" w:date="2024-08-19T16:13:00Z">
+      <w:ins w:id="681" w:author="Bolívar Aponte Rolón" w:date="2024-08-19T16:13:00Z">
         <w:r>
           <w:rPr/>
           <w:t xml:space="preserve"> (Hypocreales, Nectriaceae) causing Eucalyptus leaf blight in Brazil. </w:t>
         </w:r>
       </w:ins>
-      <w:ins w:id="678" w:author="Bolívar Aponte Rolón" w:date="2024-08-19T16:13:00Z">
+      <w:ins w:id="682" w:author="Bolívar Aponte Rolón" w:date="2024-08-19T16:13:00Z">
         <w:r>
           <w:rPr>
             <w:i/>
@@ -10652,13 +10685,13 @@
           <w:t>MycoKeys</w:t>
         </w:r>
       </w:ins>
-      <w:ins w:id="679" w:author="Bolívar Aponte Rolón" w:date="2024-08-19T16:13:00Z">
+      <w:ins w:id="683" w:author="Bolívar Aponte Rolón" w:date="2024-08-19T16:13:00Z">
         <w:r>
           <w:rPr/>
           <w:t xml:space="preserve">, </w:t>
         </w:r>
       </w:ins>
-      <w:ins w:id="680" w:author="Bolívar Aponte Rolón" w:date="2024-08-19T16:13:00Z">
+      <w:ins w:id="684" w:author="Bolívar Aponte Rolón" w:date="2024-08-19T16:13:00Z">
         <w:r>
           <w:rPr>
             <w:i/>
@@ -10667,14 +10700,14 @@
           <w:t>91</w:t>
         </w:r>
       </w:ins>
-      <w:ins w:id="681" w:author="Bolívar Aponte Rolón" w:date="2024-08-19T16:13:00Z">
+      <w:ins w:id="685" w:author="Bolívar Aponte Rolón" w:date="2024-08-19T16:13:00Z">
         <w:r>
           <w:rPr/>
           <w:t xml:space="preserve">, 169–197. </w:t>
         </w:r>
       </w:ins>
       <w:hyperlink r:id="rId57">
-        <w:ins w:id="682" w:author="Bolívar Aponte Rolón" w:date="2024-08-19T16:13:00Z">
+        <w:ins w:id="686" w:author="Bolívar Aponte Rolón" w:date="2024-08-19T16:13:00Z">
           <w:r>
             <w:rPr>
               <w:rStyle w:val="Hyperlink"/>
@@ -11166,7 +11199,7 @@
         </w:r>
       </w:hyperlink>
       <w:bookmarkEnd w:id="21"/>
-      <w:bookmarkEnd w:id="22"/>
+      <w:bookmarkEnd w:id="23"/>
       <w:bookmarkEnd w:id="93"/>
     </w:p>
     <w:p>
@@ -11246,7 +11279,7 @@
         <w:rPr/>
         <w:t>Relative abundance (RA) of Ascomycota OTUs of seven tree species used in the study. (a) Box plots show individuals’ RA and its distribution by species.  (b) The RA of OTU’s by treatment withing each tree species. Pink outlined box plots represent low endophyte (</w:t>
       </w:r>
-      <w:del w:id="684" w:author="Bolívar Aponte Rolón" w:date="2024-08-19T15:47:00Z">
+      <w:del w:id="688" w:author="Bolívar Aponte Rolón" w:date="2024-08-19T15:47:00Z">
         <w:r>
           <w:rPr>
             <w:i/>
@@ -11255,7 +11288,7 @@
           <w:delText>E-</w:delText>
         </w:r>
       </w:del>
-      <w:ins w:id="685" w:author="Bolívar Aponte Rolón" w:date="2024-08-19T15:47:00Z">
+      <w:ins w:id="689" w:author="Bolívar Aponte Rolón" w:date="2024-08-19T15:47:00Z">
         <w:r>
           <w:rPr>
             <w:i/>
@@ -11268,7 +11301,7 @@
         <w:rPr/>
         <w:t>) treatment and yellow filled represent high endophyte (</w:t>
       </w:r>
-      <w:del w:id="686" w:author="Bolívar Aponte Rolón" w:date="2024-08-19T15:48:00Z">
+      <w:del w:id="690" w:author="Bolívar Aponte Rolón" w:date="2024-08-19T15:48:00Z">
         <w:r>
           <w:rPr>
             <w:i/>
@@ -11277,7 +11310,7 @@
           <w:delText>E+</w:delText>
         </w:r>
       </w:del>
-      <w:ins w:id="687" w:author="Bolívar Aponte Rolón" w:date="2024-08-19T15:48:00Z">
+      <w:ins w:id="691" w:author="Bolívar Aponte Rolón" w:date="2024-08-19T15:48:00Z">
         <w:r>
           <w:rPr>
             <w:i/>
@@ -11458,7 +11491,7 @@
         </w:rPr>
         <w:t>ution</w:t>
       </w:r>
-      <w:del w:id="689" w:author="Bolívar Aponte Rolón" w:date="2024-08-29T17:40:00Z">
+      <w:del w:id="693" w:author="Bolívar Aponte Rolón" w:date="2024-08-29T17:40:00Z">
         <w:r>
           <w:rPr>
             <w:rFonts w:eastAsia="Cambria"/>
@@ -11475,7 +11508,7 @@
         </w:rPr>
         <w:t xml:space="preserve"> of values </w:t>
       </w:r>
-      <w:del w:id="691" w:author="Bolívar Aponte Rolón" w:date="2024-08-29T17:40:00Z">
+      <w:del w:id="695" w:author="Bolívar Aponte Rolón" w:date="2024-08-29T17:40:00Z">
         <w:r>
           <w:rPr>
             <w:rFonts w:eastAsia="Cambria"/>
@@ -11512,7 +11545,7 @@
         </w:rPr>
         <w:t xml:space="preserve"> in treatment groups (</w:t>
       </w:r>
-      <w:del w:id="695" w:author="Bolívar Aponte Rolón" w:date="2024-08-19T15:47:00Z">
+      <w:del w:id="699" w:author="Bolívar Aponte Rolón" w:date="2024-08-19T15:47:00Z">
         <w:r>
           <w:rPr>
             <w:rFonts w:eastAsia="Cambria"/>
@@ -11523,7 +11556,7 @@
           <w:delText>E-</w:delText>
         </w:r>
       </w:del>
-      <w:ins w:id="696" w:author="Bolívar Aponte Rolón" w:date="2024-08-19T15:47:00Z">
+      <w:ins w:id="700" w:author="Bolívar Aponte Rolón" w:date="2024-08-19T15:47:00Z">
         <w:r>
           <w:rPr>
             <w:i/>
@@ -11540,7 +11573,7 @@
         </w:rPr>
         <w:t xml:space="preserve"> and </w:t>
       </w:r>
-      <w:del w:id="698" w:author="Bolívar Aponte Rolón" w:date="2024-08-19T15:48:00Z">
+      <w:del w:id="702" w:author="Bolívar Aponte Rolón" w:date="2024-08-19T15:48:00Z">
         <w:r>
           <w:rPr>
             <w:rFonts w:eastAsia="Cambria"/>
@@ -11551,7 +11584,7 @@
           <w:delText>E+</w:delText>
         </w:r>
       </w:del>
-      <w:ins w:id="699" w:author="Bolívar Aponte Rolón" w:date="2024-08-19T15:48:00Z">
+      <w:ins w:id="703" w:author="Bolívar Aponte Rolón" w:date="2024-08-19T15:48:00Z">
         <w:r>
           <w:rPr>
             <w:i/>
@@ -11568,7 +11601,7 @@
         </w:rPr>
         <w:t xml:space="preserve">) and </w:t>
       </w:r>
-      <w:ins w:id="701" w:author="Bolívar Aponte Rolón" w:date="2024-08-29T17:41:00Z">
+      <w:ins w:id="705" w:author="Bolívar Aponte Rolón" w:date="2024-08-29T17:41:00Z">
         <w:r>
           <w:rPr>
             <w:rFonts w:ascii="Arial;Helvetica Neue;sans-serif" w:hAnsi="Arial;Helvetica Neue;sans-serif"/>
@@ -11578,7 +11611,7 @@
           <w:t>pathogen damage cause by </w:t>
         </w:r>
       </w:ins>
-      <w:ins w:id="702" w:author="Bolívar Aponte Rolón" w:date="2024-08-29T17:41:00Z">
+      <w:ins w:id="706" w:author="Bolívar Aponte Rolón" w:date="2024-08-29T17:41:00Z">
         <w:r>
           <w:rPr>
             <w:rFonts w:ascii="Arial;Helvetica Neue;sans-serif" w:hAnsi="Arial;Helvetica Neue;sans-serif"/>
@@ -11589,7 +11622,7 @@
           <w:t>Calonectria</w:t>
         </w:r>
       </w:ins>
-      <w:ins w:id="703" w:author="Bolívar Aponte Rolón" w:date="2024-08-29T17:41:00Z">
+      <w:ins w:id="707" w:author="Bolívar Aponte Rolón" w:date="2024-08-29T17:41:00Z">
         <w:r>
           <w:rPr>
             <w:color w:val="000000"/>
@@ -11597,7 +11630,7 @@
           <w:t> </w:t>
         </w:r>
       </w:ins>
-      <w:ins w:id="704" w:author="Bolívar Aponte Rolón" w:date="2024-08-29T17:41:00Z">
+      <w:ins w:id="708" w:author="Bolívar Aponte Rolón" w:date="2024-08-29T17:41:00Z">
         <w:r>
           <w:rPr>
             <w:rFonts w:ascii="Arial;Helvetica Neue;sans-serif" w:hAnsi="Arial;Helvetica Neue;sans-serif"/>
@@ -11607,7 +11640,7 @@
           <w:t>sp. tree species</w:t>
         </w:r>
       </w:ins>
-      <w:del w:id="705" w:author="Bolívar Aponte Rolón" w:date="2024-08-29T17:41:00Z">
+      <w:del w:id="709" w:author="Bolívar Aponte Rolón" w:date="2024-08-29T17:41:00Z">
         <w:r>
           <w:rPr>
             <w:rFonts w:ascii="Arial;Helvetica Neue;sans-serif" w:hAnsi="Arial;Helvetica Neue;sans-serif"/>
@@ -11624,7 +11657,7 @@
         </w:rPr>
         <w:t xml:space="preserve">. a) Comparison of herbivory (%) means between treatment groups across individuals of all species. </w:t>
       </w:r>
-      <w:del w:id="707" w:author="Bolívar Aponte Rolón" w:date="2024-08-29T17:41:00Z">
+      <w:del w:id="711" w:author="Bolívar Aponte Rolón" w:date="2024-08-29T17:41:00Z">
         <w:r>
           <w:rPr>
             <w:rFonts w:eastAsia="Cambria"/>
@@ -11633,7 +11666,7 @@
           <w:delText>outlined box plots represent low FEF group (</w:delText>
         </w:r>
       </w:del>
-      <w:del w:id="708" w:author="Bolívar Aponte Rolón" w:date="2024-08-19T15:47:00Z">
+      <w:del w:id="712" w:author="Bolívar Aponte Rolón" w:date="2024-08-19T15:47:00Z">
         <w:r>
           <w:rPr>
             <w:rFonts w:eastAsia="Cambria"/>
@@ -11644,7 +11677,7 @@
           <w:delText>E-</w:delText>
         </w:r>
       </w:del>
-      <w:del w:id="709" w:author="Bolívar Aponte Rolón" w:date="2024-08-29T17:41:00Z">
+      <w:del w:id="713" w:author="Bolívar Aponte Rolón" w:date="2024-08-29T17:41:00Z">
         <w:r>
           <w:rPr>
             <w:rFonts w:eastAsia="Cambria"/>
@@ -11655,7 +11688,7 @@
           <w:delText>) and yellow outlined box plots represent high FEF group (</w:delText>
         </w:r>
       </w:del>
-      <w:del w:id="710" w:author="Bolívar Aponte Rolón" w:date="2024-08-19T15:48:00Z">
+      <w:del w:id="714" w:author="Bolívar Aponte Rolón" w:date="2024-08-19T15:48:00Z">
         <w:r>
           <w:rPr>
             <w:rFonts w:eastAsia="Cambria"/>
@@ -11666,7 +11699,7 @@
           <w:delText>E+</w:delText>
         </w:r>
       </w:del>
-      <w:del w:id="711" w:author="Bolívar Aponte Rolón" w:date="2024-08-29T17:41:00Z">
+      <w:del w:id="715" w:author="Bolívar Aponte Rolón" w:date="2024-08-29T17:41:00Z">
         <w:r>
           <w:rPr>
             <w:rFonts w:eastAsia="Cambria"/>
@@ -11691,7 +11724,7 @@
         </w:rPr>
         <w:t xml:space="preserve"> </w:t>
       </w:r>
-      <w:del w:id="714" w:author="Bolívar Aponte Rolón" w:date="2024-08-29T17:42:00Z">
+      <w:del w:id="718" w:author="Bolívar Aponte Rolón" w:date="2024-08-29T17:42:00Z">
         <w:r>
           <w:rPr>
             <w:rFonts w:eastAsia="Cambria"/>
@@ -11700,7 +11733,7 @@
           <w:delText xml:space="preserve">Comparison of pathogen (%) means between treatment groups across individuals of all species. Maroon filled violins represent control leaves and blue filled violins represent pathogen treated leaves. </w:delText>
         </w:r>
       </w:del>
-      <w:ins w:id="715" w:author="Bolívar Aponte Rolón" w:date="2024-08-29T17:42:00Z">
+      <w:ins w:id="719" w:author="Bolívar Aponte Rolón" w:date="2024-08-29T17:42:00Z">
         <w:r>
           <w:rPr>
             <w:color w:val="000000"/>
@@ -11708,8 +11741,8 @@
           <w:t>Comparison of the absolute pathogen damage (%) means between treatment groups across individuals of all species (values from 'control' treated leaves were sub</w:t>
         </w:r>
       </w:ins>
-      <w:ins w:id="716" w:author="Bolívar Aponte Rolón" w:date="2024-08-29T17:42:00Z">
-        <w:del w:id="717" w:author="Van Bael, Sunshine A" w:date="2024-09-17T15:37:00Z">
+      <w:ins w:id="720" w:author="Bolívar Aponte Rolón" w:date="2024-08-29T17:42:00Z">
+        <w:del w:id="721" w:author="Van Bael, Sunshine A" w:date="2024-09-17T15:37:00Z">
           <w:r>
             <w:rPr>
               <w:color w:val="000000"/>
@@ -11718,7 +11751,7 @@
           </w:r>
         </w:del>
       </w:ins>
-      <w:ins w:id="718" w:author="Bolívar Aponte Rolón" w:date="2024-08-29T17:42:00Z">
+      <w:ins w:id="722" w:author="Bolívar Aponte Rolón" w:date="2024-08-29T17:42:00Z">
         <w:r>
           <w:rPr>
             <w:color w:val="000000"/>
@@ -11726,7 +11759,7 @@
           <w:t>tracted from 'pathogen' treated leaves). Pink represents low FEF group (</w:t>
         </w:r>
       </w:ins>
-      <w:ins w:id="719" w:author="Bolívar Aponte Rolón" w:date="2024-08-29T17:42:00Z">
+      <w:ins w:id="723" w:author="Bolívar Aponte Rolón" w:date="2024-08-29T17:42:00Z">
         <w:r>
           <w:rPr>
             <w:i/>
@@ -11735,7 +11768,7 @@
           <w:t>E-low</w:t>
         </w:r>
       </w:ins>
-      <w:ins w:id="720" w:author="Bolívar Aponte Rolón" w:date="2024-08-29T17:42:00Z">
+      <w:ins w:id="724" w:author="Bolívar Aponte Rolón" w:date="2024-08-29T17:42:00Z">
         <w:r>
           <w:rPr>
             <w:color w:val="000000"/>
@@ -11743,7 +11776,7 @@
           <w:t>) and yellow outlined box plots represent high FEF group (</w:t>
         </w:r>
       </w:ins>
-      <w:ins w:id="721" w:author="Bolívar Aponte Rolón" w:date="2024-08-29T17:42:00Z">
+      <w:ins w:id="725" w:author="Bolívar Aponte Rolón" w:date="2024-08-29T17:42:00Z">
         <w:r>
           <w:rPr>
             <w:i/>
@@ -11752,7 +11785,7 @@
           <w:t>E-high</w:t>
         </w:r>
       </w:ins>
-      <w:ins w:id="722" w:author="Bolívar Aponte Rolón" w:date="2024-08-29T17:42:00Z">
+      <w:ins w:id="726" w:author="Bolívar Aponte Rolón" w:date="2024-08-29T17:42:00Z">
         <w:r>
           <w:rPr>
             <w:color w:val="000000"/>
@@ -11791,7 +11824,7 @@
         <w:rPr/>
         <w:t xml:space="preserve"> &lt; </w:t>
       </w:r>
-      <w:del w:id="723" w:author="Van Bael, Sunshine A" w:date="2024-09-17T15:37:00Z">
+      <w:del w:id="727" w:author="Van Bael, Sunshine A" w:date="2024-09-17T15:37:00Z">
         <w:r>
           <w:rPr/>
           <w:delText xml:space="preserve"> </w:delText>
@@ -11812,7 +11845,7 @@
         <w:rPr/>
         <w:t xml:space="preserve"> &lt; 0.01 (**), p &lt; </w:t>
       </w:r>
-      <w:del w:id="724" w:author="Van Bael, Sunshine A" w:date="2024-09-17T15:37:00Z">
+      <w:del w:id="728" w:author="Van Bael, Sunshine A" w:date="2024-09-17T15:37:00Z">
         <w:r>
           <w:rPr/>
           <w:delText xml:space="preserve"> </w:delText>
@@ -11829,7 +11862,7 @@
         </w:rPr>
         <w:t xml:space="preserve">, p = </w:t>
       </w:r>
-      <w:del w:id="725" w:author="Van Bael, Sunshine A" w:date="2024-09-17T15:37:00Z">
+      <w:del w:id="729" w:author="Van Bael, Sunshine A" w:date="2024-09-17T15:37:00Z">
         <w:r>
           <w:rPr>
             <w:i/>
@@ -11864,7 +11897,7 @@
         <w:rPr/>
         <w:t xml:space="preserve">&lt; </w:t>
       </w:r>
-      <w:del w:id="726" w:author="Van Bael, Sunshine A" w:date="2024-09-17T15:37:00Z">
+      <w:del w:id="730" w:author="Van Bael, Sunshine A" w:date="2024-09-17T15:37:00Z">
         <w:r>
           <w:rPr/>
           <w:delText xml:space="preserve"> </w:delText>
@@ -11953,13 +11986,13 @@
         <w:rPr/>
         <w:t xml:space="preserve">FEF community composition was associated with leaf functional traits from the leaf economic spectrum (genomic data set). </w:t>
       </w:r>
-      <w:ins w:id="727" w:author="Bolívar Aponte Rolón" w:date="2024-08-19T15:49:00Z">
+      <w:ins w:id="731" w:author="Bolívar Aponte Rolón" w:date="2024-08-19T15:49:00Z">
         <w:r>
           <w:rPr/>
           <w:t>V</w:t>
         </w:r>
       </w:ins>
-      <w:del w:id="728" w:author="Bolívar Aponte Rolón" w:date="2024-08-19T15:49:00Z">
+      <w:del w:id="732" w:author="Bolívar Aponte Rolón" w:date="2024-08-19T15:49:00Z">
         <w:r>
           <w:rPr/>
           <w:delText>v</w:delText>
@@ -11980,7 +12013,7 @@
         <w:rPr/>
         <w:t xml:space="preserve"> = 7) and treatment groups (</w:t>
       </w:r>
-      <w:del w:id="729" w:author="Bolívar Aponte Rolón" w:date="2024-08-19T15:47:00Z">
+      <w:del w:id="733" w:author="Bolívar Aponte Rolón" w:date="2024-08-19T15:47:00Z">
         <w:r>
           <w:rPr>
             <w:i/>
@@ -11989,13 +12022,13 @@
           <w:delText>E</w:delText>
         </w:r>
       </w:del>
-      <w:del w:id="730" w:author="Bolívar Aponte Rolón" w:date="2024-08-19T15:47:00Z">
+      <w:del w:id="734" w:author="Bolívar Aponte Rolón" w:date="2024-08-19T15:47:00Z">
         <w:r>
           <w:rPr/>
           <w:delText>-</w:delText>
         </w:r>
       </w:del>
-      <w:ins w:id="731" w:author="Bolívar Aponte Rolón" w:date="2024-08-19T15:47:00Z">
+      <w:ins w:id="735" w:author="Bolívar Aponte Rolón" w:date="2024-08-19T15:47:00Z">
         <w:r>
           <w:rPr>
             <w:i/>
@@ -12008,7 +12041,7 @@
         <w:rPr/>
         <w:t xml:space="preserve">, </w:t>
       </w:r>
-      <w:del w:id="732" w:author="Bolívar Aponte Rolón" w:date="2024-08-19T15:48:00Z">
+      <w:del w:id="736" w:author="Bolívar Aponte Rolón" w:date="2024-08-19T15:48:00Z">
         <w:r>
           <w:rPr>
             <w:i/>
@@ -12017,13 +12050,13 @@
           <w:delText>E</w:delText>
         </w:r>
       </w:del>
-      <w:del w:id="733" w:author="Bolívar Aponte Rolón" w:date="2024-08-19T15:48:00Z">
+      <w:del w:id="737" w:author="Bolívar Aponte Rolón" w:date="2024-08-19T15:48:00Z">
         <w:r>
           <w:rPr/>
           <w:delText>+</w:delText>
         </w:r>
       </w:del>
-      <w:ins w:id="734" w:author="Bolívar Aponte Rolón" w:date="2024-08-19T15:48:00Z">
+      <w:ins w:id="738" w:author="Bolívar Aponte Rolón" w:date="2024-08-19T15:48:00Z">
         <w:r>
           <w:rPr>
             <w:i/>
@@ -12036,7 +12069,7 @@
         <w:rPr/>
         <w:t>) from distan</w:t>
       </w:r>
-      <w:del w:id="735" w:author="Bolívar Aponte Rolón" w:date="2024-08-19T15:49:00Z">
+      <w:del w:id="739" w:author="Bolívar Aponte Rolón" w:date="2024-08-19T15:49:00Z">
         <w:r>
           <w:rPr/>
           <w:delText>m</w:delText>
@@ -12046,7 +12079,7 @@
         <w:rPr/>
         <w:t xml:space="preserve">ce-based redundancy analyses (dbRDA). Solid </w:t>
       </w:r>
-      <w:ins w:id="736" w:author="Bolívar Aponte Rolón" w:date="2024-09-03T12:53:00Z">
+      <w:ins w:id="740" w:author="Bolívar Aponte Rolón" w:date="2024-09-03T12:53:00Z">
         <w:r>
           <w:rPr/>
           <w:t xml:space="preserve">black </w:t>
@@ -12056,7 +12089,7 @@
         <w:rPr/>
         <w:t>arrows represent statistically si</w:t>
       </w:r>
-      <w:del w:id="737" w:author="Bolívar Aponte Rolón" w:date="2024-08-19T15:49:00Z">
+      <w:del w:id="741" w:author="Bolívar Aponte Rolón" w:date="2024-08-19T15:49:00Z">
         <w:r>
           <w:rPr/>
           <w:delText>s</w:delText>
@@ -12077,13 +12110,13 @@
         <w:rPr/>
         <w:t xml:space="preserve"> &lt; .0</w:t>
       </w:r>
-      <w:ins w:id="738" w:author="Bolívar Aponte Rolón" w:date="2024-08-19T15:53:00Z">
+      <w:ins w:id="742" w:author="Bolívar Aponte Rolón" w:date="2024-08-19T15:53:00Z">
         <w:r>
           <w:rPr/>
           <w:t>1</w:t>
         </w:r>
       </w:ins>
-      <w:del w:id="739" w:author="Bolívar Aponte Rolón" w:date="2024-08-19T15:53:00Z">
+      <w:del w:id="743" w:author="Bolívar Aponte Rolón" w:date="2024-08-19T15:53:00Z">
         <w:r>
           <w:rPr/>
           <w:delText>5</w:delText>
@@ -12093,7 +12126,7 @@
         <w:rPr/>
         <w:t xml:space="preserve">). </w:t>
       </w:r>
-      <w:ins w:id="740" w:author="Bolívar Aponte Rolón" w:date="2024-09-03T13:11:00Z">
+      <w:ins w:id="744" w:author="Bolívar Aponte Rolón" w:date="2024-09-03T13:11:00Z">
         <w:r>
           <w:rPr/>
           <w:t xml:space="preserve">The arrows are displayed at double their actual size to enhance visual clarity. </w:t>
@@ -12103,7 +12136,7 @@
         <w:rPr/>
         <w:t>Each point represent</w:t>
       </w:r>
-      <w:ins w:id="741" w:author="Van Bael, Sunshine A" w:date="2024-09-17T15:38:00Z">
+      <w:ins w:id="745" w:author="Van Bael, Sunshine A" w:date="2024-09-17T15:38:00Z">
         <w:r>
           <w:rPr/>
           <w:t>s</w:t>
@@ -12113,7 +12146,7 @@
         <w:rPr/>
         <w:t xml:space="preserve"> a FEF community samples from one host tree species per treatment group; colors represent host tree species. Circles and filled triangles represent low (</w:t>
       </w:r>
-      <w:del w:id="742" w:author="Bolívar Aponte Rolón" w:date="2024-08-19T15:47:00Z">
+      <w:del w:id="746" w:author="Bolívar Aponte Rolón" w:date="2024-08-19T15:47:00Z">
         <w:r>
           <w:rPr>
             <w:i/>
@@ -12122,13 +12155,13 @@
           <w:delText>E</w:delText>
         </w:r>
       </w:del>
-      <w:del w:id="743" w:author="Bolívar Aponte Rolón" w:date="2024-08-19T15:47:00Z">
+      <w:del w:id="747" w:author="Bolívar Aponte Rolón" w:date="2024-08-19T15:47:00Z">
         <w:r>
           <w:rPr/>
           <w:delText>-</w:delText>
         </w:r>
       </w:del>
-      <w:ins w:id="744" w:author="Bolívar Aponte Rolón" w:date="2024-08-19T15:47:00Z">
+      <w:ins w:id="748" w:author="Bolívar Aponte Rolón" w:date="2024-08-19T15:47:00Z">
         <w:r>
           <w:rPr>
             <w:i/>
@@ -12141,7 +12174,7 @@
         <w:rPr/>
         <w:t>) and high (</w:t>
       </w:r>
-      <w:del w:id="745" w:author="Bolívar Aponte Rolón" w:date="2024-08-19T15:48:00Z">
+      <w:del w:id="749" w:author="Bolívar Aponte Rolón" w:date="2024-08-19T15:48:00Z">
         <w:r>
           <w:rPr>
             <w:i/>
@@ -12150,13 +12183,13 @@
           <w:delText>E</w:delText>
         </w:r>
       </w:del>
-      <w:del w:id="746" w:author="Bolívar Aponte Rolón" w:date="2024-08-19T15:48:00Z">
+      <w:del w:id="750" w:author="Bolívar Aponte Rolón" w:date="2024-08-19T15:48:00Z">
         <w:r>
           <w:rPr/>
           <w:delText>+</w:delText>
         </w:r>
       </w:del>
-      <w:ins w:id="747" w:author="Bolívar Aponte Rolón" w:date="2024-08-19T15:48:00Z">
+      <w:ins w:id="751" w:author="Bolívar Aponte Rolón" w:date="2024-08-19T15:48:00Z">
         <w:r>
           <w:rPr>
             <w:i/>
@@ -12238,7 +12271,7 @@
         <w:rPr/>
         <w:t xml:space="preserve">Leaf Functional traits are conserved within tree species regardless of endophyte load treatment. (a) Principal Component Analysis (PCA) of leaf functional traits from all tree species separated by </w:t>
       </w:r>
-      <w:del w:id="748" w:author="Bolívar Aponte Rolón" w:date="2024-08-19T15:47:00Z">
+      <w:del w:id="752" w:author="Bolívar Aponte Rolón" w:date="2024-08-19T15:47:00Z">
         <w:r>
           <w:rPr>
             <w:i/>
@@ -12247,7 +12280,7 @@
           <w:delText>E-</w:delText>
         </w:r>
       </w:del>
-      <w:ins w:id="749" w:author="Bolívar Aponte Rolón" w:date="2024-08-19T15:47:00Z">
+      <w:ins w:id="753" w:author="Bolívar Aponte Rolón" w:date="2024-08-19T15:47:00Z">
         <w:r>
           <w:rPr>
             <w:i/>
@@ -12260,7 +12293,7 @@
         <w:rPr/>
         <w:t xml:space="preserve"> and </w:t>
       </w:r>
-      <w:del w:id="750" w:author="Bolívar Aponte Rolón" w:date="2024-08-19T15:48:00Z">
+      <w:del w:id="754" w:author="Bolívar Aponte Rolón" w:date="2024-08-19T15:48:00Z">
         <w:r>
           <w:rPr>
             <w:i/>
@@ -12269,7 +12302,7 @@
           <w:delText>E+</w:delText>
         </w:r>
       </w:del>
-      <w:ins w:id="751" w:author="Bolívar Aponte Rolón" w:date="2024-08-19T15:48:00Z">
+      <w:ins w:id="755" w:author="Bolívar Aponte Rolón" w:date="2024-08-19T15:48:00Z">
         <w:r>
           <w:rPr>
             <w:i/>
@@ -12282,7 +12315,7 @@
         <w:rPr/>
         <w:t xml:space="preserve"> treatment. (b) PCA of leaf functional traits of plants solely used in ant herbivory assays. (c) PCA leaf functional traits of plants used solely in pathogen damage assays. Colors represent tree species. Circle and triangles represent low (</w:t>
       </w:r>
-      <w:del w:id="752" w:author="Bolívar Aponte Rolón" w:date="2024-08-19T15:47:00Z">
+      <w:del w:id="756" w:author="Bolívar Aponte Rolón" w:date="2024-08-19T15:47:00Z">
         <w:r>
           <w:rPr>
             <w:i/>
@@ -12291,7 +12324,7 @@
           <w:delText>E-</w:delText>
         </w:r>
       </w:del>
-      <w:ins w:id="753" w:author="Bolívar Aponte Rolón" w:date="2024-08-19T15:47:00Z">
+      <w:ins w:id="757" w:author="Bolívar Aponte Rolón" w:date="2024-08-19T15:47:00Z">
         <w:r>
           <w:rPr>
             <w:i/>
@@ -12304,7 +12337,7 @@
         <w:rPr/>
         <w:t>) and high (</w:t>
       </w:r>
-      <w:del w:id="754" w:author="Bolívar Aponte Rolón" w:date="2024-08-19T15:48:00Z">
+      <w:del w:id="758" w:author="Bolívar Aponte Rolón" w:date="2024-08-19T15:48:00Z">
         <w:r>
           <w:rPr>
             <w:i/>
@@ -12313,7 +12346,7 @@
           <w:delText>E+</w:delText>
         </w:r>
       </w:del>
-      <w:ins w:id="755" w:author="Bolívar Aponte Rolón" w:date="2024-08-19T15:48:00Z">
+      <w:ins w:id="759" w:author="Bolívar Aponte Rolón" w:date="2024-08-19T15:48:00Z">
         <w:r>
           <w:rPr>
             <w:i/>
@@ -12391,9 +12424,9 @@
         <w:spacing w:before="480" w:after="0"/>
         <w:rPr/>
       </w:pPr>
-      <w:del w:id="756" w:author="Bolívar Aponte Rolón" w:date="2024-09-05T17:11:00Z">
-        <w:bookmarkStart w:id="98" w:name="figure-5_Copy_1_Copy_1"/>
-        <w:bookmarkStart w:id="99" w:name="figures_Copy_1_Copy_1"/>
+      <w:del w:id="760" w:author="Bolívar Aponte Rolón" w:date="2024-09-05T17:11:00Z">
+        <w:bookmarkStart w:id="98" w:name="figures_Copy_1_Copy_1_Copy_1"/>
+        <w:bookmarkStart w:id="99" w:name="figure-5_Copy_1_Copy_1_Copy_1"/>
         <w:bookmarkEnd w:id="98"/>
         <w:bookmarkEnd w:id="99"/>
         <w:r>
@@ -12401,7 +12434,7 @@
           <w:delText>Simple linear regressions of herbivory and pathogen damage on PC1 and PC2 axes from PCAs of leaf traits for ant herbivory and pathogen damage assays. Linear regression of a) percent herbivory damage and PC1 axis (R</w:delText>
         </w:r>
       </w:del>
-      <w:del w:id="757" w:author="Bolívar Aponte Rolón" w:date="2024-09-05T17:11:00Z">
+      <w:del w:id="761" w:author="Bolívar Aponte Rolón" w:date="2024-09-05T17:11:00Z">
         <w:r>
           <w:rPr>
             <w:vertAlign w:val="superscript"/>
@@ -12409,13 +12442,13 @@
           <w:delText>2</w:delText>
         </w:r>
       </w:del>
-      <w:del w:id="758" w:author="Bolívar Aponte Rolón" w:date="2024-09-05T17:11:00Z">
+      <w:del w:id="762" w:author="Bolívar Aponte Rolón" w:date="2024-09-05T17:11:00Z">
         <w:r>
           <w:rPr/>
           <w:delText xml:space="preserve">-adjusted= -0.0024, </w:delText>
         </w:r>
       </w:del>
-      <w:del w:id="759" w:author="Bolívar Aponte Rolón" w:date="2024-09-05T17:11:00Z">
+      <w:del w:id="763" w:author="Bolívar Aponte Rolón" w:date="2024-09-05T17:11:00Z">
         <w:r>
           <w:rPr>
             <w:i/>
@@ -12424,13 +12457,13 @@
           <w:delText>p</w:delText>
         </w:r>
       </w:del>
-      <w:del w:id="760" w:author="Bolívar Aponte Rolón" w:date="2024-09-05T17:11:00Z">
+      <w:del w:id="764" w:author="Bolívar Aponte Rolón" w:date="2024-09-05T17:11:00Z">
         <w:r>
           <w:rPr/>
           <w:delText xml:space="preserve"> =  .447); b) percent herbivory damage and PC2 axis (R</w:delText>
         </w:r>
       </w:del>
-      <w:del w:id="761" w:author="Bolívar Aponte Rolón" w:date="2024-09-05T17:11:00Z">
+      <w:del w:id="765" w:author="Bolívar Aponte Rolón" w:date="2024-09-05T17:11:00Z">
         <w:r>
           <w:rPr>
             <w:vertAlign w:val="superscript"/>
@@ -12438,13 +12471,13 @@
           <w:delText>2</w:delText>
         </w:r>
       </w:del>
-      <w:del w:id="762" w:author="Bolívar Aponte Rolón" w:date="2024-09-05T17:11:00Z">
+      <w:del w:id="766" w:author="Bolívar Aponte Rolón" w:date="2024-09-05T17:11:00Z">
         <w:r>
           <w:rPr/>
           <w:delText xml:space="preserve">-adjusted = 0.079, </w:delText>
         </w:r>
       </w:del>
-      <w:del w:id="763" w:author="Bolívar Aponte Rolón" w:date="2024-09-05T17:11:00Z">
+      <w:del w:id="767" w:author="Bolívar Aponte Rolón" w:date="2024-09-05T17:11:00Z">
         <w:r>
           <w:rPr>
             <w:i/>
@@ -12453,13 +12486,13 @@
           <w:delText>p</w:delText>
         </w:r>
       </w:del>
-      <w:del w:id="764" w:author="Bolívar Aponte Rolón" w:date="2024-09-05T17:11:00Z">
+      <w:del w:id="768" w:author="Bolívar Aponte Rolón" w:date="2024-09-05T17:11:00Z">
         <w:r>
           <w:rPr/>
           <w:delText xml:space="preserve"> = &lt; .001); c) percent pathogen damage and PC1 axis (R</w:delText>
         </w:r>
       </w:del>
-      <w:del w:id="765" w:author="Bolívar Aponte Rolón" w:date="2024-09-05T17:11:00Z">
+      <w:del w:id="769" w:author="Bolívar Aponte Rolón" w:date="2024-09-05T17:11:00Z">
         <w:r>
           <w:rPr>
             <w:vertAlign w:val="superscript"/>
@@ -12467,13 +12500,13 @@
           <w:delText>2</w:delText>
         </w:r>
       </w:del>
-      <w:del w:id="766" w:author="Bolívar Aponte Rolón" w:date="2024-09-05T17:11:00Z">
+      <w:del w:id="770" w:author="Bolívar Aponte Rolón" w:date="2024-09-05T17:11:00Z">
         <w:r>
           <w:rPr/>
           <w:delText xml:space="preserve">-adjusted = 0.064, </w:delText>
         </w:r>
       </w:del>
-      <w:del w:id="767" w:author="Bolívar Aponte Rolón" w:date="2024-09-05T17:11:00Z">
+      <w:del w:id="771" w:author="Bolívar Aponte Rolón" w:date="2024-09-05T17:11:00Z">
         <w:r>
           <w:rPr>
             <w:i/>
@@ -12482,13 +12515,13 @@
           <w:delText>p</w:delText>
         </w:r>
       </w:del>
-      <w:del w:id="768" w:author="Bolívar Aponte Rolón" w:date="2024-09-05T17:11:00Z">
+      <w:del w:id="772" w:author="Bolívar Aponte Rolón" w:date="2024-09-05T17:11:00Z">
         <w:r>
           <w:rPr/>
           <w:delText xml:space="preserve"> = &lt; .001); and d) percent pathogen damage and PC2 axis (R</w:delText>
         </w:r>
       </w:del>
-      <w:del w:id="769" w:author="Bolívar Aponte Rolón" w:date="2024-09-05T17:11:00Z">
+      <w:del w:id="773" w:author="Bolívar Aponte Rolón" w:date="2024-09-05T17:11:00Z">
         <w:r>
           <w:rPr>
             <w:vertAlign w:val="superscript"/>
@@ -12496,13 +12529,13 @@
           <w:delText>2</w:delText>
         </w:r>
       </w:del>
-      <w:del w:id="770" w:author="Bolívar Aponte Rolón" w:date="2024-09-05T17:11:00Z">
+      <w:del w:id="774" w:author="Bolívar Aponte Rolón" w:date="2024-09-05T17:11:00Z">
         <w:r>
           <w:rPr/>
           <w:delText xml:space="preserve">-adjusted = 0.0016, </w:delText>
         </w:r>
       </w:del>
-      <w:del w:id="771" w:author="Bolívar Aponte Rolón" w:date="2024-09-05T17:11:00Z">
+      <w:del w:id="775" w:author="Bolívar Aponte Rolón" w:date="2024-09-05T17:11:00Z">
         <w:r>
           <w:rPr>
             <w:i/>
@@ -12511,13 +12544,13 @@
           <w:delText>p</w:delText>
         </w:r>
       </w:del>
-      <w:del w:id="772" w:author="Bolívar Aponte Rolón" w:date="2024-09-05T17:11:00Z">
+      <w:del w:id="776" w:author="Bolívar Aponte Rolón" w:date="2024-09-05T17:11:00Z">
         <w:r>
           <w:rPr/>
           <w:delText xml:space="preserve"> =  .207). Colors represent individual species. Circle and triangles represent </w:delText>
         </w:r>
       </w:del>
-      <w:del w:id="773" w:author="Bolívar Aponte Rolón" w:date="2024-08-19T15:47:00Z">
+      <w:del w:id="777" w:author="Bolívar Aponte Rolón" w:date="2024-08-19T15:47:00Z">
         <w:r>
           <w:rPr>
             <w:i/>
@@ -12526,7 +12559,7 @@
           <w:delText>E-</w:delText>
         </w:r>
       </w:del>
-      <w:del w:id="774" w:author="Bolívar Aponte Rolón" w:date="2024-09-05T17:11:00Z">
+      <w:del w:id="778" w:author="Bolívar Aponte Rolón" w:date="2024-09-05T17:11:00Z">
         <w:r>
           <w:rPr>
             <w:i/>
@@ -12535,7 +12568,7 @@
           <w:delText xml:space="preserve"> and </w:delText>
         </w:r>
       </w:del>
-      <w:del w:id="775" w:author="Bolívar Aponte Rolón" w:date="2024-08-19T15:48:00Z">
+      <w:del w:id="779" w:author="Bolívar Aponte Rolón" w:date="2024-08-19T15:48:00Z">
         <w:r>
           <w:rPr>
             <w:i/>
@@ -12544,7 +12577,7 @@
           <w:delText>E+</w:delText>
         </w:r>
       </w:del>
-      <w:del w:id="776" w:author="Bolívar Aponte Rolón" w:date="2024-09-05T17:11:00Z">
+      <w:del w:id="780" w:author="Bolívar Aponte Rolón" w:date="2024-09-05T17:11:00Z">
         <w:r>
           <w:rPr>
             <w:i/>
@@ -12553,13 +12586,13 @@
           <w:delText xml:space="preserve"> treatments, respectively.</w:delText>
         </w:r>
       </w:del>
-      <w:ins w:id="777" w:author="Bolívar Aponte Rolón" w:date="2024-09-05T17:11:00Z">
+      <w:ins w:id="781" w:author="Bolívar Aponte Rolón" w:date="2024-09-05T17:11:00Z">
         <w:r>
           <w:rPr/>
           <w:t>Simple linear regressions of herbivory and pathogen damage on PC1 and PC2 axes from PCAs of leaf traits for ant herbivory and pathogen damage assays. Linear regression of a) percent herbivory damage and PC1 axis (</w:t>
         </w:r>
       </w:ins>
-      <w:ins w:id="778" w:author="Bolívar Aponte Rolón" w:date="2024-09-05T17:11:00Z">
+      <w:ins w:id="782" w:author="Bolívar Aponte Rolón" w:date="2024-09-05T17:11:00Z">
         <w:r>
           <w:rPr>
             <w:i/>
@@ -12568,7 +12601,7 @@
           <w:t>R</w:t>
         </w:r>
       </w:ins>
-      <w:ins w:id="779" w:author="Bolívar Aponte Rolón" w:date="2024-09-05T17:11:00Z">
+      <w:ins w:id="783" w:author="Bolívar Aponte Rolón" w:date="2024-09-05T17:11:00Z">
         <w:r>
           <w:rPr>
             <w:i/>
@@ -12578,7 +12611,7 @@
           <w:t>2</w:t>
         </w:r>
       </w:ins>
-      <w:ins w:id="780" w:author="Bolívar Aponte Rolón" w:date="2024-09-05T17:11:00Z">
+      <w:ins w:id="784" w:author="Bolívar Aponte Rolón" w:date="2024-09-05T17:11:00Z">
         <w:r>
           <w:rPr>
             <w:i/>
@@ -12588,13 +12621,13 @@
           <w:t>adj</w:t>
         </w:r>
       </w:ins>
-      <w:ins w:id="781" w:author="Bolívar Aponte Rolón" w:date="2024-09-05T17:11:00Z">
+      <w:ins w:id="785" w:author="Bolívar Aponte Rolón" w:date="2024-09-05T17:11:00Z">
         <w:r>
           <w:rPr/>
           <w:t xml:space="preserve"> = -0.0024, </w:t>
         </w:r>
       </w:ins>
-      <w:ins w:id="782" w:author="Bolívar Aponte Rolón" w:date="2024-09-05T17:11:00Z">
+      <w:ins w:id="786" w:author="Bolívar Aponte Rolón" w:date="2024-09-05T17:11:00Z">
         <w:r>
           <w:rPr>
             <w:i/>
@@ -12603,13 +12636,13 @@
           <w:t>p</w:t>
         </w:r>
       </w:ins>
-      <w:ins w:id="783" w:author="Bolívar Aponte Rolón" w:date="2024-09-05T17:11:00Z">
+      <w:ins w:id="787" w:author="Bolívar Aponte Rolón" w:date="2024-09-05T17:11:00Z">
         <w:r>
           <w:rPr/>
           <w:t xml:space="preserve"> = 0.447); b) percent herbivory damage and PC2 axis (</w:t>
         </w:r>
       </w:ins>
-      <w:ins w:id="784" w:author="Bolívar Aponte Rolón" w:date="2024-09-05T17:11:00Z">
+      <w:ins w:id="788" w:author="Bolívar Aponte Rolón" w:date="2024-09-05T17:11:00Z">
         <w:r>
           <w:rPr>
             <w:i/>
@@ -12618,7 +12651,7 @@
           <w:t>R</w:t>
         </w:r>
       </w:ins>
-      <w:ins w:id="785" w:author="Bolívar Aponte Rolón" w:date="2024-09-05T17:11:00Z">
+      <w:ins w:id="789" w:author="Bolívar Aponte Rolón" w:date="2024-09-05T17:11:00Z">
         <w:r>
           <w:rPr>
             <w:i/>
@@ -12628,7 +12661,7 @@
           <w:t>2</w:t>
         </w:r>
       </w:ins>
-      <w:ins w:id="786" w:author="Bolívar Aponte Rolón" w:date="2024-09-05T17:11:00Z">
+      <w:ins w:id="790" w:author="Bolívar Aponte Rolón" w:date="2024-09-05T17:11:00Z">
         <w:r>
           <w:rPr>
             <w:i/>
@@ -12638,13 +12671,13 @@
           <w:t>adj</w:t>
         </w:r>
       </w:ins>
-      <w:ins w:id="787" w:author="Bolívar Aponte Rolón" w:date="2024-09-05T17:11:00Z">
+      <w:ins w:id="791" w:author="Bolívar Aponte Rolón" w:date="2024-09-05T17:11:00Z">
         <w:r>
           <w:rPr/>
           <w:t xml:space="preserve"> = 0.079, </w:t>
         </w:r>
       </w:ins>
-      <w:ins w:id="788" w:author="Bolívar Aponte Rolón" w:date="2024-09-05T17:11:00Z">
+      <w:ins w:id="792" w:author="Bolívar Aponte Rolón" w:date="2024-09-05T17:11:00Z">
         <w:r>
           <w:rPr>
             <w:i/>
@@ -12653,13 +12686,13 @@
           <w:t>p</w:t>
         </w:r>
       </w:ins>
-      <w:ins w:id="789" w:author="Bolívar Aponte Rolón" w:date="2024-09-05T17:11:00Z">
+      <w:ins w:id="793" w:author="Bolívar Aponte Rolón" w:date="2024-09-05T17:11:00Z">
         <w:r>
           <w:rPr/>
           <w:t xml:space="preserve"> = &lt; .001); c) percent pathogen damage and PC1 axis (R</w:t>
         </w:r>
       </w:ins>
-      <w:ins w:id="790" w:author="Bolívar Aponte Rolón" w:date="2024-09-05T17:11:00Z">
+      <w:ins w:id="794" w:author="Bolívar Aponte Rolón" w:date="2024-09-05T17:11:00Z">
         <w:r>
           <w:rPr>
             <w:vertAlign w:val="superscript"/>
@@ -12667,13 +12700,13 @@
           <w:t>2</w:t>
         </w:r>
       </w:ins>
-      <w:ins w:id="791" w:author="Bolívar Aponte Rolón" w:date="2024-09-05T17:11:00Z">
+      <w:ins w:id="795" w:author="Bolívar Aponte Rolón" w:date="2024-09-05T17:11:00Z">
         <w:r>
           <w:rPr/>
           <w:t xml:space="preserve">-adjusted = 0.064, </w:t>
         </w:r>
       </w:ins>
-      <w:ins w:id="792" w:author="Bolívar Aponte Rolón" w:date="2024-09-05T17:11:00Z">
+      <w:ins w:id="796" w:author="Bolívar Aponte Rolón" w:date="2024-09-05T17:11:00Z">
         <w:r>
           <w:rPr>
             <w:i/>
@@ -12682,13 +12715,13 @@
           <w:t>p</w:t>
         </w:r>
       </w:ins>
-      <w:ins w:id="793" w:author="Bolívar Aponte Rolón" w:date="2024-09-05T17:11:00Z">
+      <w:ins w:id="797" w:author="Bolívar Aponte Rolón" w:date="2024-09-05T17:11:00Z">
         <w:r>
           <w:rPr/>
           <w:t xml:space="preserve"> = &lt; .001); and d) percent pathogen damage and PC2 axis (</w:t>
         </w:r>
       </w:ins>
-      <w:ins w:id="794" w:author="Bolívar Aponte Rolón" w:date="2024-09-05T17:11:00Z">
+      <w:ins w:id="798" w:author="Bolívar Aponte Rolón" w:date="2024-09-05T17:11:00Z">
         <w:r>
           <w:rPr>
             <w:i/>
@@ -12697,7 +12730,7 @@
           <w:t>R</w:t>
         </w:r>
       </w:ins>
-      <w:ins w:id="795" w:author="Bolívar Aponte Rolón" w:date="2024-09-05T17:11:00Z">
+      <w:ins w:id="799" w:author="Bolívar Aponte Rolón" w:date="2024-09-05T17:11:00Z">
         <w:r>
           <w:rPr>
             <w:i/>
@@ -12707,7 +12740,7 @@
           <w:t>2</w:t>
         </w:r>
       </w:ins>
-      <w:ins w:id="796" w:author="Bolívar Aponte Rolón" w:date="2024-09-05T17:11:00Z">
+      <w:ins w:id="800" w:author="Bolívar Aponte Rolón" w:date="2024-09-05T17:11:00Z">
         <w:r>
           <w:rPr>
             <w:i/>
@@ -12717,13 +12750,13 @@
           <w:t>adj</w:t>
         </w:r>
       </w:ins>
-      <w:ins w:id="797" w:author="Bolívar Aponte Rolón" w:date="2024-09-05T17:11:00Z">
+      <w:ins w:id="801" w:author="Bolívar Aponte Rolón" w:date="2024-09-05T17:11:00Z">
         <w:r>
           <w:rPr/>
           <w:t xml:space="preserve"> = 0.0016, </w:t>
         </w:r>
       </w:ins>
-      <w:ins w:id="798" w:author="Bolívar Aponte Rolón" w:date="2024-09-05T17:11:00Z">
+      <w:ins w:id="802" w:author="Bolívar Aponte Rolón" w:date="2024-09-05T17:11:00Z">
         <w:r>
           <w:rPr>
             <w:i/>
@@ -12732,13 +12765,13 @@
           <w:t>p</w:t>
         </w:r>
       </w:ins>
-      <w:ins w:id="799" w:author="Bolívar Aponte Rolón" w:date="2024-09-05T17:11:00Z">
+      <w:ins w:id="803" w:author="Bolívar Aponte Rolón" w:date="2024-09-05T17:11:00Z">
         <w:r>
           <w:rPr/>
           <w:t xml:space="preserve"> = .207). Colors represent individual species. Circle and triangles represent </w:t>
         </w:r>
       </w:ins>
-      <w:ins w:id="800" w:author="Bolívar Aponte Rolón" w:date="2024-09-05T17:11:00Z">
+      <w:ins w:id="804" w:author="Bolívar Aponte Rolón" w:date="2024-09-05T17:11:00Z">
         <w:r>
           <w:rPr>
             <w:i/>
@@ -12747,13 +12780,13 @@
           <w:t>E-low</w:t>
         </w:r>
       </w:ins>
-      <w:ins w:id="801" w:author="Bolívar Aponte Rolón" w:date="2024-09-05T17:11:00Z">
+      <w:ins w:id="805" w:author="Bolívar Aponte Rolón" w:date="2024-09-05T17:11:00Z">
         <w:r>
           <w:rPr/>
           <w:t xml:space="preserve"> and </w:t>
         </w:r>
       </w:ins>
-      <w:ins w:id="802" w:author="Bolívar Aponte Rolón" w:date="2024-09-05T17:11:00Z">
+      <w:ins w:id="806" w:author="Bolívar Aponte Rolón" w:date="2024-09-05T17:11:00Z">
         <w:r>
           <w:rPr>
             <w:i/>
@@ -12762,7 +12795,7 @@
           <w:t>E-high</w:t>
         </w:r>
       </w:ins>
-      <w:ins w:id="803" w:author="Bolívar Aponte Rolón" w:date="2024-09-05T17:11:00Z">
+      <w:ins w:id="807" w:author="Bolívar Aponte Rolón" w:date="2024-09-05T17:11:00Z">
         <w:r>
           <w:rPr/>
           <w:t xml:space="preserve"> treatments, respectively.</w:t>
@@ -12785,17 +12818,17 @@
       <w:pPr>
         <w:pStyle w:val="Heading2"/>
         <w:rPr>
-          <w:del w:id="806" w:author="Bolívar Aponte Rolón" w:date="2024-09-05T17:10:00Z"/>
+          <w:del w:id="810" w:author="Bolívar Aponte Rolón" w:date="2024-09-05T17:10:00Z"/>
         </w:rPr>
       </w:pPr>
-      <w:del w:id="804" w:author="Bolívar Aponte Rolón" w:date="2024-09-05T17:10:00Z">
-        <w:bookmarkStart w:id="101" w:name="table-2_Copy_1_Copy_1_Copy_1_Copy_1"/>
+      <w:del w:id="808" w:author="Bolívar Aponte Rolón" w:date="2024-09-05T17:10:00Z">
+        <w:bookmarkStart w:id="101" w:name="table-2_Copy_1_Copy_1_Copy_1_Copy_1_Copy"/>
         <w:r>
           <w:rPr/>
           <w:delText xml:space="preserve">14.1 Table </w:delText>
         </w:r>
       </w:del>
-      <w:del w:id="805" w:author="Bolívar Aponte Rolón" w:date="2024-09-05T17:10:00Z">
+      <w:del w:id="809" w:author="Bolívar Aponte Rolón" w:date="2024-09-05T17:10:00Z">
         <w:bookmarkEnd w:id="101"/>
         <w:r>
           <w:rPr/>
@@ -12809,7 +12842,7 @@
         <w:spacing w:before="0" w:after="0"/>
         <w:rPr/>
       </w:pPr>
-      <w:del w:id="807" w:author="Bolívar Aponte Rolón" w:date="2024-09-05T17:10:00Z">
+      <w:del w:id="811" w:author="Bolívar Aponte Rolón" w:date="2024-09-05T17:10:00Z">
         <w:r>
           <w:rPr/>
           <w:delText>Table 1: Summary statistics for the leaf functional traits</w:delText>
@@ -12823,10 +12856,10 @@
         <w:ind w:left="300" w:right="100"/>
         <w:rPr>
           <w:color w:val="000000"/>
-          <w:del w:id="809" w:author="Bolívar Aponte Rolón" w:date="2024-09-05T17:10:00Z"/>
+          <w:del w:id="813" w:author="Bolívar Aponte Rolón" w:date="2024-09-05T17:10:00Z"/>
         </w:rPr>
       </w:pPr>
-      <w:del w:id="808" w:author="Bolívar Aponte Rolón" w:date="2024-09-05T17:10:00Z">
+      <w:del w:id="812" w:author="Bolívar Aponte Rolón" w:date="2024-09-05T17:10:00Z">
         <w:r>
           <w:rPr>
             <w:color w:val="000000"/>
@@ -12841,10 +12874,10 @@
         <w:ind w:left="300" w:right="100"/>
         <w:rPr>
           <w:color w:val="000000"/>
-          <w:del w:id="811" w:author="Bolívar Aponte Rolón" w:date="2024-09-05T17:10:00Z"/>
+          <w:del w:id="815" w:author="Bolívar Aponte Rolón" w:date="2024-09-05T17:10:00Z"/>
         </w:rPr>
       </w:pPr>
-      <w:del w:id="810" w:author="Bolívar Aponte Rolón" w:date="2024-09-05T17:10:00Z">
+      <w:del w:id="814" w:author="Bolívar Aponte Rolón" w:date="2024-09-05T17:10:00Z">
         <w:r>
           <w:rPr>
             <w:color w:val="000000"/>
@@ -12859,10 +12892,10 @@
         <w:ind w:left="300" w:right="100"/>
         <w:rPr>
           <w:color w:val="000000"/>
-          <w:del w:id="813" w:author="Bolívar Aponte Rolón" w:date="2024-09-05T17:10:00Z"/>
+          <w:del w:id="817" w:author="Bolívar Aponte Rolón" w:date="2024-09-05T17:10:00Z"/>
         </w:rPr>
       </w:pPr>
-      <w:del w:id="812" w:author="Bolívar Aponte Rolón" w:date="2024-09-05T17:10:00Z">
+      <w:del w:id="816" w:author="Bolívar Aponte Rolón" w:date="2024-09-05T17:10:00Z">
         <w:r>
           <w:rPr>
             <w:color w:val="000000"/>
@@ -12877,10 +12910,10 @@
         <w:ind w:left="300" w:right="100"/>
         <w:rPr>
           <w:color w:val="000000"/>
-          <w:del w:id="815" w:author="Bolívar Aponte Rolón" w:date="2024-09-05T17:10:00Z"/>
+          <w:del w:id="819" w:author="Bolívar Aponte Rolón" w:date="2024-09-05T17:10:00Z"/>
         </w:rPr>
       </w:pPr>
-      <w:del w:id="814" w:author="Bolívar Aponte Rolón" w:date="2024-09-05T17:10:00Z">
+      <w:del w:id="818" w:author="Bolívar Aponte Rolón" w:date="2024-09-05T17:10:00Z">
         <w:r>
           <w:rPr>
             <w:color w:val="000000"/>
@@ -12895,10 +12928,10 @@
         <w:ind w:left="300" w:right="100"/>
         <w:rPr>
           <w:color w:val="000000"/>
-          <w:del w:id="817" w:author="Bolívar Aponte Rolón" w:date="2024-09-05T17:10:00Z"/>
+          <w:del w:id="821" w:author="Bolívar Aponte Rolón" w:date="2024-09-05T17:10:00Z"/>
         </w:rPr>
       </w:pPr>
-      <w:del w:id="816" w:author="Bolívar Aponte Rolón" w:date="2024-09-05T17:10:00Z">
+      <w:del w:id="820" w:author="Bolívar Aponte Rolón" w:date="2024-09-05T17:10:00Z">
         <w:r>
           <w:rPr>
             <w:color w:val="000000"/>
@@ -12913,10 +12946,10 @@
         <w:ind w:left="300" w:right="100"/>
         <w:rPr>
           <w:color w:val="000000"/>
-          <w:del w:id="819" w:author="Bolívar Aponte Rolón" w:date="2024-09-05T17:10:00Z"/>
+          <w:del w:id="823" w:author="Bolívar Aponte Rolón" w:date="2024-09-05T17:10:00Z"/>
         </w:rPr>
       </w:pPr>
-      <w:del w:id="818" w:author="Bolívar Aponte Rolón" w:date="2024-09-05T17:10:00Z">
+      <w:del w:id="822" w:author="Bolívar Aponte Rolón" w:date="2024-09-05T17:10:00Z">
         <w:r>
           <w:rPr/>
           <w:delText>14.2 Table 2</w:delText>
@@ -12932,7 +12965,7 @@
           <w:color w:val="000000"/>
         </w:rPr>
       </w:pPr>
-      <w:del w:id="820" w:author="Bolívar Aponte Rolón" w:date="2024-09-05T17:10:00Z">
+      <w:del w:id="824" w:author="Bolívar Aponte Rolón" w:date="2024-09-05T17:10:00Z">
         <w:r>
           <w:rPr>
             <w:b/>
@@ -12992,7 +13025,7 @@
                 <w:szCs w:val="22"/>
               </w:rPr>
             </w:pPr>
-            <w:del w:id="821" w:author="Bolívar Aponte Rolón" w:date="2024-09-05T17:10:00Z">
+            <w:del w:id="825" w:author="Bolívar Aponte Rolón" w:date="2024-09-05T17:10:00Z">
               <w:r>
                 <w:rPr>
                   <w:rFonts w:eastAsia="Cambria" w:cs=""/>
@@ -13102,7 +13135,7 @@
                 <w:szCs w:val="22"/>
               </w:rPr>
             </w:pPr>
-            <w:del w:id="822" w:author="Bolívar Aponte Rolón" w:date="2024-09-05T17:10:00Z">
+            <w:del w:id="826" w:author="Bolívar Aponte Rolón" w:date="2024-09-05T17:10:00Z">
               <w:r>
                 <w:rPr>
                   <w:rFonts w:eastAsia="Cambria" w:cs=""/>
@@ -13279,7 +13312,7 @@
                 <w:szCs w:val="22"/>
               </w:rPr>
             </w:pPr>
-            <w:del w:id="823" w:author="Bolívar Aponte Rolón" w:date="2024-09-05T17:10:00Z">
+            <w:del w:id="827" w:author="Bolívar Aponte Rolón" w:date="2024-09-05T17:10:00Z">
               <w:r>
                 <w:rPr>
                   <w:rFonts w:eastAsia="Cambria" w:cs=""/>
@@ -13449,7 +13482,7 @@
                 <w:szCs w:val="22"/>
               </w:rPr>
             </w:pPr>
-            <w:del w:id="824" w:author="Bolívar Aponte Rolón" w:date="2024-09-05T17:10:00Z">
+            <w:del w:id="828" w:author="Bolívar Aponte Rolón" w:date="2024-09-05T17:10:00Z">
               <w:r>
                 <w:rPr>
                   <w:rFonts w:eastAsia="Cambria" w:cs=""/>
@@ -13607,7 +13640,7 @@
                 <w:szCs w:val="22"/>
               </w:rPr>
             </w:pPr>
-            <w:del w:id="825" w:author="Bolívar Aponte Rolón" w:date="2024-09-05T17:10:00Z">
+            <w:del w:id="829" w:author="Bolívar Aponte Rolón" w:date="2024-09-05T17:10:00Z">
               <w:r>
                 <w:rPr>
                   <w:rFonts w:eastAsia="Cambria" w:cs=""/>
@@ -13765,7 +13798,7 @@
                 <w:szCs w:val="22"/>
               </w:rPr>
             </w:pPr>
-            <w:del w:id="826" w:author="Bolívar Aponte Rolón" w:date="2024-09-05T17:10:00Z">
+            <w:del w:id="830" w:author="Bolívar Aponte Rolón" w:date="2024-09-05T17:10:00Z">
               <w:r>
                 <w:rPr>
                   <w:rFonts w:eastAsia="Cambria" w:cs=""/>
@@ -13923,7 +13956,7 @@
                 <w:szCs w:val="22"/>
               </w:rPr>
             </w:pPr>
-            <w:del w:id="827" w:author="Bolívar Aponte Rolón" w:date="2024-09-05T17:10:00Z">
+            <w:del w:id="831" w:author="Bolívar Aponte Rolón" w:date="2024-09-05T17:10:00Z">
               <w:r>
                 <w:rPr>
                   <w:rFonts w:eastAsia="Cambria" w:cs=""/>
@@ -14082,781 +14115,6 @@
               <w:spacing w:lineRule="exact" w:line="240" w:before="80" w:after="80"/>
               <w:ind w:right="80"/>
               <w:jc w:val="left"/>
-              <w:rPr>
-                <w:sz w:val="22"/>
-                <w:szCs w:val="22"/>
-              </w:rPr>
-            </w:pPr>
-            <w:del w:id="828" w:author="Bolívar Aponte Rolón" w:date="2024-09-05T17:10:00Z">
-              <w:r>
-                <w:rPr>
-                  <w:rFonts w:eastAsia="Cambria" w:cs=""/>
-                  <w:kern w:val="0"/>
-                  <w:sz w:val="22"/>
-                  <w:szCs w:val="22"/>
-                  <w:lang w:val="en-US" w:eastAsia="en-US" w:bidi="ar-SA"/>
-                </w:rPr>
-                <w:delText>‍</w:delText>
-              </w:r>
-            </w:del>
-          </w:p>
-        </w:tc>
-        <w:tc>
-          <w:tcPr>
-            <w:tcW w:w="1895" w:type="dxa"/>
-            <w:tcBorders/>
-            <w:shd w:color="auto" w:fill="FFFFFF" w:val="clear"/>
-            <w:tcMar>
-              <w:top w:w="55" w:type="dxa"/>
-              <w:left w:w="55" w:type="dxa"/>
-              <w:bottom w:w="55" w:type="dxa"/>
-              <w:right w:w="55" w:type="dxa"/>
-            </w:tcMar>
-          </w:tcPr>
-          <w:p>
-            <w:pPr>
-              <w:pStyle w:val="Normal"/>
-              <w:widowControl/>
-              <w:suppressAutoHyphens w:val="true"/>
-              <w:spacing w:lineRule="exact" w:line="240" w:before="80" w:after="80"/>
-              <w:ind w:left="80" w:right="80"/>
-              <w:jc w:val="center"/>
-              <w:rPr>
-                <w:sz w:val="22"/>
-                <w:szCs w:val="22"/>
-              </w:rPr>
-            </w:pPr>
-            <w:r>
-              <w:rPr>
-                <w:rFonts w:eastAsia="Cambria" w:cs=""/>
-                <w:kern w:val="0"/>
-                <w:sz w:val="22"/>
-                <w:szCs w:val="22"/>
-                <w:lang w:val="en-US" w:eastAsia="en-US" w:bidi="ar-SA"/>
-              </w:rPr>
-            </w:r>
-          </w:p>
-        </w:tc>
-        <w:tc>
-          <w:tcPr>
-            <w:tcW w:w="1826" w:type="dxa"/>
-            <w:tcBorders/>
-            <w:shd w:color="auto" w:fill="FFFFFF" w:val="clear"/>
-            <w:tcMar>
-              <w:top w:w="55" w:type="dxa"/>
-              <w:left w:w="55" w:type="dxa"/>
-              <w:bottom w:w="55" w:type="dxa"/>
-              <w:right w:w="55" w:type="dxa"/>
-            </w:tcMar>
-          </w:tcPr>
-          <w:p>
-            <w:pPr>
-              <w:pStyle w:val="Normal"/>
-              <w:widowControl/>
-              <w:suppressAutoHyphens w:val="true"/>
-              <w:spacing w:lineRule="exact" w:line="240" w:before="80" w:after="80"/>
-              <w:ind w:left="80" w:right="80"/>
-              <w:jc w:val="center"/>
-              <w:rPr>
-                <w:sz w:val="22"/>
-                <w:szCs w:val="22"/>
-              </w:rPr>
-            </w:pPr>
-            <w:r>
-              <w:rPr>
-                <w:rFonts w:eastAsia="Cambria" w:cs=""/>
-                <w:kern w:val="0"/>
-                <w:sz w:val="22"/>
-                <w:szCs w:val="22"/>
-                <w:lang w:val="en-US" w:eastAsia="en-US" w:bidi="ar-SA"/>
-              </w:rPr>
-            </w:r>
-          </w:p>
-        </w:tc>
-        <w:tc>
-          <w:tcPr>
-            <w:tcW w:w="1982" w:type="dxa"/>
-            <w:tcBorders/>
-            <w:shd w:color="auto" w:fill="FFFFFF" w:val="clear"/>
-            <w:tcMar>
-              <w:top w:w="55" w:type="dxa"/>
-              <w:left w:w="55" w:type="dxa"/>
-              <w:bottom w:w="55" w:type="dxa"/>
-              <w:right w:w="55" w:type="dxa"/>
-            </w:tcMar>
-          </w:tcPr>
-          <w:p>
-            <w:pPr>
-              <w:pStyle w:val="Normal"/>
-              <w:widowControl/>
-              <w:suppressAutoHyphens w:val="true"/>
-              <w:spacing w:lineRule="exact" w:line="240" w:before="80" w:after="80"/>
-              <w:ind w:left="80" w:right="80"/>
-              <w:jc w:val="center"/>
-              <w:rPr>
-                <w:sz w:val="22"/>
-                <w:szCs w:val="22"/>
-              </w:rPr>
-            </w:pPr>
-            <w:r>
-              <w:rPr>
-                <w:rFonts w:eastAsia="Cambria" w:cs=""/>
-                <w:kern w:val="0"/>
-                <w:sz w:val="22"/>
-                <w:szCs w:val="22"/>
-                <w:lang w:val="en-US" w:eastAsia="en-US" w:bidi="ar-SA"/>
-              </w:rPr>
-            </w:r>
-          </w:p>
-        </w:tc>
-        <w:tc>
-          <w:tcPr>
-            <w:tcW w:w="1908" w:type="dxa"/>
-            <w:tcBorders/>
-            <w:shd w:color="auto" w:fill="FFFFFF" w:val="clear"/>
-            <w:tcMar>
-              <w:top w:w="55" w:type="dxa"/>
-              <w:left w:w="55" w:type="dxa"/>
-              <w:bottom w:w="55" w:type="dxa"/>
-              <w:right w:w="55" w:type="dxa"/>
-            </w:tcMar>
-          </w:tcPr>
-          <w:p>
-            <w:pPr>
-              <w:pStyle w:val="Normal"/>
-              <w:widowControl/>
-              <w:suppressAutoHyphens w:val="true"/>
-              <w:spacing w:lineRule="exact" w:line="240" w:before="80" w:after="80"/>
-              <w:ind w:left="80"/>
-              <w:jc w:val="center"/>
-              <w:rPr>
-                <w:sz w:val="22"/>
-                <w:szCs w:val="22"/>
-              </w:rPr>
-            </w:pPr>
-            <w:r>
-              <w:rPr>
-                <w:rFonts w:eastAsia="Cambria" w:cs=""/>
-                <w:kern w:val="0"/>
-                <w:sz w:val="22"/>
-                <w:szCs w:val="22"/>
-                <w:lang w:val="en-US" w:eastAsia="en-US" w:bidi="ar-SA"/>
-              </w:rPr>
-            </w:r>
-          </w:p>
-        </w:tc>
-      </w:tr>
-      <w:tr>
-        <w:trPr>
-          <w:trHeight w:val="360" w:hRule="atLeast"/>
-        </w:trPr>
-        <w:tc>
-          <w:tcPr>
-            <w:tcW w:w="1900" w:type="dxa"/>
-            <w:tcBorders/>
-            <w:shd w:color="auto" w:fill="FFFFFF" w:val="clear"/>
-            <w:tcMar>
-              <w:top w:w="55" w:type="dxa"/>
-              <w:left w:w="55" w:type="dxa"/>
-              <w:bottom w:w="55" w:type="dxa"/>
-              <w:right w:w="55" w:type="dxa"/>
-            </w:tcMar>
-          </w:tcPr>
-          <w:p>
-            <w:pPr>
-              <w:pStyle w:val="Normal"/>
-              <w:widowControl/>
-              <w:suppressAutoHyphens w:val="true"/>
-              <w:spacing w:lineRule="exact" w:line="240" w:before="80" w:after="80"/>
-              <w:ind w:right="80"/>
-              <w:jc w:val="right"/>
-              <w:rPr>
-                <w:sz w:val="22"/>
-                <w:szCs w:val="22"/>
-              </w:rPr>
-            </w:pPr>
-            <w:del w:id="829" w:author="Bolívar Aponte Rolón" w:date="2024-09-05T17:10:00Z">
-              <w:r>
-                <w:rPr>
-                  <w:rFonts w:eastAsia="Cambria" w:cs=""/>
-                  <w:kern w:val="0"/>
-                  <w:sz w:val="22"/>
-                  <w:szCs w:val="22"/>
-                  <w:lang w:val="en-US" w:eastAsia="en-US" w:bidi="ar-SA"/>
-                </w:rPr>
-                <w:delText>‍</w:delText>
-              </w:r>
-            </w:del>
-          </w:p>
-        </w:tc>
-        <w:tc>
-          <w:tcPr>
-            <w:tcW w:w="1895" w:type="dxa"/>
-            <w:tcBorders/>
-            <w:shd w:color="auto" w:fill="FFFFFF" w:val="clear"/>
-            <w:tcMar>
-              <w:top w:w="55" w:type="dxa"/>
-              <w:left w:w="55" w:type="dxa"/>
-              <w:bottom w:w="55" w:type="dxa"/>
-              <w:right w:w="55" w:type="dxa"/>
-            </w:tcMar>
-          </w:tcPr>
-          <w:p>
-            <w:pPr>
-              <w:pStyle w:val="PreformattedText"/>
-              <w:widowControl/>
-              <w:suppressAutoHyphens w:val="true"/>
-              <w:spacing w:lineRule="exact" w:line="240" w:before="80" w:after="80"/>
-              <w:ind w:left="80" w:right="80"/>
-              <w:jc w:val="center"/>
-              <w:rPr>
-                <w:rFonts w:ascii="TeX Gyre Termes" w:hAnsi="TeX Gyre Termes"/>
-                <w:sz w:val="22"/>
-                <w:szCs w:val="22"/>
-              </w:rPr>
-            </w:pPr>
-            <w:r>
-              <w:rPr>
-                <w:rFonts w:ascii="TeX Gyre Termes" w:hAnsi="TeX Gyre Termes"/>
-                <w:kern w:val="0"/>
-                <w:sz w:val="22"/>
-                <w:szCs w:val="22"/>
-                <w:lang w:val="en-US" w:eastAsia="en-US" w:bidi="ar-SA"/>
-              </w:rPr>
-            </w:r>
-          </w:p>
-        </w:tc>
-        <w:tc>
-          <w:tcPr>
-            <w:tcW w:w="1826" w:type="dxa"/>
-            <w:tcBorders/>
-            <w:shd w:color="auto" w:fill="FFFFFF" w:val="clear"/>
-            <w:tcMar>
-              <w:top w:w="55" w:type="dxa"/>
-              <w:left w:w="55" w:type="dxa"/>
-              <w:bottom w:w="55" w:type="dxa"/>
-              <w:right w:w="55" w:type="dxa"/>
-            </w:tcMar>
-          </w:tcPr>
-          <w:p>
-            <w:pPr>
-              <w:pStyle w:val="Normal"/>
-              <w:widowControl/>
-              <w:suppressAutoHyphens w:val="true"/>
-              <w:spacing w:lineRule="exact" w:line="240" w:before="80" w:after="80"/>
-              <w:ind w:left="80" w:right="80"/>
-              <w:jc w:val="center"/>
-              <w:rPr>
-                <w:rFonts w:eastAsia="TeX Gyre Termes" w:cs="TeX Gyre Termes"/>
-                <w:color w:val="000000"/>
-              </w:rPr>
-            </w:pPr>
-            <w:r>
-              <w:rPr>
-                <w:rFonts w:eastAsia="TeX Gyre Termes" w:cs="TeX Gyre Termes"/>
-                <w:color w:val="000000"/>
-                <w:kern w:val="0"/>
-                <w:sz w:val="24"/>
-                <w:szCs w:val="24"/>
-                <w:lang w:val="en-US" w:eastAsia="en-US" w:bidi="ar-SA"/>
-              </w:rPr>
-            </w:r>
-          </w:p>
-        </w:tc>
-        <w:tc>
-          <w:tcPr>
-            <w:tcW w:w="1982" w:type="dxa"/>
-            <w:tcBorders/>
-            <w:shd w:color="auto" w:fill="FFFFFF" w:val="clear"/>
-            <w:tcMar>
-              <w:top w:w="55" w:type="dxa"/>
-              <w:left w:w="55" w:type="dxa"/>
-              <w:bottom w:w="55" w:type="dxa"/>
-              <w:right w:w="55" w:type="dxa"/>
-            </w:tcMar>
-          </w:tcPr>
-          <w:p>
-            <w:pPr>
-              <w:pStyle w:val="Normal"/>
-              <w:widowControl/>
-              <w:suppressAutoHyphens w:val="true"/>
-              <w:spacing w:lineRule="exact" w:line="240" w:before="80" w:after="80"/>
-              <w:ind w:left="80" w:right="80"/>
-              <w:jc w:val="center"/>
-              <w:rPr>
-                <w:rFonts w:eastAsia="TeX Gyre Termes" w:cs="TeX Gyre Termes"/>
-                <w:color w:val="000000"/>
-                <w:sz w:val="22"/>
-                <w:szCs w:val="22"/>
-              </w:rPr>
-            </w:pPr>
-            <w:r>
-              <w:rPr>
-                <w:rFonts w:eastAsia="TeX Gyre Termes" w:cs="TeX Gyre Termes"/>
-                <w:color w:val="000000"/>
-                <w:kern w:val="0"/>
-                <w:sz w:val="22"/>
-                <w:szCs w:val="22"/>
-                <w:lang w:val="en-US" w:eastAsia="en-US" w:bidi="ar-SA"/>
-              </w:rPr>
-            </w:r>
-          </w:p>
-        </w:tc>
-        <w:tc>
-          <w:tcPr>
-            <w:tcW w:w="1908" w:type="dxa"/>
-            <w:tcBorders/>
-            <w:shd w:color="auto" w:fill="FFFFFF" w:val="clear"/>
-            <w:tcMar>
-              <w:top w:w="55" w:type="dxa"/>
-              <w:left w:w="55" w:type="dxa"/>
-              <w:bottom w:w="55" w:type="dxa"/>
-              <w:right w:w="55" w:type="dxa"/>
-            </w:tcMar>
-          </w:tcPr>
-          <w:p>
-            <w:pPr>
-              <w:pStyle w:val="Normal"/>
-              <w:widowControl/>
-              <w:suppressAutoHyphens w:val="true"/>
-              <w:spacing w:lineRule="exact" w:line="240" w:before="80" w:after="80"/>
-              <w:ind w:left="80"/>
-              <w:jc w:val="center"/>
-              <w:rPr>
-                <w:rFonts w:eastAsia="TeX Gyre Termes" w:cs="TeX Gyre Termes"/>
-                <w:color w:val="000000"/>
-                <w:sz w:val="22"/>
-                <w:szCs w:val="22"/>
-              </w:rPr>
-            </w:pPr>
-            <w:r>
-              <w:rPr>
-                <w:rFonts w:eastAsia="TeX Gyre Termes" w:cs="TeX Gyre Termes"/>
-                <w:color w:val="000000"/>
-                <w:kern w:val="0"/>
-                <w:sz w:val="22"/>
-                <w:szCs w:val="22"/>
-                <w:lang w:val="en-US" w:eastAsia="en-US" w:bidi="ar-SA"/>
-              </w:rPr>
-            </w:r>
-          </w:p>
-        </w:tc>
-      </w:tr>
-      <w:tr>
-        <w:trPr>
-          <w:trHeight w:val="360" w:hRule="atLeast"/>
-        </w:trPr>
-        <w:tc>
-          <w:tcPr>
-            <w:tcW w:w="1900" w:type="dxa"/>
-            <w:tcBorders/>
-            <w:shd w:color="auto" w:fill="FFFFFF" w:val="clear"/>
-            <w:tcMar>
-              <w:top w:w="55" w:type="dxa"/>
-              <w:left w:w="55" w:type="dxa"/>
-              <w:bottom w:w="55" w:type="dxa"/>
-              <w:right w:w="55" w:type="dxa"/>
-            </w:tcMar>
-          </w:tcPr>
-          <w:p>
-            <w:pPr>
-              <w:pStyle w:val="Normal"/>
-              <w:widowControl/>
-              <w:suppressAutoHyphens w:val="true"/>
-              <w:spacing w:lineRule="exact" w:line="240" w:before="80" w:after="80"/>
-              <w:ind w:right="80"/>
-              <w:jc w:val="right"/>
-              <w:rPr>
-                <w:sz w:val="22"/>
-                <w:szCs w:val="22"/>
-              </w:rPr>
-            </w:pPr>
-            <w:del w:id="830" w:author="Bolívar Aponte Rolón" w:date="2024-09-05T17:10:00Z">
-              <w:r>
-                <w:rPr>
-                  <w:rFonts w:eastAsia="Cambria" w:cs=""/>
-                  <w:kern w:val="0"/>
-                  <w:sz w:val="22"/>
-                  <w:szCs w:val="22"/>
-                  <w:lang w:val="en-US" w:eastAsia="en-US" w:bidi="ar-SA"/>
-                </w:rPr>
-                <w:delText>‍</w:delText>
-              </w:r>
-            </w:del>
-          </w:p>
-        </w:tc>
-        <w:tc>
-          <w:tcPr>
-            <w:tcW w:w="1895" w:type="dxa"/>
-            <w:tcBorders/>
-            <w:shd w:color="auto" w:fill="FFFFFF" w:val="clear"/>
-            <w:tcMar>
-              <w:top w:w="55" w:type="dxa"/>
-              <w:left w:w="55" w:type="dxa"/>
-              <w:bottom w:w="55" w:type="dxa"/>
-              <w:right w:w="55" w:type="dxa"/>
-            </w:tcMar>
-          </w:tcPr>
-          <w:p>
-            <w:pPr>
-              <w:pStyle w:val="Normal"/>
-              <w:widowControl/>
-              <w:suppressAutoHyphens w:val="true"/>
-              <w:spacing w:lineRule="exact" w:line="240" w:before="80" w:after="80"/>
-              <w:ind w:left="80" w:right="80"/>
-              <w:jc w:val="center"/>
-              <w:rPr>
-                <w:sz w:val="22"/>
-                <w:szCs w:val="22"/>
-              </w:rPr>
-            </w:pPr>
-            <w:r>
-              <w:rPr>
-                <w:rFonts w:eastAsia="Cambria" w:cs=""/>
-                <w:kern w:val="0"/>
-                <w:sz w:val="22"/>
-                <w:szCs w:val="22"/>
-                <w:lang w:val="en-US" w:eastAsia="en-US" w:bidi="ar-SA"/>
-              </w:rPr>
-            </w:r>
-          </w:p>
-        </w:tc>
-        <w:tc>
-          <w:tcPr>
-            <w:tcW w:w="1826" w:type="dxa"/>
-            <w:tcBorders/>
-            <w:shd w:color="auto" w:fill="FFFFFF" w:val="clear"/>
-            <w:tcMar>
-              <w:top w:w="55" w:type="dxa"/>
-              <w:left w:w="55" w:type="dxa"/>
-              <w:bottom w:w="55" w:type="dxa"/>
-              <w:right w:w="55" w:type="dxa"/>
-            </w:tcMar>
-          </w:tcPr>
-          <w:p>
-            <w:pPr>
-              <w:pStyle w:val="Normal"/>
-              <w:widowControl/>
-              <w:suppressAutoHyphens w:val="true"/>
-              <w:spacing w:lineRule="exact" w:line="240" w:before="80" w:after="80"/>
-              <w:ind w:left="80" w:right="80"/>
-              <w:jc w:val="center"/>
-              <w:rPr>
-                <w:rFonts w:eastAsia="TeX Gyre Termes" w:cs="TeX Gyre Termes"/>
-                <w:color w:val="000000"/>
-                <w:sz w:val="22"/>
-                <w:szCs w:val="22"/>
-              </w:rPr>
-            </w:pPr>
-            <w:r>
-              <w:rPr>
-                <w:rFonts w:eastAsia="TeX Gyre Termes" w:cs="TeX Gyre Termes"/>
-                <w:color w:val="000000"/>
-                <w:kern w:val="0"/>
-                <w:sz w:val="22"/>
-                <w:szCs w:val="22"/>
-                <w:lang w:val="en-US" w:eastAsia="en-US" w:bidi="ar-SA"/>
-              </w:rPr>
-            </w:r>
-          </w:p>
-        </w:tc>
-        <w:tc>
-          <w:tcPr>
-            <w:tcW w:w="1982" w:type="dxa"/>
-            <w:tcBorders/>
-            <w:shd w:color="auto" w:fill="FFFFFF" w:val="clear"/>
-            <w:tcMar>
-              <w:top w:w="55" w:type="dxa"/>
-              <w:left w:w="55" w:type="dxa"/>
-              <w:bottom w:w="55" w:type="dxa"/>
-              <w:right w:w="55" w:type="dxa"/>
-            </w:tcMar>
-          </w:tcPr>
-          <w:p>
-            <w:pPr>
-              <w:pStyle w:val="Normal"/>
-              <w:widowControl/>
-              <w:suppressAutoHyphens w:val="true"/>
-              <w:spacing w:lineRule="exact" w:line="240" w:before="80" w:after="80"/>
-              <w:ind w:left="80" w:right="80"/>
-              <w:jc w:val="center"/>
-              <w:rPr>
-                <w:rFonts w:eastAsia="TeX Gyre Termes" w:cs="TeX Gyre Termes"/>
-                <w:color w:val="000000"/>
-                <w:sz w:val="22"/>
-                <w:szCs w:val="22"/>
-              </w:rPr>
-            </w:pPr>
-            <w:r>
-              <w:rPr>
-                <w:rFonts w:eastAsia="TeX Gyre Termes" w:cs="TeX Gyre Termes"/>
-                <w:color w:val="000000"/>
-                <w:kern w:val="0"/>
-                <w:sz w:val="22"/>
-                <w:szCs w:val="22"/>
-                <w:lang w:val="en-US" w:eastAsia="en-US" w:bidi="ar-SA"/>
-              </w:rPr>
-            </w:r>
-          </w:p>
-        </w:tc>
-        <w:tc>
-          <w:tcPr>
-            <w:tcW w:w="1908" w:type="dxa"/>
-            <w:tcBorders/>
-            <w:shd w:color="auto" w:fill="FFFFFF" w:val="clear"/>
-            <w:tcMar>
-              <w:top w:w="55" w:type="dxa"/>
-              <w:left w:w="55" w:type="dxa"/>
-              <w:bottom w:w="55" w:type="dxa"/>
-              <w:right w:w="55" w:type="dxa"/>
-            </w:tcMar>
-          </w:tcPr>
-          <w:p>
-            <w:pPr>
-              <w:pStyle w:val="Normal"/>
-              <w:widowControl/>
-              <w:suppressAutoHyphens w:val="true"/>
-              <w:spacing w:lineRule="exact" w:line="240" w:before="80" w:after="80"/>
-              <w:ind w:left="80"/>
-              <w:jc w:val="center"/>
-              <w:rPr>
-                <w:rFonts w:eastAsia="TeX Gyre Termes" w:cs="TeX Gyre Termes"/>
-                <w:color w:val="000000"/>
-                <w:sz w:val="22"/>
-                <w:szCs w:val="22"/>
-              </w:rPr>
-            </w:pPr>
-            <w:r>
-              <w:rPr>
-                <w:rFonts w:eastAsia="TeX Gyre Termes" w:cs="TeX Gyre Termes"/>
-                <w:color w:val="000000"/>
-                <w:kern w:val="0"/>
-                <w:sz w:val="22"/>
-                <w:szCs w:val="22"/>
-                <w:lang w:val="en-US" w:eastAsia="en-US" w:bidi="ar-SA"/>
-              </w:rPr>
-            </w:r>
-          </w:p>
-        </w:tc>
-      </w:tr>
-      <w:tr>
-        <w:trPr>
-          <w:trHeight w:val="360" w:hRule="atLeast"/>
-        </w:trPr>
-        <w:tc>
-          <w:tcPr>
-            <w:tcW w:w="1900" w:type="dxa"/>
-            <w:tcBorders/>
-            <w:shd w:color="auto" w:fill="FFFFFF" w:val="clear"/>
-            <w:tcMar>
-              <w:top w:w="55" w:type="dxa"/>
-              <w:left w:w="55" w:type="dxa"/>
-              <w:bottom w:w="55" w:type="dxa"/>
-              <w:right w:w="55" w:type="dxa"/>
-            </w:tcMar>
-          </w:tcPr>
-          <w:p>
-            <w:pPr>
-              <w:pStyle w:val="Normal"/>
-              <w:widowControl/>
-              <w:suppressAutoHyphens w:val="true"/>
-              <w:spacing w:lineRule="exact" w:line="240" w:before="80" w:after="80"/>
-              <w:ind w:right="80"/>
-              <w:jc w:val="right"/>
-              <w:rPr>
-                <w:sz w:val="22"/>
-                <w:szCs w:val="22"/>
-              </w:rPr>
-            </w:pPr>
-            <w:del w:id="831" w:author="Bolívar Aponte Rolón" w:date="2024-09-05T17:10:00Z">
-              <w:r>
-                <w:rPr>
-                  <w:rFonts w:eastAsia="Cambria" w:cs=""/>
-                  <w:kern w:val="0"/>
-                  <w:sz w:val="22"/>
-                  <w:szCs w:val="22"/>
-                  <w:lang w:val="en-US" w:eastAsia="en-US" w:bidi="ar-SA"/>
-                </w:rPr>
-                <w:delText>‍</w:delText>
-              </w:r>
-            </w:del>
-          </w:p>
-        </w:tc>
-        <w:tc>
-          <w:tcPr>
-            <w:tcW w:w="1895" w:type="dxa"/>
-            <w:tcBorders/>
-            <w:shd w:color="auto" w:fill="FFFFFF" w:val="clear"/>
-            <w:tcMar>
-              <w:top w:w="55" w:type="dxa"/>
-              <w:left w:w="55" w:type="dxa"/>
-              <w:bottom w:w="55" w:type="dxa"/>
-              <w:right w:w="55" w:type="dxa"/>
-            </w:tcMar>
-          </w:tcPr>
-          <w:p>
-            <w:pPr>
-              <w:pStyle w:val="Normal"/>
-              <w:widowControl/>
-              <w:suppressAutoHyphens w:val="true"/>
-              <w:spacing w:lineRule="exact" w:line="240" w:before="80" w:after="80"/>
-              <w:ind w:left="80" w:right="80"/>
-              <w:jc w:val="center"/>
-              <w:rPr>
-                <w:sz w:val="22"/>
-                <w:szCs w:val="22"/>
-              </w:rPr>
-            </w:pPr>
-            <w:r>
-              <w:rPr>
-                <w:rFonts w:eastAsia="Cambria" w:cs=""/>
-                <w:kern w:val="0"/>
-                <w:sz w:val="22"/>
-                <w:szCs w:val="22"/>
-                <w:lang w:val="en-US" w:eastAsia="en-US" w:bidi="ar-SA"/>
-              </w:rPr>
-            </w:r>
-          </w:p>
-        </w:tc>
-        <w:tc>
-          <w:tcPr>
-            <w:tcW w:w="1826" w:type="dxa"/>
-            <w:tcBorders/>
-            <w:shd w:color="auto" w:fill="FFFFFF" w:val="clear"/>
-            <w:tcMar>
-              <w:top w:w="55" w:type="dxa"/>
-              <w:left w:w="55" w:type="dxa"/>
-              <w:bottom w:w="55" w:type="dxa"/>
-              <w:right w:w="55" w:type="dxa"/>
-            </w:tcMar>
-          </w:tcPr>
-          <w:p>
-            <w:pPr>
-              <w:pStyle w:val="Normal"/>
-              <w:widowControl/>
-              <w:suppressAutoHyphens w:val="true"/>
-              <w:spacing w:lineRule="exact" w:line="240" w:before="80" w:after="80"/>
-              <w:ind w:left="80" w:right="80"/>
-              <w:jc w:val="center"/>
-              <w:rPr>
-                <w:rFonts w:eastAsia="TeX Gyre Termes" w:cs="TeX Gyre Termes"/>
-                <w:color w:val="000000"/>
-                <w:sz w:val="22"/>
-                <w:szCs w:val="22"/>
-              </w:rPr>
-            </w:pPr>
-            <w:r>
-              <w:rPr>
-                <w:rFonts w:eastAsia="TeX Gyre Termes" w:cs="TeX Gyre Termes"/>
-                <w:color w:val="000000"/>
-                <w:kern w:val="0"/>
-                <w:sz w:val="22"/>
-                <w:szCs w:val="22"/>
-                <w:lang w:val="en-US" w:eastAsia="en-US" w:bidi="ar-SA"/>
-              </w:rPr>
-            </w:r>
-          </w:p>
-        </w:tc>
-        <w:tc>
-          <w:tcPr>
-            <w:tcW w:w="1982" w:type="dxa"/>
-            <w:tcBorders/>
-            <w:shd w:color="auto" w:fill="FFFFFF" w:val="clear"/>
-            <w:tcMar>
-              <w:top w:w="55" w:type="dxa"/>
-              <w:left w:w="55" w:type="dxa"/>
-              <w:bottom w:w="55" w:type="dxa"/>
-              <w:right w:w="55" w:type="dxa"/>
-            </w:tcMar>
-          </w:tcPr>
-          <w:p>
-            <w:pPr>
-              <w:pStyle w:val="Normal"/>
-              <w:widowControl/>
-              <w:suppressAutoHyphens w:val="true"/>
-              <w:spacing w:lineRule="exact" w:line="240" w:before="80" w:after="80"/>
-              <w:ind w:left="80" w:right="80"/>
-              <w:jc w:val="center"/>
-              <w:rPr>
-                <w:sz w:val="22"/>
-                <w:szCs w:val="22"/>
-              </w:rPr>
-            </w:pPr>
-            <w:r>
-              <w:rPr>
-                <w:rFonts w:eastAsia="Cambria" w:cs=""/>
-                <w:kern w:val="0"/>
-                <w:sz w:val="22"/>
-                <w:szCs w:val="22"/>
-                <w:lang w:val="en-US" w:eastAsia="en-US" w:bidi="ar-SA"/>
-              </w:rPr>
-            </w:r>
-          </w:p>
-        </w:tc>
-        <w:tc>
-          <w:tcPr>
-            <w:tcW w:w="1908" w:type="dxa"/>
-            <w:tcBorders/>
-            <w:shd w:color="auto" w:fill="FFFFFF" w:val="clear"/>
-            <w:tcMar>
-              <w:top w:w="55" w:type="dxa"/>
-              <w:left w:w="55" w:type="dxa"/>
-              <w:bottom w:w="55" w:type="dxa"/>
-              <w:right w:w="55" w:type="dxa"/>
-            </w:tcMar>
-          </w:tcPr>
-          <w:p>
-            <w:pPr>
-              <w:pStyle w:val="Normal"/>
-              <w:widowControl/>
-              <w:suppressAutoHyphens w:val="true"/>
-              <w:spacing w:lineRule="exact" w:line="240" w:before="80" w:after="80"/>
-              <w:ind w:left="80"/>
-              <w:jc w:val="center"/>
-              <w:rPr>
-                <w:rFonts w:eastAsia="TeX Gyre Termes" w:cs="TeX Gyre Termes"/>
-                <w:color w:val="000000"/>
-                <w:sz w:val="22"/>
-                <w:szCs w:val="22"/>
-              </w:rPr>
-            </w:pPr>
-            <w:r>
-              <w:rPr>
-                <w:rFonts w:eastAsia="TeX Gyre Termes" w:cs="TeX Gyre Termes"/>
-                <w:color w:val="000000"/>
-                <w:kern w:val="0"/>
-                <w:sz w:val="22"/>
-                <w:szCs w:val="22"/>
-                <w:lang w:val="en-US" w:eastAsia="en-US" w:bidi="ar-SA"/>
-              </w:rPr>
-            </w:r>
-          </w:p>
-        </w:tc>
-      </w:tr>
-      <w:tr>
-        <w:trPr>
-          <w:trHeight w:val="360" w:hRule="atLeast"/>
-        </w:trPr>
-        <w:tc>
-          <w:tcPr>
-            <w:tcW w:w="1900" w:type="dxa"/>
-            <w:tcBorders/>
-            <w:shd w:color="auto" w:fill="FFFFFF" w:val="clear"/>
-            <w:tcMar>
-              <w:top w:w="55" w:type="dxa"/>
-              <w:left w:w="55" w:type="dxa"/>
-              <w:bottom w:w="55" w:type="dxa"/>
-              <w:right w:w="55" w:type="dxa"/>
-            </w:tcMar>
-          </w:tcPr>
-          <w:p>
-            <w:pPr>
-              <w:pStyle w:val="Normal"/>
-              <w:widowControl/>
-              <w:suppressAutoHyphens w:val="true"/>
-              <w:spacing w:lineRule="exact" w:line="240" w:before="80" w:after="80"/>
-              <w:ind w:right="80"/>
-              <w:jc w:val="right"/>
               <w:rPr>
                 <w:sz w:val="22"/>
                 <w:szCs w:val="22"/>
@@ -14933,16 +14191,13 @@
               <w:ind w:left="80" w:right="80"/>
               <w:jc w:val="center"/>
               <w:rPr>
-                <w:rFonts w:eastAsia="TeX Gyre Termes" w:cs="TeX Gyre Termes"/>
-                <w:color w:val="000000"/>
                 <w:sz w:val="22"/>
                 <w:szCs w:val="22"/>
               </w:rPr>
             </w:pPr>
             <w:r>
               <w:rPr>
-                <w:rFonts w:eastAsia="TeX Gyre Termes" w:cs="TeX Gyre Termes"/>
-                <w:color w:val="000000"/>
+                <w:rFonts w:eastAsia="Cambria" w:cs=""/>
                 <w:kern w:val="0"/>
                 <w:sz w:val="22"/>
                 <w:szCs w:val="22"/>
@@ -15008,16 +14263,13 @@
               <w:ind w:left="80"/>
               <w:jc w:val="center"/>
               <w:rPr>
-                <w:rFonts w:eastAsia="TeX Gyre Termes" w:cs="TeX Gyre Termes"/>
-                <w:color w:val="000000"/>
                 <w:sz w:val="22"/>
                 <w:szCs w:val="22"/>
               </w:rPr>
             </w:pPr>
             <w:r>
               <w:rPr>
-                <w:rFonts w:eastAsia="TeX Gyre Termes" w:cs="TeX Gyre Termes"/>
-                <w:color w:val="000000"/>
+                <w:rFonts w:eastAsia="Cambria" w:cs=""/>
                 <w:kern w:val="0"/>
                 <w:sz w:val="22"/>
                 <w:szCs w:val="22"/>
@@ -15084,20 +14336,21 @@
           </w:tcPr>
           <w:p>
             <w:pPr>
-              <w:pStyle w:val="Normal"/>
+              <w:pStyle w:val="PreformattedText"/>
               <w:widowControl/>
               <w:suppressAutoHyphens w:val="true"/>
               <w:spacing w:lineRule="exact" w:line="240" w:before="80" w:after="80"/>
               <w:ind w:left="80" w:right="80"/>
               <w:jc w:val="center"/>
               <w:rPr>
+                <w:rFonts w:ascii="TeX Gyre Termes" w:hAnsi="TeX Gyre Termes"/>
                 <w:sz w:val="22"/>
                 <w:szCs w:val="22"/>
               </w:rPr>
             </w:pPr>
             <w:r>
               <w:rPr>
-                <w:rFonts w:eastAsia="Cambria" w:cs=""/>
+                <w:rFonts w:ascii="TeX Gyre Termes" w:hAnsi="TeX Gyre Termes"/>
                 <w:kern w:val="0"/>
                 <w:sz w:val="22"/>
                 <w:szCs w:val="22"/>
@@ -15129,8 +14382,6 @@
               <w:rPr>
                 <w:rFonts w:eastAsia="TeX Gyre Termes" w:cs="TeX Gyre Termes"/>
                 <w:color w:val="000000"/>
-                <w:sz w:val="22"/>
-                <w:szCs w:val="22"/>
               </w:rPr>
             </w:pPr>
             <w:r>
@@ -15138,8 +14389,8 @@
                 <w:rFonts w:eastAsia="TeX Gyre Termes" w:cs="TeX Gyre Termes"/>
                 <w:color w:val="000000"/>
                 <w:kern w:val="0"/>
-                <w:sz w:val="22"/>
-                <w:szCs w:val="22"/>
+                <w:sz w:val="24"/>
+                <w:szCs w:val="24"/>
                 <w:lang w:val="en-US" w:eastAsia="en-US" w:bidi="ar-SA"/>
               </w:rPr>
             </w:r>
@@ -15166,13 +14417,16 @@
               <w:ind w:left="80" w:right="80"/>
               <w:jc w:val="center"/>
               <w:rPr>
+                <w:rFonts w:eastAsia="TeX Gyre Termes" w:cs="TeX Gyre Termes"/>
+                <w:color w:val="000000"/>
                 <w:sz w:val="22"/>
                 <w:szCs w:val="22"/>
               </w:rPr>
             </w:pPr>
             <w:r>
               <w:rPr>
-                <w:rFonts w:eastAsia="Cambria" w:cs=""/>
+                <w:rFonts w:eastAsia="TeX Gyre Termes" w:cs="TeX Gyre Termes"/>
+                <w:color w:val="000000"/>
                 <w:kern w:val="0"/>
                 <w:sz w:val="22"/>
                 <w:szCs w:val="22"/>
@@ -15223,7 +14477,7 @@
       </w:tr>
       <w:tr>
         <w:trPr>
-          <w:trHeight w:val="348" w:hRule="atLeast"/>
+          <w:trHeight w:val="360" w:hRule="atLeast"/>
         </w:trPr>
         <w:tc>
           <w:tcPr>
@@ -15360,13 +14614,16 @@
               <w:ind w:left="80" w:right="80"/>
               <w:jc w:val="center"/>
               <w:rPr>
+                <w:rFonts w:eastAsia="TeX Gyre Termes" w:cs="TeX Gyre Termes"/>
+                <w:color w:val="000000"/>
                 <w:sz w:val="22"/>
                 <w:szCs w:val="22"/>
               </w:rPr>
             </w:pPr>
             <w:r>
               <w:rPr>
-                <w:rFonts w:eastAsia="Cambria" w:cs=""/>
+                <w:rFonts w:eastAsia="TeX Gyre Termes" w:cs="TeX Gyre Termes"/>
+                <w:color w:val="000000"/>
                 <w:kern w:val="0"/>
                 <w:sz w:val="22"/>
                 <w:szCs w:val="22"/>
@@ -15810,6 +15067,782 @@
         <w:tc>
           <w:tcPr>
             <w:tcW w:w="1900" w:type="dxa"/>
+            <w:tcBorders/>
+            <w:shd w:color="auto" w:fill="FFFFFF" w:val="clear"/>
+            <w:tcMar>
+              <w:top w:w="55" w:type="dxa"/>
+              <w:left w:w="55" w:type="dxa"/>
+              <w:bottom w:w="55" w:type="dxa"/>
+              <w:right w:w="55" w:type="dxa"/>
+            </w:tcMar>
+          </w:tcPr>
+          <w:p>
+            <w:pPr>
+              <w:pStyle w:val="Normal"/>
+              <w:widowControl/>
+              <w:suppressAutoHyphens w:val="true"/>
+              <w:spacing w:lineRule="exact" w:line="240" w:before="80" w:after="80"/>
+              <w:ind w:right="80"/>
+              <w:jc w:val="right"/>
+              <w:rPr>
+                <w:sz w:val="22"/>
+                <w:szCs w:val="22"/>
+              </w:rPr>
+            </w:pPr>
+            <w:del w:id="837" w:author="Bolívar Aponte Rolón" w:date="2024-09-05T17:10:00Z">
+              <w:r>
+                <w:rPr>
+                  <w:rFonts w:eastAsia="Cambria" w:cs=""/>
+                  <w:kern w:val="0"/>
+                  <w:sz w:val="22"/>
+                  <w:szCs w:val="22"/>
+                  <w:lang w:val="en-US" w:eastAsia="en-US" w:bidi="ar-SA"/>
+                </w:rPr>
+                <w:delText>‍</w:delText>
+              </w:r>
+            </w:del>
+          </w:p>
+        </w:tc>
+        <w:tc>
+          <w:tcPr>
+            <w:tcW w:w="1895" w:type="dxa"/>
+            <w:tcBorders/>
+            <w:shd w:color="auto" w:fill="FFFFFF" w:val="clear"/>
+            <w:tcMar>
+              <w:top w:w="55" w:type="dxa"/>
+              <w:left w:w="55" w:type="dxa"/>
+              <w:bottom w:w="55" w:type="dxa"/>
+              <w:right w:w="55" w:type="dxa"/>
+            </w:tcMar>
+          </w:tcPr>
+          <w:p>
+            <w:pPr>
+              <w:pStyle w:val="Normal"/>
+              <w:widowControl/>
+              <w:suppressAutoHyphens w:val="true"/>
+              <w:spacing w:lineRule="exact" w:line="240" w:before="80" w:after="80"/>
+              <w:ind w:left="80" w:right="80"/>
+              <w:jc w:val="center"/>
+              <w:rPr>
+                <w:sz w:val="22"/>
+                <w:szCs w:val="22"/>
+              </w:rPr>
+            </w:pPr>
+            <w:r>
+              <w:rPr>
+                <w:rFonts w:eastAsia="Cambria" w:cs=""/>
+                <w:kern w:val="0"/>
+                <w:sz w:val="22"/>
+                <w:szCs w:val="22"/>
+                <w:lang w:val="en-US" w:eastAsia="en-US" w:bidi="ar-SA"/>
+              </w:rPr>
+            </w:r>
+          </w:p>
+        </w:tc>
+        <w:tc>
+          <w:tcPr>
+            <w:tcW w:w="1826" w:type="dxa"/>
+            <w:tcBorders/>
+            <w:shd w:color="auto" w:fill="FFFFFF" w:val="clear"/>
+            <w:tcMar>
+              <w:top w:w="55" w:type="dxa"/>
+              <w:left w:w="55" w:type="dxa"/>
+              <w:bottom w:w="55" w:type="dxa"/>
+              <w:right w:w="55" w:type="dxa"/>
+            </w:tcMar>
+          </w:tcPr>
+          <w:p>
+            <w:pPr>
+              <w:pStyle w:val="Normal"/>
+              <w:widowControl/>
+              <w:suppressAutoHyphens w:val="true"/>
+              <w:spacing w:lineRule="exact" w:line="240" w:before="80" w:after="80"/>
+              <w:ind w:left="80" w:right="80"/>
+              <w:jc w:val="center"/>
+              <w:rPr>
+                <w:rFonts w:eastAsia="TeX Gyre Termes" w:cs="TeX Gyre Termes"/>
+                <w:color w:val="000000"/>
+                <w:sz w:val="22"/>
+                <w:szCs w:val="22"/>
+              </w:rPr>
+            </w:pPr>
+            <w:r>
+              <w:rPr>
+                <w:rFonts w:eastAsia="TeX Gyre Termes" w:cs="TeX Gyre Termes"/>
+                <w:color w:val="000000"/>
+                <w:kern w:val="0"/>
+                <w:sz w:val="22"/>
+                <w:szCs w:val="22"/>
+                <w:lang w:val="en-US" w:eastAsia="en-US" w:bidi="ar-SA"/>
+              </w:rPr>
+            </w:r>
+          </w:p>
+        </w:tc>
+        <w:tc>
+          <w:tcPr>
+            <w:tcW w:w="1982" w:type="dxa"/>
+            <w:tcBorders/>
+            <w:shd w:color="auto" w:fill="FFFFFF" w:val="clear"/>
+            <w:tcMar>
+              <w:top w:w="55" w:type="dxa"/>
+              <w:left w:w="55" w:type="dxa"/>
+              <w:bottom w:w="55" w:type="dxa"/>
+              <w:right w:w="55" w:type="dxa"/>
+            </w:tcMar>
+          </w:tcPr>
+          <w:p>
+            <w:pPr>
+              <w:pStyle w:val="Normal"/>
+              <w:widowControl/>
+              <w:suppressAutoHyphens w:val="true"/>
+              <w:spacing w:lineRule="exact" w:line="240" w:before="80" w:after="80"/>
+              <w:ind w:left="80" w:right="80"/>
+              <w:jc w:val="center"/>
+              <w:rPr>
+                <w:sz w:val="22"/>
+                <w:szCs w:val="22"/>
+              </w:rPr>
+            </w:pPr>
+            <w:r>
+              <w:rPr>
+                <w:rFonts w:eastAsia="Cambria" w:cs=""/>
+                <w:kern w:val="0"/>
+                <w:sz w:val="22"/>
+                <w:szCs w:val="22"/>
+                <w:lang w:val="en-US" w:eastAsia="en-US" w:bidi="ar-SA"/>
+              </w:rPr>
+            </w:r>
+          </w:p>
+        </w:tc>
+        <w:tc>
+          <w:tcPr>
+            <w:tcW w:w="1908" w:type="dxa"/>
+            <w:tcBorders/>
+            <w:shd w:color="auto" w:fill="FFFFFF" w:val="clear"/>
+            <w:tcMar>
+              <w:top w:w="55" w:type="dxa"/>
+              <w:left w:w="55" w:type="dxa"/>
+              <w:bottom w:w="55" w:type="dxa"/>
+              <w:right w:w="55" w:type="dxa"/>
+            </w:tcMar>
+          </w:tcPr>
+          <w:p>
+            <w:pPr>
+              <w:pStyle w:val="Normal"/>
+              <w:widowControl/>
+              <w:suppressAutoHyphens w:val="true"/>
+              <w:spacing w:lineRule="exact" w:line="240" w:before="80" w:after="80"/>
+              <w:ind w:left="80"/>
+              <w:jc w:val="center"/>
+              <w:rPr>
+                <w:rFonts w:eastAsia="TeX Gyre Termes" w:cs="TeX Gyre Termes"/>
+                <w:color w:val="000000"/>
+                <w:sz w:val="22"/>
+                <w:szCs w:val="22"/>
+              </w:rPr>
+            </w:pPr>
+            <w:r>
+              <w:rPr>
+                <w:rFonts w:eastAsia="TeX Gyre Termes" w:cs="TeX Gyre Termes"/>
+                <w:color w:val="000000"/>
+                <w:kern w:val="0"/>
+                <w:sz w:val="22"/>
+                <w:szCs w:val="22"/>
+                <w:lang w:val="en-US" w:eastAsia="en-US" w:bidi="ar-SA"/>
+              </w:rPr>
+            </w:r>
+          </w:p>
+        </w:tc>
+      </w:tr>
+      <w:tr>
+        <w:trPr>
+          <w:trHeight w:val="348" w:hRule="atLeast"/>
+        </w:trPr>
+        <w:tc>
+          <w:tcPr>
+            <w:tcW w:w="1900" w:type="dxa"/>
+            <w:tcBorders/>
+            <w:shd w:color="auto" w:fill="FFFFFF" w:val="clear"/>
+            <w:tcMar>
+              <w:top w:w="55" w:type="dxa"/>
+              <w:left w:w="55" w:type="dxa"/>
+              <w:bottom w:w="55" w:type="dxa"/>
+              <w:right w:w="55" w:type="dxa"/>
+            </w:tcMar>
+          </w:tcPr>
+          <w:p>
+            <w:pPr>
+              <w:pStyle w:val="Normal"/>
+              <w:widowControl/>
+              <w:suppressAutoHyphens w:val="true"/>
+              <w:spacing w:lineRule="exact" w:line="240" w:before="80" w:after="80"/>
+              <w:ind w:right="80"/>
+              <w:jc w:val="right"/>
+              <w:rPr>
+                <w:sz w:val="22"/>
+                <w:szCs w:val="22"/>
+              </w:rPr>
+            </w:pPr>
+            <w:del w:id="838" w:author="Bolívar Aponte Rolón" w:date="2024-09-05T17:10:00Z">
+              <w:r>
+                <w:rPr>
+                  <w:rFonts w:eastAsia="Cambria" w:cs=""/>
+                  <w:kern w:val="0"/>
+                  <w:sz w:val="22"/>
+                  <w:szCs w:val="22"/>
+                  <w:lang w:val="en-US" w:eastAsia="en-US" w:bidi="ar-SA"/>
+                </w:rPr>
+                <w:delText>‍</w:delText>
+              </w:r>
+            </w:del>
+          </w:p>
+        </w:tc>
+        <w:tc>
+          <w:tcPr>
+            <w:tcW w:w="1895" w:type="dxa"/>
+            <w:tcBorders/>
+            <w:shd w:color="auto" w:fill="FFFFFF" w:val="clear"/>
+            <w:tcMar>
+              <w:top w:w="55" w:type="dxa"/>
+              <w:left w:w="55" w:type="dxa"/>
+              <w:bottom w:w="55" w:type="dxa"/>
+              <w:right w:w="55" w:type="dxa"/>
+            </w:tcMar>
+          </w:tcPr>
+          <w:p>
+            <w:pPr>
+              <w:pStyle w:val="Normal"/>
+              <w:widowControl/>
+              <w:suppressAutoHyphens w:val="true"/>
+              <w:spacing w:lineRule="exact" w:line="240" w:before="80" w:after="80"/>
+              <w:ind w:left="80" w:right="80"/>
+              <w:jc w:val="center"/>
+              <w:rPr>
+                <w:sz w:val="22"/>
+                <w:szCs w:val="22"/>
+              </w:rPr>
+            </w:pPr>
+            <w:r>
+              <w:rPr>
+                <w:rFonts w:eastAsia="Cambria" w:cs=""/>
+                <w:kern w:val="0"/>
+                <w:sz w:val="22"/>
+                <w:szCs w:val="22"/>
+                <w:lang w:val="en-US" w:eastAsia="en-US" w:bidi="ar-SA"/>
+              </w:rPr>
+            </w:r>
+          </w:p>
+        </w:tc>
+        <w:tc>
+          <w:tcPr>
+            <w:tcW w:w="1826" w:type="dxa"/>
+            <w:tcBorders/>
+            <w:shd w:color="auto" w:fill="FFFFFF" w:val="clear"/>
+            <w:tcMar>
+              <w:top w:w="55" w:type="dxa"/>
+              <w:left w:w="55" w:type="dxa"/>
+              <w:bottom w:w="55" w:type="dxa"/>
+              <w:right w:w="55" w:type="dxa"/>
+            </w:tcMar>
+          </w:tcPr>
+          <w:p>
+            <w:pPr>
+              <w:pStyle w:val="Normal"/>
+              <w:widowControl/>
+              <w:suppressAutoHyphens w:val="true"/>
+              <w:spacing w:lineRule="exact" w:line="240" w:before="80" w:after="80"/>
+              <w:ind w:left="80" w:right="80"/>
+              <w:jc w:val="center"/>
+              <w:rPr>
+                <w:rFonts w:eastAsia="TeX Gyre Termes" w:cs="TeX Gyre Termes"/>
+                <w:color w:val="000000"/>
+                <w:sz w:val="22"/>
+                <w:szCs w:val="22"/>
+              </w:rPr>
+            </w:pPr>
+            <w:r>
+              <w:rPr>
+                <w:rFonts w:eastAsia="TeX Gyre Termes" w:cs="TeX Gyre Termes"/>
+                <w:color w:val="000000"/>
+                <w:kern w:val="0"/>
+                <w:sz w:val="22"/>
+                <w:szCs w:val="22"/>
+                <w:lang w:val="en-US" w:eastAsia="en-US" w:bidi="ar-SA"/>
+              </w:rPr>
+            </w:r>
+          </w:p>
+        </w:tc>
+        <w:tc>
+          <w:tcPr>
+            <w:tcW w:w="1982" w:type="dxa"/>
+            <w:tcBorders/>
+            <w:shd w:color="auto" w:fill="FFFFFF" w:val="clear"/>
+            <w:tcMar>
+              <w:top w:w="55" w:type="dxa"/>
+              <w:left w:w="55" w:type="dxa"/>
+              <w:bottom w:w="55" w:type="dxa"/>
+              <w:right w:w="55" w:type="dxa"/>
+            </w:tcMar>
+          </w:tcPr>
+          <w:p>
+            <w:pPr>
+              <w:pStyle w:val="Normal"/>
+              <w:widowControl/>
+              <w:suppressAutoHyphens w:val="true"/>
+              <w:spacing w:lineRule="exact" w:line="240" w:before="80" w:after="80"/>
+              <w:ind w:left="80" w:right="80"/>
+              <w:jc w:val="center"/>
+              <w:rPr>
+                <w:sz w:val="22"/>
+                <w:szCs w:val="22"/>
+              </w:rPr>
+            </w:pPr>
+            <w:r>
+              <w:rPr>
+                <w:rFonts w:eastAsia="Cambria" w:cs=""/>
+                <w:kern w:val="0"/>
+                <w:sz w:val="22"/>
+                <w:szCs w:val="22"/>
+                <w:lang w:val="en-US" w:eastAsia="en-US" w:bidi="ar-SA"/>
+              </w:rPr>
+            </w:r>
+          </w:p>
+        </w:tc>
+        <w:tc>
+          <w:tcPr>
+            <w:tcW w:w="1908" w:type="dxa"/>
+            <w:tcBorders/>
+            <w:shd w:color="auto" w:fill="FFFFFF" w:val="clear"/>
+            <w:tcMar>
+              <w:top w:w="55" w:type="dxa"/>
+              <w:left w:w="55" w:type="dxa"/>
+              <w:bottom w:w="55" w:type="dxa"/>
+              <w:right w:w="55" w:type="dxa"/>
+            </w:tcMar>
+          </w:tcPr>
+          <w:p>
+            <w:pPr>
+              <w:pStyle w:val="Normal"/>
+              <w:widowControl/>
+              <w:suppressAutoHyphens w:val="true"/>
+              <w:spacing w:lineRule="exact" w:line="240" w:before="80" w:after="80"/>
+              <w:ind w:left="80"/>
+              <w:jc w:val="center"/>
+              <w:rPr>
+                <w:rFonts w:eastAsia="TeX Gyre Termes" w:cs="TeX Gyre Termes"/>
+                <w:color w:val="000000"/>
+                <w:sz w:val="22"/>
+                <w:szCs w:val="22"/>
+              </w:rPr>
+            </w:pPr>
+            <w:r>
+              <w:rPr>
+                <w:rFonts w:eastAsia="TeX Gyre Termes" w:cs="TeX Gyre Termes"/>
+                <w:color w:val="000000"/>
+                <w:kern w:val="0"/>
+                <w:sz w:val="22"/>
+                <w:szCs w:val="22"/>
+                <w:lang w:val="en-US" w:eastAsia="en-US" w:bidi="ar-SA"/>
+              </w:rPr>
+            </w:r>
+          </w:p>
+        </w:tc>
+      </w:tr>
+      <w:tr>
+        <w:trPr>
+          <w:trHeight w:val="360" w:hRule="atLeast"/>
+        </w:trPr>
+        <w:tc>
+          <w:tcPr>
+            <w:tcW w:w="1900" w:type="dxa"/>
+            <w:tcBorders/>
+            <w:shd w:color="auto" w:fill="FFFFFF" w:val="clear"/>
+            <w:tcMar>
+              <w:top w:w="55" w:type="dxa"/>
+              <w:left w:w="55" w:type="dxa"/>
+              <w:bottom w:w="55" w:type="dxa"/>
+              <w:right w:w="55" w:type="dxa"/>
+            </w:tcMar>
+          </w:tcPr>
+          <w:p>
+            <w:pPr>
+              <w:pStyle w:val="Normal"/>
+              <w:widowControl/>
+              <w:suppressAutoHyphens w:val="true"/>
+              <w:spacing w:lineRule="exact" w:line="240" w:before="80" w:after="80"/>
+              <w:ind w:right="80"/>
+              <w:jc w:val="right"/>
+              <w:rPr>
+                <w:sz w:val="22"/>
+                <w:szCs w:val="22"/>
+              </w:rPr>
+            </w:pPr>
+            <w:del w:id="839" w:author="Bolívar Aponte Rolón" w:date="2024-09-05T17:10:00Z">
+              <w:r>
+                <w:rPr>
+                  <w:rFonts w:eastAsia="Cambria" w:cs=""/>
+                  <w:kern w:val="0"/>
+                  <w:sz w:val="22"/>
+                  <w:szCs w:val="22"/>
+                  <w:lang w:val="en-US" w:eastAsia="en-US" w:bidi="ar-SA"/>
+                </w:rPr>
+                <w:delText>‍</w:delText>
+              </w:r>
+            </w:del>
+          </w:p>
+        </w:tc>
+        <w:tc>
+          <w:tcPr>
+            <w:tcW w:w="1895" w:type="dxa"/>
+            <w:tcBorders/>
+            <w:shd w:color="auto" w:fill="FFFFFF" w:val="clear"/>
+            <w:tcMar>
+              <w:top w:w="55" w:type="dxa"/>
+              <w:left w:w="55" w:type="dxa"/>
+              <w:bottom w:w="55" w:type="dxa"/>
+              <w:right w:w="55" w:type="dxa"/>
+            </w:tcMar>
+          </w:tcPr>
+          <w:p>
+            <w:pPr>
+              <w:pStyle w:val="Normal"/>
+              <w:widowControl/>
+              <w:suppressAutoHyphens w:val="true"/>
+              <w:spacing w:lineRule="exact" w:line="240" w:before="80" w:after="80"/>
+              <w:ind w:left="80" w:right="80"/>
+              <w:jc w:val="center"/>
+              <w:rPr>
+                <w:sz w:val="22"/>
+                <w:szCs w:val="22"/>
+              </w:rPr>
+            </w:pPr>
+            <w:r>
+              <w:rPr>
+                <w:rFonts w:eastAsia="Cambria" w:cs=""/>
+                <w:kern w:val="0"/>
+                <w:sz w:val="22"/>
+                <w:szCs w:val="22"/>
+                <w:lang w:val="en-US" w:eastAsia="en-US" w:bidi="ar-SA"/>
+              </w:rPr>
+            </w:r>
+          </w:p>
+        </w:tc>
+        <w:tc>
+          <w:tcPr>
+            <w:tcW w:w="1826" w:type="dxa"/>
+            <w:tcBorders/>
+            <w:shd w:color="auto" w:fill="FFFFFF" w:val="clear"/>
+            <w:tcMar>
+              <w:top w:w="55" w:type="dxa"/>
+              <w:left w:w="55" w:type="dxa"/>
+              <w:bottom w:w="55" w:type="dxa"/>
+              <w:right w:w="55" w:type="dxa"/>
+            </w:tcMar>
+          </w:tcPr>
+          <w:p>
+            <w:pPr>
+              <w:pStyle w:val="Normal"/>
+              <w:widowControl/>
+              <w:suppressAutoHyphens w:val="true"/>
+              <w:spacing w:lineRule="exact" w:line="240" w:before="80" w:after="80"/>
+              <w:ind w:left="80" w:right="80"/>
+              <w:jc w:val="center"/>
+              <w:rPr>
+                <w:rFonts w:eastAsia="TeX Gyre Termes" w:cs="TeX Gyre Termes"/>
+                <w:color w:val="000000"/>
+                <w:sz w:val="22"/>
+                <w:szCs w:val="22"/>
+              </w:rPr>
+            </w:pPr>
+            <w:r>
+              <w:rPr>
+                <w:rFonts w:eastAsia="TeX Gyre Termes" w:cs="TeX Gyre Termes"/>
+                <w:color w:val="000000"/>
+                <w:kern w:val="0"/>
+                <w:sz w:val="22"/>
+                <w:szCs w:val="22"/>
+                <w:lang w:val="en-US" w:eastAsia="en-US" w:bidi="ar-SA"/>
+              </w:rPr>
+            </w:r>
+          </w:p>
+        </w:tc>
+        <w:tc>
+          <w:tcPr>
+            <w:tcW w:w="1982" w:type="dxa"/>
+            <w:tcBorders/>
+            <w:shd w:color="auto" w:fill="FFFFFF" w:val="clear"/>
+            <w:tcMar>
+              <w:top w:w="55" w:type="dxa"/>
+              <w:left w:w="55" w:type="dxa"/>
+              <w:bottom w:w="55" w:type="dxa"/>
+              <w:right w:w="55" w:type="dxa"/>
+            </w:tcMar>
+          </w:tcPr>
+          <w:p>
+            <w:pPr>
+              <w:pStyle w:val="Normal"/>
+              <w:widowControl/>
+              <w:suppressAutoHyphens w:val="true"/>
+              <w:spacing w:lineRule="exact" w:line="240" w:before="80" w:after="80"/>
+              <w:ind w:left="80" w:right="80"/>
+              <w:jc w:val="center"/>
+              <w:rPr>
+                <w:sz w:val="22"/>
+                <w:szCs w:val="22"/>
+              </w:rPr>
+            </w:pPr>
+            <w:r>
+              <w:rPr>
+                <w:rFonts w:eastAsia="Cambria" w:cs=""/>
+                <w:kern w:val="0"/>
+                <w:sz w:val="22"/>
+                <w:szCs w:val="22"/>
+                <w:lang w:val="en-US" w:eastAsia="en-US" w:bidi="ar-SA"/>
+              </w:rPr>
+            </w:r>
+          </w:p>
+        </w:tc>
+        <w:tc>
+          <w:tcPr>
+            <w:tcW w:w="1908" w:type="dxa"/>
+            <w:tcBorders/>
+            <w:shd w:color="auto" w:fill="FFFFFF" w:val="clear"/>
+            <w:tcMar>
+              <w:top w:w="55" w:type="dxa"/>
+              <w:left w:w="55" w:type="dxa"/>
+              <w:bottom w:w="55" w:type="dxa"/>
+              <w:right w:w="55" w:type="dxa"/>
+            </w:tcMar>
+          </w:tcPr>
+          <w:p>
+            <w:pPr>
+              <w:pStyle w:val="Normal"/>
+              <w:widowControl/>
+              <w:suppressAutoHyphens w:val="true"/>
+              <w:spacing w:lineRule="exact" w:line="240" w:before="80" w:after="80"/>
+              <w:ind w:left="80"/>
+              <w:jc w:val="center"/>
+              <w:rPr>
+                <w:rFonts w:eastAsia="TeX Gyre Termes" w:cs="TeX Gyre Termes"/>
+                <w:color w:val="000000"/>
+                <w:sz w:val="22"/>
+                <w:szCs w:val="22"/>
+              </w:rPr>
+            </w:pPr>
+            <w:r>
+              <w:rPr>
+                <w:rFonts w:eastAsia="TeX Gyre Termes" w:cs="TeX Gyre Termes"/>
+                <w:color w:val="000000"/>
+                <w:kern w:val="0"/>
+                <w:sz w:val="22"/>
+                <w:szCs w:val="22"/>
+                <w:lang w:val="en-US" w:eastAsia="en-US" w:bidi="ar-SA"/>
+              </w:rPr>
+            </w:r>
+          </w:p>
+        </w:tc>
+      </w:tr>
+      <w:tr>
+        <w:trPr>
+          <w:trHeight w:val="360" w:hRule="atLeast"/>
+        </w:trPr>
+        <w:tc>
+          <w:tcPr>
+            <w:tcW w:w="1900" w:type="dxa"/>
+            <w:tcBorders/>
+            <w:shd w:color="auto" w:fill="FFFFFF" w:val="clear"/>
+            <w:tcMar>
+              <w:top w:w="55" w:type="dxa"/>
+              <w:left w:w="55" w:type="dxa"/>
+              <w:bottom w:w="55" w:type="dxa"/>
+              <w:right w:w="55" w:type="dxa"/>
+            </w:tcMar>
+          </w:tcPr>
+          <w:p>
+            <w:pPr>
+              <w:pStyle w:val="Normal"/>
+              <w:widowControl/>
+              <w:suppressAutoHyphens w:val="true"/>
+              <w:spacing w:lineRule="exact" w:line="240" w:before="80" w:after="80"/>
+              <w:ind w:right="80"/>
+              <w:jc w:val="right"/>
+              <w:rPr>
+                <w:sz w:val="22"/>
+                <w:szCs w:val="22"/>
+              </w:rPr>
+            </w:pPr>
+            <w:del w:id="840" w:author="Bolívar Aponte Rolón" w:date="2024-09-05T17:10:00Z">
+              <w:r>
+                <w:rPr>
+                  <w:rFonts w:eastAsia="Cambria" w:cs=""/>
+                  <w:kern w:val="0"/>
+                  <w:sz w:val="22"/>
+                  <w:szCs w:val="22"/>
+                  <w:lang w:val="en-US" w:eastAsia="en-US" w:bidi="ar-SA"/>
+                </w:rPr>
+                <w:delText>‍</w:delText>
+              </w:r>
+            </w:del>
+          </w:p>
+        </w:tc>
+        <w:tc>
+          <w:tcPr>
+            <w:tcW w:w="1895" w:type="dxa"/>
+            <w:tcBorders/>
+            <w:shd w:color="auto" w:fill="FFFFFF" w:val="clear"/>
+            <w:tcMar>
+              <w:top w:w="55" w:type="dxa"/>
+              <w:left w:w="55" w:type="dxa"/>
+              <w:bottom w:w="55" w:type="dxa"/>
+              <w:right w:w="55" w:type="dxa"/>
+            </w:tcMar>
+          </w:tcPr>
+          <w:p>
+            <w:pPr>
+              <w:pStyle w:val="Normal"/>
+              <w:widowControl/>
+              <w:suppressAutoHyphens w:val="true"/>
+              <w:spacing w:lineRule="exact" w:line="240" w:before="80" w:after="80"/>
+              <w:ind w:left="80" w:right="80"/>
+              <w:jc w:val="center"/>
+              <w:rPr>
+                <w:sz w:val="22"/>
+                <w:szCs w:val="22"/>
+              </w:rPr>
+            </w:pPr>
+            <w:r>
+              <w:rPr>
+                <w:rFonts w:eastAsia="Cambria" w:cs=""/>
+                <w:kern w:val="0"/>
+                <w:sz w:val="22"/>
+                <w:szCs w:val="22"/>
+                <w:lang w:val="en-US" w:eastAsia="en-US" w:bidi="ar-SA"/>
+              </w:rPr>
+            </w:r>
+          </w:p>
+        </w:tc>
+        <w:tc>
+          <w:tcPr>
+            <w:tcW w:w="1826" w:type="dxa"/>
+            <w:tcBorders/>
+            <w:shd w:color="auto" w:fill="FFFFFF" w:val="clear"/>
+            <w:tcMar>
+              <w:top w:w="55" w:type="dxa"/>
+              <w:left w:w="55" w:type="dxa"/>
+              <w:bottom w:w="55" w:type="dxa"/>
+              <w:right w:w="55" w:type="dxa"/>
+            </w:tcMar>
+          </w:tcPr>
+          <w:p>
+            <w:pPr>
+              <w:pStyle w:val="Normal"/>
+              <w:widowControl/>
+              <w:suppressAutoHyphens w:val="true"/>
+              <w:spacing w:lineRule="exact" w:line="240" w:before="80" w:after="80"/>
+              <w:ind w:left="80" w:right="80"/>
+              <w:jc w:val="center"/>
+              <w:rPr>
+                <w:rFonts w:eastAsia="TeX Gyre Termes" w:cs="TeX Gyre Termes"/>
+                <w:color w:val="000000"/>
+                <w:sz w:val="22"/>
+                <w:szCs w:val="22"/>
+              </w:rPr>
+            </w:pPr>
+            <w:r>
+              <w:rPr>
+                <w:rFonts w:eastAsia="TeX Gyre Termes" w:cs="TeX Gyre Termes"/>
+                <w:color w:val="000000"/>
+                <w:kern w:val="0"/>
+                <w:sz w:val="22"/>
+                <w:szCs w:val="22"/>
+                <w:lang w:val="en-US" w:eastAsia="en-US" w:bidi="ar-SA"/>
+              </w:rPr>
+            </w:r>
+          </w:p>
+        </w:tc>
+        <w:tc>
+          <w:tcPr>
+            <w:tcW w:w="1982" w:type="dxa"/>
+            <w:tcBorders/>
+            <w:shd w:color="auto" w:fill="FFFFFF" w:val="clear"/>
+            <w:tcMar>
+              <w:top w:w="55" w:type="dxa"/>
+              <w:left w:w="55" w:type="dxa"/>
+              <w:bottom w:w="55" w:type="dxa"/>
+              <w:right w:w="55" w:type="dxa"/>
+            </w:tcMar>
+          </w:tcPr>
+          <w:p>
+            <w:pPr>
+              <w:pStyle w:val="Normal"/>
+              <w:widowControl/>
+              <w:suppressAutoHyphens w:val="true"/>
+              <w:spacing w:lineRule="exact" w:line="240" w:before="80" w:after="80"/>
+              <w:ind w:left="80" w:right="80"/>
+              <w:jc w:val="center"/>
+              <w:rPr>
+                <w:sz w:val="22"/>
+                <w:szCs w:val="22"/>
+              </w:rPr>
+            </w:pPr>
+            <w:r>
+              <w:rPr>
+                <w:rFonts w:eastAsia="Cambria" w:cs=""/>
+                <w:kern w:val="0"/>
+                <w:sz w:val="22"/>
+                <w:szCs w:val="22"/>
+                <w:lang w:val="en-US" w:eastAsia="en-US" w:bidi="ar-SA"/>
+              </w:rPr>
+            </w:r>
+          </w:p>
+        </w:tc>
+        <w:tc>
+          <w:tcPr>
+            <w:tcW w:w="1908" w:type="dxa"/>
+            <w:tcBorders/>
+            <w:shd w:color="auto" w:fill="FFFFFF" w:val="clear"/>
+            <w:tcMar>
+              <w:top w:w="55" w:type="dxa"/>
+              <w:left w:w="55" w:type="dxa"/>
+              <w:bottom w:w="55" w:type="dxa"/>
+              <w:right w:w="55" w:type="dxa"/>
+            </w:tcMar>
+          </w:tcPr>
+          <w:p>
+            <w:pPr>
+              <w:pStyle w:val="Normal"/>
+              <w:widowControl/>
+              <w:suppressAutoHyphens w:val="true"/>
+              <w:spacing w:lineRule="exact" w:line="240" w:before="80" w:after="80"/>
+              <w:ind w:left="80"/>
+              <w:jc w:val="center"/>
+              <w:rPr>
+                <w:rFonts w:eastAsia="TeX Gyre Termes" w:cs="TeX Gyre Termes"/>
+                <w:color w:val="000000"/>
+                <w:sz w:val="22"/>
+                <w:szCs w:val="22"/>
+              </w:rPr>
+            </w:pPr>
+            <w:r>
+              <w:rPr>
+                <w:rFonts w:eastAsia="TeX Gyre Termes" w:cs="TeX Gyre Termes"/>
+                <w:color w:val="000000"/>
+                <w:kern w:val="0"/>
+                <w:sz w:val="22"/>
+                <w:szCs w:val="22"/>
+                <w:lang w:val="en-US" w:eastAsia="en-US" w:bidi="ar-SA"/>
+              </w:rPr>
+            </w:r>
+          </w:p>
+        </w:tc>
+      </w:tr>
+      <w:tr>
+        <w:trPr>
+          <w:trHeight w:val="360" w:hRule="atLeast"/>
+        </w:trPr>
+        <w:tc>
+          <w:tcPr>
+            <w:tcW w:w="1900" w:type="dxa"/>
             <w:tcBorders>
               <w:bottom w:val="single" w:sz="16" w:space="0" w:color="000000"/>
             </w:tcBorders>
@@ -15828,7 +15861,7 @@
                 <w:szCs w:val="22"/>
               </w:rPr>
             </w:pPr>
-            <w:del w:id="837" w:author="Bolívar Aponte Rolón" w:date="2024-09-05T17:10:00Z">
+            <w:del w:id="841" w:author="Bolívar Aponte Rolón" w:date="2024-09-05T17:10:00Z">
               <w:r>
                 <w:rPr>
                   <w:rFonts w:eastAsia="Cambria" w:cs=""/>
@@ -16002,7 +16035,7 @@
                 <w:szCs w:val="22"/>
               </w:rPr>
             </w:pPr>
-            <w:del w:id="838" w:author="Bolívar Aponte Rolón" w:date="2024-09-05T17:10:00Z">
+            <w:del w:id="842" w:author="Bolívar Aponte Rolón" w:date="2024-09-05T17:10:00Z">
               <w:r>
                 <w:rPr>
                   <w:rFonts w:eastAsia="Cambria" w:cs=""/>
@@ -16168,7 +16201,7 @@
                 <w:szCs w:val="22"/>
               </w:rPr>
             </w:pPr>
-            <w:del w:id="839" w:author="Bolívar Aponte Rolón" w:date="2024-09-05T17:10:00Z">
+            <w:del w:id="843" w:author="Bolívar Aponte Rolón" w:date="2024-09-05T17:10:00Z">
               <w:r>
                 <w:rPr>
                   <w:rFonts w:eastAsia="Cambria" w:cs=""/>
@@ -16328,7 +16361,7 @@
                 <w:szCs w:val="22"/>
               </w:rPr>
             </w:pPr>
-            <w:del w:id="840" w:author="Bolívar Aponte Rolón" w:date="2024-09-05T17:10:00Z">
+            <w:del w:id="844" w:author="Bolívar Aponte Rolón" w:date="2024-09-05T17:10:00Z">
               <w:r>
                 <w:rPr>
                   <w:rFonts w:eastAsia="Cambria" w:cs=""/>
@@ -16498,7 +16531,7 @@
                 <w:szCs w:val="22"/>
               </w:rPr>
             </w:pPr>
-            <w:del w:id="841" w:author="Bolívar Aponte Rolón" w:date="2024-09-05T17:10:00Z">
+            <w:del w:id="845" w:author="Bolívar Aponte Rolón" w:date="2024-09-05T17:10:00Z">
               <w:r>
                 <w:rPr>
                   <w:rFonts w:eastAsia="Cambria" w:cs=""/>

</xml_diff>